<commit_message>
filtering un transfer data out
</commit_message>
<xml_diff>
--- a/docs/dissertation.docx
+++ b/docs/dissertation.docx
@@ -4,7 +4,7 @@
   <w:body>
     <w:sdt>
       <w:sdtPr>
-        <w:id w:val="-1149371084"/>
+        <w:id w:val="247014806"/>
         <w:docPartObj>
           <w:docPartGallery w:val="Table of Contents"/>
           <w:docPartUnique/>
@@ -13,8 +13,6 @@
       <w:sdtEndPr>
         <w:rPr>
           <w:rFonts w:asciiTheme="minorHAnsi" w:eastAsiaTheme="minorHAnsi" w:hAnsiTheme="minorHAnsi" w:cstheme="minorBidi"/>
-          <w:b w:val="0"/>
-          <w:bCs w:val="0"/>
           <w:noProof/>
           <w:color w:val="auto"/>
           <w:sz w:val="24"/>
@@ -33,13 +31,10 @@
         </w:p>
         <w:p>
           <w:r>
-            <w:t>Declaratio</w:t>
-          </w:r>
-          <w:r>
-            <w:t>n………………………………………………………………………………………………………………………</w:t>
-          </w:r>
-          <w:r>
-            <w:tab/>
+            <w:t>Declaration</w:t>
+          </w:r>
+          <w:r>
+            <w:t>………………………………………………………………………………………………………………………</w:t>
           </w:r>
         </w:p>
         <w:p>
@@ -52,10 +47,10 @@
         </w:p>
         <w:p>
           <w:r>
-            <w:t>Acknowledgements</w:t>
-          </w:r>
-          <w:r>
-            <w:t>……………………………………………………………………………………………………………</w:t>
+            <w:t>Acknowledgments</w:t>
+          </w:r>
+          <w:r>
+            <w:t>…………………………………………………………………………………………………………</w:t>
           </w:r>
         </w:p>
         <w:p>
@@ -63,7 +58,7 @@
             <w:t>Table of Contents</w:t>
           </w:r>
           <w:r>
-            <w:t>………………………………………………………………………………………………………………</w:t>
+            <w:t>…………………………………………………………………………………………………………………</w:t>
           </w:r>
         </w:p>
         <w:p>
@@ -82,38 +77,61 @@
             <w:t>……………………………………………………………………………………………………………………</w:t>
           </w:r>
         </w:p>
-        <w:p/>
         <w:p>
-          <w:pPr>
-            <w:pStyle w:val="ListParagraph"/>
-            <w:numPr>
-              <w:ilvl w:val="0"/>
-              <w:numId w:val="6"/>
-            </w:numPr>
-          </w:pPr>
-          <w:r>
-            <w:t>Introduction</w:t>
+          <w:r>
+            <w:t>1.  Introduction</w:t>
           </w:r>
         </w:p>
         <w:p>
-          <w:pPr>
-            <w:pStyle w:val="ListParagraph"/>
-          </w:pPr>
-          <w:r>
+          <w:r>
+            <w:tab/>
             <w:t>1.1</w:t>
           </w:r>
         </w:p>
         <w:p>
-          <w:pPr>
-            <w:pStyle w:val="ListParagraph"/>
-          </w:pPr>
-          <w:r>
+          <w:r>
+            <w:tab/>
             <w:t>1.2</w:t>
+          </w:r>
+        </w:p>
+        <w:p>
+          <w:r>
+            <w:tab/>
+            <w:t>1.3</w:t>
+          </w:r>
+        </w:p>
+        <w:p>
+          <w:r>
+            <w:t>2. Existing Work</w:t>
+          </w:r>
+        </w:p>
+        <w:p>
+          <w:r>
+            <w:t>3. Methodology</w:t>
+          </w:r>
+        </w:p>
+        <w:p>
+          <w:r>
+            <w:t>4. Implementation</w:t>
+          </w:r>
+        </w:p>
+        <w:p>
+          <w:r>
+            <w:t>5. Data Analysis</w:t>
+          </w:r>
+        </w:p>
+        <w:p>
+          <w:r>
+            <w:t>7. Results</w:t>
+          </w:r>
+        </w:p>
+        <w:p>
+          <w:r>
+            <w:t>8 Conclusions</w:t>
           </w:r>
           <w:bookmarkStart w:id="0" w:name="_GoBack"/>
           <w:bookmarkEnd w:id="0"/>
         </w:p>
-        <w:p/>
         <w:p/>
       </w:sdtContent>
     </w:sdt>
@@ -398,6 +416,273 @@
     </w:lvl>
   </w:abstractNum>
   <w:abstractNum w:abstractNumId="3" w15:restartNumberingAfterBreak="0">
+    <w:nsid w:val="21C530E0"/>
+    <w:multiLevelType w:val="hybridMultilevel"/>
+    <w:tmpl w:val="446A0262"/>
+    <w:lvl w:ilvl="0" w:tplc="0409000F">
+      <w:start w:val="1"/>
+      <w:numFmt w:val="decimal"/>
+      <w:lvlText w:val="%1."/>
+      <w:lvlJc w:val="left"/>
+      <w:pPr>
+        <w:ind w:left="720" w:hanging="360"/>
+      </w:pPr>
+      <w:rPr>
+        <w:rFonts w:hint="default"/>
+      </w:rPr>
+    </w:lvl>
+    <w:lvl w:ilvl="1" w:tplc="04090019" w:tentative="1">
+      <w:start w:val="1"/>
+      <w:numFmt w:val="lowerLetter"/>
+      <w:lvlText w:val="%2."/>
+      <w:lvlJc w:val="left"/>
+      <w:pPr>
+        <w:ind w:left="1440" w:hanging="360"/>
+      </w:pPr>
+    </w:lvl>
+    <w:lvl w:ilvl="2" w:tplc="0409001B" w:tentative="1">
+      <w:start w:val="1"/>
+      <w:numFmt w:val="lowerRoman"/>
+      <w:lvlText w:val="%3."/>
+      <w:lvlJc w:val="right"/>
+      <w:pPr>
+        <w:ind w:left="2160" w:hanging="180"/>
+      </w:pPr>
+    </w:lvl>
+    <w:lvl w:ilvl="3" w:tplc="0409000F" w:tentative="1">
+      <w:start w:val="1"/>
+      <w:numFmt w:val="decimal"/>
+      <w:lvlText w:val="%4."/>
+      <w:lvlJc w:val="left"/>
+      <w:pPr>
+        <w:ind w:left="2880" w:hanging="360"/>
+      </w:pPr>
+    </w:lvl>
+    <w:lvl w:ilvl="4" w:tplc="04090019" w:tentative="1">
+      <w:start w:val="1"/>
+      <w:numFmt w:val="lowerLetter"/>
+      <w:lvlText w:val="%5."/>
+      <w:lvlJc w:val="left"/>
+      <w:pPr>
+        <w:ind w:left="3600" w:hanging="360"/>
+      </w:pPr>
+    </w:lvl>
+    <w:lvl w:ilvl="5" w:tplc="0409001B" w:tentative="1">
+      <w:start w:val="1"/>
+      <w:numFmt w:val="lowerRoman"/>
+      <w:lvlText w:val="%6."/>
+      <w:lvlJc w:val="right"/>
+      <w:pPr>
+        <w:ind w:left="4320" w:hanging="180"/>
+      </w:pPr>
+    </w:lvl>
+    <w:lvl w:ilvl="6" w:tplc="0409000F" w:tentative="1">
+      <w:start w:val="1"/>
+      <w:numFmt w:val="decimal"/>
+      <w:lvlText w:val="%7."/>
+      <w:lvlJc w:val="left"/>
+      <w:pPr>
+        <w:ind w:left="5040" w:hanging="360"/>
+      </w:pPr>
+    </w:lvl>
+    <w:lvl w:ilvl="7" w:tplc="04090019" w:tentative="1">
+      <w:start w:val="1"/>
+      <w:numFmt w:val="lowerLetter"/>
+      <w:lvlText w:val="%8."/>
+      <w:lvlJc w:val="left"/>
+      <w:pPr>
+        <w:ind w:left="5760" w:hanging="360"/>
+      </w:pPr>
+    </w:lvl>
+    <w:lvl w:ilvl="8" w:tplc="0409001B" w:tentative="1">
+      <w:start w:val="1"/>
+      <w:numFmt w:val="lowerRoman"/>
+      <w:lvlText w:val="%9."/>
+      <w:lvlJc w:val="right"/>
+      <w:pPr>
+        <w:ind w:left="6480" w:hanging="180"/>
+      </w:pPr>
+    </w:lvl>
+  </w:abstractNum>
+  <w:abstractNum w:abstractNumId="4" w15:restartNumberingAfterBreak="0">
+    <w:nsid w:val="3ACD11DF"/>
+    <w:multiLevelType w:val="hybridMultilevel"/>
+    <w:tmpl w:val="0C7C670C"/>
+    <w:lvl w:ilvl="0" w:tplc="0409000F">
+      <w:start w:val="1"/>
+      <w:numFmt w:val="decimal"/>
+      <w:lvlText w:val="%1."/>
+      <w:lvlJc w:val="left"/>
+      <w:pPr>
+        <w:ind w:left="720" w:hanging="360"/>
+      </w:pPr>
+      <w:rPr>
+        <w:rFonts w:hint="default"/>
+      </w:rPr>
+    </w:lvl>
+    <w:lvl w:ilvl="1" w:tplc="04090019" w:tentative="1">
+      <w:start w:val="1"/>
+      <w:numFmt w:val="lowerLetter"/>
+      <w:lvlText w:val="%2."/>
+      <w:lvlJc w:val="left"/>
+      <w:pPr>
+        <w:ind w:left="1440" w:hanging="360"/>
+      </w:pPr>
+    </w:lvl>
+    <w:lvl w:ilvl="2" w:tplc="0409001B" w:tentative="1">
+      <w:start w:val="1"/>
+      <w:numFmt w:val="lowerRoman"/>
+      <w:lvlText w:val="%3."/>
+      <w:lvlJc w:val="right"/>
+      <w:pPr>
+        <w:ind w:left="2160" w:hanging="180"/>
+      </w:pPr>
+    </w:lvl>
+    <w:lvl w:ilvl="3" w:tplc="0409000F" w:tentative="1">
+      <w:start w:val="1"/>
+      <w:numFmt w:val="decimal"/>
+      <w:lvlText w:val="%4."/>
+      <w:lvlJc w:val="left"/>
+      <w:pPr>
+        <w:ind w:left="2880" w:hanging="360"/>
+      </w:pPr>
+    </w:lvl>
+    <w:lvl w:ilvl="4" w:tplc="04090019" w:tentative="1">
+      <w:start w:val="1"/>
+      <w:numFmt w:val="lowerLetter"/>
+      <w:lvlText w:val="%5."/>
+      <w:lvlJc w:val="left"/>
+      <w:pPr>
+        <w:ind w:left="3600" w:hanging="360"/>
+      </w:pPr>
+    </w:lvl>
+    <w:lvl w:ilvl="5" w:tplc="0409001B" w:tentative="1">
+      <w:start w:val="1"/>
+      <w:numFmt w:val="lowerRoman"/>
+      <w:lvlText w:val="%6."/>
+      <w:lvlJc w:val="right"/>
+      <w:pPr>
+        <w:ind w:left="4320" w:hanging="180"/>
+      </w:pPr>
+    </w:lvl>
+    <w:lvl w:ilvl="6" w:tplc="0409000F" w:tentative="1">
+      <w:start w:val="1"/>
+      <w:numFmt w:val="decimal"/>
+      <w:lvlText w:val="%7."/>
+      <w:lvlJc w:val="left"/>
+      <w:pPr>
+        <w:ind w:left="5040" w:hanging="360"/>
+      </w:pPr>
+    </w:lvl>
+    <w:lvl w:ilvl="7" w:tplc="04090019" w:tentative="1">
+      <w:start w:val="1"/>
+      <w:numFmt w:val="lowerLetter"/>
+      <w:lvlText w:val="%8."/>
+      <w:lvlJc w:val="left"/>
+      <w:pPr>
+        <w:ind w:left="5760" w:hanging="360"/>
+      </w:pPr>
+    </w:lvl>
+    <w:lvl w:ilvl="8" w:tplc="0409001B" w:tentative="1">
+      <w:start w:val="1"/>
+      <w:numFmt w:val="lowerRoman"/>
+      <w:lvlText w:val="%9."/>
+      <w:lvlJc w:val="right"/>
+      <w:pPr>
+        <w:ind w:left="6480" w:hanging="180"/>
+      </w:pPr>
+    </w:lvl>
+  </w:abstractNum>
+  <w:abstractNum w:abstractNumId="5" w15:restartNumberingAfterBreak="0">
+    <w:nsid w:val="5DCB0A84"/>
+    <w:multiLevelType w:val="hybridMultilevel"/>
+    <w:tmpl w:val="64F68CAE"/>
+    <w:lvl w:ilvl="0" w:tplc="0409000F">
+      <w:start w:val="1"/>
+      <w:numFmt w:val="decimal"/>
+      <w:lvlText w:val="%1."/>
+      <w:lvlJc w:val="left"/>
+      <w:pPr>
+        <w:ind w:left="720" w:hanging="360"/>
+      </w:pPr>
+      <w:rPr>
+        <w:rFonts w:hint="default"/>
+      </w:rPr>
+    </w:lvl>
+    <w:lvl w:ilvl="1" w:tplc="04090019" w:tentative="1">
+      <w:start w:val="1"/>
+      <w:numFmt w:val="lowerLetter"/>
+      <w:lvlText w:val="%2."/>
+      <w:lvlJc w:val="left"/>
+      <w:pPr>
+        <w:ind w:left="1440" w:hanging="360"/>
+      </w:pPr>
+    </w:lvl>
+    <w:lvl w:ilvl="2" w:tplc="0409001B" w:tentative="1">
+      <w:start w:val="1"/>
+      <w:numFmt w:val="lowerRoman"/>
+      <w:lvlText w:val="%3."/>
+      <w:lvlJc w:val="right"/>
+      <w:pPr>
+        <w:ind w:left="2160" w:hanging="180"/>
+      </w:pPr>
+    </w:lvl>
+    <w:lvl w:ilvl="3" w:tplc="0409000F" w:tentative="1">
+      <w:start w:val="1"/>
+      <w:numFmt w:val="decimal"/>
+      <w:lvlText w:val="%4."/>
+      <w:lvlJc w:val="left"/>
+      <w:pPr>
+        <w:ind w:left="2880" w:hanging="360"/>
+      </w:pPr>
+    </w:lvl>
+    <w:lvl w:ilvl="4" w:tplc="04090019" w:tentative="1">
+      <w:start w:val="1"/>
+      <w:numFmt w:val="lowerLetter"/>
+      <w:lvlText w:val="%5."/>
+      <w:lvlJc w:val="left"/>
+      <w:pPr>
+        <w:ind w:left="3600" w:hanging="360"/>
+      </w:pPr>
+    </w:lvl>
+    <w:lvl w:ilvl="5" w:tplc="0409001B" w:tentative="1">
+      <w:start w:val="1"/>
+      <w:numFmt w:val="lowerRoman"/>
+      <w:lvlText w:val="%6."/>
+      <w:lvlJc w:val="right"/>
+      <w:pPr>
+        <w:ind w:left="4320" w:hanging="180"/>
+      </w:pPr>
+    </w:lvl>
+    <w:lvl w:ilvl="6" w:tplc="0409000F" w:tentative="1">
+      <w:start w:val="1"/>
+      <w:numFmt w:val="decimal"/>
+      <w:lvlText w:val="%7."/>
+      <w:lvlJc w:val="left"/>
+      <w:pPr>
+        <w:ind w:left="5040" w:hanging="360"/>
+      </w:pPr>
+    </w:lvl>
+    <w:lvl w:ilvl="7" w:tplc="04090019" w:tentative="1">
+      <w:start w:val="1"/>
+      <w:numFmt w:val="lowerLetter"/>
+      <w:lvlText w:val="%8."/>
+      <w:lvlJc w:val="left"/>
+      <w:pPr>
+        <w:ind w:left="5760" w:hanging="360"/>
+      </w:pPr>
+    </w:lvl>
+    <w:lvl w:ilvl="8" w:tplc="0409001B" w:tentative="1">
+      <w:start w:val="1"/>
+      <w:numFmt w:val="lowerRoman"/>
+      <w:lvlText w:val="%9."/>
+      <w:lvlJc w:val="right"/>
+      <w:pPr>
+        <w:ind w:left="6480" w:hanging="180"/>
+      </w:pPr>
+    </w:lvl>
+  </w:abstractNum>
+  <w:abstractNum w:abstractNumId="6" w15:restartNumberingAfterBreak="0">
     <w:nsid w:val="65E8481F"/>
     <w:multiLevelType w:val="hybridMultilevel"/>
     <w:tmpl w:val="7CE25BC6"/>
@@ -486,96 +771,7 @@
       </w:pPr>
     </w:lvl>
   </w:abstractNum>
-  <w:abstractNum w:abstractNumId="4" w15:restartNumberingAfterBreak="0">
-    <w:nsid w:val="797975DD"/>
-    <w:multiLevelType w:val="hybridMultilevel"/>
-    <w:tmpl w:val="3BFEE144"/>
-    <w:lvl w:ilvl="0" w:tplc="0409000F">
-      <w:start w:val="1"/>
-      <w:numFmt w:val="decimal"/>
-      <w:lvlText w:val="%1."/>
-      <w:lvlJc w:val="left"/>
-      <w:pPr>
-        <w:ind w:left="720" w:hanging="360"/>
-      </w:pPr>
-      <w:rPr>
-        <w:rFonts w:hint="default"/>
-      </w:rPr>
-    </w:lvl>
-    <w:lvl w:ilvl="1" w:tplc="04090019" w:tentative="1">
-      <w:start w:val="1"/>
-      <w:numFmt w:val="lowerLetter"/>
-      <w:lvlText w:val="%2."/>
-      <w:lvlJc w:val="left"/>
-      <w:pPr>
-        <w:ind w:left="1440" w:hanging="360"/>
-      </w:pPr>
-    </w:lvl>
-    <w:lvl w:ilvl="2" w:tplc="0409001B" w:tentative="1">
-      <w:start w:val="1"/>
-      <w:numFmt w:val="lowerRoman"/>
-      <w:lvlText w:val="%3."/>
-      <w:lvlJc w:val="right"/>
-      <w:pPr>
-        <w:ind w:left="2160" w:hanging="180"/>
-      </w:pPr>
-    </w:lvl>
-    <w:lvl w:ilvl="3" w:tplc="0409000F" w:tentative="1">
-      <w:start w:val="1"/>
-      <w:numFmt w:val="decimal"/>
-      <w:lvlText w:val="%4."/>
-      <w:lvlJc w:val="left"/>
-      <w:pPr>
-        <w:ind w:left="2880" w:hanging="360"/>
-      </w:pPr>
-    </w:lvl>
-    <w:lvl w:ilvl="4" w:tplc="04090019" w:tentative="1">
-      <w:start w:val="1"/>
-      <w:numFmt w:val="lowerLetter"/>
-      <w:lvlText w:val="%5."/>
-      <w:lvlJc w:val="left"/>
-      <w:pPr>
-        <w:ind w:left="3600" w:hanging="360"/>
-      </w:pPr>
-    </w:lvl>
-    <w:lvl w:ilvl="5" w:tplc="0409001B" w:tentative="1">
-      <w:start w:val="1"/>
-      <w:numFmt w:val="lowerRoman"/>
-      <w:lvlText w:val="%6."/>
-      <w:lvlJc w:val="right"/>
-      <w:pPr>
-        <w:ind w:left="4320" w:hanging="180"/>
-      </w:pPr>
-    </w:lvl>
-    <w:lvl w:ilvl="6" w:tplc="0409000F" w:tentative="1">
-      <w:start w:val="1"/>
-      <w:numFmt w:val="decimal"/>
-      <w:lvlText w:val="%7."/>
-      <w:lvlJc w:val="left"/>
-      <w:pPr>
-        <w:ind w:left="5040" w:hanging="360"/>
-      </w:pPr>
-    </w:lvl>
-    <w:lvl w:ilvl="7" w:tplc="04090019" w:tentative="1">
-      <w:start w:val="1"/>
-      <w:numFmt w:val="lowerLetter"/>
-      <w:lvlText w:val="%8."/>
-      <w:lvlJc w:val="left"/>
-      <w:pPr>
-        <w:ind w:left="5760" w:hanging="360"/>
-      </w:pPr>
-    </w:lvl>
-    <w:lvl w:ilvl="8" w:tplc="0409001B" w:tentative="1">
-      <w:start w:val="1"/>
-      <w:numFmt w:val="lowerRoman"/>
-      <w:lvlText w:val="%9."/>
-      <w:lvlJc w:val="right"/>
-      <w:pPr>
-        <w:ind w:left="6480" w:hanging="180"/>
-      </w:pPr>
-    </w:lvl>
-  </w:abstractNum>
-  <w:abstractNum w:abstractNumId="5" w15:restartNumberingAfterBreak="0">
+  <w:abstractNum w:abstractNumId="7" w15:restartNumberingAfterBreak="0">
     <w:nsid w:val="7C6A413A"/>
     <w:multiLevelType w:val="hybridMultilevel"/>
     <w:tmpl w:val="6DD4B98C"/>
@@ -671,16 +867,22 @@
     <w:abstractNumId w:val="2"/>
   </w:num>
   <w:num w:numId="3">
-    <w:abstractNumId w:val="3"/>
+    <w:abstractNumId w:val="6"/>
   </w:num>
   <w:num w:numId="4">
-    <w:abstractNumId w:val="5"/>
+    <w:abstractNumId w:val="7"/>
   </w:num>
   <w:num w:numId="5">
     <w:abstractNumId w:val="1"/>
   </w:num>
   <w:num w:numId="6">
+    <w:abstractNumId w:val="3"/>
+  </w:num>
+  <w:num w:numId="7">
     <w:abstractNumId w:val="4"/>
+  </w:num>
+  <w:num w:numId="8">
+    <w:abstractNumId w:val="5"/>
   </w:num>
 </w:numbering>
 </file>
@@ -1170,14 +1372,16 @@
     <w:unhideWhenUsed/>
     <w:rsid w:val="00347C6F"/>
     <w:pPr>
-      <w:spacing w:before="120"/>
+      <w:spacing w:before="360" w:after="360"/>
     </w:pPr>
     <w:rPr>
       <w:rFonts w:cstheme="minorHAnsi"/>
       <w:b/>
       <w:bCs/>
-      <w:i/>
-      <w:iCs/>
+      <w:caps/>
+      <w:sz w:val="22"/>
+      <w:szCs w:val="22"/>
+      <w:u w:val="single"/>
     </w:rPr>
   </w:style>
   <w:style w:type="paragraph" w:styleId="TOC2">
@@ -1189,14 +1393,11 @@
     <w:semiHidden/>
     <w:unhideWhenUsed/>
     <w:rsid w:val="00347C6F"/>
-    <w:pPr>
-      <w:spacing w:before="120"/>
-      <w:ind w:left="240"/>
-    </w:pPr>
     <w:rPr>
       <w:rFonts w:cstheme="minorHAnsi"/>
       <w:b/>
       <w:bCs/>
+      <w:smallCaps/>
       <w:sz w:val="22"/>
       <w:szCs w:val="22"/>
     </w:rPr>
@@ -1210,13 +1411,11 @@
     <w:semiHidden/>
     <w:unhideWhenUsed/>
     <w:rsid w:val="00347C6F"/>
-    <w:pPr>
-      <w:ind w:left="480"/>
-    </w:pPr>
     <w:rPr>
       <w:rFonts w:cstheme="minorHAnsi"/>
-      <w:sz w:val="20"/>
-      <w:szCs w:val="20"/>
+      <w:smallCaps/>
+      <w:sz w:val="22"/>
+      <w:szCs w:val="22"/>
     </w:rPr>
   </w:style>
   <w:style w:type="paragraph" w:styleId="TOC4">
@@ -1228,13 +1427,10 @@
     <w:semiHidden/>
     <w:unhideWhenUsed/>
     <w:rsid w:val="00347C6F"/>
-    <w:pPr>
-      <w:ind w:left="720"/>
-    </w:pPr>
     <w:rPr>
       <w:rFonts w:cstheme="minorHAnsi"/>
-      <w:sz w:val="20"/>
-      <w:szCs w:val="20"/>
+      <w:sz w:val="22"/>
+      <w:szCs w:val="22"/>
     </w:rPr>
   </w:style>
   <w:style w:type="paragraph" w:styleId="TOC5">
@@ -1246,13 +1442,10 @@
     <w:semiHidden/>
     <w:unhideWhenUsed/>
     <w:rsid w:val="00347C6F"/>
-    <w:pPr>
-      <w:ind w:left="960"/>
-    </w:pPr>
     <w:rPr>
       <w:rFonts w:cstheme="minorHAnsi"/>
-      <w:sz w:val="20"/>
-      <w:szCs w:val="20"/>
+      <w:sz w:val="22"/>
+      <w:szCs w:val="22"/>
     </w:rPr>
   </w:style>
   <w:style w:type="paragraph" w:styleId="TOC6">
@@ -1264,13 +1457,10 @@
     <w:semiHidden/>
     <w:unhideWhenUsed/>
     <w:rsid w:val="00347C6F"/>
-    <w:pPr>
-      <w:ind w:left="1200"/>
-    </w:pPr>
     <w:rPr>
       <w:rFonts w:cstheme="minorHAnsi"/>
-      <w:sz w:val="20"/>
-      <w:szCs w:val="20"/>
+      <w:sz w:val="22"/>
+      <w:szCs w:val="22"/>
     </w:rPr>
   </w:style>
   <w:style w:type="paragraph" w:styleId="TOC7">
@@ -1282,13 +1472,10 @@
     <w:semiHidden/>
     <w:unhideWhenUsed/>
     <w:rsid w:val="00347C6F"/>
-    <w:pPr>
-      <w:ind w:left="1440"/>
-    </w:pPr>
     <w:rPr>
       <w:rFonts w:cstheme="minorHAnsi"/>
-      <w:sz w:val="20"/>
-      <w:szCs w:val="20"/>
+      <w:sz w:val="22"/>
+      <w:szCs w:val="22"/>
     </w:rPr>
   </w:style>
   <w:style w:type="paragraph" w:styleId="TOC8">
@@ -1300,13 +1487,10 @@
     <w:semiHidden/>
     <w:unhideWhenUsed/>
     <w:rsid w:val="00347C6F"/>
-    <w:pPr>
-      <w:ind w:left="1680"/>
-    </w:pPr>
     <w:rPr>
       <w:rFonts w:cstheme="minorHAnsi"/>
-      <w:sz w:val="20"/>
-      <w:szCs w:val="20"/>
+      <w:sz w:val="22"/>
+      <w:szCs w:val="22"/>
     </w:rPr>
   </w:style>
   <w:style w:type="paragraph" w:styleId="TOC9">
@@ -1318,13 +1502,10 @@
     <w:semiHidden/>
     <w:unhideWhenUsed/>
     <w:rsid w:val="00347C6F"/>
-    <w:pPr>
-      <w:ind w:left="1920"/>
-    </w:pPr>
     <w:rPr>
       <w:rFonts w:cstheme="minorHAnsi"/>
-      <w:sz w:val="20"/>
-      <w:szCs w:val="20"/>
+      <w:sz w:val="22"/>
+      <w:szCs w:val="22"/>
     </w:rPr>
   </w:style>
   <w:style w:type="paragraph" w:styleId="ListParagraph">
@@ -1641,7 +1822,7 @@
 </file>
 
 <file path=customXml/itemProps1.xml><?xml version="1.0" encoding="utf-8"?>
-<ds:datastoreItem xmlns:ds="http://schemas.openxmlformats.org/officeDocument/2006/customXml" ds:itemID="{E7D419AB-EF8A-7D4B-A9A8-1174F7537420}">
+<ds:datastoreItem xmlns:ds="http://schemas.openxmlformats.org/officeDocument/2006/customXml" ds:itemID="{4F2A792C-2A8C-FE46-9E11-38ABB131AE67}">
   <ds:schemaRefs>
     <ds:schemaRef ds:uri="http://schemas.openxmlformats.org/officeDocument/2006/bibliography"/>
   </ds:schemaRefs>

</xml_diff>

<commit_message>
filtering pflases before processing
</commit_message>
<xml_diff>
--- a/docs/dissertation.docx
+++ b/docs/dissertation.docx
@@ -24,8 +24,14 @@
         <w:p>
           <w:pPr>
             <w:pStyle w:val="TOCHeading"/>
+            <w:rPr>
+              <w:sz w:val="48"/>
+            </w:rPr>
           </w:pPr>
           <w:r>
+            <w:rPr>
+              <w:sz w:val="48"/>
+            </w:rPr>
             <w:t>Table of Contents</w:t>
           </w:r>
         </w:p>
@@ -81,61 +87,413 @@
           <w:r>
             <w:t>1.  Introduction</w:t>
           </w:r>
+          <w:r>
+            <w:t>…………………………………………………………………………………………………………………</w:t>
+          </w:r>
         </w:p>
         <w:p>
           <w:r>
             <w:tab/>
             <w:t>1.1</w:t>
           </w:r>
+          <w:r>
+            <w:t>………………………………………………………………………………………………………………………</w:t>
+          </w:r>
         </w:p>
         <w:p>
           <w:r>
             <w:tab/>
             <w:t>1.2</w:t>
           </w:r>
+          <w:r>
+            <w:t>………………………………………………………………………………………………………………………</w:t>
+          </w:r>
         </w:p>
         <w:p>
           <w:r>
             <w:tab/>
             <w:t>1.3</w:t>
           </w:r>
+          <w:r>
+            <w:t>………………………………………………………………………………………………………………………</w:t>
+          </w:r>
         </w:p>
         <w:p>
           <w:r>
             <w:t>2. Existing Work</w:t>
           </w:r>
+          <w:r>
+            <w:t>…………………………………………………………………………………………………………………</w:t>
+          </w:r>
         </w:p>
         <w:p>
           <w:r>
             <w:t>3. Methodology</w:t>
           </w:r>
+          <w:r>
+            <w:t>……………………………………………………………………………………………………………………</w:t>
+          </w:r>
         </w:p>
         <w:p>
           <w:r>
             <w:t>4. Implementation</w:t>
           </w:r>
+          <w:r>
+            <w:t>………………………………………………………………………………………………………………</w:t>
+          </w:r>
         </w:p>
         <w:p>
           <w:r>
             <w:t>5. Data Analysis</w:t>
           </w:r>
+          <w:r>
+            <w:t>……………………………………………………………………………………………………………………</w:t>
+          </w:r>
         </w:p>
         <w:p>
           <w:r>
             <w:t>7. Results</w:t>
           </w:r>
+          <w:r>
+            <w:t>………………………………………………………………………………………………………………………</w:t>
+          </w:r>
         </w:p>
         <w:p>
           <w:r>
             <w:t>8 Conclusions</w:t>
           </w:r>
-          <w:bookmarkStart w:id="0" w:name="_GoBack"/>
-          <w:bookmarkEnd w:id="0"/>
+          <w:r>
+            <w:t>………………………………………………………………………………………………………………………</w:t>
+          </w:r>
         </w:p>
         <w:p/>
       </w:sdtContent>
     </w:sdt>
     <w:p/>
+    <w:p>
+      <w:r>
+        <w:br w:type="page"/>
+      </w:r>
+    </w:p>
+    <w:p>
+      <w:pPr>
+        <w:rPr>
+          <w:color w:val="0070C0"/>
+          <w:sz w:val="48"/>
+        </w:rPr>
+      </w:pPr>
+      <w:r>
+        <w:rPr>
+          <w:color w:val="0070C0"/>
+          <w:sz w:val="48"/>
+        </w:rPr>
+        <w:lastRenderedPageBreak/>
+        <w:t>1.</w:t>
+      </w:r>
+      <w:r>
+        <w:rPr>
+          <w:color w:val="0070C0"/>
+          <w:sz w:val="48"/>
+        </w:rPr>
+        <w:t xml:space="preserve"> </w:t>
+      </w:r>
+      <w:r>
+        <w:rPr>
+          <w:color w:val="0070C0"/>
+          <w:sz w:val="48"/>
+        </w:rPr>
+        <w:t>Introduction</w:t>
+      </w:r>
+    </w:p>
+    <w:p>
+      <w:pPr>
+        <w:autoSpaceDE w:val="0"/>
+        <w:autoSpaceDN w:val="0"/>
+        <w:adjustRightInd w:val="0"/>
+        <w:spacing w:line="288" w:lineRule="auto"/>
+        <w:rPr>
+          <w:rFonts w:ascii="Helvetica Neue" w:hAnsi="Helvetica Neue" w:cs="Helvetica Neue"/>
+          <w:color w:val="000000"/>
+          <w:lang w:val="en-US"/>
+        </w:rPr>
+      </w:pPr>
+    </w:p>
+    <w:p>
+      <w:pPr>
+        <w:autoSpaceDE w:val="0"/>
+        <w:autoSpaceDN w:val="0"/>
+        <w:adjustRightInd w:val="0"/>
+        <w:spacing w:line="288" w:lineRule="auto"/>
+        <w:rPr>
+          <w:rFonts w:ascii="Helvetica Neue" w:hAnsi="Helvetica Neue" w:cs="Helvetica Neue"/>
+          <w:color w:val="000000"/>
+          <w:lang w:val="en-US"/>
+        </w:rPr>
+      </w:pPr>
+      <w:r>
+        <w:rPr>
+          <w:rFonts w:ascii="Helvetica Neue" w:hAnsi="Helvetica Neue" w:cs="Helvetica Neue"/>
+          <w:color w:val="000000"/>
+          <w:lang w:val="en-US"/>
+        </w:rPr>
+        <w:t xml:space="preserve">Fake news is a term which has been circulating through popular media and culture in recent years. Since the 2016 US presidential election the term has gained traction </w:t>
+      </w:r>
+      <w:r>
+        <w:rPr>
+          <w:rFonts w:ascii="Helvetica Neue" w:hAnsi="Helvetica Neue" w:cs="Helvetica Neue"/>
+          <w:color w:val="000000"/>
+          <w:lang w:val="en-US"/>
+        </w:rPr>
+        <w:t xml:space="preserve">and </w:t>
+      </w:r>
+      <w:r>
+        <w:rPr>
+          <w:rFonts w:ascii="Helvetica Neue" w:hAnsi="Helvetica Neue" w:cs="Helvetica Neue"/>
+          <w:color w:val="000000"/>
+          <w:lang w:val="en-US"/>
+        </w:rPr>
+        <w:t xml:space="preserve">has been used to </w:t>
+      </w:r>
+      <w:r>
+        <w:rPr>
+          <w:rFonts w:ascii="Helvetica Neue" w:hAnsi="Helvetica Neue" w:cs="Helvetica Neue"/>
+          <w:color w:val="000000"/>
+          <w:lang w:val="en-US"/>
+        </w:rPr>
+        <w:t>criticize</w:t>
+      </w:r>
+      <w:r>
+        <w:rPr>
+          <w:rFonts w:ascii="Helvetica Neue" w:hAnsi="Helvetica Neue" w:cs="Helvetica Neue"/>
+          <w:color w:val="000000"/>
+          <w:lang w:val="en-US"/>
+        </w:rPr>
+        <w:t xml:space="preserve"> all forms of media, from large television news outlets all the way down to social media accounts.</w:t>
+      </w:r>
+      <w:r>
+        <w:rPr>
+          <w:rFonts w:ascii="Helvetica Neue" w:hAnsi="Helvetica Neue" w:cs="Helvetica Neue"/>
+          <w:color w:val="000000"/>
+          <w:lang w:val="en-US"/>
+        </w:rPr>
+        <w:t xml:space="preserve"> What </w:t>
+      </w:r>
+      <w:r>
+        <w:rPr>
+          <w:rFonts w:ascii="Helvetica Neue" w:hAnsi="Helvetica Neue" w:cs="Helvetica Neue"/>
+          <w:color w:val="000000"/>
+          <w:lang w:val="en-US"/>
+        </w:rPr>
+        <w:t xml:space="preserve">Initially started as a sound bite for a presidential candidate the term has grown a life of its own and sparked mass debate on the credibility of the news outlets which we had considered to be </w:t>
+      </w:r>
+      <w:r>
+        <w:rPr>
+          <w:rFonts w:ascii="Helvetica Neue" w:hAnsi="Helvetica Neue" w:cs="Helvetica Neue"/>
+          <w:color w:val="000000"/>
+          <w:lang w:val="en-US"/>
+        </w:rPr>
+        <w:t>credible and non-biased</w:t>
+      </w:r>
+      <w:r>
+        <w:rPr>
+          <w:rFonts w:ascii="Helvetica Neue" w:hAnsi="Helvetica Neue" w:cs="Helvetica Neue"/>
+          <w:color w:val="000000"/>
+          <w:lang w:val="en-US"/>
+        </w:rPr>
+        <w:t xml:space="preserve"> for decades before.</w:t>
+      </w:r>
+    </w:p>
+    <w:p>
+      <w:pPr>
+        <w:autoSpaceDE w:val="0"/>
+        <w:autoSpaceDN w:val="0"/>
+        <w:adjustRightInd w:val="0"/>
+        <w:spacing w:line="288" w:lineRule="auto"/>
+        <w:rPr>
+          <w:rFonts w:ascii="Helvetica Neue" w:hAnsi="Helvetica Neue" w:cs="Helvetica Neue"/>
+          <w:color w:val="000000"/>
+          <w:lang w:val="en-US"/>
+        </w:rPr>
+      </w:pPr>
+    </w:p>
+    <w:p>
+      <w:pPr>
+        <w:autoSpaceDE w:val="0"/>
+        <w:autoSpaceDN w:val="0"/>
+        <w:adjustRightInd w:val="0"/>
+        <w:spacing w:line="288" w:lineRule="auto"/>
+        <w:rPr>
+          <w:rFonts w:ascii="Helvetica Neue" w:hAnsi="Helvetica Neue" w:cs="Helvetica Neue"/>
+          <w:color w:val="000000"/>
+          <w:lang w:val="en-US"/>
+        </w:rPr>
+      </w:pPr>
+      <w:r>
+        <w:rPr>
+          <w:rFonts w:ascii="Helvetica Neue" w:hAnsi="Helvetica Neue" w:cs="Helvetica Neue"/>
+          <w:color w:val="000000"/>
+          <w:lang w:val="en-US"/>
+        </w:rPr>
+        <w:t xml:space="preserve">The terms traction didn’t stop there however, and even went onto uncover a dark truth about the social media platforms we use today. A truth which exposed </w:t>
+      </w:r>
+      <w:r>
+        <w:rPr>
+          <w:rFonts w:ascii="Helvetica Neue" w:hAnsi="Helvetica Neue" w:cs="Helvetica Neue"/>
+          <w:color w:val="000000"/>
+          <w:lang w:val="en-US"/>
+        </w:rPr>
+        <w:t>a</w:t>
+      </w:r>
+      <w:r>
+        <w:rPr>
+          <w:rFonts w:ascii="Helvetica Neue" w:hAnsi="Helvetica Neue" w:cs="Helvetica Neue"/>
+          <w:color w:val="000000"/>
+          <w:lang w:val="en-US"/>
+        </w:rPr>
+        <w:t xml:space="preserve"> series </w:t>
+      </w:r>
+      <w:r>
+        <w:rPr>
+          <w:rFonts w:ascii="Helvetica Neue" w:hAnsi="Helvetica Neue" w:cs="Helvetica Neue"/>
+          <w:color w:val="000000"/>
+          <w:lang w:val="en-US"/>
+        </w:rPr>
+        <w:t>of vulnerabilities</w:t>
+      </w:r>
+      <w:r>
+        <w:rPr>
+          <w:rFonts w:ascii="Helvetica Neue" w:hAnsi="Helvetica Neue" w:cs="Helvetica Neue"/>
+          <w:color w:val="000000"/>
+          <w:lang w:val="en-US"/>
+        </w:rPr>
+        <w:t xml:space="preserve"> in these platforms which allegedly allowed hacking </w:t>
+      </w:r>
+      <w:r>
+        <w:rPr>
+          <w:rFonts w:ascii="Helvetica Neue" w:hAnsi="Helvetica Neue" w:cs="Helvetica Neue"/>
+          <w:color w:val="000000"/>
+          <w:lang w:val="en-US"/>
+        </w:rPr>
+        <w:t>organizations</w:t>
+      </w:r>
+      <w:r>
+        <w:rPr>
+          <w:rFonts w:ascii="Helvetica Neue" w:hAnsi="Helvetica Neue" w:cs="Helvetica Neue"/>
+          <w:color w:val="000000"/>
+          <w:lang w:val="en-US"/>
+        </w:rPr>
+        <w:t xml:space="preserve"> and </w:t>
+      </w:r>
+      <w:r>
+        <w:rPr>
+          <w:rFonts w:ascii="Helvetica Neue" w:hAnsi="Helvetica Neue" w:cs="Helvetica Neue"/>
+          <w:color w:val="000000"/>
+          <w:lang w:val="en-US"/>
+        </w:rPr>
+        <w:t>alleged</w:t>
+      </w:r>
+      <w:r>
+        <w:rPr>
+          <w:rFonts w:ascii="Helvetica Neue" w:hAnsi="Helvetica Neue" w:cs="Helvetica Neue"/>
+          <w:color w:val="000000"/>
+          <w:lang w:val="en-US"/>
+        </w:rPr>
+        <w:t xml:space="preserve"> Russian Government agencies to manipulate popular opinion using fake social media profiles and </w:t>
+      </w:r>
+      <w:r>
+        <w:rPr>
+          <w:rFonts w:ascii="Helvetica Neue" w:hAnsi="Helvetica Neue" w:cs="Helvetica Neue"/>
+          <w:color w:val="000000"/>
+          <w:lang w:val="en-US"/>
+        </w:rPr>
+        <w:t>accounts.</w:t>
+      </w:r>
+      <w:r>
+        <w:rPr>
+          <w:rFonts w:ascii="Helvetica Neue" w:hAnsi="Helvetica Neue" w:cs="Helvetica Neue"/>
+          <w:color w:val="000000"/>
+          <w:lang w:val="en-US"/>
+        </w:rPr>
+        <w:t xml:space="preserve"> This coupled with news that political consulting firms like Cambridge Analytica </w:t>
+      </w:r>
+      <w:r>
+        <w:rPr>
+          <w:rFonts w:ascii="Helvetica Neue" w:hAnsi="Helvetica Neue" w:cs="Helvetica Neue"/>
+          <w:color w:val="000000"/>
+          <w:lang w:val="en-US"/>
+        </w:rPr>
+        <w:t>were</w:t>
+      </w:r>
+      <w:bookmarkStart w:id="0" w:name="_GoBack"/>
+      <w:bookmarkEnd w:id="0"/>
+      <w:r>
+        <w:rPr>
+          <w:rFonts w:ascii="Helvetica Neue" w:hAnsi="Helvetica Neue" w:cs="Helvetica Neue"/>
+          <w:color w:val="000000"/>
+          <w:lang w:val="en-US"/>
+        </w:rPr>
+        <w:t xml:space="preserve"> able to develop digital profiles that which represented individuals of certain political beliefs provided a scary outlook the everyday social media user. Not only </w:t>
+      </w:r>
+      <w:proofErr w:type="gramStart"/>
+      <w:r>
+        <w:rPr>
+          <w:rFonts w:ascii="Helvetica Neue" w:hAnsi="Helvetica Neue" w:cs="Helvetica Neue"/>
+          <w:color w:val="000000"/>
+          <w:lang w:val="en-US"/>
+        </w:rPr>
+        <w:t>is</w:t>
+      </w:r>
+      <w:proofErr w:type="gramEnd"/>
+      <w:r>
+        <w:rPr>
+          <w:rFonts w:ascii="Helvetica Neue" w:hAnsi="Helvetica Neue" w:cs="Helvetica Neue"/>
+          <w:color w:val="000000"/>
+          <w:lang w:val="en-US"/>
+        </w:rPr>
+        <w:t xml:space="preserve"> there groups creating fake accounts and profiles to manipulate these applications but the data they themselves provided was being used to facilitate political advertisement targeting. </w:t>
+      </w:r>
+    </w:p>
+    <w:p>
+      <w:pPr>
+        <w:autoSpaceDE w:val="0"/>
+        <w:autoSpaceDN w:val="0"/>
+        <w:adjustRightInd w:val="0"/>
+        <w:spacing w:line="288" w:lineRule="auto"/>
+        <w:rPr>
+          <w:rFonts w:ascii="Helvetica Neue" w:hAnsi="Helvetica Neue" w:cs="Helvetica Neue"/>
+          <w:color w:val="000000"/>
+          <w:lang w:val="en-US"/>
+        </w:rPr>
+      </w:pPr>
+    </w:p>
+    <w:p>
+      <w:pPr>
+        <w:autoSpaceDE w:val="0"/>
+        <w:autoSpaceDN w:val="0"/>
+        <w:adjustRightInd w:val="0"/>
+        <w:spacing w:line="288" w:lineRule="auto"/>
+        <w:rPr>
+          <w:rFonts w:ascii="Helvetica Neue" w:hAnsi="Helvetica Neue" w:cs="Helvetica Neue"/>
+          <w:color w:val="000000"/>
+          <w:lang w:val="en-US"/>
+        </w:rPr>
+      </w:pPr>
+      <w:r>
+        <w:rPr>
+          <w:rFonts w:ascii="Helvetica Neue" w:hAnsi="Helvetica Neue" w:cs="Helvetica Neue"/>
+          <w:color w:val="000000"/>
+          <w:lang w:val="en-US"/>
+        </w:rPr>
+        <w:t xml:space="preserve">The fake news frenzy sparked a series of worldwide debates and even forced US Congress and Irish Government bodies to summon social media companies before them and seriously start thinking about heavier regulation for companies as such. That being said these social media platforms are still being used daily by millions of Users and the same vulnerabilities that were present before arguably exist today. </w:t>
+      </w:r>
+    </w:p>
+    <w:p>
+      <w:pPr>
+        <w:rPr>
+          <w:color w:val="0070C0"/>
+        </w:rPr>
+      </w:pPr>
+    </w:p>
     <w:sectPr>
       <w:pgSz w:w="11900" w:h="16840"/>
       <w:pgMar w:top="1440" w:right="1440" w:bottom="1440" w:left="1440" w:header="708" w:footer="708" w:gutter="0"/>
@@ -505,6 +863,95 @@
     </w:lvl>
   </w:abstractNum>
   <w:abstractNum w:abstractNumId="4" w15:restartNumberingAfterBreak="0">
+    <w:nsid w:val="39E11EB0"/>
+    <w:multiLevelType w:val="hybridMultilevel"/>
+    <w:tmpl w:val="2E38A308"/>
+    <w:lvl w:ilvl="0" w:tplc="0409000F">
+      <w:start w:val="1"/>
+      <w:numFmt w:val="decimal"/>
+      <w:lvlText w:val="%1."/>
+      <w:lvlJc w:val="left"/>
+      <w:pPr>
+        <w:ind w:left="720" w:hanging="360"/>
+      </w:pPr>
+      <w:rPr>
+        <w:rFonts w:hint="default"/>
+      </w:rPr>
+    </w:lvl>
+    <w:lvl w:ilvl="1" w:tplc="04090019" w:tentative="1">
+      <w:start w:val="1"/>
+      <w:numFmt w:val="lowerLetter"/>
+      <w:lvlText w:val="%2."/>
+      <w:lvlJc w:val="left"/>
+      <w:pPr>
+        <w:ind w:left="1440" w:hanging="360"/>
+      </w:pPr>
+    </w:lvl>
+    <w:lvl w:ilvl="2" w:tplc="0409001B" w:tentative="1">
+      <w:start w:val="1"/>
+      <w:numFmt w:val="lowerRoman"/>
+      <w:lvlText w:val="%3."/>
+      <w:lvlJc w:val="right"/>
+      <w:pPr>
+        <w:ind w:left="2160" w:hanging="180"/>
+      </w:pPr>
+    </w:lvl>
+    <w:lvl w:ilvl="3" w:tplc="0409000F" w:tentative="1">
+      <w:start w:val="1"/>
+      <w:numFmt w:val="decimal"/>
+      <w:lvlText w:val="%4."/>
+      <w:lvlJc w:val="left"/>
+      <w:pPr>
+        <w:ind w:left="2880" w:hanging="360"/>
+      </w:pPr>
+    </w:lvl>
+    <w:lvl w:ilvl="4" w:tplc="04090019" w:tentative="1">
+      <w:start w:val="1"/>
+      <w:numFmt w:val="lowerLetter"/>
+      <w:lvlText w:val="%5."/>
+      <w:lvlJc w:val="left"/>
+      <w:pPr>
+        <w:ind w:left="3600" w:hanging="360"/>
+      </w:pPr>
+    </w:lvl>
+    <w:lvl w:ilvl="5" w:tplc="0409001B" w:tentative="1">
+      <w:start w:val="1"/>
+      <w:numFmt w:val="lowerRoman"/>
+      <w:lvlText w:val="%6."/>
+      <w:lvlJc w:val="right"/>
+      <w:pPr>
+        <w:ind w:left="4320" w:hanging="180"/>
+      </w:pPr>
+    </w:lvl>
+    <w:lvl w:ilvl="6" w:tplc="0409000F" w:tentative="1">
+      <w:start w:val="1"/>
+      <w:numFmt w:val="decimal"/>
+      <w:lvlText w:val="%7."/>
+      <w:lvlJc w:val="left"/>
+      <w:pPr>
+        <w:ind w:left="5040" w:hanging="360"/>
+      </w:pPr>
+    </w:lvl>
+    <w:lvl w:ilvl="7" w:tplc="04090019" w:tentative="1">
+      <w:start w:val="1"/>
+      <w:numFmt w:val="lowerLetter"/>
+      <w:lvlText w:val="%8."/>
+      <w:lvlJc w:val="left"/>
+      <w:pPr>
+        <w:ind w:left="5760" w:hanging="360"/>
+      </w:pPr>
+    </w:lvl>
+    <w:lvl w:ilvl="8" w:tplc="0409001B" w:tentative="1">
+      <w:start w:val="1"/>
+      <w:numFmt w:val="lowerRoman"/>
+      <w:lvlText w:val="%9."/>
+      <w:lvlJc w:val="right"/>
+      <w:pPr>
+        <w:ind w:left="6480" w:hanging="180"/>
+      </w:pPr>
+    </w:lvl>
+  </w:abstractNum>
+  <w:abstractNum w:abstractNumId="5" w15:restartNumberingAfterBreak="0">
     <w:nsid w:val="3ACD11DF"/>
     <w:multiLevelType w:val="hybridMultilevel"/>
     <w:tmpl w:val="0C7C670C"/>
@@ -593,7 +1040,7 @@
       </w:pPr>
     </w:lvl>
   </w:abstractNum>
-  <w:abstractNum w:abstractNumId="5" w15:restartNumberingAfterBreak="0">
+  <w:abstractNum w:abstractNumId="6" w15:restartNumberingAfterBreak="0">
     <w:nsid w:val="5DCB0A84"/>
     <w:multiLevelType w:val="hybridMultilevel"/>
     <w:tmpl w:val="64F68CAE"/>
@@ -682,7 +1129,7 @@
       </w:pPr>
     </w:lvl>
   </w:abstractNum>
-  <w:abstractNum w:abstractNumId="6" w15:restartNumberingAfterBreak="0">
+  <w:abstractNum w:abstractNumId="7" w15:restartNumberingAfterBreak="0">
     <w:nsid w:val="65E8481F"/>
     <w:multiLevelType w:val="hybridMultilevel"/>
     <w:tmpl w:val="7CE25BC6"/>
@@ -771,7 +1218,7 @@
       </w:pPr>
     </w:lvl>
   </w:abstractNum>
-  <w:abstractNum w:abstractNumId="7" w15:restartNumberingAfterBreak="0">
+  <w:abstractNum w:abstractNumId="8" w15:restartNumberingAfterBreak="0">
     <w:nsid w:val="7C6A413A"/>
     <w:multiLevelType w:val="hybridMultilevel"/>
     <w:tmpl w:val="6DD4B98C"/>
@@ -867,10 +1314,10 @@
     <w:abstractNumId w:val="2"/>
   </w:num>
   <w:num w:numId="3">
-    <w:abstractNumId w:val="6"/>
+    <w:abstractNumId w:val="7"/>
   </w:num>
   <w:num w:numId="4">
-    <w:abstractNumId w:val="7"/>
+    <w:abstractNumId w:val="8"/>
   </w:num>
   <w:num w:numId="5">
     <w:abstractNumId w:val="1"/>
@@ -879,10 +1326,13 @@
     <w:abstractNumId w:val="3"/>
   </w:num>
   <w:num w:numId="7">
-    <w:abstractNumId w:val="4"/>
+    <w:abstractNumId w:val="5"/>
   </w:num>
   <w:num w:numId="8">
-    <w:abstractNumId w:val="5"/>
+    <w:abstractNumId w:val="6"/>
+  </w:num>
+  <w:num w:numId="9">
+    <w:abstractNumId w:val="4"/>
   </w:num>
 </w:numbering>
 </file>
@@ -1822,7 +2272,7 @@
 </file>
 
 <file path=customXml/itemProps1.xml><?xml version="1.0" encoding="utf-8"?>
-<ds:datastoreItem xmlns:ds="http://schemas.openxmlformats.org/officeDocument/2006/customXml" ds:itemID="{4F2A792C-2A8C-FE46-9E11-38ABB131AE67}">
+<ds:datastoreItem xmlns:ds="http://schemas.openxmlformats.org/officeDocument/2006/customXml" ds:itemID="{463FD4BA-FEDB-0444-93E4-4E6417E616B1}">
   <ds:schemaRefs>
     <ds:schemaRef ds:uri="http://schemas.openxmlformats.org/officeDocument/2006/bibliography"/>
   </ds:schemaRefs>

</xml_diff>

<commit_message>
data gathering method stared
</commit_message>
<xml_diff>
--- a/docs/dissertation.docx
+++ b/docs/dissertation.docx
@@ -116,7 +116,21 @@
         <w:rPr>
           <w:sz w:val="32"/>
         </w:rPr>
-        <w:t>Supervisor: Professor Séamus Lawless</w:t>
+        <w:t xml:space="preserve">Supervisor: Professor </w:t>
+      </w:r>
+      <w:proofErr w:type="spellStart"/>
+      <w:r>
+        <w:rPr>
+          <w:sz w:val="32"/>
+        </w:rPr>
+        <w:t>Séamus</w:t>
+      </w:r>
+      <w:proofErr w:type="spellEnd"/>
+      <w:r>
+        <w:rPr>
+          <w:sz w:val="32"/>
+        </w:rPr>
+        <w:t xml:space="preserve"> Lawless</w:t>
       </w:r>
     </w:p>
     <w:p>
@@ -201,9 +215,11 @@
           <w:r>
             <w:t>Declaration………………………………………………………………………………………………………………………</w:t>
           </w:r>
+          <w:proofErr w:type="gramStart"/>
           <w:r>
             <w:t>…..</w:t>
           </w:r>
+          <w:proofErr w:type="gramEnd"/>
         </w:p>
         <w:p>
           <w:r>
@@ -218,8 +234,13 @@
             <w:t>Acknowledgments…………………………………………………………………………………………………………</w:t>
           </w:r>
           <w:r>
-            <w:t>……..</w:t>
-          </w:r>
+            <w:t>…</w:t>
+          </w:r>
+          <w:proofErr w:type="gramStart"/>
+          <w:r>
+            <w:t>…..</w:t>
+          </w:r>
+          <w:proofErr w:type="gramEnd"/>
         </w:p>
         <w:p>
           <w:r>
@@ -233,11 +254,16 @@
         </w:p>
         <w:p>
           <w:r>
-            <w:t>Table of Tables……………………………………………………………………………………………………………………</w:t>
+            <w:t>Table of Tables…………………………………………………………………………………………………………………</w:t>
+          </w:r>
+          <w:proofErr w:type="gramStart"/>
+          <w:r>
+            <w:t>…</w:t>
           </w:r>
           <w:r>
             <w:t>..</w:t>
           </w:r>
+          <w:proofErr w:type="gramEnd"/>
         </w:p>
         <w:p>
           <w:r>
@@ -259,11 +285,16 @@
             <w:t xml:space="preserve"> Research Question</w:t>
           </w:r>
           <w:r>
-            <w:t>………………………</w:t>
+            <w:t>……………………</w:t>
+          </w:r>
+          <w:proofErr w:type="gramStart"/>
+          <w:r>
+            <w:t>…</w:t>
           </w:r>
           <w:r>
             <w:t>..</w:t>
           </w:r>
+          <w:proofErr w:type="gramEnd"/>
           <w:r>
             <w:t>………………………</w:t>
           </w:r>
@@ -286,7 +317,11 @@
             <w:t>……………</w:t>
           </w:r>
           <w:r>
-            <w:t>…………………</w:t>
+            <w:t>………………</w:t>
+          </w:r>
+          <w:proofErr w:type="gramStart"/>
+          <w:r>
+            <w:t>…</w:t>
           </w:r>
           <w:r>
             <w:t>.</w:t>
@@ -294,6 +329,7 @@
           <w:r>
             <w:t>.</w:t>
           </w:r>
+          <w:proofErr w:type="gramEnd"/>
           <w:r>
             <w:t>……………………………………………………………………</w:t>
           </w:r>
@@ -333,11 +369,16 @@
             <w:t>2.1 Fake News</w:t>
           </w:r>
           <w:r>
-            <w:t>…………………………………………………………………………………………………………</w:t>
+            <w:t>………………………………………………………………………………………………………</w:t>
+          </w:r>
+          <w:proofErr w:type="gramStart"/>
+          <w:r>
+            <w:t>…</w:t>
           </w:r>
           <w:r>
             <w:t>..</w:t>
           </w:r>
+          <w:proofErr w:type="gramEnd"/>
         </w:p>
         <w:p>
           <w:r>
@@ -473,11 +514,16 @@
             <w:t>Overview</w:t>
           </w:r>
           <w:r>
-            <w:t>……………………………………………………………………………………………</w:t>
+            <w:t>…………………………………………………………………………………………</w:t>
+          </w:r>
+          <w:proofErr w:type="gramStart"/>
+          <w:r>
+            <w:t>…</w:t>
           </w:r>
           <w:r>
             <w:t>..</w:t>
           </w:r>
+          <w:proofErr w:type="gramEnd"/>
         </w:p>
         <w:p>
           <w:r>
@@ -493,12 +539,14 @@
           <w:r>
             <w:t>…………………………………………………………………………………</w:t>
           </w:r>
+          <w:proofErr w:type="gramStart"/>
           <w:r>
             <w:t>….</w:t>
           </w:r>
           <w:r>
             <w:t>.</w:t>
           </w:r>
+          <w:proofErr w:type="gramEnd"/>
         </w:p>
         <w:p>
           <w:r>
@@ -520,28 +568,62 @@
           <w:r>
             <w:t>……………………</w:t>
           </w:r>
+          <w:r>
+            <w:t>.</w:t>
+          </w:r>
         </w:p>
         <w:p>
           <w:r>
             <w:tab/>
-            <w:t>3.</w:t>
-          </w:r>
-          <w:r>
-            <w:t>3</w:t>
-          </w:r>
-          <w:r>
-            <w:t xml:space="preserve"> Data Labelling</w:t>
-          </w:r>
-          <w:r>
-            <w:t>…………………………………………………………………………………………………</w:t>
-          </w:r>
-          <w:r>
-            <w:t>…..</w:t>
+          </w:r>
+          <w:r>
+            <w:tab/>
+          </w:r>
+          <w:r>
+            <w:t>3.1.</w:t>
+          </w:r>
+          <w:r>
+            <w:t>4</w:t>
+          </w:r>
+          <w:r>
+            <w:t xml:space="preserve"> </w:t>
+          </w:r>
+          <w:r>
+            <w:t>I</w:t>
+          </w:r>
+          <w:r>
+            <w:t>ssues…………………</w:t>
+          </w:r>
+          <w:r>
+            <w:t>……………………………………………………………</w:t>
+          </w:r>
+          <w:r>
+            <w:t>……………………</w:t>
           </w:r>
         </w:p>
         <w:p>
           <w:r>
             <w:tab/>
+            <w:t>3.</w:t>
+          </w:r>
+          <w:r>
+            <w:t>3</w:t>
+          </w:r>
+          <w:r>
+            <w:t xml:space="preserve"> Data Labelling</w:t>
+          </w:r>
+          <w:r>
+            <w:t>…………………………………………………………………………………………………</w:t>
+          </w:r>
+          <w:proofErr w:type="gramStart"/>
+          <w:r>
+            <w:t>…..</w:t>
+          </w:r>
+          <w:proofErr w:type="gramEnd"/>
+        </w:p>
+        <w:p>
+          <w:r>
+            <w:tab/>
           </w:r>
           <w:r>
             <w:tab/>
@@ -629,11 +711,16 @@
             <w:t>3.3.2 Classification Threshold</w:t>
           </w:r>
           <w:r>
-            <w:t>……………………………………………………………………….</w:t>
+            <w:t>……………………………………………………………………</w:t>
+          </w:r>
+          <w:proofErr w:type="gramStart"/>
+          <w:r>
+            <w:t>….</w:t>
           </w:r>
           <w:r>
             <w:t>.</w:t>
           </w:r>
+          <w:proofErr w:type="gramEnd"/>
         </w:p>
         <w:p>
           <w:r>
@@ -655,11 +742,16 @@
             <w:t>4. Implementation</w:t>
           </w:r>
           <w:r>
-            <w:t>………………………………………………………………………………………………………………</w:t>
+            <w:t>……………………………………………………………………………………………………………</w:t>
+          </w:r>
+          <w:proofErr w:type="gramStart"/>
+          <w:r>
+            <w:t>…</w:t>
           </w:r>
           <w:r>
             <w:t>..</w:t>
           </w:r>
+          <w:proofErr w:type="gramEnd"/>
         </w:p>
         <w:p>
           <w:r>
@@ -679,8 +771,13 @@
             <w:t>4.1.1 Tweet Gathering</w:t>
           </w:r>
           <w:r>
-            <w:t>…………………………………………………………………………………..</w:t>
-          </w:r>
+            <w:t>………………………………………………………………………………</w:t>
+          </w:r>
+          <w:proofErr w:type="gramStart"/>
+          <w:r>
+            <w:t>…..</w:t>
+          </w:r>
+          <w:proofErr w:type="gramEnd"/>
         </w:p>
         <w:p>
           <w:r>
@@ -715,8 +812,13 @@
             <w:t xml:space="preserve"> Labelling</w:t>
           </w:r>
           <w:r>
-            <w:t>……………………………………………………………………………………………………………..</w:t>
-          </w:r>
+            <w:t>…………………………………………………………………………………………………………</w:t>
+          </w:r>
+          <w:proofErr w:type="gramStart"/>
+          <w:r>
+            <w:t>…..</w:t>
+          </w:r>
+          <w:proofErr w:type="gramEnd"/>
         </w:p>
         <w:p>
           <w:r>
@@ -751,11 +853,16 @@
             <w:t>4.2.3 Rumour Detection</w:t>
           </w:r>
           <w:r>
-            <w:t>……………………………………………………………………………….</w:t>
+            <w:t>……………………………………………………………………………</w:t>
+          </w:r>
+          <w:proofErr w:type="gramStart"/>
+          <w:r>
+            <w:t>….</w:t>
           </w:r>
           <w:r>
             <w:t>.</w:t>
           </w:r>
+          <w:proofErr w:type="gramEnd"/>
         </w:p>
         <w:p>
           <w:r>
@@ -789,6 +896,7 @@
         </w:p>
         <w:p>
           <w:r>
+            <w:lastRenderedPageBreak/>
             <w:tab/>
             <w:t>4.3 Classification</w:t>
           </w:r>
@@ -801,7 +909,6 @@
         </w:p>
         <w:p>
           <w:r>
-            <w:lastRenderedPageBreak/>
             <w:tab/>
           </w:r>
           <w:r>
@@ -821,8 +928,13 @@
             <w:t>4.3.2 Model Architecture/Methodologies</w:t>
           </w:r>
           <w:r>
-            <w:t>……………………………………………………..</w:t>
-          </w:r>
+            <w:t>…………………………………………………</w:t>
+          </w:r>
+          <w:proofErr w:type="gramStart"/>
+          <w:r>
+            <w:t>…..</w:t>
+          </w:r>
+          <w:proofErr w:type="gramEnd"/>
         </w:p>
         <w:p>
           <w:r>
@@ -833,8 +945,13 @@
             <w:t>4.3.3 Training</w:t>
           </w:r>
           <w:r>
-            <w:t>………………………………………………………………………………………………..</w:t>
-          </w:r>
+            <w:t>……………………………………………………………………………………………</w:t>
+          </w:r>
+          <w:proofErr w:type="gramStart"/>
+          <w:r>
+            <w:t>…..</w:t>
+          </w:r>
+          <w:proofErr w:type="gramEnd"/>
         </w:p>
         <w:p>
           <w:r>
@@ -2252,21 +2369,7 @@
           <w:rFonts w:ascii="Helvetica Neue" w:hAnsi="Helvetica Neue" w:cs="Helvetica Neue"/>
           <w:i/>
         </w:rPr>
-        <w:t>“To what extent can supervised machine learning approaches be used to predict the</w:t>
-      </w:r>
-      <w:r>
-        <w:rPr>
-          <w:rFonts w:ascii="Helvetica Neue" w:hAnsi="Helvetica Neue" w:cs="Helvetica Neue"/>
-          <w:i/>
-        </w:rPr>
-        <w:t xml:space="preserve"> </w:t>
-      </w:r>
-      <w:r>
-        <w:rPr>
-          <w:rFonts w:ascii="Helvetica Neue" w:hAnsi="Helvetica Neue" w:cs="Helvetica Neue"/>
-          <w:i/>
-        </w:rPr>
-        <w:t>accuracy of a Tweet or Twitter account, in relation to a football transfer?”</w:t>
+        <w:t>“To what extent can supervised machine learning approaches be used to predict the accuracy of a Tweet or Twitter account, in relation to a football transfer?”</w:t>
       </w:r>
     </w:p>
     <w:p>
@@ -4085,7 +4188,15 @@
         <w:t xml:space="preserve">definition of </w:t>
       </w:r>
       <w:r>
-        <w:t>Fake News definition is comprised of misinformation and intent. This is true for both articles and social media posts as the intent behind one binds it to the other</w:t>
+        <w:t xml:space="preserve">Fake News definition is comprised of misinformation and intent. This is true for both articles and social media posts as the intent behind one </w:t>
+      </w:r>
+      <w:proofErr w:type="gramStart"/>
+      <w:r>
+        <w:t>binds</w:t>
+      </w:r>
+      <w:proofErr w:type="gramEnd"/>
+      <w:r>
+        <w:t xml:space="preserve"> it to the other</w:t>
       </w:r>
       <w:r>
         <w:t>. I</w:t>
@@ -4112,10 +4223,7 @@
         <w:t xml:space="preserve"> to the article linked in it. Therefore,</w:t>
       </w:r>
       <w:r>
-        <w:t xml:space="preserve"> </w:t>
-      </w:r>
-      <w:r>
-        <w:t>for the purposes of this research,</w:t>
+        <w:t xml:space="preserve"> for the purposes of this research,</w:t>
       </w:r>
       <w:r>
         <w:t xml:space="preserve"> we define the definition of fake news as follows,</w:t>
@@ -4439,7 +4547,15 @@
         <w:t xml:space="preserve"> accuracy scores of 0.73 and 0.74 on different datasets</w:t>
       </w:r>
       <w:r>
-        <w:t xml:space="preserve">. The input features were a combination of punctuation, Ngrams, syntax and </w:t>
+        <w:t xml:space="preserve">. The input features were a combination of punctuation, </w:t>
+      </w:r>
+      <w:proofErr w:type="spellStart"/>
+      <w:r>
+        <w:t>Ngrams</w:t>
+      </w:r>
+      <w:proofErr w:type="spellEnd"/>
+      <w:r>
+        <w:t xml:space="preserve">, syntax and </w:t>
       </w:r>
       <w:r>
         <w:t>readability</w:t>
@@ -5427,30 +5543,2945 @@
         </w:rPr>
         <w:t>Data Gathering</w:t>
       </w:r>
+    </w:p>
+    <w:p>
+      <w:pPr>
+        <w:autoSpaceDE w:val="0"/>
+        <w:autoSpaceDN w:val="0"/>
+        <w:adjustRightInd w:val="0"/>
+        <w:spacing w:line="288" w:lineRule="auto"/>
+        <w:rPr>
+          <w:color w:val="0070C0"/>
+          <w:sz w:val="28"/>
+        </w:rPr>
+      </w:pPr>
+    </w:p>
+    <w:p>
+      <w:pPr>
+        <w:autoSpaceDE w:val="0"/>
+        <w:autoSpaceDN w:val="0"/>
+        <w:adjustRightInd w:val="0"/>
+        <w:spacing w:line="288" w:lineRule="auto"/>
+        <w:rPr>
+          <w:color w:val="0070C0"/>
+          <w:sz w:val="28"/>
+        </w:rPr>
+      </w:pPr>
+      <w:r>
+        <w:rPr>
+          <w:color w:val="0070C0"/>
+          <w:sz w:val="28"/>
+        </w:rPr>
+        <w:t>3.2.1 Overview</w:t>
+      </w:r>
+    </w:p>
+    <w:p>
+      <w:pPr>
+        <w:autoSpaceDE w:val="0"/>
+        <w:autoSpaceDN w:val="0"/>
+        <w:adjustRightInd w:val="0"/>
+        <w:spacing w:line="288" w:lineRule="auto"/>
+        <w:rPr>
+          <w:sz w:val="28"/>
+        </w:rPr>
+      </w:pPr>
+      <w:r>
+        <w:rPr>
+          <w:sz w:val="28"/>
+        </w:rPr>
+        <w:t>The tweets required for this research ha</w:t>
+      </w:r>
+      <w:r>
+        <w:rPr>
+          <w:sz w:val="28"/>
+        </w:rPr>
+        <w:t xml:space="preserve">d some </w:t>
+      </w:r>
+      <w:r>
+        <w:rPr>
+          <w:sz w:val="28"/>
+        </w:rPr>
+        <w:t>distinct</w:t>
+      </w:r>
+      <w:r>
+        <w:rPr>
+          <w:sz w:val="28"/>
+        </w:rPr>
+        <w:t xml:space="preserve"> characteristics</w:t>
+      </w:r>
+      <w:r>
+        <w:rPr>
+          <w:sz w:val="28"/>
+        </w:rPr>
+        <w:t>.</w:t>
+      </w:r>
+      <w:r>
+        <w:rPr>
+          <w:sz w:val="28"/>
+        </w:rPr>
+        <w:t xml:space="preserve"> </w:t>
+      </w:r>
+      <w:r>
+        <w:rPr>
+          <w:sz w:val="28"/>
+        </w:rPr>
+        <w:t>Firstly,</w:t>
+      </w:r>
+      <w:r>
+        <w:rPr>
+          <w:sz w:val="28"/>
+        </w:rPr>
+        <w:t xml:space="preserve"> </w:t>
+      </w:r>
+      <w:r>
+        <w:rPr>
+          <w:sz w:val="28"/>
+        </w:rPr>
+        <w:t xml:space="preserve">for any given tweet in the data set, </w:t>
+      </w:r>
+      <w:r>
+        <w:rPr>
+          <w:sz w:val="28"/>
+        </w:rPr>
+        <w:t>the tweet ha</w:t>
+      </w:r>
+      <w:r>
+        <w:rPr>
+          <w:sz w:val="28"/>
+        </w:rPr>
+        <w:t>d</w:t>
+      </w:r>
+      <w:r>
+        <w:rPr>
+          <w:sz w:val="28"/>
+        </w:rPr>
+        <w:t xml:space="preserve"> to be talking about a potential transfer.</w:t>
+      </w:r>
+      <w:r>
+        <w:rPr>
+          <w:sz w:val="28"/>
+        </w:rPr>
+        <w:t xml:space="preserve"> Figure 3</w:t>
+      </w:r>
+      <w:r>
+        <w:rPr>
+          <w:sz w:val="28"/>
+        </w:rPr>
+        <w:t>.1</w:t>
+      </w:r>
+      <w:r>
+        <w:rPr>
+          <w:sz w:val="28"/>
+        </w:rPr>
+        <w:t xml:space="preserve"> illustrates an example of this. </w:t>
+      </w:r>
+      <w:r>
+        <w:rPr>
+          <w:sz w:val="28"/>
+        </w:rPr>
+        <w:t xml:space="preserve"> </w:t>
+      </w:r>
+      <w:r>
+        <w:rPr>
+          <w:sz w:val="28"/>
+        </w:rPr>
+        <w:t>It ha</w:t>
+      </w:r>
+      <w:r>
+        <w:rPr>
+          <w:sz w:val="28"/>
+        </w:rPr>
+        <w:t>d</w:t>
+      </w:r>
+      <w:r>
+        <w:rPr>
+          <w:sz w:val="28"/>
+        </w:rPr>
+        <w:t xml:space="preserve"> to be talking about a player either transferring </w:t>
+      </w:r>
+      <w:r>
+        <w:rPr>
+          <w:sz w:val="28"/>
+        </w:rPr>
+        <w:t xml:space="preserve">to or </w:t>
+      </w:r>
+      <w:r>
+        <w:rPr>
+          <w:sz w:val="28"/>
+        </w:rPr>
+        <w:t xml:space="preserve">from </w:t>
+      </w:r>
+      <w:r>
+        <w:rPr>
+          <w:sz w:val="28"/>
+        </w:rPr>
+        <w:t>and English Club from another team</w:t>
+      </w:r>
+      <w:r>
+        <w:rPr>
+          <w:sz w:val="28"/>
+        </w:rPr>
+        <w:t>, whether its eventually happened or not.</w:t>
+      </w:r>
+      <w:r>
+        <w:rPr>
+          <w:sz w:val="28"/>
+        </w:rPr>
+        <w:t xml:space="preserve"> </w:t>
+      </w:r>
+    </w:p>
+    <w:p>
+      <w:pPr>
+        <w:autoSpaceDE w:val="0"/>
+        <w:autoSpaceDN w:val="0"/>
+        <w:adjustRightInd w:val="0"/>
+        <w:spacing w:line="288" w:lineRule="auto"/>
+        <w:jc w:val="center"/>
+        <w:rPr>
+          <w:sz w:val="28"/>
+        </w:rPr>
+      </w:pPr>
+      <w:r>
+        <w:rPr>
+          <w:noProof/>
+          <w:sz w:val="28"/>
+        </w:rPr>
+        <w:lastRenderedPageBreak/>
+        <w:drawing>
+          <wp:inline distT="0" distB="0" distL="0" distR="0" wp14:anchorId="276D8F1A" wp14:editId="564F323B">
+            <wp:extent cx="4200422" cy="3742660"/>
+            <wp:effectExtent l="0" t="0" r="3810" b="4445"/>
+            <wp:docPr id="1" name="Picture 1"/>
+            <wp:cNvGraphicFramePr>
+              <a:graphicFrameLocks xmlns:a="http://schemas.openxmlformats.org/drawingml/2006/main" noChangeAspect="1"/>
+            </wp:cNvGraphicFramePr>
+            <a:graphic xmlns:a="http://schemas.openxmlformats.org/drawingml/2006/main">
+              <a:graphicData uri="http://schemas.openxmlformats.org/drawingml/2006/picture">
+                <pic:pic xmlns:pic="http://schemas.openxmlformats.org/drawingml/2006/picture">
+                  <pic:nvPicPr>
+                    <pic:cNvPr id="1" name="Screenshot 2019-04-01 at 10.32.38.png"/>
+                    <pic:cNvPicPr/>
+                  </pic:nvPicPr>
+                  <pic:blipFill>
+                    <a:blip r:embed="rId9" cstate="print">
+                      <a:extLst>
+                        <a:ext uri="{28A0092B-C50C-407E-A947-70E740481C1C}">
+                          <a14:useLocalDpi xmlns:a14="http://schemas.microsoft.com/office/drawing/2010/main" val="0"/>
+                        </a:ext>
+                      </a:extLst>
+                    </a:blip>
+                    <a:stretch>
+                      <a:fillRect/>
+                    </a:stretch>
+                  </pic:blipFill>
+                  <pic:spPr>
+                    <a:xfrm>
+                      <a:off x="0" y="0"/>
+                      <a:ext cx="4209845" cy="3751056"/>
+                    </a:xfrm>
+                    <a:prstGeom prst="rect">
+                      <a:avLst/>
+                    </a:prstGeom>
+                  </pic:spPr>
+                </pic:pic>
+              </a:graphicData>
+            </a:graphic>
+          </wp:inline>
+        </w:drawing>
+      </w:r>
+    </w:p>
+    <w:p>
+      <w:pPr>
+        <w:autoSpaceDE w:val="0"/>
+        <w:autoSpaceDN w:val="0"/>
+        <w:adjustRightInd w:val="0"/>
+        <w:spacing w:line="288" w:lineRule="auto"/>
+        <w:ind w:left="720"/>
+        <w:rPr>
+          <w:color w:val="404040" w:themeColor="text1" w:themeTint="BF"/>
+        </w:rPr>
+      </w:pPr>
+      <w:r>
+        <w:rPr>
+          <w:color w:val="404040" w:themeColor="text1" w:themeTint="BF"/>
+        </w:rPr>
+        <w:t xml:space="preserve">        </w:t>
+      </w:r>
+      <w:r>
+        <w:t>Figure 3.</w:t>
+      </w:r>
+      <w:r>
+        <w:t>1</w:t>
+      </w:r>
+    </w:p>
+    <w:p>
+      <w:pPr>
+        <w:autoSpaceDE w:val="0"/>
+        <w:autoSpaceDN w:val="0"/>
+        <w:adjustRightInd w:val="0"/>
+        <w:spacing w:line="288" w:lineRule="auto"/>
+        <w:rPr>
+          <w:sz w:val="28"/>
+        </w:rPr>
+      </w:pPr>
+    </w:p>
+    <w:p>
+      <w:pPr>
+        <w:autoSpaceDE w:val="0"/>
+        <w:autoSpaceDN w:val="0"/>
+        <w:adjustRightInd w:val="0"/>
+        <w:spacing w:line="288" w:lineRule="auto"/>
+        <w:rPr>
+          <w:sz w:val="28"/>
+        </w:rPr>
+      </w:pPr>
+      <w:r>
+        <w:rPr>
+          <w:sz w:val="28"/>
+        </w:rPr>
+        <w:t xml:space="preserve">It also had to have been posted during the before and during the transfer window period but not after. During section </w:t>
+      </w:r>
+      <w:r>
+        <w:rPr>
+          <w:sz w:val="28"/>
+        </w:rPr>
+        <w:t>three</w:t>
+      </w:r>
+      <w:r>
+        <w:rPr>
+          <w:sz w:val="28"/>
+        </w:rPr>
+        <w:t xml:space="preserve"> if the transfer in a tweet was confirmed to have happened, the tweet had to be checked against the official transfer confirmation date. If the tweet took place after this </w:t>
+      </w:r>
+      <w:r>
+        <w:rPr>
+          <w:sz w:val="28"/>
+        </w:rPr>
+        <w:t>date,</w:t>
+      </w:r>
+      <w:r>
+        <w:rPr>
+          <w:sz w:val="28"/>
+        </w:rPr>
+        <w:t xml:space="preserve"> then it was discarded from the dataset as it was no longer someone speculating.</w:t>
+      </w:r>
+    </w:p>
+    <w:p>
+      <w:pPr>
+        <w:autoSpaceDE w:val="0"/>
+        <w:autoSpaceDN w:val="0"/>
+        <w:adjustRightInd w:val="0"/>
+        <w:spacing w:line="288" w:lineRule="auto"/>
+        <w:rPr>
+          <w:sz w:val="28"/>
+        </w:rPr>
+      </w:pPr>
+    </w:p>
+    <w:p>
+      <w:pPr>
+        <w:autoSpaceDE w:val="0"/>
+        <w:autoSpaceDN w:val="0"/>
+        <w:adjustRightInd w:val="0"/>
+        <w:spacing w:line="288" w:lineRule="auto"/>
+        <w:rPr>
+          <w:sz w:val="28"/>
+        </w:rPr>
+      </w:pPr>
+      <w:r>
+        <w:rPr>
+          <w:sz w:val="28"/>
+        </w:rPr>
+        <w:t xml:space="preserve">In order to perform NER other information has to be gathered. To check if the entities (clubs) extracted from the tweet text was and English club, a database of English teams has to be constructed. </w:t>
+      </w:r>
+      <w:r>
+        <w:rPr>
+          <w:sz w:val="28"/>
+        </w:rPr>
+        <w:t xml:space="preserve">Also, as people tend to use nicknames and synonyms for English clubs this information needed to be retrieved also. </w:t>
+      </w:r>
+      <w:r>
+        <w:rPr>
+          <w:sz w:val="28"/>
+        </w:rPr>
+        <w:t>In order to check if transfer talked about in the tweet text was in fact a rumour or not, a database of known transfers to have happened during these periods</w:t>
+      </w:r>
+      <w:r>
+        <w:rPr>
+          <w:sz w:val="28"/>
+        </w:rPr>
+        <w:t xml:space="preserve"> also needed to be </w:t>
+      </w:r>
+      <w:r>
+        <w:rPr>
+          <w:sz w:val="28"/>
+        </w:rPr>
+        <w:t>constructed</w:t>
+      </w:r>
+      <w:r>
+        <w:rPr>
+          <w:sz w:val="28"/>
+        </w:rPr>
+        <w:t xml:space="preserve">. </w:t>
+      </w:r>
+    </w:p>
+    <w:p>
+      <w:pPr>
+        <w:autoSpaceDE w:val="0"/>
+        <w:autoSpaceDN w:val="0"/>
+        <w:adjustRightInd w:val="0"/>
+        <w:spacing w:line="288" w:lineRule="auto"/>
+        <w:rPr>
+          <w:sz w:val="28"/>
+        </w:rPr>
+      </w:pPr>
+    </w:p>
+    <w:p>
+      <w:pPr>
+        <w:autoSpaceDE w:val="0"/>
+        <w:autoSpaceDN w:val="0"/>
+        <w:adjustRightInd w:val="0"/>
+        <w:spacing w:line="288" w:lineRule="auto"/>
+        <w:rPr>
+          <w:sz w:val="28"/>
+        </w:rPr>
+      </w:pPr>
+    </w:p>
+    <w:p>
+      <w:pPr>
+        <w:autoSpaceDE w:val="0"/>
+        <w:autoSpaceDN w:val="0"/>
+        <w:adjustRightInd w:val="0"/>
+        <w:spacing w:line="288" w:lineRule="auto"/>
+        <w:rPr>
+          <w:sz w:val="28"/>
+        </w:rPr>
+      </w:pPr>
+    </w:p>
+    <w:p>
+      <w:pPr>
+        <w:autoSpaceDE w:val="0"/>
+        <w:autoSpaceDN w:val="0"/>
+        <w:adjustRightInd w:val="0"/>
+        <w:spacing w:line="288" w:lineRule="auto"/>
+        <w:rPr>
+          <w:color w:val="0070C0"/>
+          <w:sz w:val="28"/>
+        </w:rPr>
+      </w:pPr>
+    </w:p>
+    <w:p>
+      <w:pPr>
+        <w:autoSpaceDE w:val="0"/>
+        <w:autoSpaceDN w:val="0"/>
+        <w:adjustRightInd w:val="0"/>
+        <w:spacing w:line="288" w:lineRule="auto"/>
+        <w:rPr>
+          <w:color w:val="0070C0"/>
+          <w:sz w:val="28"/>
+        </w:rPr>
+      </w:pPr>
+      <w:r>
+        <w:rPr>
+          <w:color w:val="0070C0"/>
+          <w:sz w:val="28"/>
+        </w:rPr>
+        <w:lastRenderedPageBreak/>
+        <w:t>3.2.2 Methods Used</w:t>
+      </w:r>
+    </w:p>
+    <w:p>
+      <w:pPr>
+        <w:autoSpaceDE w:val="0"/>
+        <w:autoSpaceDN w:val="0"/>
+        <w:adjustRightInd w:val="0"/>
+        <w:spacing w:line="288" w:lineRule="auto"/>
+        <w:rPr>
+          <w:sz w:val="28"/>
+        </w:rPr>
+      </w:pPr>
+    </w:p>
+    <w:p>
+      <w:pPr>
+        <w:autoSpaceDE w:val="0"/>
+        <w:autoSpaceDN w:val="0"/>
+        <w:adjustRightInd w:val="0"/>
+        <w:spacing w:line="288" w:lineRule="auto"/>
+        <w:rPr>
+          <w:sz w:val="28"/>
+        </w:rPr>
+      </w:pPr>
+      <w:r>
+        <w:rPr>
+          <w:sz w:val="28"/>
+        </w:rPr>
+        <w:t>BeautifulSoup</w:t>
+      </w:r>
+      <w:r>
+        <w:rPr>
+          <w:sz w:val="28"/>
+        </w:rPr>
+        <w:t xml:space="preserve"> is an open source python library which was used in this stage </w:t>
+      </w:r>
+      <w:r>
+        <w:rPr>
+          <w:sz w:val="28"/>
+        </w:rPr>
+        <w:t>to scrape information from web pages in order to store information about confirmed transfers, club names and club synonyms.</w:t>
+      </w:r>
+      <w:r>
+        <w:rPr>
+          <w:sz w:val="28"/>
+        </w:rPr>
+        <w:t xml:space="preserve"> </w:t>
+      </w:r>
+      <w:r>
+        <w:rPr>
+          <w:sz w:val="28"/>
+        </w:rPr>
+        <w:t>The library allows you to parse the html o</w:t>
+      </w:r>
+      <w:r>
+        <w:rPr>
+          <w:sz w:val="28"/>
+        </w:rPr>
+        <w:t>f</w:t>
+      </w:r>
+      <w:r>
+        <w:rPr>
+          <w:sz w:val="28"/>
+        </w:rPr>
+        <w:t xml:space="preserve"> a given URL into a tree of </w:t>
+      </w:r>
+      <w:r>
+        <w:rPr>
+          <w:sz w:val="28"/>
+        </w:rPr>
+        <w:t>P</w:t>
+      </w:r>
+      <w:r>
+        <w:rPr>
+          <w:sz w:val="28"/>
+        </w:rPr>
+        <w:t>ython objects</w:t>
+      </w:r>
+      <w:r>
+        <w:rPr>
+          <w:rStyle w:val="FootnoteReference"/>
+          <w:sz w:val="28"/>
+        </w:rPr>
+        <w:footnoteReference w:id="21"/>
+      </w:r>
+      <w:r>
+        <w:rPr>
+          <w:sz w:val="28"/>
+        </w:rPr>
+        <w:t>.</w:t>
+      </w:r>
+      <w:r>
+        <w:rPr>
+          <w:sz w:val="28"/>
+        </w:rPr>
+        <w:t xml:space="preserve"> From here one can extract the elements of the html they want. </w:t>
+      </w:r>
+      <w:r>
+        <w:rPr>
+          <w:sz w:val="28"/>
+        </w:rPr>
+        <w:t xml:space="preserve"> </w:t>
+      </w:r>
+    </w:p>
+    <w:p>
+      <w:pPr>
+        <w:autoSpaceDE w:val="0"/>
+        <w:autoSpaceDN w:val="0"/>
+        <w:adjustRightInd w:val="0"/>
+        <w:spacing w:line="288" w:lineRule="auto"/>
+        <w:rPr>
+          <w:sz w:val="28"/>
+        </w:rPr>
+      </w:pPr>
+    </w:p>
+    <w:p>
+      <w:pPr>
+        <w:autoSpaceDE w:val="0"/>
+        <w:autoSpaceDN w:val="0"/>
+        <w:adjustRightInd w:val="0"/>
+        <w:spacing w:line="288" w:lineRule="auto"/>
+        <w:rPr>
+          <w:sz w:val="28"/>
+        </w:rPr>
+      </w:pPr>
+      <w:r>
+        <w:rPr>
+          <w:sz w:val="28"/>
+        </w:rPr>
+        <w:t xml:space="preserve">The gathered tweets and information </w:t>
+      </w:r>
+      <w:r>
+        <w:rPr>
+          <w:sz w:val="28"/>
+        </w:rPr>
+        <w:t>were</w:t>
+      </w:r>
+      <w:r>
+        <w:rPr>
+          <w:sz w:val="28"/>
+        </w:rPr>
+        <w:t xml:space="preserve"> stored on a local database. </w:t>
+      </w:r>
+      <w:r>
+        <w:rPr>
+          <w:sz w:val="28"/>
+        </w:rPr>
+        <w:t>In order to have fast access to transfer tweets, known transfers, club names and club synonyms Mongo DB was used. Mongo DB is a NoSQL database</w:t>
+      </w:r>
+      <w:r>
+        <w:rPr>
+          <w:sz w:val="28"/>
+        </w:rPr>
+        <w:t xml:space="preserve"> </w:t>
+      </w:r>
+      <w:r>
+        <w:rPr>
+          <w:sz w:val="28"/>
+        </w:rPr>
+        <w:t>program which allows one to store JSON-like documents</w:t>
+      </w:r>
+      <w:r>
+        <w:rPr>
+          <w:rStyle w:val="FootnoteReference"/>
+          <w:sz w:val="28"/>
+        </w:rPr>
+        <w:footnoteReference w:id="22"/>
+      </w:r>
+      <w:r>
+        <w:rPr>
+          <w:sz w:val="28"/>
+        </w:rPr>
+        <w:t>.</w:t>
+      </w:r>
+      <w:r>
+        <w:rPr>
+          <w:sz w:val="28"/>
+        </w:rPr>
+        <w:t xml:space="preserve"> The draw to Mongo DB is that it allows for fast access to the database information, while providing a </w:t>
+      </w:r>
+      <w:r>
+        <w:rPr>
+          <w:sz w:val="28"/>
+        </w:rPr>
+        <w:t>simple method for defining a database schema and making entries. It also allows for easy deployment in any location and provides extensive documentation. For the purpose of this project Mongo DB was deployed to a local machine using PyMongo, a python driver for MongoDB. This allowed for information to be scraped from</w:t>
+      </w:r>
+      <w:r>
+        <w:rPr>
+          <w:sz w:val="28"/>
+        </w:rPr>
+        <w:t xml:space="preserve"> the</w:t>
+      </w:r>
+      <w:r>
+        <w:rPr>
+          <w:sz w:val="28"/>
+        </w:rPr>
+        <w:t xml:space="preserve"> source sites and then</w:t>
+      </w:r>
+      <w:r>
+        <w:rPr>
+          <w:sz w:val="28"/>
+        </w:rPr>
+        <w:t xml:space="preserve"> be</w:t>
+      </w:r>
+      <w:r>
+        <w:rPr>
+          <w:sz w:val="28"/>
+        </w:rPr>
+        <w:t xml:space="preserve"> saved directly into a database collection. The “reset_collections” method</w:t>
+      </w:r>
+      <w:r>
+        <w:rPr>
+          <w:sz w:val="28"/>
+        </w:rPr>
+        <w:t xml:space="preserve"> in db.py is set up that so as long your local machine has MongoDB installed, the method will scrape and store locally the transfer information corresponding to the provided links</w:t>
+      </w:r>
+      <w:r>
+        <w:rPr>
+          <w:sz w:val="28"/>
+        </w:rPr>
+        <w:t>.</w:t>
+      </w:r>
+      <w:r>
+        <w:rPr>
+          <w:sz w:val="28"/>
+        </w:rPr>
+        <w:t xml:space="preserve"> </w:t>
+      </w:r>
+    </w:p>
+    <w:p>
+      <w:pPr>
+        <w:autoSpaceDE w:val="0"/>
+        <w:autoSpaceDN w:val="0"/>
+        <w:adjustRightInd w:val="0"/>
+        <w:spacing w:line="288" w:lineRule="auto"/>
+        <w:rPr>
+          <w:sz w:val="28"/>
+        </w:rPr>
+      </w:pPr>
+      <w:r>
+        <w:rPr>
+          <w:sz w:val="28"/>
+        </w:rPr>
+        <w:t>&lt;more about collections&gt;</w:t>
+      </w:r>
+    </w:p>
+    <w:p>
+      <w:pPr>
+        <w:autoSpaceDE w:val="0"/>
+        <w:autoSpaceDN w:val="0"/>
+        <w:adjustRightInd w:val="0"/>
+        <w:spacing w:line="288" w:lineRule="auto"/>
+        <w:rPr>
+          <w:sz w:val="28"/>
+        </w:rPr>
+      </w:pPr>
+    </w:p>
+    <w:p>
+      <w:pPr>
+        <w:autoSpaceDE w:val="0"/>
+        <w:autoSpaceDN w:val="0"/>
+        <w:adjustRightInd w:val="0"/>
+        <w:spacing w:line="288" w:lineRule="auto"/>
+        <w:rPr>
+          <w:sz w:val="28"/>
+        </w:rPr>
+      </w:pPr>
+      <w:r>
+        <w:rPr>
+          <w:sz w:val="28"/>
+        </w:rPr>
+        <w:t xml:space="preserve">Twitter provide the means to search through the history of tweets posted on their site through the Twitter </w:t>
+      </w:r>
+      <w:r>
+        <w:rPr>
+          <w:sz w:val="28"/>
+        </w:rPr>
+        <w:t>API</w:t>
+      </w:r>
+      <w:r>
+        <w:rPr>
+          <w:rStyle w:val="FootnoteReference"/>
+          <w:sz w:val="28"/>
+        </w:rPr>
+        <w:footnoteReference w:id="23"/>
+      </w:r>
+      <w:r>
+        <w:rPr>
+          <w:sz w:val="28"/>
+        </w:rPr>
+        <w:t xml:space="preserve">, however </w:t>
+      </w:r>
+      <w:r>
+        <w:rPr>
+          <w:sz w:val="28"/>
+        </w:rPr>
+        <w:t xml:space="preserve">the </w:t>
+      </w:r>
+      <w:r>
+        <w:rPr>
+          <w:sz w:val="28"/>
+        </w:rPr>
+        <w:t>tweets retrieved is limited to tweet</w:t>
+      </w:r>
+      <w:r>
+        <w:rPr>
+          <w:sz w:val="28"/>
+        </w:rPr>
+        <w:t xml:space="preserve">s </w:t>
+      </w:r>
+      <w:r>
+        <w:rPr>
+          <w:sz w:val="28"/>
+        </w:rPr>
+        <w:t xml:space="preserve">within the last </w:t>
+      </w:r>
+      <w:r>
+        <w:rPr>
+          <w:sz w:val="28"/>
+        </w:rPr>
+        <w:t xml:space="preserve">7 </w:t>
+      </w:r>
+      <w:r>
+        <w:rPr>
+          <w:sz w:val="28"/>
+        </w:rPr>
+        <w:t>days for non-paying users.</w:t>
+      </w:r>
+      <w:r>
+        <w:rPr>
+          <w:sz w:val="28"/>
+        </w:rPr>
+        <w:t xml:space="preserve"> </w:t>
+      </w:r>
+      <w:r>
+        <w:rPr>
+          <w:sz w:val="28"/>
+        </w:rPr>
+        <w:t>“</w:t>
+      </w:r>
+      <w:r>
+        <w:rPr>
+          <w:sz w:val="28"/>
+        </w:rPr>
+        <w:t>GetOldTweets</w:t>
+      </w:r>
+      <w:r>
+        <w:rPr>
+          <w:sz w:val="28"/>
+        </w:rPr>
+        <w:t>”</w:t>
+      </w:r>
+      <w:r>
+        <w:rPr>
+          <w:sz w:val="28"/>
+        </w:rPr>
+        <w:t xml:space="preserve"> is </w:t>
+      </w:r>
+      <w:r>
+        <w:rPr>
+          <w:sz w:val="28"/>
+        </w:rPr>
+        <w:t>an open source project which allows one to bypass this</w:t>
+      </w:r>
+      <w:r>
+        <w:rPr>
+          <w:rStyle w:val="FootnoteReference"/>
+          <w:sz w:val="28"/>
+        </w:rPr>
+        <w:footnoteReference w:id="24"/>
+      </w:r>
+      <w:r>
+        <w:rPr>
+          <w:sz w:val="28"/>
+        </w:rPr>
+        <w:t xml:space="preserve">. This project takes </w:t>
+      </w:r>
+      <w:r>
+        <w:rPr>
+          <w:sz w:val="28"/>
+        </w:rPr>
+        <w:t>advantage</w:t>
+      </w:r>
+      <w:r>
+        <w:rPr>
+          <w:sz w:val="28"/>
+        </w:rPr>
+        <w:t xml:space="preserve"> of the JSON loader used by modern </w:t>
+      </w:r>
+      <w:r>
+        <w:rPr>
+          <w:sz w:val="28"/>
+        </w:rPr>
+        <w:t xml:space="preserve">web </w:t>
+      </w:r>
+      <w:r>
+        <w:rPr>
+          <w:sz w:val="28"/>
+        </w:rPr>
+        <w:t>browser</w:t>
+      </w:r>
+      <w:r>
+        <w:rPr>
+          <w:sz w:val="28"/>
+        </w:rPr>
+        <w:t>s</w:t>
+      </w:r>
+      <w:r>
+        <w:rPr>
+          <w:sz w:val="28"/>
+        </w:rPr>
+        <w:t xml:space="preserve"> and allows you to query </w:t>
+      </w:r>
+      <w:r>
+        <w:rPr>
+          <w:sz w:val="28"/>
+        </w:rPr>
+        <w:lastRenderedPageBreak/>
+        <w:t xml:space="preserve">tweets that go as far back as </w:t>
+      </w:r>
+      <w:r>
+        <w:rPr>
+          <w:sz w:val="28"/>
+        </w:rPr>
+        <w:t>Twitters</w:t>
+      </w:r>
+      <w:r>
+        <w:rPr>
+          <w:sz w:val="28"/>
+        </w:rPr>
+        <w:t xml:space="preserve"> beginning. </w:t>
+      </w:r>
+      <w:r>
+        <w:rPr>
+          <w:sz w:val="28"/>
+        </w:rPr>
+        <w:t xml:space="preserve">The tool allows you to pass in a query term or sentence along with date parameters so you can </w:t>
+      </w:r>
+      <w:r>
+        <w:rPr>
+          <w:sz w:val="28"/>
+        </w:rPr>
+        <w:t xml:space="preserve">choose the specific period to return the tweets from. </w:t>
+      </w:r>
+      <w:r>
+        <w:rPr>
+          <w:sz w:val="28"/>
+        </w:rPr>
+        <w:t>This tool was used to buil</w:t>
+      </w:r>
+      <w:r>
+        <w:rPr>
+          <w:sz w:val="28"/>
+        </w:rPr>
+        <w:t>d the training data</w:t>
+      </w:r>
+      <w:r>
+        <w:rPr>
+          <w:sz w:val="28"/>
+        </w:rPr>
+        <w:t xml:space="preserve"> set</w:t>
+      </w:r>
+      <w:r>
+        <w:rPr>
+          <w:sz w:val="28"/>
+        </w:rPr>
+        <w:t>.</w:t>
+      </w:r>
+    </w:p>
+    <w:p>
+      <w:pPr>
+        <w:autoSpaceDE w:val="0"/>
+        <w:autoSpaceDN w:val="0"/>
+        <w:adjustRightInd w:val="0"/>
+        <w:spacing w:line="288" w:lineRule="auto"/>
+        <w:rPr>
+          <w:sz w:val="28"/>
+        </w:rPr>
+      </w:pPr>
+    </w:p>
+    <w:p>
+      <w:pPr>
+        <w:autoSpaceDE w:val="0"/>
+        <w:autoSpaceDN w:val="0"/>
+        <w:adjustRightInd w:val="0"/>
+        <w:spacing w:line="288" w:lineRule="auto"/>
+        <w:rPr>
+          <w:color w:val="0070C0"/>
+          <w:sz w:val="28"/>
+        </w:rPr>
+      </w:pPr>
+    </w:p>
+    <w:p>
+      <w:pPr>
+        <w:autoSpaceDE w:val="0"/>
+        <w:autoSpaceDN w:val="0"/>
+        <w:adjustRightInd w:val="0"/>
+        <w:spacing w:line="288" w:lineRule="auto"/>
+        <w:rPr>
+          <w:color w:val="0070C0"/>
+          <w:sz w:val="28"/>
+        </w:rPr>
+      </w:pPr>
+      <w:r>
+        <w:rPr>
+          <w:color w:val="0070C0"/>
+          <w:sz w:val="28"/>
+        </w:rPr>
+        <w:t>3.2.3 Implementation</w:t>
+      </w:r>
+    </w:p>
+    <w:p>
+      <w:pPr>
+        <w:autoSpaceDE w:val="0"/>
+        <w:autoSpaceDN w:val="0"/>
+        <w:adjustRightInd w:val="0"/>
+        <w:spacing w:line="288" w:lineRule="auto"/>
+        <w:rPr>
+          <w:color w:val="0070C0"/>
+          <w:sz w:val="28"/>
+        </w:rPr>
+      </w:pPr>
+    </w:p>
+    <w:p>
+      <w:pPr>
+        <w:autoSpaceDE w:val="0"/>
+        <w:autoSpaceDN w:val="0"/>
+        <w:adjustRightInd w:val="0"/>
+        <w:spacing w:line="288" w:lineRule="auto"/>
+        <w:rPr>
+          <w:sz w:val="28"/>
+          <w:u w:val="single"/>
+        </w:rPr>
+      </w:pPr>
+      <w:r>
+        <w:rPr>
+          <w:sz w:val="28"/>
+          <w:u w:val="single"/>
+        </w:rPr>
+        <w:t>Gather Confirmed Transfer Information</w:t>
+      </w:r>
+    </w:p>
+    <w:p>
+      <w:pPr>
+        <w:autoSpaceDE w:val="0"/>
+        <w:autoSpaceDN w:val="0"/>
+        <w:adjustRightInd w:val="0"/>
+        <w:spacing w:line="288" w:lineRule="auto"/>
+        <w:rPr>
+          <w:sz w:val="28"/>
+          <w:u w:val="single"/>
+        </w:rPr>
+      </w:pPr>
+    </w:p>
+    <w:p>
+      <w:pPr>
+        <w:autoSpaceDE w:val="0"/>
+        <w:autoSpaceDN w:val="0"/>
+        <w:adjustRightInd w:val="0"/>
+        <w:spacing w:line="288" w:lineRule="auto"/>
+        <w:rPr>
+          <w:sz w:val="28"/>
+        </w:rPr>
+      </w:pPr>
+      <w:r>
+        <w:rPr>
+          <w:sz w:val="28"/>
+        </w:rPr>
+        <w:t>The first information collected was the known confirmed transfer to have happened. The module</w:t>
+      </w:r>
+      <w:r>
+        <w:rPr>
+          <w:sz w:val="28"/>
+        </w:rPr>
+        <w:t xml:space="preserve">s </w:t>
+      </w:r>
+      <w:r>
+        <w:rPr>
+          <w:sz w:val="28"/>
+        </w:rPr>
+        <w:t>KBuilder.py</w:t>
+      </w:r>
+      <w:r>
+        <w:rPr>
+          <w:sz w:val="28"/>
+        </w:rPr>
+        <w:t>, relations.py</w:t>
+      </w:r>
+      <w:r>
+        <w:rPr>
+          <w:sz w:val="28"/>
+        </w:rPr>
+        <w:t xml:space="preserve"> and db.py contain all the methods used to gather this information. For known transfers the source used was Wikipedia</w:t>
+      </w:r>
+      <w:r>
+        <w:rPr>
+          <w:rStyle w:val="FootnoteReference"/>
+          <w:sz w:val="28"/>
+        </w:rPr>
+        <w:footnoteReference w:id="25"/>
+      </w:r>
+      <w:r>
+        <w:rPr>
+          <w:sz w:val="28"/>
+        </w:rPr>
+        <w:t xml:space="preserve">. </w:t>
+      </w:r>
+    </w:p>
+    <w:p>
+      <w:pPr>
+        <w:autoSpaceDE w:val="0"/>
+        <w:autoSpaceDN w:val="0"/>
+        <w:adjustRightInd w:val="0"/>
+        <w:spacing w:line="288" w:lineRule="auto"/>
+        <w:rPr>
+          <w:sz w:val="28"/>
+        </w:rPr>
+      </w:pPr>
+    </w:p>
+    <w:p>
+      <w:pPr>
+        <w:autoSpaceDE w:val="0"/>
+        <w:autoSpaceDN w:val="0"/>
+        <w:adjustRightInd w:val="0"/>
+        <w:spacing w:line="288" w:lineRule="auto"/>
+        <w:rPr>
+          <w:sz w:val="28"/>
+        </w:rPr>
+      </w:pPr>
+      <w:r>
+        <w:rPr>
+          <w:sz w:val="28"/>
+        </w:rPr>
+        <w:t>E</w:t>
+      </w:r>
+      <w:r>
+        <w:rPr>
+          <w:sz w:val="28"/>
+        </w:rPr>
+        <w:t xml:space="preserve">ach transfer window Wikipedia page contained a table of transfers and loans which happened during </w:t>
+      </w:r>
+      <w:r>
+        <w:rPr>
+          <w:sz w:val="28"/>
+        </w:rPr>
+        <w:t>a</w:t>
+      </w:r>
+      <w:r>
+        <w:rPr>
+          <w:sz w:val="28"/>
+        </w:rPr>
+        <w:t xml:space="preserve"> given window. </w:t>
+      </w:r>
+      <w:r>
+        <w:rPr>
+          <w:sz w:val="28"/>
+        </w:rPr>
+        <w:t>The first information that was scraped and stored were confirmed transfer</w:t>
+      </w:r>
+      <w:r>
+        <w:rPr>
+          <w:sz w:val="28"/>
+        </w:rPr>
+        <w:t xml:space="preserve">s. </w:t>
+      </w:r>
+      <w:r>
+        <w:rPr>
+          <w:sz w:val="28"/>
+        </w:rPr>
+        <w:t xml:space="preserve">Using </w:t>
+      </w:r>
+      <w:r>
+        <w:rPr>
+          <w:sz w:val="28"/>
+        </w:rPr>
+        <w:t>BeautifulSoup this information was</w:t>
+      </w:r>
+      <w:r>
+        <w:rPr>
+          <w:sz w:val="28"/>
+        </w:rPr>
+        <w:t xml:space="preserve"> parse</w:t>
+      </w:r>
+      <w:r>
+        <w:rPr>
+          <w:sz w:val="28"/>
+        </w:rPr>
+        <w:t>d</w:t>
+      </w:r>
+      <w:r>
+        <w:rPr>
+          <w:sz w:val="28"/>
+        </w:rPr>
+        <w:t xml:space="preserve">, </w:t>
+      </w:r>
+      <w:r>
+        <w:rPr>
+          <w:sz w:val="28"/>
+        </w:rPr>
+        <w:t>extracted and written to a</w:t>
+      </w:r>
+      <w:r>
+        <w:rPr>
+          <w:sz w:val="28"/>
+        </w:rPr>
+        <w:t xml:space="preserve"> local database. A MongoDB database was created for the whole research project called “</w:t>
+      </w:r>
+      <w:proofErr w:type="spellStart"/>
+      <w:r>
+        <w:rPr>
+          <w:sz w:val="28"/>
+        </w:rPr>
+        <w:t>transferdb</w:t>
+      </w:r>
+      <w:proofErr w:type="spellEnd"/>
+      <w:r>
+        <w:rPr>
+          <w:sz w:val="28"/>
+        </w:rPr>
+        <w:t>”</w:t>
+      </w:r>
+      <w:r>
+        <w:rPr>
+          <w:sz w:val="28"/>
+        </w:rPr>
+        <w:t>, and a collection (table) was created in this to store</w:t>
+      </w:r>
+      <w:r>
+        <w:rPr>
+          <w:sz w:val="28"/>
+        </w:rPr>
+        <w:t xml:space="preserve"> confirmed transfers. As detailed in section 3.3 this information was eventually used to check if the transfer being discussed in a tweet actually happened or not. </w:t>
+      </w:r>
+    </w:p>
+    <w:p>
+      <w:pPr>
+        <w:autoSpaceDE w:val="0"/>
+        <w:autoSpaceDN w:val="0"/>
+        <w:adjustRightInd w:val="0"/>
+        <w:spacing w:line="288" w:lineRule="auto"/>
+        <w:rPr>
+          <w:color w:val="0070C0"/>
+          <w:sz w:val="28"/>
+        </w:rPr>
+      </w:pPr>
+    </w:p>
+    <w:p>
+      <w:pPr>
+        <w:autoSpaceDE w:val="0"/>
+        <w:autoSpaceDN w:val="0"/>
+        <w:adjustRightInd w:val="0"/>
+        <w:spacing w:line="288" w:lineRule="auto"/>
+        <w:rPr>
+          <w:sz w:val="28"/>
+          <w:u w:val="single"/>
+        </w:rPr>
+      </w:pPr>
+      <w:r>
+        <w:rPr>
+          <w:sz w:val="28"/>
+          <w:u w:val="single"/>
+        </w:rPr>
+        <w:t>Gather</w:t>
+      </w:r>
+      <w:r>
+        <w:rPr>
+          <w:sz w:val="28"/>
+          <w:u w:val="single"/>
+        </w:rPr>
+        <w:t xml:space="preserve"> Known True</w:t>
+      </w:r>
+      <w:r>
+        <w:rPr>
+          <w:sz w:val="28"/>
+          <w:u w:val="single"/>
+        </w:rPr>
+        <w:t xml:space="preserve"> Tweets</w:t>
+      </w:r>
+    </w:p>
+    <w:p>
+      <w:pPr>
+        <w:autoSpaceDE w:val="0"/>
+        <w:autoSpaceDN w:val="0"/>
+        <w:adjustRightInd w:val="0"/>
+        <w:spacing w:line="288" w:lineRule="auto"/>
+        <w:rPr>
+          <w:sz w:val="28"/>
+          <w:u w:val="single"/>
+        </w:rPr>
+      </w:pPr>
+    </w:p>
+    <w:p>
+      <w:pPr>
+        <w:autoSpaceDE w:val="0"/>
+        <w:autoSpaceDN w:val="0"/>
+        <w:adjustRightInd w:val="0"/>
+        <w:spacing w:line="288" w:lineRule="auto"/>
+        <w:rPr>
+          <w:sz w:val="28"/>
+        </w:rPr>
+      </w:pPr>
+      <w:r>
+        <w:rPr>
+          <w:sz w:val="28"/>
+        </w:rPr>
+        <w:t xml:space="preserve">Two types of transfers </w:t>
+      </w:r>
+      <w:r>
+        <w:rPr>
+          <w:sz w:val="28"/>
+        </w:rPr>
+        <w:t>tweets</w:t>
+      </w:r>
+      <w:r>
+        <w:rPr>
+          <w:sz w:val="28"/>
+        </w:rPr>
+        <w:t xml:space="preserve"> needed to be retrieve</w:t>
+      </w:r>
+      <w:r>
+        <w:rPr>
+          <w:sz w:val="28"/>
+        </w:rPr>
+        <w:t>d. Tweets which contained transfer speculation which eventually went onto becoming confirmed (true tweets), and tweets containing transfer speculation which never ended up happening (</w:t>
+      </w:r>
+      <w:r>
+        <w:rPr>
+          <w:sz w:val="28"/>
+        </w:rPr>
+        <w:t>rumours</w:t>
+      </w:r>
+      <w:r>
+        <w:rPr>
+          <w:sz w:val="28"/>
+        </w:rPr>
+        <w:t>)</w:t>
+      </w:r>
+      <w:r>
+        <w:rPr>
+          <w:sz w:val="28"/>
+        </w:rPr>
+        <w:t>.</w:t>
+      </w:r>
+      <w:r>
+        <w:rPr>
+          <w:sz w:val="28"/>
+        </w:rPr>
+        <w:t xml:space="preserve"> GetOldTweets allows you to execute the script with command line arguments as shown in figure 3.2</w:t>
+      </w:r>
+      <w:r>
+        <w:rPr>
+          <w:sz w:val="28"/>
+        </w:rPr>
+        <w:t>.</w:t>
+      </w:r>
+    </w:p>
+    <w:p>
+      <w:pPr>
+        <w:autoSpaceDE w:val="0"/>
+        <w:autoSpaceDN w:val="0"/>
+        <w:adjustRightInd w:val="0"/>
+        <w:spacing w:line="288" w:lineRule="auto"/>
+        <w:rPr>
+          <w:sz w:val="28"/>
+        </w:rPr>
+      </w:pPr>
+    </w:p>
+    <w:p>
+      <w:pPr>
+        <w:autoSpaceDE w:val="0"/>
+        <w:autoSpaceDN w:val="0"/>
+        <w:adjustRightInd w:val="0"/>
+        <w:spacing w:line="288" w:lineRule="auto"/>
+        <w:rPr>
+          <w:sz w:val="28"/>
+        </w:rPr>
+      </w:pPr>
+      <w:r>
+        <w:rPr>
+          <w:noProof/>
+          <w:sz w:val="28"/>
+        </w:rPr>
+        <w:lastRenderedPageBreak/>
+        <w:drawing>
+          <wp:inline distT="0" distB="0" distL="0" distR="0" wp14:anchorId="6ABE73B5" wp14:editId="447DAF6A">
+            <wp:extent cx="5727700" cy="525293"/>
+            <wp:effectExtent l="0" t="0" r="0" b="0"/>
+            <wp:docPr id="2" name="Picture 2"/>
+            <wp:cNvGraphicFramePr>
+              <a:graphicFrameLocks xmlns:a="http://schemas.openxmlformats.org/drawingml/2006/main" noChangeAspect="1"/>
+            </wp:cNvGraphicFramePr>
+            <a:graphic xmlns:a="http://schemas.openxmlformats.org/drawingml/2006/main">
+              <a:graphicData uri="http://schemas.openxmlformats.org/drawingml/2006/picture">
+                <pic:pic xmlns:pic="http://schemas.openxmlformats.org/drawingml/2006/picture">
+                  <pic:nvPicPr>
+                    <pic:cNvPr id="2" name="Screenshot 2019-04-01 at 15.32.18.png"/>
+                    <pic:cNvPicPr/>
+                  </pic:nvPicPr>
+                  <pic:blipFill>
+                    <a:blip r:embed="rId10">
+                      <a:extLst>
+                        <a:ext uri="{28A0092B-C50C-407E-A947-70E740481C1C}">
+                          <a14:useLocalDpi xmlns:a14="http://schemas.microsoft.com/office/drawing/2010/main" val="0"/>
+                        </a:ext>
+                      </a:extLst>
+                    </a:blip>
+                    <a:stretch>
+                      <a:fillRect/>
+                    </a:stretch>
+                  </pic:blipFill>
+                  <pic:spPr>
+                    <a:xfrm>
+                      <a:off x="0" y="0"/>
+                      <a:ext cx="5752731" cy="527589"/>
+                    </a:xfrm>
+                    <a:prstGeom prst="rect">
+                      <a:avLst/>
+                    </a:prstGeom>
+                  </pic:spPr>
+                </pic:pic>
+              </a:graphicData>
+            </a:graphic>
+          </wp:inline>
+        </w:drawing>
+      </w:r>
+    </w:p>
+    <w:p>
+      <w:pPr>
+        <w:autoSpaceDE w:val="0"/>
+        <w:autoSpaceDN w:val="0"/>
+        <w:adjustRightInd w:val="0"/>
+        <w:spacing w:line="288" w:lineRule="auto"/>
+      </w:pPr>
+      <w:r>
+        <w:t>Figure 3.2</w:t>
+      </w:r>
+    </w:p>
+    <w:p>
+      <w:pPr>
+        <w:autoSpaceDE w:val="0"/>
+        <w:autoSpaceDN w:val="0"/>
+        <w:adjustRightInd w:val="0"/>
+        <w:spacing w:line="288" w:lineRule="auto"/>
+        <w:rPr>
+          <w:sz w:val="28"/>
+        </w:rPr>
+      </w:pPr>
+      <w:r>
+        <w:rPr>
+          <w:sz w:val="28"/>
+        </w:rPr>
+        <w:t>Figure 3.2 shows an example which will return all tweet</w:t>
+      </w:r>
+      <w:r>
+        <w:rPr>
+          <w:sz w:val="28"/>
+        </w:rPr>
+        <w:t>s</w:t>
+      </w:r>
+      <w:r>
+        <w:rPr>
+          <w:sz w:val="28"/>
+        </w:rPr>
+        <w:t xml:space="preserve"> from the 1</w:t>
+      </w:r>
+      <w:r>
+        <w:rPr>
+          <w:sz w:val="28"/>
+          <w:vertAlign w:val="superscript"/>
+        </w:rPr>
+        <w:t>st</w:t>
+      </w:r>
+      <w:r>
+        <w:rPr>
+          <w:sz w:val="28"/>
+        </w:rPr>
+        <w:t xml:space="preserve"> – 31</w:t>
+      </w:r>
+      <w:r>
+        <w:rPr>
+          <w:sz w:val="28"/>
+          <w:vertAlign w:val="superscript"/>
+        </w:rPr>
+        <w:t>s</w:t>
+      </w:r>
+      <w:r>
+        <w:rPr>
+          <w:sz w:val="28"/>
+          <w:vertAlign w:val="superscript"/>
+        </w:rPr>
+        <w:t xml:space="preserve">t </w:t>
+      </w:r>
+      <w:r>
+        <w:rPr>
+          <w:sz w:val="28"/>
+        </w:rPr>
+        <w:t>January 2018, limiting them to the most recent 4000 and outputting the results to res.txt.</w:t>
+      </w:r>
+    </w:p>
+    <w:p>
+      <w:pPr>
+        <w:autoSpaceDE w:val="0"/>
+        <w:autoSpaceDN w:val="0"/>
+        <w:adjustRightInd w:val="0"/>
+        <w:spacing w:line="288" w:lineRule="auto"/>
+        <w:rPr>
+          <w:sz w:val="28"/>
+        </w:rPr>
+      </w:pPr>
+    </w:p>
+    <w:p>
+      <w:pPr>
+        <w:autoSpaceDE w:val="0"/>
+        <w:autoSpaceDN w:val="0"/>
+        <w:adjustRightInd w:val="0"/>
+        <w:spacing w:line="288" w:lineRule="auto"/>
+        <w:rPr>
+          <w:sz w:val="28"/>
+        </w:rPr>
+      </w:pPr>
+      <w:r>
+        <w:rPr>
+          <w:sz w:val="28"/>
+        </w:rPr>
+        <w:t xml:space="preserve">Due to the massive amount of content in Twitter the quality of the content </w:t>
+      </w:r>
+      <w:r>
+        <w:rPr>
+          <w:sz w:val="28"/>
+        </w:rPr>
+        <w:t>returned</w:t>
+      </w:r>
+      <w:r>
+        <w:rPr>
+          <w:sz w:val="28"/>
+        </w:rPr>
+        <w:t xml:space="preserve"> from GetOldTweets</w:t>
+      </w:r>
+      <w:r>
+        <w:rPr>
+          <w:sz w:val="28"/>
+        </w:rPr>
+        <w:t>,</w:t>
+      </w:r>
+      <w:r>
+        <w:rPr>
+          <w:sz w:val="28"/>
+        </w:rPr>
+        <w:t xml:space="preserve"> solely depending on the “querysearch” parameter</w:t>
+      </w:r>
+      <w:r>
+        <w:rPr>
+          <w:sz w:val="28"/>
+        </w:rPr>
+        <w:t xml:space="preserve"> leads to </w:t>
+      </w:r>
+      <w:r>
+        <w:rPr>
+          <w:sz w:val="28"/>
+        </w:rPr>
+        <w:t>un related tweets being returned</w:t>
+      </w:r>
+      <w:r>
+        <w:rPr>
+          <w:sz w:val="28"/>
+        </w:rPr>
+        <w:t xml:space="preserve">. </w:t>
+      </w:r>
+      <w:r>
+        <w:rPr>
+          <w:sz w:val="28"/>
+        </w:rPr>
+        <w:t>I</w:t>
+      </w:r>
+      <w:r>
+        <w:rPr>
+          <w:sz w:val="28"/>
+        </w:rPr>
+        <w:t xml:space="preserve">n other </w:t>
+      </w:r>
+      <w:r>
+        <w:rPr>
+          <w:sz w:val="28"/>
+        </w:rPr>
+        <w:t>words,</w:t>
+      </w:r>
+      <w:r>
+        <w:rPr>
+          <w:sz w:val="28"/>
+        </w:rPr>
+        <w:t xml:space="preserve"> terms like “in the know” or “deadline”</w:t>
+      </w:r>
+      <w:r>
+        <w:rPr>
+          <w:sz w:val="28"/>
+        </w:rPr>
+        <w:t>, which are usually associated with football transfer content, return tweets completely un related to football</w:t>
+      </w:r>
+      <w:r>
+        <w:rPr>
+          <w:sz w:val="28"/>
+        </w:rPr>
+        <w:t xml:space="preserve"> when used by themselves.</w:t>
+      </w:r>
+      <w:r>
+        <w:rPr>
+          <w:sz w:val="28"/>
+        </w:rPr>
+        <w:t xml:space="preserve"> </w:t>
+      </w:r>
+    </w:p>
+    <w:p>
+      <w:pPr>
+        <w:autoSpaceDE w:val="0"/>
+        <w:autoSpaceDN w:val="0"/>
+        <w:adjustRightInd w:val="0"/>
+        <w:spacing w:line="288" w:lineRule="auto"/>
+        <w:rPr>
+          <w:sz w:val="28"/>
+        </w:rPr>
+      </w:pPr>
+    </w:p>
+    <w:p>
+      <w:pPr>
+        <w:autoSpaceDE w:val="0"/>
+        <w:autoSpaceDN w:val="0"/>
+        <w:adjustRightInd w:val="0"/>
+        <w:spacing w:line="288" w:lineRule="auto"/>
+        <w:rPr>
+          <w:sz w:val="28"/>
+        </w:rPr>
+      </w:pPr>
+      <w:r>
+        <w:rPr>
+          <w:sz w:val="28"/>
+        </w:rPr>
+        <w:t xml:space="preserve">The first approach taken was to take the known transfers which had been retrieved earlier and using </w:t>
+      </w:r>
+      <w:r>
+        <w:rPr>
+          <w:sz w:val="28"/>
+        </w:rPr>
+        <w:t>them</w:t>
+      </w:r>
+      <w:r>
+        <w:rPr>
+          <w:sz w:val="28"/>
+        </w:rPr>
+        <w:t xml:space="preserve"> generate a query containing the name of the player</w:t>
+      </w:r>
+      <w:r>
+        <w:rPr>
+          <w:sz w:val="28"/>
+        </w:rPr>
+        <w:t xml:space="preserve"> and club</w:t>
+      </w:r>
+      <w:r>
+        <w:rPr>
+          <w:sz w:val="28"/>
+        </w:rPr>
+        <w:t>. This way the results returned would be narrowed down to specific tweets talking about a specific football transfer</w:t>
+      </w:r>
+      <w:r>
+        <w:rPr>
+          <w:sz w:val="28"/>
+        </w:rPr>
+        <w:t xml:space="preserve">. </w:t>
+      </w:r>
+    </w:p>
+    <w:p>
+      <w:pPr>
+        <w:autoSpaceDE w:val="0"/>
+        <w:autoSpaceDN w:val="0"/>
+        <w:adjustRightInd w:val="0"/>
+        <w:spacing w:line="288" w:lineRule="auto"/>
+        <w:rPr>
+          <w:sz w:val="28"/>
+        </w:rPr>
+      </w:pPr>
+      <w:r>
+        <w:rPr>
+          <w:sz w:val="28"/>
+        </w:rPr>
+        <w:t xml:space="preserve">For </w:t>
+      </w:r>
+      <w:r>
+        <w:rPr>
+          <w:sz w:val="28"/>
+        </w:rPr>
+        <w:t>example,</w:t>
+      </w:r>
+      <w:r>
+        <w:rPr>
+          <w:sz w:val="28"/>
+        </w:rPr>
+        <w:t xml:space="preserve"> if we take the confirmed transfer of </w:t>
+      </w:r>
+      <w:r>
+        <w:rPr>
+          <w:sz w:val="28"/>
+        </w:rPr>
+        <w:t xml:space="preserve">{Romelu </w:t>
+      </w:r>
+      <w:r>
+        <w:rPr>
+          <w:sz w:val="28"/>
+        </w:rPr>
+        <w:t>Lukaku</w:t>
+      </w:r>
+      <w:r>
+        <w:rPr>
+          <w:sz w:val="28"/>
+        </w:rPr>
+        <w:t xml:space="preserve">, from Everton, </w:t>
+      </w:r>
+      <w:r>
+        <w:rPr>
+          <w:sz w:val="28"/>
+        </w:rPr>
+        <w:t>to Manchester</w:t>
+      </w:r>
+      <w:r>
+        <w:rPr>
+          <w:sz w:val="28"/>
+        </w:rPr>
+        <w:t xml:space="preserve"> United, 10/07/17}</w:t>
+      </w:r>
+      <w:r>
+        <w:rPr>
+          <w:sz w:val="28"/>
+        </w:rPr>
+        <w:t xml:space="preserve"> </w:t>
+      </w:r>
+      <w:r>
+        <w:rPr>
+          <w:sz w:val="28"/>
+        </w:rPr>
+        <w:t>the “make_true_commands” method in relations.py takes this transfer and generates commands using this information. The query terms generated would be in the form described in figure 3.3, and the process of how the query terms were generated is described in figure 3.4.</w:t>
+      </w:r>
+    </w:p>
+    <w:p>
+      <w:pPr>
+        <w:autoSpaceDE w:val="0"/>
+        <w:autoSpaceDN w:val="0"/>
+        <w:adjustRightInd w:val="0"/>
+        <w:spacing w:line="288" w:lineRule="auto"/>
+        <w:rPr>
+          <w:sz w:val="28"/>
+        </w:rPr>
+      </w:pPr>
+    </w:p>
+    <w:p>
+      <w:pPr>
+        <w:autoSpaceDE w:val="0"/>
+        <w:autoSpaceDN w:val="0"/>
+        <w:adjustRightInd w:val="0"/>
+        <w:spacing w:line="288" w:lineRule="auto"/>
+        <w:rPr>
+          <w:sz w:val="28"/>
+        </w:rPr>
+      </w:pPr>
+      <w:r>
+        <w:rPr>
+          <w:sz w:val="28"/>
+        </w:rPr>
+        <w:t>&lt;Figures&gt;</w:t>
+      </w:r>
+    </w:p>
+    <w:p>
+      <w:pPr>
+        <w:autoSpaceDE w:val="0"/>
+        <w:autoSpaceDN w:val="0"/>
+        <w:adjustRightInd w:val="0"/>
+        <w:spacing w:line="288" w:lineRule="auto"/>
+        <w:rPr>
+          <w:sz w:val="28"/>
+        </w:rPr>
+      </w:pPr>
+    </w:p>
+    <w:p>
+      <w:pPr>
+        <w:autoSpaceDE w:val="0"/>
+        <w:autoSpaceDN w:val="0"/>
+        <w:adjustRightInd w:val="0"/>
+        <w:spacing w:line="288" w:lineRule="auto"/>
+        <w:rPr>
+          <w:sz w:val="28"/>
+        </w:rPr>
+      </w:pPr>
+      <w:r>
+        <w:rPr>
+          <w:sz w:val="28"/>
+        </w:rPr>
+        <w:t>This was done for every known confirmed transfer of a given window. Many of the function present in relations.py were created with the intention of iteratively going through each confirmed transfer, generating the query terms for that transfer and writing the GetOldTweets command correspon</w:t>
+      </w:r>
+      <w:r>
+        <w:rPr>
+          <w:sz w:val="28"/>
+        </w:rPr>
+        <w:t xml:space="preserve">ding to it to a bash script. The “—until” flag was set to the day before each transfer was officially announced, this way only speculative tweets would be retrieved and not tweets after the transfer has been confirmed. </w:t>
+      </w:r>
+    </w:p>
+    <w:p>
+      <w:pPr>
+        <w:autoSpaceDE w:val="0"/>
+        <w:autoSpaceDN w:val="0"/>
+        <w:adjustRightInd w:val="0"/>
+        <w:spacing w:line="288" w:lineRule="auto"/>
+        <w:rPr>
+          <w:sz w:val="28"/>
+        </w:rPr>
+      </w:pPr>
+      <w:r>
+        <w:rPr>
+          <w:sz w:val="28"/>
+        </w:rPr>
+        <w:lastRenderedPageBreak/>
+        <w:t xml:space="preserve">The “make_true_commands” </w:t>
+      </w:r>
+      <w:r>
+        <w:rPr>
+          <w:sz w:val="28"/>
+        </w:rPr>
+        <w:t xml:space="preserve">handled all of this and created a bash script containing all the confirmed transfer GetOldTweets command. The function was set up to write a “wait” command every ten lines, so the script could run 10 python processes whilst not slowing the operating system of the machine. This way, upon running the script, ten different GetOldTweets commands </w:t>
+      </w:r>
+      <w:r>
+        <w:rPr>
+          <w:sz w:val="28"/>
+        </w:rPr>
+        <w:t xml:space="preserve">with different query variations </w:t>
+      </w:r>
+      <w:r>
+        <w:rPr>
+          <w:sz w:val="28"/>
+        </w:rPr>
+        <w:t>would execute and write their result to a shared text file.</w:t>
+      </w:r>
+      <w:r>
+        <w:rPr>
+          <w:sz w:val="28"/>
+        </w:rPr>
+        <w:t xml:space="preserve"> Figure 3.5 shows a snippet from the bash script generated for summer 201</w:t>
+      </w:r>
+      <w:r>
+        <w:rPr>
+          <w:sz w:val="28"/>
+        </w:rPr>
+        <w:t>5</w:t>
+      </w:r>
+      <w:r>
+        <w:rPr>
+          <w:sz w:val="28"/>
+        </w:rPr>
+        <w:t xml:space="preserve"> confirmed transfers.</w:t>
+      </w:r>
+    </w:p>
+    <w:p>
+      <w:pPr>
+        <w:autoSpaceDE w:val="0"/>
+        <w:autoSpaceDN w:val="0"/>
+        <w:adjustRightInd w:val="0"/>
+        <w:spacing w:line="288" w:lineRule="auto"/>
+        <w:rPr>
+          <w:sz w:val="28"/>
+        </w:rPr>
+      </w:pPr>
+    </w:p>
+    <w:p>
+      <w:pPr>
+        <w:autoSpaceDE w:val="0"/>
+        <w:autoSpaceDN w:val="0"/>
+        <w:adjustRightInd w:val="0"/>
+        <w:spacing w:line="288" w:lineRule="auto"/>
+        <w:rPr>
+          <w:sz w:val="28"/>
+        </w:rPr>
+      </w:pPr>
+      <w:r>
+        <w:rPr>
+          <w:noProof/>
+          <w:sz w:val="28"/>
+        </w:rPr>
+        <w:drawing>
+          <wp:inline distT="0" distB="0" distL="0" distR="0" wp14:anchorId="3752EA2A" wp14:editId="43F04D0D">
+            <wp:extent cx="5727700" cy="1607185"/>
+            <wp:effectExtent l="0" t="0" r="0" b="5715"/>
+            <wp:docPr id="4" name="Picture 4"/>
+            <wp:cNvGraphicFramePr>
+              <a:graphicFrameLocks xmlns:a="http://schemas.openxmlformats.org/drawingml/2006/main" noChangeAspect="1"/>
+            </wp:cNvGraphicFramePr>
+            <a:graphic xmlns:a="http://schemas.openxmlformats.org/drawingml/2006/main">
+              <a:graphicData uri="http://schemas.openxmlformats.org/drawingml/2006/picture">
+                <pic:pic xmlns:pic="http://schemas.openxmlformats.org/drawingml/2006/picture">
+                  <pic:nvPicPr>
+                    <pic:cNvPr id="4" name="Screenshot 2019-04-01 at 17.05.54.png"/>
+                    <pic:cNvPicPr/>
+                  </pic:nvPicPr>
+                  <pic:blipFill>
+                    <a:blip r:embed="rId11" cstate="print">
+                      <a:extLst>
+                        <a:ext uri="{28A0092B-C50C-407E-A947-70E740481C1C}">
+                          <a14:useLocalDpi xmlns:a14="http://schemas.microsoft.com/office/drawing/2010/main" val="0"/>
+                        </a:ext>
+                      </a:extLst>
+                    </a:blip>
+                    <a:stretch>
+                      <a:fillRect/>
+                    </a:stretch>
+                  </pic:blipFill>
+                  <pic:spPr>
+                    <a:xfrm>
+                      <a:off x="0" y="0"/>
+                      <a:ext cx="5727700" cy="1607185"/>
+                    </a:xfrm>
+                    <a:prstGeom prst="rect">
+                      <a:avLst/>
+                    </a:prstGeom>
+                  </pic:spPr>
+                </pic:pic>
+              </a:graphicData>
+            </a:graphic>
+          </wp:inline>
+        </w:drawing>
+      </w:r>
+    </w:p>
+    <w:p>
+      <w:pPr>
+        <w:autoSpaceDE w:val="0"/>
+        <w:autoSpaceDN w:val="0"/>
+        <w:adjustRightInd w:val="0"/>
+        <w:spacing w:line="288" w:lineRule="auto"/>
+        <w:rPr>
+          <w:sz w:val="22"/>
+        </w:rPr>
+      </w:pPr>
+      <w:r>
+        <w:rPr>
+          <w:sz w:val="22"/>
+        </w:rPr>
+        <w:t>Figure 3.5</w:t>
+      </w:r>
+    </w:p>
+    <w:p>
+      <w:pPr>
+        <w:autoSpaceDE w:val="0"/>
+        <w:autoSpaceDN w:val="0"/>
+        <w:adjustRightInd w:val="0"/>
+        <w:spacing w:line="288" w:lineRule="auto"/>
+        <w:rPr>
+          <w:sz w:val="28"/>
+        </w:rPr>
+      </w:pPr>
+    </w:p>
+    <w:p>
+      <w:pPr>
+        <w:autoSpaceDE w:val="0"/>
+        <w:autoSpaceDN w:val="0"/>
+        <w:adjustRightInd w:val="0"/>
+        <w:spacing w:line="288" w:lineRule="auto"/>
+        <w:rPr>
+          <w:sz w:val="28"/>
+        </w:rPr>
+      </w:pPr>
+      <w:r>
+        <w:rPr>
+          <w:sz w:val="28"/>
+        </w:rPr>
+        <w:t xml:space="preserve">Figure 3.5 shows three different commands. All commands query terms contain </w:t>
+      </w:r>
+      <w:r>
+        <w:rPr>
+          <w:i/>
+          <w:sz w:val="28"/>
+        </w:rPr>
+        <w:t>N’Golo Kanté</w:t>
+      </w:r>
+      <w:r>
+        <w:rPr>
+          <w:sz w:val="28"/>
+        </w:rPr>
+        <w:t xml:space="preserve">. </w:t>
+      </w:r>
+      <w:r>
+        <w:rPr>
+          <w:sz w:val="28"/>
+        </w:rPr>
+        <w:t>However,</w:t>
+      </w:r>
+      <w:r>
+        <w:rPr>
+          <w:sz w:val="28"/>
+        </w:rPr>
+        <w:t xml:space="preserve"> each query term differs in that they all contain different transfer talk appended at the end. Each of these </w:t>
+      </w:r>
+      <w:r>
+        <w:rPr>
+          <w:sz w:val="28"/>
+        </w:rPr>
+        <w:t xml:space="preserve">commands with different </w:t>
+      </w:r>
+      <w:r>
+        <w:rPr>
+          <w:sz w:val="28"/>
+        </w:rPr>
+        <w:t>“</w:t>
+      </w:r>
+      <w:r>
+        <w:rPr>
+          <w:i/>
+          <w:sz w:val="28"/>
+        </w:rPr>
+        <w:t>–</w:t>
+      </w:r>
+      <w:r>
+        <w:rPr>
+          <w:i/>
+          <w:sz w:val="28"/>
+        </w:rPr>
+        <w:t>querysearch</w:t>
+      </w:r>
+      <w:r>
+        <w:rPr>
+          <w:i/>
+          <w:sz w:val="28"/>
+        </w:rPr>
+        <w:t>”</w:t>
+      </w:r>
+      <w:r>
+        <w:rPr>
+          <w:i/>
+          <w:sz w:val="28"/>
+        </w:rPr>
+        <w:t xml:space="preserve"> </w:t>
+      </w:r>
+      <w:r>
+        <w:rPr>
+          <w:sz w:val="28"/>
+        </w:rPr>
+        <w:t xml:space="preserve">parameters </w:t>
+      </w:r>
+      <w:r>
+        <w:rPr>
+          <w:sz w:val="28"/>
+        </w:rPr>
+        <w:t>would run in parallel and write their results to the shared text file.</w:t>
+      </w:r>
+      <w:r>
+        <w:rPr>
+          <w:sz w:val="28"/>
+        </w:rPr>
+        <w:t xml:space="preserve"> Also note the “</w:t>
+      </w:r>
+      <w:r>
+        <w:rPr>
+          <w:i/>
+          <w:sz w:val="28"/>
+        </w:rPr>
+        <w:t>–un</w:t>
+      </w:r>
+      <w:r>
+        <w:rPr>
+          <w:i/>
+          <w:sz w:val="28"/>
+        </w:rPr>
+        <w:t>t</w:t>
+      </w:r>
+      <w:r>
+        <w:rPr>
+          <w:i/>
+          <w:sz w:val="28"/>
+        </w:rPr>
+        <w:t>il</w:t>
+      </w:r>
+      <w:r>
+        <w:rPr>
+          <w:i/>
+          <w:sz w:val="28"/>
+        </w:rPr>
+        <w:t>”</w:t>
+      </w:r>
+      <w:r>
+        <w:rPr>
+          <w:i/>
+          <w:sz w:val="28"/>
+        </w:rPr>
+        <w:t xml:space="preserve"> </w:t>
+      </w:r>
+      <w:r>
+        <w:rPr>
+          <w:sz w:val="28"/>
+        </w:rPr>
+        <w:t xml:space="preserve">parameter is set to the day before this </w:t>
+      </w:r>
+      <w:r>
+        <w:rPr>
+          <w:sz w:val="28"/>
+        </w:rPr>
+        <w:t>signing’s</w:t>
+      </w:r>
+      <w:r>
+        <w:rPr>
+          <w:sz w:val="28"/>
+        </w:rPr>
+        <w:t xml:space="preserve"> official announcement date</w:t>
+      </w:r>
+      <w:r>
+        <w:rPr>
+          <w:sz w:val="28"/>
+        </w:rPr>
+        <w:t xml:space="preserve"> (3 Aug 2015)</w:t>
+      </w:r>
+      <w:r>
+        <w:rPr>
+          <w:sz w:val="28"/>
+        </w:rPr>
+        <w:t>.</w:t>
+      </w:r>
+      <w:r>
+        <w:rPr>
+          <w:sz w:val="28"/>
+        </w:rPr>
+        <w:t xml:space="preserve"> The “transfer talk” appended to each query term was a set of phrases constructed after manually reading through known transfer news Twitter accounts and observing the most common words used in these Tweets synonymous with a player moving from one club to another</w:t>
+      </w:r>
+      <w:r>
+        <w:rPr>
+          <w:sz w:val="28"/>
+        </w:rPr>
+        <w:t>.</w:t>
+      </w:r>
+    </w:p>
+    <w:p>
+      <w:pPr>
+        <w:autoSpaceDE w:val="0"/>
+        <w:autoSpaceDN w:val="0"/>
+        <w:adjustRightInd w:val="0"/>
+        <w:spacing w:line="288" w:lineRule="auto"/>
+        <w:rPr>
+          <w:sz w:val="28"/>
+        </w:rPr>
+      </w:pPr>
+    </w:p>
+    <w:p>
+      <w:pPr>
+        <w:autoSpaceDE w:val="0"/>
+        <w:autoSpaceDN w:val="0"/>
+        <w:adjustRightInd w:val="0"/>
+        <w:spacing w:line="288" w:lineRule="auto"/>
+        <w:rPr>
+          <w:sz w:val="28"/>
+        </w:rPr>
+      </w:pPr>
+      <w:r>
+        <w:rPr>
+          <w:sz w:val="28"/>
+        </w:rPr>
+        <w:t>After running the bash script for each transfer window period, a collection of known true tweets were returned. Although they were retrieved using query terms generated from known true transfers, they were not labelled true until the Name Entity Recognition methods were performed, as detailed in section 3.3.</w:t>
+      </w:r>
+      <w:r>
+        <w:rPr>
+          <w:sz w:val="28"/>
+        </w:rPr>
+        <w:t xml:space="preserve"> The results text file generated from running this bash script was then </w:t>
+      </w:r>
+      <w:r>
+        <w:rPr>
+          <w:sz w:val="28"/>
+        </w:rPr>
+        <w:lastRenderedPageBreak/>
+        <w:t xml:space="preserve">written to a </w:t>
+      </w:r>
+      <w:r>
+        <w:rPr>
+          <w:sz w:val="28"/>
+        </w:rPr>
+        <w:t>database</w:t>
+      </w:r>
+      <w:r>
+        <w:rPr>
+          <w:sz w:val="28"/>
+        </w:rPr>
+        <w:t xml:space="preserve"> collection using methods </w:t>
+      </w:r>
+      <w:r>
+        <w:rPr>
+          <w:sz w:val="28"/>
+        </w:rPr>
+        <w:t>constructed</w:t>
+      </w:r>
+      <w:r>
+        <w:rPr>
+          <w:sz w:val="28"/>
+        </w:rPr>
+        <w:t xml:space="preserve"> in the db.py module.</w:t>
+      </w:r>
+    </w:p>
+    <w:p>
+      <w:pPr>
+        <w:autoSpaceDE w:val="0"/>
+        <w:autoSpaceDN w:val="0"/>
+        <w:adjustRightInd w:val="0"/>
+        <w:spacing w:line="288" w:lineRule="auto"/>
+        <w:rPr>
+          <w:sz w:val="28"/>
+        </w:rPr>
+      </w:pPr>
+    </w:p>
+    <w:p>
+      <w:pPr>
+        <w:autoSpaceDE w:val="0"/>
+        <w:autoSpaceDN w:val="0"/>
+        <w:adjustRightInd w:val="0"/>
+        <w:spacing w:line="288" w:lineRule="auto"/>
+        <w:rPr>
+          <w:sz w:val="28"/>
+        </w:rPr>
+      </w:pPr>
+    </w:p>
+    <w:p>
+      <w:pPr>
+        <w:autoSpaceDE w:val="0"/>
+        <w:autoSpaceDN w:val="0"/>
+        <w:adjustRightInd w:val="0"/>
+        <w:spacing w:line="288" w:lineRule="auto"/>
+        <w:rPr>
+          <w:sz w:val="28"/>
+        </w:rPr>
+      </w:pPr>
+    </w:p>
+    <w:p>
+      <w:pPr>
+        <w:autoSpaceDE w:val="0"/>
+        <w:autoSpaceDN w:val="0"/>
+        <w:adjustRightInd w:val="0"/>
+        <w:spacing w:line="288" w:lineRule="auto"/>
+        <w:rPr>
+          <w:sz w:val="28"/>
+          <w:u w:val="single"/>
+        </w:rPr>
+      </w:pPr>
+      <w:r>
+        <w:rPr>
+          <w:sz w:val="28"/>
+          <w:u w:val="single"/>
+        </w:rPr>
+        <w:t xml:space="preserve">Gather </w:t>
+      </w:r>
+      <w:r>
+        <w:rPr>
+          <w:sz w:val="28"/>
+          <w:u w:val="single"/>
+        </w:rPr>
+        <w:t>Rumour Tweets</w:t>
+      </w:r>
+    </w:p>
+    <w:p>
+      <w:pPr>
+        <w:autoSpaceDE w:val="0"/>
+        <w:autoSpaceDN w:val="0"/>
+        <w:adjustRightInd w:val="0"/>
+        <w:spacing w:line="288" w:lineRule="auto"/>
+        <w:rPr>
+          <w:sz w:val="28"/>
+        </w:rPr>
+      </w:pPr>
+    </w:p>
+    <w:p>
+      <w:pPr>
+        <w:autoSpaceDE w:val="0"/>
+        <w:autoSpaceDN w:val="0"/>
+        <w:adjustRightInd w:val="0"/>
+        <w:spacing w:line="288" w:lineRule="auto"/>
+        <w:rPr>
+          <w:sz w:val="28"/>
+        </w:rPr>
+      </w:pPr>
+      <w:r>
+        <w:rPr>
+          <w:sz w:val="28"/>
+        </w:rPr>
+        <w:t>Th</w:t>
+      </w:r>
+      <w:r>
+        <w:rPr>
+          <w:sz w:val="28"/>
+        </w:rPr>
+        <w:t>e previous process resulted in gathering tweets with which mainly contained claims of transfer which happened. However as stated before, for a balanced training set you need examples of transfers which didn’t happen (</w:t>
+      </w:r>
+      <w:r>
+        <w:rPr>
+          <w:sz w:val="28"/>
+        </w:rPr>
+        <w:t>rumours</w:t>
+      </w:r>
+      <w:r>
+        <w:rPr>
+          <w:sz w:val="28"/>
+        </w:rPr>
+        <w:t>)</w:t>
+      </w:r>
+      <w:r>
+        <w:rPr>
+          <w:sz w:val="28"/>
+        </w:rPr>
+        <w:t>.</w:t>
+      </w:r>
+    </w:p>
+    <w:p>
+      <w:pPr>
+        <w:autoSpaceDE w:val="0"/>
+        <w:autoSpaceDN w:val="0"/>
+        <w:adjustRightInd w:val="0"/>
+        <w:spacing w:line="288" w:lineRule="auto"/>
+        <w:rPr>
+          <w:sz w:val="28"/>
+        </w:rPr>
+      </w:pPr>
+      <w:r>
+        <w:rPr>
+          <w:sz w:val="28"/>
+        </w:rPr>
+        <w:t xml:space="preserve">Generating the query terms for these GetOldTweets commands provided </w:t>
+      </w:r>
+      <w:r>
+        <w:rPr>
+          <w:sz w:val="28"/>
+        </w:rPr>
+        <w:t xml:space="preserve">to be much more difficult. For </w:t>
+      </w:r>
+      <w:r>
+        <w:rPr>
+          <w:sz w:val="28"/>
+        </w:rPr>
+        <w:t>these three main approaches</w:t>
+      </w:r>
+      <w:r>
+        <w:rPr>
+          <w:sz w:val="28"/>
+        </w:rPr>
+        <w:t xml:space="preserve"> were used. </w:t>
+      </w:r>
+      <w:r>
+        <w:rPr>
+          <w:sz w:val="28"/>
+        </w:rPr>
+        <w:t xml:space="preserve">It’s important to note that none of the tweets could be labelled as a false rumour until the Named Entity Recognition methods described in section 3.4 were performed, so in many ways there was a lot of back and </w:t>
+      </w:r>
+      <w:r>
+        <w:rPr>
+          <w:sz w:val="28"/>
+        </w:rPr>
+        <w:t>forth</w:t>
+      </w:r>
+      <w:r>
+        <w:rPr>
+          <w:sz w:val="28"/>
+        </w:rPr>
+        <w:t xml:space="preserve"> between the two sections.</w:t>
+      </w:r>
+    </w:p>
+    <w:p>
+      <w:pPr>
+        <w:autoSpaceDE w:val="0"/>
+        <w:autoSpaceDN w:val="0"/>
+        <w:adjustRightInd w:val="0"/>
+        <w:spacing w:line="288" w:lineRule="auto"/>
+        <w:rPr>
+          <w:sz w:val="28"/>
+        </w:rPr>
+      </w:pPr>
+    </w:p>
+    <w:p>
+      <w:pPr>
+        <w:autoSpaceDE w:val="0"/>
+        <w:autoSpaceDN w:val="0"/>
+        <w:adjustRightInd w:val="0"/>
+        <w:spacing w:line="288" w:lineRule="auto"/>
+        <w:rPr>
+          <w:sz w:val="28"/>
+        </w:rPr>
+      </w:pPr>
+      <w:r>
+        <w:rPr>
+          <w:sz w:val="28"/>
+        </w:rPr>
+        <w:t xml:space="preserve">&lt; </w:t>
+      </w:r>
+      <w:r>
+        <w:rPr>
+          <w:sz w:val="28"/>
+        </w:rPr>
+        <w:t>Top 10 False</w:t>
+      </w:r>
+      <w:r>
+        <w:rPr>
+          <w:sz w:val="28"/>
+        </w:rPr>
+        <w:t>&gt;</w:t>
+      </w:r>
+    </w:p>
+    <w:p>
+      <w:pPr>
+        <w:autoSpaceDE w:val="0"/>
+        <w:autoSpaceDN w:val="0"/>
+        <w:adjustRightInd w:val="0"/>
+        <w:spacing w:line="288" w:lineRule="auto"/>
+        <w:rPr>
+          <w:sz w:val="28"/>
+        </w:rPr>
+      </w:pPr>
+      <w:r>
+        <w:rPr>
+          <w:sz w:val="28"/>
+        </w:rPr>
+        <w:t xml:space="preserve">The first approach to this method was to observe the gathered tweets and determine the most frequently occurring Twitter accounts in the collection. In other </w:t>
+      </w:r>
+      <w:r>
+        <w:rPr>
+          <w:sz w:val="28"/>
+        </w:rPr>
+        <w:t>words,</w:t>
+      </w:r>
+      <w:r>
+        <w:rPr>
+          <w:sz w:val="28"/>
+        </w:rPr>
+        <w:t xml:space="preserve"> identify accounts that actively tweet about football transfers. </w:t>
+      </w:r>
+      <w:r>
+        <w:rPr>
+          <w:sz w:val="28"/>
+        </w:rPr>
+        <w:t>By doing so one can retrieve all the tweets they sent within a given period using GetOldTweets</w:t>
+      </w:r>
+      <w:r>
+        <w:rPr>
+          <w:sz w:val="28"/>
+        </w:rPr>
+        <w:t>’s</w:t>
+      </w:r>
+      <w:r>
+        <w:rPr>
+          <w:sz w:val="28"/>
+        </w:rPr>
+        <w:t xml:space="preserve"> </w:t>
+      </w:r>
+      <w:r>
+        <w:rPr>
+          <w:i/>
+          <w:sz w:val="28"/>
+        </w:rPr>
+        <w:t>“–username”</w:t>
+      </w:r>
+      <w:r>
+        <w:rPr>
+          <w:sz w:val="28"/>
+        </w:rPr>
+        <w:t xml:space="preserve"> flag instead of </w:t>
+      </w:r>
+      <w:r>
+        <w:rPr>
+          <w:sz w:val="28"/>
+        </w:rPr>
+        <w:t>using a query phrase.</w:t>
+      </w:r>
+      <w:r>
+        <w:rPr>
+          <w:sz w:val="28"/>
+        </w:rPr>
+        <w:t xml:space="preserve"> </w:t>
+      </w:r>
+      <w:r>
+        <w:rPr>
+          <w:sz w:val="28"/>
+        </w:rPr>
+        <w:t xml:space="preserve">Pandas is Python Library which allows you read data into </w:t>
+      </w:r>
+      <w:r>
+        <w:rPr>
+          <w:sz w:val="28"/>
+        </w:rPr>
+        <w:t>a Data-Frame structure which has a range of functions and operations associated with them to extract data or operations on the data contained in it</w:t>
+      </w:r>
+      <w:r>
+        <w:rPr>
+          <w:rStyle w:val="FootnoteReference"/>
+          <w:sz w:val="28"/>
+        </w:rPr>
+        <w:footnoteReference w:id="26"/>
+      </w:r>
+      <w:r>
+        <w:rPr>
+          <w:sz w:val="28"/>
+        </w:rPr>
+        <w:t xml:space="preserve">. Using this </w:t>
+      </w:r>
+      <w:r>
+        <w:rPr>
+          <w:sz w:val="28"/>
+        </w:rPr>
+        <w:t xml:space="preserve">the </w:t>
+      </w:r>
+      <w:r>
+        <w:rPr>
+          <w:i/>
+          <w:sz w:val="28"/>
+        </w:rPr>
+        <w:t xml:space="preserve">“find_top_tweeters” </w:t>
+      </w:r>
+      <w:r>
+        <w:rPr>
+          <w:sz w:val="28"/>
+        </w:rPr>
+        <w:t xml:space="preserve">method was </w:t>
+      </w:r>
+      <w:r>
+        <w:rPr>
+          <w:sz w:val="28"/>
+        </w:rPr>
+        <w:t>constructed</w:t>
+      </w:r>
+      <w:r>
+        <w:rPr>
+          <w:sz w:val="28"/>
+        </w:rPr>
+        <w:t xml:space="preserve"> in the </w:t>
+      </w:r>
+      <w:r>
+        <w:rPr>
+          <w:i/>
+          <w:sz w:val="28"/>
+        </w:rPr>
+        <w:t>relations.py</w:t>
+      </w:r>
+      <w:r>
+        <w:rPr>
+          <w:sz w:val="28"/>
+        </w:rPr>
+        <w:t xml:space="preserve"> module, which read the collection of tweet</w:t>
+      </w:r>
+      <w:r>
+        <w:rPr>
+          <w:sz w:val="28"/>
+        </w:rPr>
+        <w:t>s gathered in the previous section and returned the top N tweeting accounts.</w:t>
+      </w:r>
+      <w:r>
+        <w:rPr>
+          <w:sz w:val="28"/>
+        </w:rPr>
+        <w:t xml:space="preserve"> </w:t>
+      </w:r>
+      <w:r>
+        <w:rPr>
+          <w:sz w:val="28"/>
+        </w:rPr>
+        <w:t>Then using the account usernames retrieve all of their tweets sent within a transfer window time period.</w:t>
+      </w:r>
+      <w:r>
+        <w:rPr>
+          <w:sz w:val="28"/>
+        </w:rPr>
+        <w:t xml:space="preserve"> This method was somewhat effective but lead to the retrieval of unrelated, non-transfer related tweets.</w:t>
+      </w:r>
+      <w:r>
+        <w:rPr>
+          <w:sz w:val="28"/>
+        </w:rPr>
+        <w:t xml:space="preserve"> Despite having methods dedicated to filtering out non-transfer talk in section 3.4, </w:t>
+      </w:r>
+      <w:r>
+        <w:rPr>
+          <w:sz w:val="28"/>
+        </w:rPr>
+        <w:lastRenderedPageBreak/>
+        <w:t xml:space="preserve">there still were un wanted Tweets which slipped through. </w:t>
+      </w:r>
+      <w:proofErr w:type="gramStart"/>
+      <w:r>
+        <w:rPr>
+          <w:sz w:val="28"/>
+        </w:rPr>
+        <w:t>Also</w:t>
+      </w:r>
+      <w:proofErr w:type="gramEnd"/>
+      <w:r>
+        <w:rPr>
+          <w:sz w:val="28"/>
+        </w:rPr>
+        <w:t xml:space="preserve"> the larger the corpus t</w:t>
+      </w:r>
+      <w:r>
+        <w:rPr>
+          <w:sz w:val="28"/>
+        </w:rPr>
+        <w:t xml:space="preserve">hat had to be filtered the longer this process took, so having a data gathering method which retrieved as much useless information and useful was massively </w:t>
+      </w:r>
+      <w:r>
+        <w:rPr>
+          <w:sz w:val="28"/>
+        </w:rPr>
+        <w:t>inefficient</w:t>
+      </w:r>
+      <w:r>
+        <w:rPr>
+          <w:sz w:val="28"/>
+        </w:rPr>
+        <w:t>.</w:t>
+      </w:r>
+    </w:p>
+    <w:p>
+      <w:pPr>
+        <w:autoSpaceDE w:val="0"/>
+        <w:autoSpaceDN w:val="0"/>
+        <w:adjustRightInd w:val="0"/>
+        <w:spacing w:line="288" w:lineRule="auto"/>
+        <w:rPr>
+          <w:sz w:val="28"/>
+        </w:rPr>
+      </w:pPr>
+    </w:p>
+    <w:p>
+      <w:pPr>
+        <w:autoSpaceDE w:val="0"/>
+        <w:autoSpaceDN w:val="0"/>
+        <w:adjustRightInd w:val="0"/>
+        <w:spacing w:line="288" w:lineRule="auto"/>
+        <w:rPr>
+          <w:sz w:val="28"/>
+        </w:rPr>
+      </w:pPr>
+      <w:r>
+        <w:rPr>
+          <w:sz w:val="28"/>
+        </w:rPr>
+        <w:t>&lt;</w:t>
+      </w:r>
+      <w:r>
+        <w:rPr>
+          <w:sz w:val="28"/>
+        </w:rPr>
+        <w:t>General Query and filter</w:t>
+      </w:r>
+      <w:r>
+        <w:rPr>
+          <w:sz w:val="28"/>
+        </w:rPr>
+        <w:t>&gt;</w:t>
+      </w:r>
+    </w:p>
+    <w:p>
+      <w:pPr>
+        <w:autoSpaceDE w:val="0"/>
+        <w:autoSpaceDN w:val="0"/>
+        <w:adjustRightInd w:val="0"/>
+        <w:spacing w:line="288" w:lineRule="auto"/>
+        <w:rPr>
+          <w:sz w:val="28"/>
+        </w:rPr>
+      </w:pPr>
+      <w:r>
+        <w:rPr>
+          <w:sz w:val="28"/>
+        </w:rPr>
+        <w:t>The second approach to this method involved creating general transfer talk query terms and passing them as the “</w:t>
+      </w:r>
+      <w:r>
+        <w:rPr>
+          <w:i/>
+          <w:sz w:val="28"/>
+        </w:rPr>
+        <w:t>—querysearch”</w:t>
+      </w:r>
+      <w:r>
+        <w:rPr>
+          <w:sz w:val="28"/>
+        </w:rPr>
+        <w:t xml:space="preserve"> parameter</w:t>
+      </w:r>
+      <w:r>
+        <w:rPr>
+          <w:sz w:val="28"/>
+        </w:rPr>
+        <w:t xml:space="preserve"> to the GetOldTweets command</w:t>
+      </w:r>
+      <w:r>
+        <w:rPr>
+          <w:sz w:val="28"/>
+        </w:rPr>
+        <w:t>.</w:t>
+      </w:r>
+      <w:r>
+        <w:rPr>
+          <w:sz w:val="28"/>
+        </w:rPr>
+        <w:t xml:space="preserve"> These query terms contained transfer phrases such as “in the know”, “having a medical”, “close to signing”. The idea was that a corpus a Tweets would be </w:t>
+      </w:r>
+      <w:r>
+        <w:rPr>
+          <w:sz w:val="28"/>
+        </w:rPr>
+        <w:t>stored,</w:t>
+      </w:r>
+      <w:r>
+        <w:rPr>
+          <w:sz w:val="28"/>
+        </w:rPr>
+        <w:t xml:space="preserve"> and the methods defined in 3.4 would filter out the Rumours and True Tweets.</w:t>
+      </w:r>
+      <w:r>
+        <w:rPr>
+          <w:sz w:val="28"/>
+        </w:rPr>
+        <w:t xml:space="preserve"> </w:t>
+      </w:r>
+      <w:r>
+        <w:rPr>
+          <w:sz w:val="28"/>
+        </w:rPr>
+        <w:t xml:space="preserve">This, similarly to the previous approach, returned </w:t>
+      </w:r>
+      <w:r>
+        <w:rPr>
+          <w:sz w:val="28"/>
+        </w:rPr>
+        <w:t xml:space="preserve">numerous amount of Tweets unrelated to transfers, or containing vague material not </w:t>
+      </w:r>
+      <w:r>
+        <w:rPr>
+          <w:sz w:val="28"/>
+        </w:rPr>
+        <w:t>talking about a</w:t>
+      </w:r>
       <w:bookmarkStart w:id="0" w:name="_GoBack"/>
       <w:bookmarkEnd w:id="0"/>
-    </w:p>
-    <w:p>
-      <w:pPr>
-        <w:autoSpaceDE w:val="0"/>
-        <w:autoSpaceDN w:val="0"/>
-        <w:adjustRightInd w:val="0"/>
-        <w:spacing w:line="288" w:lineRule="auto"/>
-        <w:rPr>
-          <w:sz w:val="28"/>
-        </w:rPr>
-      </w:pPr>
-    </w:p>
-    <w:p>
-      <w:pPr>
-        <w:autoSpaceDE w:val="0"/>
-        <w:autoSpaceDN w:val="0"/>
-        <w:adjustRightInd w:val="0"/>
-        <w:spacing w:line="288" w:lineRule="auto"/>
-        <w:rPr>
-          <w:sz w:val="28"/>
-        </w:rPr>
-      </w:pPr>
+      <w:r>
+        <w:rPr>
+          <w:sz w:val="28"/>
+        </w:rPr>
+        <w:t>n</w:t>
+      </w:r>
+      <w:r>
+        <w:rPr>
+          <w:sz w:val="28"/>
+        </w:rPr>
+        <w:t xml:space="preserve"> exact transfers. </w:t>
+      </w:r>
+    </w:p>
+    <w:p>
+      <w:pPr>
+        <w:autoSpaceDE w:val="0"/>
+        <w:autoSpaceDN w:val="0"/>
+        <w:adjustRightInd w:val="0"/>
+        <w:spacing w:line="288" w:lineRule="auto"/>
+        <w:rPr>
+          <w:sz w:val="28"/>
+        </w:rPr>
+      </w:pPr>
+    </w:p>
+    <w:p>
+      <w:pPr>
+        <w:autoSpaceDE w:val="0"/>
+        <w:autoSpaceDN w:val="0"/>
+        <w:adjustRightInd w:val="0"/>
+        <w:spacing w:line="288" w:lineRule="auto"/>
+        <w:rPr>
+          <w:sz w:val="28"/>
+        </w:rPr>
+      </w:pPr>
+      <w:r>
+        <w:rPr>
+          <w:sz w:val="28"/>
+        </w:rPr>
+        <w:t>&lt;</w:t>
+      </w:r>
+      <w:r>
+        <w:rPr>
+          <w:sz w:val="28"/>
+        </w:rPr>
+        <w:t>Synthetic Rumour</w:t>
+      </w:r>
+      <w:r>
+        <w:rPr>
+          <w:sz w:val="28"/>
+        </w:rPr>
+        <w:t>&gt;</w:t>
+      </w:r>
+    </w:p>
+    <w:p>
+      <w:pPr>
+        <w:autoSpaceDE w:val="0"/>
+        <w:autoSpaceDN w:val="0"/>
+        <w:adjustRightInd w:val="0"/>
+        <w:spacing w:line="288" w:lineRule="auto"/>
+        <w:rPr>
+          <w:sz w:val="28"/>
+        </w:rPr>
+      </w:pPr>
+    </w:p>
+    <w:p>
+      <w:pPr>
+        <w:autoSpaceDE w:val="0"/>
+        <w:autoSpaceDN w:val="0"/>
+        <w:adjustRightInd w:val="0"/>
+        <w:spacing w:line="288" w:lineRule="auto"/>
+        <w:rPr>
+          <w:sz w:val="28"/>
+        </w:rPr>
+      </w:pPr>
+      <w:r>
+        <w:rPr>
+          <w:sz w:val="28"/>
+        </w:rPr>
+        <w:t>Club name gather</w:t>
+      </w:r>
+      <w:proofErr w:type="gramStart"/>
+      <w:r>
+        <w:rPr>
+          <w:sz w:val="28"/>
+        </w:rPr>
+        <w:t xml:space="preserve"> ..</w:t>
+      </w:r>
+      <w:proofErr w:type="gramEnd"/>
+      <w:r>
+        <w:rPr>
+          <w:sz w:val="28"/>
+        </w:rPr>
+        <w:t xml:space="preserve"> based on leagues etc</w:t>
+      </w:r>
+    </w:p>
+    <w:p>
+      <w:pPr>
+        <w:autoSpaceDE w:val="0"/>
+        <w:autoSpaceDN w:val="0"/>
+        <w:adjustRightInd w:val="0"/>
+        <w:spacing w:line="288" w:lineRule="auto"/>
+        <w:rPr>
+          <w:sz w:val="28"/>
+        </w:rPr>
+      </w:pPr>
+      <w:r>
+        <w:rPr>
+          <w:sz w:val="28"/>
+        </w:rPr>
+        <w:t>Knick name gather</w:t>
+      </w:r>
+    </w:p>
+    <w:p>
+      <w:pPr>
+        <w:autoSpaceDE w:val="0"/>
+        <w:autoSpaceDN w:val="0"/>
+        <w:adjustRightInd w:val="0"/>
+        <w:spacing w:line="288" w:lineRule="auto"/>
+        <w:rPr>
+          <w:color w:val="0070C0"/>
+          <w:sz w:val="28"/>
+        </w:rPr>
+      </w:pPr>
+    </w:p>
+    <w:p>
+      <w:pPr>
+        <w:autoSpaceDE w:val="0"/>
+        <w:autoSpaceDN w:val="0"/>
+        <w:adjustRightInd w:val="0"/>
+        <w:spacing w:line="288" w:lineRule="auto"/>
+        <w:rPr>
+          <w:sz w:val="28"/>
+        </w:rPr>
+      </w:pPr>
+    </w:p>
+    <w:p>
+      <w:pPr>
+        <w:autoSpaceDE w:val="0"/>
+        <w:autoSpaceDN w:val="0"/>
+        <w:adjustRightInd w:val="0"/>
+        <w:spacing w:line="288" w:lineRule="auto"/>
+        <w:rPr>
+          <w:color w:val="0070C0"/>
+          <w:sz w:val="28"/>
+        </w:rPr>
+      </w:pPr>
+      <w:r>
+        <w:rPr>
+          <w:color w:val="0070C0"/>
+          <w:sz w:val="28"/>
+        </w:rPr>
+        <w:t>3.2.</w:t>
+      </w:r>
+      <w:r>
+        <w:rPr>
+          <w:color w:val="0070C0"/>
+          <w:sz w:val="28"/>
+        </w:rPr>
+        <w:t>4 Issues</w:t>
+      </w:r>
+    </w:p>
+    <w:p>
+      <w:pPr>
+        <w:autoSpaceDE w:val="0"/>
+        <w:autoSpaceDN w:val="0"/>
+        <w:adjustRightInd w:val="0"/>
+        <w:spacing w:line="288" w:lineRule="auto"/>
+        <w:rPr>
+          <w:sz w:val="28"/>
+        </w:rPr>
+      </w:pPr>
+      <w:r>
+        <w:rPr>
+          <w:sz w:val="28"/>
+        </w:rPr>
+        <w:t>&lt;Making queries&gt;</w:t>
+      </w:r>
+    </w:p>
+    <w:p>
+      <w:pPr>
+        <w:autoSpaceDE w:val="0"/>
+        <w:autoSpaceDN w:val="0"/>
+        <w:adjustRightInd w:val="0"/>
+        <w:spacing w:line="288" w:lineRule="auto"/>
+        <w:rPr>
+          <w:sz w:val="28"/>
+        </w:rPr>
+      </w:pPr>
+      <w:r>
+        <w:rPr>
+          <w:sz w:val="28"/>
+        </w:rPr>
+        <w:t>&lt;Making false queries&gt;</w:t>
+      </w:r>
+    </w:p>
+    <w:p>
+      <w:pPr>
+        <w:autoSpaceDE w:val="0"/>
+        <w:autoSpaceDN w:val="0"/>
+        <w:adjustRightInd w:val="0"/>
+        <w:spacing w:line="288" w:lineRule="auto"/>
+        <w:rPr>
+          <w:sz w:val="28"/>
+        </w:rPr>
+      </w:pPr>
+      <w:r>
+        <w:rPr>
+          <w:sz w:val="28"/>
+        </w:rPr>
+        <w:t>&lt;Biasing?&gt;</w:t>
+      </w:r>
+    </w:p>
+    <w:p>
+      <w:pPr>
+        <w:autoSpaceDE w:val="0"/>
+        <w:autoSpaceDN w:val="0"/>
+        <w:adjustRightInd w:val="0"/>
+        <w:spacing w:line="288" w:lineRule="auto"/>
+        <w:rPr>
+          <w:sz w:val="28"/>
+        </w:rPr>
+      </w:pPr>
+      <w:r>
+        <w:rPr>
+          <w:sz w:val="28"/>
+        </w:rPr>
+        <w:t>&lt;Imbalance dataset&gt;</w:t>
+      </w:r>
+    </w:p>
+    <w:p>
+      <w:pPr>
+        <w:autoSpaceDE w:val="0"/>
+        <w:autoSpaceDN w:val="0"/>
+        <w:adjustRightInd w:val="0"/>
+        <w:spacing w:line="288" w:lineRule="auto"/>
+        <w:rPr>
+          <w:sz w:val="28"/>
+        </w:rPr>
+      </w:pPr>
+      <w:r>
+        <w:rPr>
+          <w:sz w:val="28"/>
+        </w:rPr>
+        <w:t>&lt;Proxy&gt;</w:t>
+      </w:r>
+    </w:p>
+    <w:p>
+      <w:pPr>
+        <w:autoSpaceDE w:val="0"/>
+        <w:autoSpaceDN w:val="0"/>
+        <w:adjustRightInd w:val="0"/>
+        <w:spacing w:line="288" w:lineRule="auto"/>
+        <w:rPr>
+          <w:sz w:val="28"/>
+        </w:rPr>
+      </w:pPr>
+      <w:r>
+        <w:rPr>
+          <w:sz w:val="28"/>
+        </w:rPr>
+        <w:t>&lt;Retweets&gt;</w:t>
+      </w:r>
     </w:p>
     <w:p>
       <w:pPr>
@@ -6006,6 +9037,172 @@
       <w:r>
         <w:t>https://onlinelibrary.wiley.com/doi/abs/10.1111/j.1467-9485.2007.00423.x</w:t>
       </w:r>
+    </w:p>
+  </w:footnote>
+  <w:footnote w:id="21">
+    <w:p>
+      <w:r>
+        <w:rPr>
+          <w:rStyle w:val="FootnoteReference"/>
+        </w:rPr>
+        <w:footnoteRef/>
+      </w:r>
+      <w:r>
+        <w:t xml:space="preserve"> </w:t>
+      </w:r>
+      <w:hyperlink r:id="rId2" w:anchor="making-the-soup" w:history="1">
+        <w:r>
+          <w:rPr>
+            <w:rStyle w:val="Hyperlink"/>
+          </w:rPr>
+          <w:t>https://www.crummy.com/software/BeautifulSoup/bs4/doc/#making-the-soup</w:t>
+        </w:r>
+      </w:hyperlink>
+    </w:p>
+    <w:p>
+      <w:pPr>
+        <w:pStyle w:val="FootnoteText"/>
+        <w:rPr>
+          <w:lang w:val="en-US"/>
+        </w:rPr>
+      </w:pPr>
+    </w:p>
+  </w:footnote>
+  <w:footnote w:id="22">
+    <w:p>
+      <w:r>
+        <w:rPr>
+          <w:rStyle w:val="FootnoteReference"/>
+        </w:rPr>
+        <w:footnoteRef/>
+      </w:r>
+      <w:r>
+        <w:t xml:space="preserve"> </w:t>
+      </w:r>
+      <w:hyperlink r:id="rId3" w:history="1">
+        <w:r>
+          <w:rPr>
+            <w:rStyle w:val="Hyperlink"/>
+          </w:rPr>
+          <w:t>https://www.mongodb.com/</w:t>
+        </w:r>
+      </w:hyperlink>
+    </w:p>
+    <w:p>
+      <w:pPr>
+        <w:pStyle w:val="FootnoteText"/>
+        <w:rPr>
+          <w:lang w:val="en-US"/>
+        </w:rPr>
+      </w:pPr>
+    </w:p>
+  </w:footnote>
+  <w:footnote w:id="23">
+    <w:p>
+      <w:r>
+        <w:rPr>
+          <w:rStyle w:val="FootnoteReference"/>
+        </w:rPr>
+        <w:footnoteRef/>
+      </w:r>
+      <w:r>
+        <w:t xml:space="preserve"> </w:t>
+      </w:r>
+      <w:hyperlink r:id="rId4" w:history="1">
+        <w:r>
+          <w:rPr>
+            <w:rStyle w:val="Hyperlink"/>
+          </w:rPr>
+          <w:t>https://developer.twitter.com/en/docs/tweets/search/overview</w:t>
+        </w:r>
+      </w:hyperlink>
+    </w:p>
+    <w:p>
+      <w:pPr>
+        <w:pStyle w:val="FootnoteText"/>
+        <w:rPr>
+          <w:lang w:val="en-US"/>
+        </w:rPr>
+      </w:pPr>
+    </w:p>
+  </w:footnote>
+  <w:footnote w:id="24">
+    <w:p>
+      <w:r>
+        <w:rPr>
+          <w:rStyle w:val="FootnoteReference"/>
+        </w:rPr>
+        <w:footnoteRef/>
+      </w:r>
+      <w:r>
+        <w:t xml:space="preserve"> </w:t>
+      </w:r>
+      <w:hyperlink r:id="rId5" w:history="1">
+        <w:r>
+          <w:rPr>
+            <w:rStyle w:val="Hyperlink"/>
+          </w:rPr>
+          <w:t>https://github.com/Jefferson-Henrique/GetOldTweets-python</w:t>
+        </w:r>
+      </w:hyperlink>
+    </w:p>
+    <w:p>
+      <w:pPr>
+        <w:pStyle w:val="FootnoteText"/>
+        <w:rPr>
+          <w:lang w:val="en-US"/>
+        </w:rPr>
+      </w:pPr>
+    </w:p>
+  </w:footnote>
+  <w:footnote w:id="25">
+    <w:p>
+      <w:r>
+        <w:rPr>
+          <w:rStyle w:val="FootnoteReference"/>
+        </w:rPr>
+        <w:footnoteRef/>
+      </w:r>
+      <w:r>
+        <w:t xml:space="preserve"> </w:t>
+      </w:r>
+      <w:hyperlink r:id="rId6" w:history="1">
+        <w:r>
+          <w:rPr>
+            <w:rStyle w:val="Hyperlink"/>
+          </w:rPr>
+          <w:t>https://en.wikipedia.org/wiki/List_of_English_football_transfers_summer_2018</w:t>
+        </w:r>
+      </w:hyperlink>
+    </w:p>
+  </w:footnote>
+  <w:footnote w:id="26">
+    <w:p>
+      <w:r>
+        <w:rPr>
+          <w:rStyle w:val="FootnoteReference"/>
+        </w:rPr>
+        <w:footnoteRef/>
+      </w:r>
+      <w:r>
+        <w:t xml:space="preserve"> </w:t>
+      </w:r>
+      <w:hyperlink r:id="rId7" w:history="1">
+        <w:r>
+          <w:rPr>
+            <w:rStyle w:val="Hyperlink"/>
+          </w:rPr>
+          <w:t>https://pandas.pydata.org/</w:t>
+        </w:r>
+      </w:hyperlink>
+    </w:p>
+    <w:p>
+      <w:pPr>
+        <w:pStyle w:val="FootnoteText"/>
+        <w:rPr>
+          <w:lang w:val="en-US"/>
+        </w:rPr>
+      </w:pPr>
     </w:p>
   </w:footnote>
 </w:footnotes>
@@ -8120,7 +11317,7 @@
 </file>
 
 <file path=customXml/itemProps1.xml><?xml version="1.0" encoding="utf-8"?>
-<ds:datastoreItem xmlns:ds="http://schemas.openxmlformats.org/officeDocument/2006/customXml" ds:itemID="{363F32F2-4705-7C48-BAEA-41B9E50ECC9B}">
+<ds:datastoreItem xmlns:ds="http://schemas.openxmlformats.org/officeDocument/2006/customXml" ds:itemID="{61C066F2-A365-254D-9C9A-40965890448D}">
   <ds:schemaRefs>
     <ds:schemaRef ds:uri="http://schemas.openxmlformats.org/officeDocument/2006/bibliography"/>
   </ds:schemaRefs>

</xml_diff>

<commit_message>
1/3rd meth but rough and ready
</commit_message>
<xml_diff>
--- a/docs/dissertation.docx
+++ b/docs/dissertation.docx
@@ -6453,7 +6453,19 @@
         <w:rPr>
           <w:sz w:val="28"/>
         </w:rPr>
-        <w:t>The first information collected was the known confirmed transfer to have happened. The module</w:t>
+        <w:t>The first information collected was the known confirmed transfer</w:t>
+      </w:r>
+      <w:r>
+        <w:rPr>
+          <w:sz w:val="28"/>
+        </w:rPr>
+        <w:t>s</w:t>
+      </w:r>
+      <w:r>
+        <w:rPr>
+          <w:sz w:val="28"/>
+        </w:rPr>
+        <w:t xml:space="preserve"> to have happened. The module</w:t>
       </w:r>
       <w:r>
         <w:rPr>
@@ -6818,6 +6830,17 @@
           <w:sz w:val="28"/>
         </w:rPr>
       </w:pPr>
+    </w:p>
+    <w:p>
+      <w:pPr>
+        <w:autoSpaceDE w:val="0"/>
+        <w:autoSpaceDN w:val="0"/>
+        <w:adjustRightInd w:val="0"/>
+        <w:spacing w:line="288" w:lineRule="auto"/>
+        <w:rPr>
+          <w:sz w:val="28"/>
+        </w:rPr>
+      </w:pPr>
       <w:r>
         <w:rPr>
           <w:sz w:val="28"/>
@@ -7108,63 +7131,155 @@
         <w:rPr>
           <w:sz w:val="28"/>
         </w:rPr>
-        <w:t>the “make_true_commands” method in relations.py takes this transfer and generates commands using this information. The query terms generated would be in the form described in figure 3.3, and the process of how the query terms were generated is described in figure 3.4.</w:t>
-      </w:r>
-    </w:p>
-    <w:p>
-      <w:pPr>
-        <w:autoSpaceDE w:val="0"/>
-        <w:autoSpaceDN w:val="0"/>
-        <w:adjustRightInd w:val="0"/>
-        <w:spacing w:line="288" w:lineRule="auto"/>
-        <w:rPr>
-          <w:sz w:val="28"/>
-        </w:rPr>
-      </w:pPr>
-    </w:p>
-    <w:p>
-      <w:pPr>
-        <w:autoSpaceDE w:val="0"/>
-        <w:autoSpaceDN w:val="0"/>
-        <w:adjustRightInd w:val="0"/>
-        <w:spacing w:line="288" w:lineRule="auto"/>
-        <w:rPr>
-          <w:sz w:val="28"/>
-        </w:rPr>
-      </w:pPr>
-      <w:r>
-        <w:rPr>
-          <w:sz w:val="28"/>
-        </w:rPr>
-        <w:t>&lt;Figures&gt;</w:t>
-      </w:r>
-    </w:p>
-    <w:p>
-      <w:pPr>
-        <w:autoSpaceDE w:val="0"/>
-        <w:autoSpaceDN w:val="0"/>
-        <w:adjustRightInd w:val="0"/>
-        <w:spacing w:line="288" w:lineRule="auto"/>
-        <w:rPr>
-          <w:sz w:val="28"/>
-        </w:rPr>
-      </w:pPr>
-    </w:p>
-    <w:p>
-      <w:pPr>
-        <w:autoSpaceDE w:val="0"/>
-        <w:autoSpaceDN w:val="0"/>
-        <w:adjustRightInd w:val="0"/>
-        <w:spacing w:line="288" w:lineRule="auto"/>
-        <w:rPr>
-          <w:sz w:val="28"/>
-        </w:rPr>
-      </w:pPr>
-      <w:r>
-        <w:rPr>
-          <w:sz w:val="28"/>
-        </w:rPr>
-        <w:t>This was done for every known confirmed transfer of a given window. Many of the function present in relations.py were created with the intention of iteratively going through each confirmed transfer, generating the query terms for that transfer and writing the GetOldTweets command correspon</w:t>
+        <w:t>the “make_true_commands” method in relations.py takes this transfer and generates commands using this information</w:t>
+      </w:r>
+      <w:r>
+        <w:rPr>
+          <w:sz w:val="28"/>
+        </w:rPr>
+        <w:t>. T</w:t>
+      </w:r>
+      <w:r>
+        <w:rPr>
+          <w:sz w:val="28"/>
+        </w:rPr>
+        <w:t>he process of how the query terms were generated is described in figure 3.</w:t>
+      </w:r>
+      <w:r>
+        <w:rPr>
+          <w:sz w:val="28"/>
+        </w:rPr>
+        <w:t>3</w:t>
+      </w:r>
+      <w:r>
+        <w:rPr>
+          <w:sz w:val="28"/>
+        </w:rPr>
+        <w:t>.</w:t>
+      </w:r>
+    </w:p>
+    <w:p>
+      <w:pPr>
+        <w:autoSpaceDE w:val="0"/>
+        <w:autoSpaceDN w:val="0"/>
+        <w:adjustRightInd w:val="0"/>
+        <w:spacing w:line="288" w:lineRule="auto"/>
+        <w:rPr>
+          <w:sz w:val="28"/>
+        </w:rPr>
+      </w:pPr>
+    </w:p>
+    <w:p>
+      <w:pPr>
+        <w:autoSpaceDE w:val="0"/>
+        <w:autoSpaceDN w:val="0"/>
+        <w:adjustRightInd w:val="0"/>
+        <w:spacing w:line="288" w:lineRule="auto"/>
+        <w:rPr>
+          <w:sz w:val="28"/>
+        </w:rPr>
+      </w:pPr>
+      <w:r>
+        <w:rPr>
+          <w:noProof/>
+          <w:sz w:val="28"/>
+        </w:rPr>
+        <w:drawing>
+          <wp:inline distT="0" distB="0" distL="0" distR="0" wp14:anchorId="0383087C" wp14:editId="54C6D47C">
+            <wp:extent cx="5727700" cy="1838325"/>
+            <wp:effectExtent l="0" t="0" r="0" b="3175"/>
+            <wp:docPr id="6" name="Picture 6"/>
+            <wp:cNvGraphicFramePr>
+              <a:graphicFrameLocks xmlns:a="http://schemas.openxmlformats.org/drawingml/2006/main" noChangeAspect="1"/>
+            </wp:cNvGraphicFramePr>
+            <a:graphic xmlns:a="http://schemas.openxmlformats.org/drawingml/2006/main">
+              <a:graphicData uri="http://schemas.openxmlformats.org/drawingml/2006/picture">
+                <pic:pic xmlns:pic="http://schemas.openxmlformats.org/drawingml/2006/picture">
+                  <pic:nvPicPr>
+                    <pic:cNvPr id="6" name="fig3_4.png"/>
+                    <pic:cNvPicPr/>
+                  </pic:nvPicPr>
+                  <pic:blipFill>
+                    <a:blip r:embed="rId11">
+                      <a:extLst>
+                        <a:ext uri="{28A0092B-C50C-407E-A947-70E740481C1C}">
+                          <a14:useLocalDpi xmlns:a14="http://schemas.microsoft.com/office/drawing/2010/main" val="0"/>
+                        </a:ext>
+                      </a:extLst>
+                    </a:blip>
+                    <a:stretch>
+                      <a:fillRect/>
+                    </a:stretch>
+                  </pic:blipFill>
+                  <pic:spPr>
+                    <a:xfrm>
+                      <a:off x="0" y="0"/>
+                      <a:ext cx="5727700" cy="1838325"/>
+                    </a:xfrm>
+                    <a:prstGeom prst="rect">
+                      <a:avLst/>
+                    </a:prstGeom>
+                  </pic:spPr>
+                </pic:pic>
+              </a:graphicData>
+            </a:graphic>
+          </wp:inline>
+        </w:drawing>
+      </w:r>
+    </w:p>
+    <w:p>
+      <w:pPr>
+        <w:autoSpaceDE w:val="0"/>
+        <w:autoSpaceDN w:val="0"/>
+        <w:adjustRightInd w:val="0"/>
+        <w:spacing w:line="288" w:lineRule="auto"/>
+      </w:pPr>
+      <w:r>
+        <w:t>Figure 3.</w:t>
+      </w:r>
+      <w:r>
+        <w:t>3</w:t>
+      </w:r>
+    </w:p>
+    <w:p>
+      <w:pPr>
+        <w:autoSpaceDE w:val="0"/>
+        <w:autoSpaceDN w:val="0"/>
+        <w:adjustRightInd w:val="0"/>
+        <w:spacing w:line="288" w:lineRule="auto"/>
+        <w:rPr>
+          <w:sz w:val="28"/>
+        </w:rPr>
+      </w:pPr>
+    </w:p>
+    <w:p>
+      <w:pPr>
+        <w:autoSpaceDE w:val="0"/>
+        <w:autoSpaceDN w:val="0"/>
+        <w:adjustRightInd w:val="0"/>
+        <w:spacing w:line="288" w:lineRule="auto"/>
+        <w:rPr>
+          <w:sz w:val="28"/>
+        </w:rPr>
+      </w:pPr>
+      <w:r>
+        <w:rPr>
+          <w:sz w:val="28"/>
+        </w:rPr>
+        <w:lastRenderedPageBreak/>
+        <w:t>This was done for every known confirmed transfer of a given window. Many of the function</w:t>
+      </w:r>
+      <w:r>
+        <w:rPr>
+          <w:sz w:val="28"/>
+        </w:rPr>
+        <w:t xml:space="preserve">s </w:t>
+      </w:r>
+      <w:r>
+        <w:rPr>
+          <w:sz w:val="28"/>
+        </w:rPr>
+        <w:t>present in relations.py were created with the intention of iteratively going through each confirmed transfer, generating the query terms for that transfer and writing the GetOldTweets command correspon</w:t>
       </w:r>
       <w:r>
         <w:rPr>
@@ -7187,8 +7302,19 @@
         <w:rPr>
           <w:sz w:val="28"/>
         </w:rPr>
-        <w:lastRenderedPageBreak/>
-        <w:t xml:space="preserve">The “make_true_commands” </w:t>
+        <w:t>The “make_true_commands”</w:t>
+      </w:r>
+      <w:r>
+        <w:rPr>
+          <w:sz w:val="28"/>
+        </w:rPr>
+        <w:t xml:space="preserve"> function</w:t>
+      </w:r>
+      <w:r>
+        <w:rPr>
+          <w:sz w:val="28"/>
+        </w:rPr>
+        <w:t xml:space="preserve"> </w:t>
       </w:r>
       <w:r>
         <w:rPr>
@@ -7212,7 +7338,19 @@
         <w:rPr>
           <w:sz w:val="28"/>
         </w:rPr>
-        <w:t xml:space="preserve"> Figure 3.5 shows a snippet from the bash script generated for summer 201</w:t>
+        <w:t xml:space="preserve"> Figure 3.</w:t>
+      </w:r>
+      <w:r>
+        <w:rPr>
+          <w:sz w:val="28"/>
+        </w:rPr>
+        <w:t>4</w:t>
+      </w:r>
+      <w:r>
+        <w:rPr>
+          <w:sz w:val="28"/>
+        </w:rPr>
+        <w:t xml:space="preserve"> shows a snippet from the bash script generated for summer 201</w:t>
       </w:r>
       <w:r>
         <w:rPr>
@@ -7269,7 +7407,7 @@
                     <pic:cNvPicPr/>
                   </pic:nvPicPr>
                   <pic:blipFill>
-                    <a:blip r:embed="rId11" cstate="print">
+                    <a:blip r:embed="rId12" cstate="print">
                       <a:extLst>
                         <a:ext uri="{28A0092B-C50C-407E-A947-70E740481C1C}">
                           <a14:useLocalDpi xmlns:a14="http://schemas.microsoft.com/office/drawing/2010/main" val="0"/>
@@ -7310,35 +7448,53 @@
         <w:rPr>
           <w:sz w:val="22"/>
         </w:rPr>
-        <w:t>Figure 3.5</w:t>
-      </w:r>
-    </w:p>
-    <w:p>
-      <w:pPr>
-        <w:autoSpaceDE w:val="0"/>
-        <w:autoSpaceDN w:val="0"/>
-        <w:adjustRightInd w:val="0"/>
-        <w:spacing w:line="288" w:lineRule="auto"/>
-        <w:rPr>
-          <w:sz w:val="28"/>
-        </w:rPr>
-      </w:pPr>
-    </w:p>
-    <w:p>
-      <w:pPr>
-        <w:autoSpaceDE w:val="0"/>
-        <w:autoSpaceDN w:val="0"/>
-        <w:adjustRightInd w:val="0"/>
-        <w:spacing w:line="288" w:lineRule="auto"/>
-        <w:rPr>
-          <w:sz w:val="28"/>
-        </w:rPr>
-      </w:pPr>
-      <w:r>
-        <w:rPr>
-          <w:sz w:val="28"/>
-        </w:rPr>
-        <w:t xml:space="preserve">Figure 3.5 shows three different commands. All commands query terms contain </w:t>
+        <w:t>Figure 3.</w:t>
+      </w:r>
+      <w:r>
+        <w:rPr>
+          <w:sz w:val="22"/>
+        </w:rPr>
+        <w:t>4</w:t>
+      </w:r>
+    </w:p>
+    <w:p>
+      <w:pPr>
+        <w:autoSpaceDE w:val="0"/>
+        <w:autoSpaceDN w:val="0"/>
+        <w:adjustRightInd w:val="0"/>
+        <w:spacing w:line="288" w:lineRule="auto"/>
+        <w:rPr>
+          <w:sz w:val="28"/>
+        </w:rPr>
+      </w:pPr>
+    </w:p>
+    <w:p>
+      <w:pPr>
+        <w:autoSpaceDE w:val="0"/>
+        <w:autoSpaceDN w:val="0"/>
+        <w:adjustRightInd w:val="0"/>
+        <w:spacing w:line="288" w:lineRule="auto"/>
+        <w:rPr>
+          <w:sz w:val="28"/>
+        </w:rPr>
+      </w:pPr>
+      <w:r>
+        <w:rPr>
+          <w:sz w:val="28"/>
+        </w:rPr>
+        <w:t>Figure 3.</w:t>
+      </w:r>
+      <w:r>
+        <w:rPr>
+          <w:sz w:val="28"/>
+        </w:rPr>
+        <w:t>4</w:t>
+      </w:r>
+      <w:r>
+        <w:rPr>
+          <w:sz w:val="28"/>
+        </w:rPr>
+        <w:t xml:space="preserve"> shows three different commands. All commands query terms contain </w:t>
       </w:r>
       <w:r>
         <w:rPr>
@@ -7532,61 +7688,868 @@
         <w:rPr>
           <w:sz w:val="28"/>
         </w:rPr>
-        <w:t xml:space="preserve"> The results text file generated from running this bash script was then </w:t>
+        <w:t xml:space="preserve"> The results text file generated from running this bash script was then written to a </w:t>
+      </w:r>
+      <w:r>
+        <w:rPr>
+          <w:sz w:val="28"/>
+        </w:rPr>
+        <w:t>database</w:t>
+      </w:r>
+      <w:r>
+        <w:rPr>
+          <w:sz w:val="28"/>
+        </w:rPr>
+        <w:t xml:space="preserve"> collection using methods </w:t>
+      </w:r>
+      <w:r>
+        <w:rPr>
+          <w:sz w:val="28"/>
+        </w:rPr>
+        <w:t>constructed</w:t>
+      </w:r>
+      <w:r>
+        <w:rPr>
+          <w:sz w:val="28"/>
+        </w:rPr>
+        <w:t xml:space="preserve"> in the db.py module.</w:t>
+      </w:r>
+    </w:p>
+    <w:p>
+      <w:pPr>
+        <w:autoSpaceDE w:val="0"/>
+        <w:autoSpaceDN w:val="0"/>
+        <w:adjustRightInd w:val="0"/>
+        <w:spacing w:line="288" w:lineRule="auto"/>
+        <w:rPr>
+          <w:sz w:val="28"/>
+        </w:rPr>
+      </w:pPr>
+    </w:p>
+    <w:p>
+      <w:pPr>
+        <w:autoSpaceDE w:val="0"/>
+        <w:autoSpaceDN w:val="0"/>
+        <w:adjustRightInd w:val="0"/>
+        <w:spacing w:line="288" w:lineRule="auto"/>
+        <w:rPr>
+          <w:sz w:val="28"/>
+          <w:u w:val="single"/>
+        </w:rPr>
+      </w:pPr>
+      <w:r>
+        <w:rPr>
+          <w:sz w:val="28"/>
+          <w:u w:val="single"/>
+        </w:rPr>
+        <w:t xml:space="preserve">Gather </w:t>
+      </w:r>
+      <w:r>
+        <w:rPr>
+          <w:sz w:val="28"/>
+          <w:u w:val="single"/>
+        </w:rPr>
+        <w:t>Rumour Tweets</w:t>
+      </w:r>
+    </w:p>
+    <w:p>
+      <w:pPr>
+        <w:autoSpaceDE w:val="0"/>
+        <w:autoSpaceDN w:val="0"/>
+        <w:adjustRightInd w:val="0"/>
+        <w:spacing w:line="288" w:lineRule="auto"/>
+        <w:rPr>
+          <w:sz w:val="28"/>
+        </w:rPr>
+      </w:pPr>
+    </w:p>
+    <w:p>
+      <w:pPr>
+        <w:autoSpaceDE w:val="0"/>
+        <w:autoSpaceDN w:val="0"/>
+        <w:adjustRightInd w:val="0"/>
+        <w:spacing w:line="288" w:lineRule="auto"/>
+        <w:rPr>
+          <w:sz w:val="28"/>
+        </w:rPr>
+      </w:pPr>
+      <w:r>
+        <w:rPr>
+          <w:sz w:val="28"/>
+        </w:rPr>
+        <w:t>Th</w:t>
+      </w:r>
+      <w:r>
+        <w:rPr>
+          <w:sz w:val="28"/>
+        </w:rPr>
+        <w:t>e previous process resulted in gathering tweets with which mainly contained claims of transfer</w:t>
+      </w:r>
+      <w:r>
+        <w:rPr>
+          <w:sz w:val="28"/>
+        </w:rPr>
+        <w:t>s</w:t>
+      </w:r>
+      <w:r>
+        <w:rPr>
+          <w:sz w:val="28"/>
+        </w:rPr>
+        <w:t xml:space="preserve"> which happened. However as stated before, for a balanced training set you need examples of transfers which didn’t happen (</w:t>
+      </w:r>
+      <w:r>
+        <w:rPr>
+          <w:sz w:val="28"/>
+        </w:rPr>
+        <w:t>rumours</w:t>
+      </w:r>
+      <w:r>
+        <w:rPr>
+          <w:sz w:val="28"/>
+        </w:rPr>
+        <w:t>)</w:t>
+      </w:r>
+      <w:r>
+        <w:rPr>
+          <w:sz w:val="28"/>
+        </w:rPr>
+        <w:t>.</w:t>
+      </w:r>
+    </w:p>
+    <w:p>
+      <w:pPr>
+        <w:autoSpaceDE w:val="0"/>
+        <w:autoSpaceDN w:val="0"/>
+        <w:adjustRightInd w:val="0"/>
+        <w:spacing w:line="288" w:lineRule="auto"/>
+        <w:rPr>
+          <w:sz w:val="28"/>
+        </w:rPr>
+      </w:pPr>
+      <w:r>
+        <w:rPr>
+          <w:sz w:val="28"/>
+        </w:rPr>
+        <w:t xml:space="preserve">Generating the query terms for these GetOldTweets commands provided </w:t>
+      </w:r>
+      <w:r>
+        <w:rPr>
+          <w:sz w:val="28"/>
+        </w:rPr>
+        <w:t xml:space="preserve">to be much more difficult. For </w:t>
+      </w:r>
+      <w:r>
+        <w:rPr>
+          <w:sz w:val="28"/>
+        </w:rPr>
+        <w:t>these three main approaches</w:t>
+      </w:r>
+      <w:r>
+        <w:rPr>
+          <w:sz w:val="28"/>
+        </w:rPr>
+        <w:t xml:space="preserve"> were used. </w:t>
+      </w:r>
+      <w:r>
+        <w:rPr>
+          <w:sz w:val="28"/>
+        </w:rPr>
+        <w:t xml:space="preserve">It’s important to note that none of the tweets could be labelled as a false rumour until the Named Entity Recognition methods described in section 3.4 were performed, so in many ways there was a lot of back and </w:t>
+      </w:r>
+      <w:r>
+        <w:rPr>
+          <w:sz w:val="28"/>
+        </w:rPr>
+        <w:t>forth</w:t>
+      </w:r>
+      <w:r>
+        <w:rPr>
+          <w:sz w:val="28"/>
+        </w:rPr>
+        <w:t xml:space="preserve"> between the two sections.</w:t>
+      </w:r>
+    </w:p>
+    <w:p>
+      <w:pPr>
+        <w:autoSpaceDE w:val="0"/>
+        <w:autoSpaceDN w:val="0"/>
+        <w:adjustRightInd w:val="0"/>
+        <w:spacing w:line="288" w:lineRule="auto"/>
+        <w:rPr>
+          <w:sz w:val="28"/>
+        </w:rPr>
+      </w:pPr>
+    </w:p>
+    <w:p>
+      <w:pPr>
+        <w:autoSpaceDE w:val="0"/>
+        <w:autoSpaceDN w:val="0"/>
+        <w:adjustRightInd w:val="0"/>
+        <w:spacing w:line="288" w:lineRule="auto"/>
+        <w:rPr>
+          <w:sz w:val="28"/>
+        </w:rPr>
+      </w:pPr>
+      <w:r>
+        <w:rPr>
+          <w:sz w:val="28"/>
+        </w:rPr>
+        <w:t xml:space="preserve">&lt; </w:t>
+      </w:r>
+      <w:r>
+        <w:rPr>
+          <w:sz w:val="28"/>
+        </w:rPr>
+        <w:t>Top 10 False</w:t>
+      </w:r>
+      <w:r>
+        <w:rPr>
+          <w:sz w:val="28"/>
+        </w:rPr>
+        <w:t>&gt;</w:t>
+      </w:r>
+    </w:p>
+    <w:p>
+      <w:pPr>
+        <w:autoSpaceDE w:val="0"/>
+        <w:autoSpaceDN w:val="0"/>
+        <w:adjustRightInd w:val="0"/>
+        <w:spacing w:line="288" w:lineRule="auto"/>
+        <w:rPr>
+          <w:sz w:val="28"/>
+        </w:rPr>
+      </w:pPr>
+      <w:r>
+        <w:rPr>
+          <w:sz w:val="28"/>
+        </w:rPr>
+        <w:t xml:space="preserve">The first approach to this method was to observe the gathered tweets and determine the most frequently occurring Twitter accounts in the collection. In other </w:t>
+      </w:r>
+      <w:r>
+        <w:rPr>
+          <w:sz w:val="28"/>
+        </w:rPr>
+        <w:t>words,</w:t>
+      </w:r>
+      <w:r>
+        <w:rPr>
+          <w:sz w:val="28"/>
+        </w:rPr>
+        <w:t xml:space="preserve"> identify accounts that actively tweet</w:t>
+      </w:r>
+      <w:r>
+        <w:rPr>
+          <w:sz w:val="28"/>
+        </w:rPr>
+        <w:t>ed</w:t>
+      </w:r>
+      <w:r>
+        <w:rPr>
+          <w:sz w:val="28"/>
+        </w:rPr>
+        <w:t xml:space="preserve"> about football transfers. </w:t>
+      </w:r>
+      <w:r>
+        <w:rPr>
+          <w:sz w:val="28"/>
+        </w:rPr>
+        <w:t>By doing so one can retrieve all the tweets they sent within a given period using GetOldTweets</w:t>
+      </w:r>
+      <w:r>
+        <w:rPr>
+          <w:sz w:val="28"/>
+        </w:rPr>
+        <w:t>’s</w:t>
+      </w:r>
+      <w:r>
+        <w:rPr>
+          <w:sz w:val="28"/>
+        </w:rPr>
+        <w:t xml:space="preserve"> </w:t>
+      </w:r>
+      <w:r>
+        <w:rPr>
+          <w:i/>
+          <w:sz w:val="28"/>
+        </w:rPr>
+        <w:t>“–username”</w:t>
+      </w:r>
+      <w:r>
+        <w:rPr>
+          <w:sz w:val="28"/>
+        </w:rPr>
+        <w:t xml:space="preserve"> flag instead of </w:t>
+      </w:r>
+      <w:r>
+        <w:rPr>
+          <w:sz w:val="28"/>
+        </w:rPr>
+        <w:t>using a query phrase.</w:t>
+      </w:r>
+      <w:r>
+        <w:rPr>
+          <w:sz w:val="28"/>
+        </w:rPr>
+        <w:t xml:space="preserve"> </w:t>
+      </w:r>
+      <w:r>
+        <w:rPr>
+          <w:sz w:val="28"/>
+        </w:rPr>
+        <w:t xml:space="preserve">Pandas is Python Library which allows you read data into </w:t>
+      </w:r>
+      <w:r>
+        <w:rPr>
+          <w:sz w:val="28"/>
+        </w:rPr>
+        <w:t>a Data-Frame structure which has a range of functions and operations associated with them to extract data or operations on the data contained in it</w:t>
+      </w:r>
+      <w:r>
+        <w:rPr>
+          <w:rStyle w:val="FootnoteReference"/>
+          <w:sz w:val="28"/>
+        </w:rPr>
+        <w:footnoteReference w:id="26"/>
+      </w:r>
+      <w:r>
+        <w:rPr>
+          <w:sz w:val="28"/>
+        </w:rPr>
+        <w:t xml:space="preserve">. Using this </w:t>
+      </w:r>
+      <w:r>
+        <w:rPr>
+          <w:sz w:val="28"/>
+        </w:rPr>
+        <w:t xml:space="preserve">the </w:t>
+      </w:r>
+      <w:r>
+        <w:rPr>
+          <w:i/>
+          <w:sz w:val="28"/>
+        </w:rPr>
+        <w:t xml:space="preserve">“find_top_tweeters” </w:t>
+      </w:r>
+      <w:r>
+        <w:rPr>
+          <w:sz w:val="28"/>
+        </w:rPr>
+        <w:t xml:space="preserve">method was </w:t>
+      </w:r>
+      <w:r>
+        <w:rPr>
+          <w:sz w:val="28"/>
+        </w:rPr>
+        <w:t>constructed</w:t>
+      </w:r>
+      <w:r>
+        <w:rPr>
+          <w:sz w:val="28"/>
+        </w:rPr>
+        <w:t xml:space="preserve"> in the </w:t>
+      </w:r>
+      <w:r>
+        <w:rPr>
+          <w:i/>
+          <w:sz w:val="28"/>
+        </w:rPr>
+        <w:t>relations.py</w:t>
+      </w:r>
+      <w:r>
+        <w:rPr>
+          <w:sz w:val="28"/>
+        </w:rPr>
+        <w:t xml:space="preserve"> module, which read the collection of tweet</w:t>
+      </w:r>
+      <w:r>
+        <w:rPr>
+          <w:sz w:val="28"/>
+        </w:rPr>
+        <w:t xml:space="preserve">s gathered in the previous section and </w:t>
       </w:r>
       <w:r>
         <w:rPr>
           <w:sz w:val="28"/>
         </w:rPr>
         <w:lastRenderedPageBreak/>
-        <w:t xml:space="preserve">written to a </w:t>
-      </w:r>
-      <w:r>
-        <w:rPr>
-          <w:sz w:val="28"/>
-        </w:rPr>
-        <w:t>database</w:t>
-      </w:r>
-      <w:r>
-        <w:rPr>
-          <w:sz w:val="28"/>
-        </w:rPr>
-        <w:t xml:space="preserve"> collection using methods </w:t>
-      </w:r>
-      <w:r>
-        <w:rPr>
-          <w:sz w:val="28"/>
-        </w:rPr>
-        <w:t>constructed</w:t>
-      </w:r>
-      <w:r>
-        <w:rPr>
-          <w:sz w:val="28"/>
-        </w:rPr>
-        <w:t xml:space="preserve"> in the db.py module.</w:t>
-      </w:r>
-    </w:p>
-    <w:p>
-      <w:pPr>
-        <w:autoSpaceDE w:val="0"/>
-        <w:autoSpaceDN w:val="0"/>
-        <w:adjustRightInd w:val="0"/>
-        <w:spacing w:line="288" w:lineRule="auto"/>
-        <w:rPr>
-          <w:sz w:val="28"/>
-        </w:rPr>
-      </w:pPr>
-    </w:p>
-    <w:p>
-      <w:pPr>
-        <w:autoSpaceDE w:val="0"/>
-        <w:autoSpaceDN w:val="0"/>
-        <w:adjustRightInd w:val="0"/>
-        <w:spacing w:line="288" w:lineRule="auto"/>
-        <w:rPr>
-          <w:sz w:val="28"/>
-        </w:rPr>
-      </w:pPr>
+        <w:t>returned the top N tweeting accounts.</w:t>
+      </w:r>
+      <w:r>
+        <w:rPr>
+          <w:sz w:val="28"/>
+        </w:rPr>
+        <w:t xml:space="preserve"> </w:t>
+      </w:r>
+      <w:r>
+        <w:rPr>
+          <w:sz w:val="28"/>
+        </w:rPr>
+        <w:t>Then using the account usernames retrieve all of their tweets sent within a transfer window time period.</w:t>
+      </w:r>
+      <w:r>
+        <w:rPr>
+          <w:sz w:val="28"/>
+        </w:rPr>
+        <w:t xml:space="preserve"> This method was somewhat effective but lead to the retrieval of unrelated, non-transfer related tweets.</w:t>
+      </w:r>
+      <w:r>
+        <w:rPr>
+          <w:sz w:val="28"/>
+        </w:rPr>
+        <w:t xml:space="preserve"> Despite having methods dedicated to filtering out non-transfer talk in section 3.4, there still were un wanted Tweets which slipped through. </w:t>
+      </w:r>
+      <w:r>
+        <w:rPr>
+          <w:sz w:val="28"/>
+        </w:rPr>
+        <w:t>Also,</w:t>
+      </w:r>
+      <w:r>
+        <w:rPr>
+          <w:sz w:val="28"/>
+        </w:rPr>
+        <w:t xml:space="preserve"> the larger the corpus t</w:t>
+      </w:r>
+      <w:r>
+        <w:rPr>
+          <w:sz w:val="28"/>
+        </w:rPr>
+        <w:t>hat had to be filtered the longer this process took, so having a data gathering method which retrieved as much useless information and useful</w:t>
+      </w:r>
+      <w:r>
+        <w:rPr>
+          <w:sz w:val="28"/>
+        </w:rPr>
+        <w:t xml:space="preserve"> </w:t>
+      </w:r>
+      <w:r>
+        <w:rPr>
+          <w:sz w:val="28"/>
+        </w:rPr>
+        <w:t>information</w:t>
+      </w:r>
+      <w:r>
+        <w:rPr>
+          <w:sz w:val="28"/>
+        </w:rPr>
+        <w:t xml:space="preserve"> was massively </w:t>
+      </w:r>
+      <w:r>
+        <w:rPr>
+          <w:sz w:val="28"/>
+        </w:rPr>
+        <w:t>inefficient</w:t>
+      </w:r>
+      <w:r>
+        <w:rPr>
+          <w:sz w:val="28"/>
+        </w:rPr>
+        <w:t>.</w:t>
+      </w:r>
+    </w:p>
+    <w:p>
+      <w:pPr>
+        <w:autoSpaceDE w:val="0"/>
+        <w:autoSpaceDN w:val="0"/>
+        <w:adjustRightInd w:val="0"/>
+        <w:spacing w:line="288" w:lineRule="auto"/>
+        <w:rPr>
+          <w:sz w:val="28"/>
+        </w:rPr>
+      </w:pPr>
+    </w:p>
+    <w:p>
+      <w:pPr>
+        <w:autoSpaceDE w:val="0"/>
+        <w:autoSpaceDN w:val="0"/>
+        <w:adjustRightInd w:val="0"/>
+        <w:spacing w:line="288" w:lineRule="auto"/>
+        <w:rPr>
+          <w:sz w:val="28"/>
+        </w:rPr>
+      </w:pPr>
+      <w:r>
+        <w:rPr>
+          <w:sz w:val="28"/>
+        </w:rPr>
+        <w:t>&lt;</w:t>
+      </w:r>
+      <w:r>
+        <w:rPr>
+          <w:sz w:val="28"/>
+        </w:rPr>
+        <w:t>General Query and filter</w:t>
+      </w:r>
+      <w:r>
+        <w:rPr>
+          <w:sz w:val="28"/>
+        </w:rPr>
+        <w:t>&gt;</w:t>
+      </w:r>
+    </w:p>
+    <w:p>
+      <w:pPr>
+        <w:autoSpaceDE w:val="0"/>
+        <w:autoSpaceDN w:val="0"/>
+        <w:adjustRightInd w:val="0"/>
+        <w:spacing w:line="288" w:lineRule="auto"/>
+        <w:rPr>
+          <w:sz w:val="28"/>
+        </w:rPr>
+      </w:pPr>
+      <w:r>
+        <w:rPr>
+          <w:sz w:val="28"/>
+        </w:rPr>
+        <w:t>The second approach to this method involved creating general transfer talk query terms and passing them as the “</w:t>
+      </w:r>
+      <w:r>
+        <w:rPr>
+          <w:i/>
+          <w:sz w:val="28"/>
+        </w:rPr>
+        <w:t>—querysearch”</w:t>
+      </w:r>
+      <w:r>
+        <w:rPr>
+          <w:sz w:val="28"/>
+        </w:rPr>
+        <w:t xml:space="preserve"> parameter</w:t>
+      </w:r>
+      <w:r>
+        <w:rPr>
+          <w:sz w:val="28"/>
+        </w:rPr>
+        <w:t xml:space="preserve"> to the GetOldTweets command</w:t>
+      </w:r>
+      <w:r>
+        <w:rPr>
+          <w:sz w:val="28"/>
+        </w:rPr>
+        <w:t>.</w:t>
+      </w:r>
+      <w:r>
+        <w:rPr>
+          <w:sz w:val="28"/>
+        </w:rPr>
+        <w:t xml:space="preserve"> These query terms contained transfer phrases such as “in the know”, “having a medical”, “close to signing”. The idea was that a corpus a Tweets would be </w:t>
+      </w:r>
+      <w:r>
+        <w:rPr>
+          <w:sz w:val="28"/>
+        </w:rPr>
+        <w:t>stored,</w:t>
+      </w:r>
+      <w:r>
+        <w:rPr>
+          <w:sz w:val="28"/>
+        </w:rPr>
+        <w:t xml:space="preserve"> and the methods defined in 3.4 would filter out the Rumours and True Tweets.</w:t>
+      </w:r>
+      <w:r>
+        <w:rPr>
+          <w:sz w:val="28"/>
+        </w:rPr>
+        <w:t xml:space="preserve"> </w:t>
+      </w:r>
+      <w:r>
+        <w:rPr>
+          <w:sz w:val="28"/>
+        </w:rPr>
+        <w:t>S</w:t>
+      </w:r>
+      <w:r>
+        <w:rPr>
+          <w:sz w:val="28"/>
+        </w:rPr>
+        <w:t xml:space="preserve">imilarl to the previous approach, </w:t>
+      </w:r>
+      <w:r>
+        <w:rPr>
+          <w:sz w:val="28"/>
+        </w:rPr>
+        <w:t xml:space="preserve">this </w:t>
+      </w:r>
+      <w:r>
+        <w:rPr>
+          <w:sz w:val="28"/>
+        </w:rPr>
+        <w:t xml:space="preserve">returned </w:t>
+      </w:r>
+      <w:r>
+        <w:rPr>
+          <w:sz w:val="28"/>
+        </w:rPr>
+        <w:t xml:space="preserve">numerous amount of Tweets unrelated to transfers, or containing vague material not </w:t>
+      </w:r>
+      <w:r>
+        <w:rPr>
+          <w:sz w:val="28"/>
+        </w:rPr>
+        <w:t>talking about an</w:t>
+      </w:r>
+      <w:r>
+        <w:rPr>
+          <w:sz w:val="28"/>
+        </w:rPr>
+        <w:t xml:space="preserve"> exact </w:t>
+      </w:r>
+      <w:r>
+        <w:rPr>
+          <w:sz w:val="28"/>
+        </w:rPr>
+        <w:t xml:space="preserve">player </w:t>
+      </w:r>
+      <w:r>
+        <w:rPr>
+          <w:sz w:val="28"/>
+        </w:rPr>
+        <w:t>transfer.</w:t>
+      </w:r>
+      <w:r>
+        <w:rPr>
+          <w:sz w:val="28"/>
+        </w:rPr>
+        <w:t xml:space="preserve"> For the same reasons mentioned in the previous method</w:t>
+      </w:r>
+      <w:r>
+        <w:rPr>
+          <w:sz w:val="28"/>
+        </w:rPr>
+        <w:t xml:space="preserve"> this would require spending time filtering a </w:t>
+      </w:r>
+      <w:r>
+        <w:rPr>
+          <w:sz w:val="28"/>
+        </w:rPr>
+        <w:t>corpus of</w:t>
+      </w:r>
+      <w:r>
+        <w:rPr>
+          <w:sz w:val="28"/>
+        </w:rPr>
+        <w:t xml:space="preserve"> Tweets primarily consisting of useless</w:t>
+      </w:r>
+      <w:r>
+        <w:rPr>
+          <w:sz w:val="28"/>
+        </w:rPr>
+        <w:t xml:space="preserve"> entries</w:t>
+      </w:r>
+      <w:r>
+        <w:rPr>
+          <w:sz w:val="28"/>
+        </w:rPr>
+        <w:t>, some of which would make it through the filtering phase.</w:t>
+      </w:r>
+    </w:p>
+    <w:p>
+      <w:pPr>
+        <w:autoSpaceDE w:val="0"/>
+        <w:autoSpaceDN w:val="0"/>
+        <w:adjustRightInd w:val="0"/>
+        <w:spacing w:line="288" w:lineRule="auto"/>
+        <w:rPr>
+          <w:sz w:val="28"/>
+        </w:rPr>
+      </w:pPr>
+    </w:p>
+    <w:p>
+      <w:pPr>
+        <w:autoSpaceDE w:val="0"/>
+        <w:autoSpaceDN w:val="0"/>
+        <w:adjustRightInd w:val="0"/>
+        <w:spacing w:line="288" w:lineRule="auto"/>
+        <w:rPr>
+          <w:sz w:val="28"/>
+        </w:rPr>
+      </w:pPr>
+      <w:r>
+        <w:rPr>
+          <w:sz w:val="28"/>
+        </w:rPr>
+        <w:t>&lt;</w:t>
+      </w:r>
+      <w:r>
+        <w:rPr>
+          <w:sz w:val="28"/>
+        </w:rPr>
+        <w:t>Synthetic Rumour</w:t>
+      </w:r>
+      <w:r>
+        <w:rPr>
+          <w:sz w:val="28"/>
+        </w:rPr>
+        <w:t>&gt;</w:t>
+      </w:r>
+    </w:p>
+    <w:p>
+      <w:pPr>
+        <w:autoSpaceDE w:val="0"/>
+        <w:autoSpaceDN w:val="0"/>
+        <w:adjustRightInd w:val="0"/>
+        <w:spacing w:line="288" w:lineRule="auto"/>
+        <w:rPr>
+          <w:sz w:val="28"/>
+        </w:rPr>
+      </w:pPr>
+      <w:r>
+        <w:rPr>
+          <w:sz w:val="28"/>
+        </w:rPr>
+        <w:t>The third method used, and most effective for retrieving Tweets containing the most amount of rumours, was by using an approach similar to the first approach</w:t>
+      </w:r>
+      <w:r>
+        <w:rPr>
+          <w:sz w:val="28"/>
+        </w:rPr>
+        <w:t xml:space="preserve"> to return true transfer Tweet</w:t>
+      </w:r>
+      <w:r>
+        <w:rPr>
+          <w:sz w:val="28"/>
+        </w:rPr>
+        <w:t>s</w:t>
+      </w:r>
+      <w:r>
+        <w:rPr>
+          <w:sz w:val="28"/>
+        </w:rPr>
+        <w:t xml:space="preserve">. The initial query terms were generated using known confirmed transfers, the same method was applied here. However, given that rumours are in fact rumours and didn’t end up happening there were no transfer relationships to make the query terms. For this </w:t>
+      </w:r>
+      <w:r>
+        <w:rPr>
+          <w:sz w:val="28"/>
+        </w:rPr>
+        <w:t>reason,</w:t>
+      </w:r>
+      <w:r>
+        <w:rPr>
+          <w:sz w:val="28"/>
+        </w:rPr>
+        <w:t xml:space="preserve"> synthetic relationships (false relationships) were generated. These were essentially a mapping of a player to a club during a transfer window which was known </w:t>
+      </w:r>
+      <w:r>
+        <w:rPr>
+          <w:sz w:val="28"/>
+        </w:rPr>
+        <w:t xml:space="preserve">to </w:t>
+      </w:r>
+      <w:r>
+        <w:rPr>
+          <w:sz w:val="28"/>
+        </w:rPr>
+        <w:t>not</w:t>
+      </w:r>
+      <w:r>
+        <w:rPr>
+          <w:sz w:val="28"/>
+        </w:rPr>
+        <w:t xml:space="preserve"> have</w:t>
+      </w:r>
+      <w:r>
+        <w:rPr>
+          <w:sz w:val="28"/>
+        </w:rPr>
+        <w:t xml:space="preserve"> happen</w:t>
+      </w:r>
+      <w:r>
+        <w:rPr>
+          <w:sz w:val="28"/>
+        </w:rPr>
+        <w:t>ed</w:t>
+      </w:r>
+      <w:r>
+        <w:rPr>
+          <w:sz w:val="28"/>
+        </w:rPr>
+        <w:t>.</w:t>
+      </w:r>
+      <w:r>
+        <w:rPr>
+          <w:sz w:val="28"/>
+        </w:rPr>
+        <w:t xml:space="preserve"> </w:t>
+      </w:r>
+      <w:r>
+        <w:rPr>
+          <w:sz w:val="28"/>
+        </w:rPr>
+        <w:t>These relationships were mainly generated using manual research into the top transfer rumours during certain periods</w:t>
+      </w:r>
+      <w:r>
+        <w:rPr>
+          <w:sz w:val="28"/>
+        </w:rPr>
+        <w:t>***</w:t>
+      </w:r>
+      <w:r>
+        <w:rPr>
+          <w:sz w:val="28"/>
+        </w:rPr>
+        <w:t xml:space="preserve">. </w:t>
+      </w:r>
+      <w:r>
+        <w:rPr>
+          <w:sz w:val="28"/>
+        </w:rPr>
+        <w:t>An example of this can be seen in figure 3.</w:t>
+      </w:r>
+      <w:r>
+        <w:rPr>
+          <w:sz w:val="28"/>
+        </w:rPr>
+        <w:t>5</w:t>
+      </w:r>
+      <w:r>
+        <w:rPr>
+          <w:sz w:val="28"/>
+        </w:rPr>
+        <w:t xml:space="preserve">, where a given player </w:t>
+      </w:r>
+      <w:r>
+        <w:rPr>
+          <w:sz w:val="28"/>
+        </w:rPr>
+        <w:lastRenderedPageBreak/>
+        <w:t>is mapped to several clubs in several different seasons. These relationship mappings would then be used to gene</w:t>
+      </w:r>
+      <w:r>
+        <w:rPr>
+          <w:sz w:val="28"/>
+        </w:rPr>
+        <w:t xml:space="preserve">rate query terms, and from this GetOldTweets commands could be generated. The transfer language phrases appended to the query </w:t>
+      </w:r>
+      <w:r>
+        <w:rPr>
+          <w:sz w:val="28"/>
+        </w:rPr>
+        <w:t>terms were the same ones used in generating the commands for the “known true” tweets.</w:t>
+      </w:r>
+      <w:r>
+        <w:rPr>
+          <w:sz w:val="28"/>
+        </w:rPr>
+        <w:t xml:space="preserve"> </w:t>
+      </w:r>
+      <w:r>
+        <w:rPr>
+          <w:sz w:val="28"/>
+        </w:rPr>
+        <w:t xml:space="preserve">This method resulted in a large corpus of possible rumour tweets about the synthetic </w:t>
+      </w:r>
+      <w:r>
+        <w:rPr>
+          <w:sz w:val="28"/>
+        </w:rPr>
+        <w:t xml:space="preserve">(known false) </w:t>
+      </w:r>
+      <w:r>
+        <w:rPr>
+          <w:sz w:val="28"/>
+        </w:rPr>
+        <w:t xml:space="preserve">transfers generated. </w:t>
+      </w:r>
     </w:p>
     <w:p>
       <w:pPr>
@@ -7615,60 +8578,49 @@
           <w:sz w:val="28"/>
           <w:u w:val="single"/>
         </w:rPr>
-        <w:t xml:space="preserve">Gather </w:t>
-      </w:r>
-      <w:r>
-        <w:rPr>
-          <w:sz w:val="28"/>
-          <w:u w:val="single"/>
-        </w:rPr>
-        <w:t>Rumour Tweets</w:t>
-      </w:r>
-    </w:p>
-    <w:p>
-      <w:pPr>
-        <w:autoSpaceDE w:val="0"/>
-        <w:autoSpaceDN w:val="0"/>
-        <w:adjustRightInd w:val="0"/>
-        <w:spacing w:line="288" w:lineRule="auto"/>
-        <w:rPr>
-          <w:sz w:val="28"/>
-        </w:rPr>
-      </w:pPr>
-    </w:p>
-    <w:p>
-      <w:pPr>
-        <w:autoSpaceDE w:val="0"/>
-        <w:autoSpaceDN w:val="0"/>
-        <w:adjustRightInd w:val="0"/>
-        <w:spacing w:line="288" w:lineRule="auto"/>
-        <w:rPr>
-          <w:sz w:val="28"/>
-        </w:rPr>
-      </w:pPr>
-      <w:r>
-        <w:rPr>
-          <w:sz w:val="28"/>
-        </w:rPr>
-        <w:t>Th</w:t>
-      </w:r>
-      <w:r>
-        <w:rPr>
-          <w:sz w:val="28"/>
-        </w:rPr>
-        <w:t>e previous process resulted in gathering tweets with which mainly contained claims of transfer which happened. However as stated before, for a balanced training set you need examples of transfers which didn’t happen (</w:t>
-      </w:r>
-      <w:r>
-        <w:rPr>
-          <w:sz w:val="28"/>
-        </w:rPr>
-        <w:t>rumours</w:t>
-      </w:r>
-      <w:r>
-        <w:rPr>
-          <w:sz w:val="28"/>
-        </w:rPr>
-        <w:t>)</w:t>
+        <w:t>Gather Clubs Names</w:t>
+      </w:r>
+    </w:p>
+    <w:p>
+      <w:pPr>
+        <w:autoSpaceDE w:val="0"/>
+        <w:autoSpaceDN w:val="0"/>
+        <w:adjustRightInd w:val="0"/>
+        <w:spacing w:line="288" w:lineRule="auto"/>
+        <w:rPr>
+          <w:sz w:val="28"/>
+        </w:rPr>
+      </w:pPr>
+      <w:r>
+        <w:rPr>
+          <w:sz w:val="28"/>
+        </w:rPr>
+        <w:t>In order to extract possible entities from a tweets text field, a collection of the e</w:t>
+      </w:r>
+      <w:r>
+        <w:rPr>
+          <w:sz w:val="28"/>
+        </w:rPr>
+        <w:t>ntities being searched for was necessary. Unless the results of the NER model used in section 3.4 could check the possible club names of the tweet with actual club names then its use would be futile.</w:t>
+      </w:r>
+      <w:r>
+        <w:rPr>
+          <w:sz w:val="28"/>
+        </w:rPr>
+        <w:t xml:space="preserve"> </w:t>
+      </w:r>
+      <w:r>
+        <w:rPr>
+          <w:sz w:val="28"/>
+        </w:rPr>
+        <w:t>A Wikipedia page consisting of a table of all English football clubs and their respective divisions was used as the scraping source for this</w:t>
+      </w:r>
+      <w:r>
+        <w:rPr>
+          <w:rStyle w:val="FootnoteReference"/>
+          <w:sz w:val="28"/>
+        </w:rPr>
+        <w:footnoteReference w:id="27"/>
       </w:r>
       <w:r>
         <w:rPr>
@@ -7676,140 +8628,6 @@
         </w:rPr>
         <w:t>.</w:t>
       </w:r>
-    </w:p>
-    <w:p>
-      <w:pPr>
-        <w:autoSpaceDE w:val="0"/>
-        <w:autoSpaceDN w:val="0"/>
-        <w:adjustRightInd w:val="0"/>
-        <w:spacing w:line="288" w:lineRule="auto"/>
-        <w:rPr>
-          <w:sz w:val="28"/>
-        </w:rPr>
-      </w:pPr>
-      <w:r>
-        <w:rPr>
-          <w:sz w:val="28"/>
-        </w:rPr>
-        <w:t xml:space="preserve">Generating the query terms for these GetOldTweets commands provided </w:t>
-      </w:r>
-      <w:r>
-        <w:rPr>
-          <w:sz w:val="28"/>
-        </w:rPr>
-        <w:t xml:space="preserve">to be much more difficult. For </w:t>
-      </w:r>
-      <w:r>
-        <w:rPr>
-          <w:sz w:val="28"/>
-        </w:rPr>
-        <w:t>these three main approaches</w:t>
-      </w:r>
-      <w:r>
-        <w:rPr>
-          <w:sz w:val="28"/>
-        </w:rPr>
-        <w:t xml:space="preserve"> were used. </w:t>
-      </w:r>
-      <w:r>
-        <w:rPr>
-          <w:sz w:val="28"/>
-        </w:rPr>
-        <w:t xml:space="preserve">It’s important to note that none of the tweets could be labelled as a false rumour until the Named Entity Recognition methods described in section 3.4 were performed, so in many ways there was a lot of back and </w:t>
-      </w:r>
-      <w:r>
-        <w:rPr>
-          <w:sz w:val="28"/>
-        </w:rPr>
-        <w:t>forth</w:t>
-      </w:r>
-      <w:r>
-        <w:rPr>
-          <w:sz w:val="28"/>
-        </w:rPr>
-        <w:t xml:space="preserve"> between the two sections.</w:t>
-      </w:r>
-    </w:p>
-    <w:p>
-      <w:pPr>
-        <w:autoSpaceDE w:val="0"/>
-        <w:autoSpaceDN w:val="0"/>
-        <w:adjustRightInd w:val="0"/>
-        <w:spacing w:line="288" w:lineRule="auto"/>
-        <w:rPr>
-          <w:sz w:val="28"/>
-        </w:rPr>
-      </w:pPr>
-    </w:p>
-    <w:p>
-      <w:pPr>
-        <w:autoSpaceDE w:val="0"/>
-        <w:autoSpaceDN w:val="0"/>
-        <w:adjustRightInd w:val="0"/>
-        <w:spacing w:line="288" w:lineRule="auto"/>
-        <w:rPr>
-          <w:sz w:val="28"/>
-        </w:rPr>
-      </w:pPr>
-      <w:r>
-        <w:rPr>
-          <w:sz w:val="28"/>
-        </w:rPr>
-        <w:t xml:space="preserve">&lt; </w:t>
-      </w:r>
-      <w:r>
-        <w:rPr>
-          <w:sz w:val="28"/>
-        </w:rPr>
-        <w:t>Top 10 False</w:t>
-      </w:r>
-      <w:r>
-        <w:rPr>
-          <w:sz w:val="28"/>
-        </w:rPr>
-        <w:t>&gt;</w:t>
-      </w:r>
-    </w:p>
-    <w:p>
-      <w:pPr>
-        <w:autoSpaceDE w:val="0"/>
-        <w:autoSpaceDN w:val="0"/>
-        <w:adjustRightInd w:val="0"/>
-        <w:spacing w:line="288" w:lineRule="auto"/>
-        <w:rPr>
-          <w:sz w:val="28"/>
-        </w:rPr>
-      </w:pPr>
-      <w:r>
-        <w:rPr>
-          <w:sz w:val="28"/>
-        </w:rPr>
-        <w:t xml:space="preserve">The first approach to this method was to observe the gathered tweets and determine the most frequently occurring Twitter accounts in the collection. In other </w:t>
-      </w:r>
-      <w:r>
-        <w:rPr>
-          <w:sz w:val="28"/>
-        </w:rPr>
-        <w:t>words,</w:t>
-      </w:r>
-      <w:r>
-        <w:rPr>
-          <w:sz w:val="28"/>
-        </w:rPr>
-        <w:t xml:space="preserve"> identify accounts that actively tweet about football transfers. </w:t>
-      </w:r>
-      <w:r>
-        <w:rPr>
-          <w:sz w:val="28"/>
-        </w:rPr>
-        <w:t>By doing so one can retrieve all the tweets they sent within a given period using GetOldTweets</w:t>
-      </w:r>
-      <w:r>
-        <w:rPr>
-          <w:sz w:val="28"/>
-        </w:rPr>
-        <w:t>’s</w:t>
-      </w:r>
       <w:r>
         <w:rPr>
           <w:sz w:val="28"/>
@@ -7818,22 +8636,27 @@
       </w:r>
       <w:r>
         <w:rPr>
-          <w:i/>
-          <w:sz w:val="28"/>
-        </w:rPr>
-        <w:t>“–username”</w:t>
-      </w:r>
-      <w:r>
-        <w:rPr>
-          <w:sz w:val="28"/>
-        </w:rPr>
-        <w:t xml:space="preserve"> flag instead of </w:t>
-      </w:r>
-      <w:r>
-        <w:rPr>
-          <w:sz w:val="28"/>
-        </w:rPr>
-        <w:t>using a query phrase.</w:t>
+          <w:sz w:val="28"/>
+        </w:rPr>
+        <w:t>The source was update</w:t>
+      </w:r>
+      <w:r>
+        <w:rPr>
+          <w:sz w:val="28"/>
+        </w:rPr>
+        <w:t>d</w:t>
+      </w:r>
+      <w:r>
+        <w:rPr>
+          <w:sz w:val="28"/>
+        </w:rPr>
+        <w:t xml:space="preserve"> to the current season (2018/2019)</w:t>
+      </w:r>
+      <w:r>
+        <w:rPr>
+          <w:sz w:val="28"/>
+        </w:rPr>
+        <w:t>.</w:t>
       </w:r>
       <w:r>
         <w:rPr>
@@ -7845,76 +8668,101 @@
         <w:rPr>
           <w:sz w:val="28"/>
         </w:rPr>
-        <w:t xml:space="preserve">Pandas is Python Library which allows you read data into </w:t>
-      </w:r>
-      <w:r>
-        <w:rPr>
-          <w:sz w:val="28"/>
-        </w:rPr>
-        <w:t>a Data-Frame structure which has a range of functions and operations associated with them to extract data or operations on the data contained in it</w:t>
-      </w:r>
-      <w:r>
-        <w:rPr>
-          <w:rStyle w:val="FootnoteReference"/>
-          <w:sz w:val="28"/>
-        </w:rPr>
-        <w:footnoteReference w:id="26"/>
-      </w:r>
-      <w:r>
-        <w:rPr>
-          <w:sz w:val="28"/>
-        </w:rPr>
-        <w:t xml:space="preserve">. Using this </w:t>
-      </w:r>
-      <w:r>
-        <w:rPr>
-          <w:sz w:val="28"/>
-        </w:rPr>
-        <w:t xml:space="preserve">the </w:t>
-      </w:r>
-      <w:r>
-        <w:rPr>
-          <w:i/>
-          <w:sz w:val="28"/>
-        </w:rPr>
-        <w:t xml:space="preserve">“find_top_tweeters” </w:t>
-      </w:r>
-      <w:r>
-        <w:rPr>
-          <w:sz w:val="28"/>
-        </w:rPr>
-        <w:t xml:space="preserve">method was </w:t>
-      </w:r>
-      <w:r>
-        <w:rPr>
-          <w:sz w:val="28"/>
-        </w:rPr>
-        <w:t>constructed</w:t>
-      </w:r>
-      <w:r>
-        <w:rPr>
-          <w:sz w:val="28"/>
-        </w:rPr>
-        <w:t xml:space="preserve"> in the </w:t>
-      </w:r>
-      <w:r>
-        <w:rPr>
-          <w:i/>
-          <w:sz w:val="28"/>
-        </w:rPr>
-        <w:t>relations.py</w:t>
-      </w:r>
-      <w:r>
-        <w:rPr>
-          <w:sz w:val="28"/>
-        </w:rPr>
-        <w:t xml:space="preserve"> module, which read the collection of tweet</w:t>
-      </w:r>
-      <w:r>
-        <w:rPr>
-          <w:sz w:val="28"/>
-        </w:rPr>
-        <w:t>s gathered in the previous section and returned the top N tweeting accounts.</w:t>
+        <w:t xml:space="preserve">Due to the </w:t>
+      </w:r>
+      <w:r>
+        <w:rPr>
+          <w:sz w:val="28"/>
+        </w:rPr>
+        <w:t>number</w:t>
+      </w:r>
+      <w:r>
+        <w:rPr>
+          <w:sz w:val="28"/>
+        </w:rPr>
+        <w:t xml:space="preserve"> of clubs and the tendency of the media and individuals to tweet about club transfers in the higher divisions</w:t>
+      </w:r>
+      <w:r>
+        <w:rPr>
+          <w:sz w:val="28"/>
+        </w:rPr>
+        <w:t>, the top four divisions of English football were used for the purpose of this research paper.</w:t>
+      </w:r>
+      <w:r>
+        <w:rPr>
+          <w:sz w:val="28"/>
+        </w:rPr>
+        <w:t xml:space="preserve"> The table </w:t>
+      </w:r>
+      <w:r>
+        <w:rPr>
+          <w:sz w:val="28"/>
+        </w:rPr>
+        <w:t xml:space="preserve">also included each club’s official nickname which was stored with each club entry, as club nicknames are commonly used to refer to clubs. </w:t>
+      </w:r>
+    </w:p>
+    <w:p>
+      <w:pPr>
+        <w:autoSpaceDE w:val="0"/>
+        <w:autoSpaceDN w:val="0"/>
+        <w:adjustRightInd w:val="0"/>
+        <w:spacing w:line="288" w:lineRule="auto"/>
+        <w:rPr>
+          <w:sz w:val="28"/>
+        </w:rPr>
+      </w:pPr>
+    </w:p>
+    <w:p>
+      <w:pPr>
+        <w:autoSpaceDE w:val="0"/>
+        <w:autoSpaceDN w:val="0"/>
+        <w:adjustRightInd w:val="0"/>
+        <w:spacing w:line="288" w:lineRule="auto"/>
+        <w:rPr>
+          <w:sz w:val="28"/>
+        </w:rPr>
+      </w:pPr>
+      <w:r>
+        <w:rPr>
+          <w:sz w:val="28"/>
+        </w:rPr>
+        <w:t xml:space="preserve">During this stage there was also effort put into generating club “abbreviations”. Its common practise for fans, individuals and media outlets to use abbreviations when referring to a club. For </w:t>
+      </w:r>
+      <w:r>
+        <w:rPr>
+          <w:sz w:val="28"/>
+        </w:rPr>
+        <w:t>example,</w:t>
+      </w:r>
+      <w:r>
+        <w:rPr>
+          <w:sz w:val="28"/>
+        </w:rPr>
+        <w:t xml:space="preserve"> a club like “A.F.C Bournemouth</w:t>
+      </w:r>
+      <w:r>
+        <w:rPr>
+          <w:sz w:val="28"/>
+        </w:rPr>
+        <w:t>”</w:t>
+      </w:r>
+      <w:r>
+        <w:rPr>
+          <w:sz w:val="28"/>
+        </w:rPr>
+        <w:t xml:space="preserve"> is commonly referred to as just “Bournemouth</w:t>
+      </w:r>
+      <w:r>
+        <w:rPr>
+          <w:sz w:val="28"/>
+        </w:rPr>
+        <w:t>”.</w:t>
+      </w:r>
+      <w:r>
+        <w:rPr>
+          <w:sz w:val="28"/>
+        </w:rPr>
+        <w:t xml:space="preserve"> The “generate_syns” function in db.py was created to handle this, and each club name entry into the collection also contained abbreviations to ensure all club name, nickname and abbreviations were stored for the NER phase.</w:t>
       </w:r>
       <w:r>
         <w:rPr>
@@ -7926,552 +8774,706 @@
         <w:rPr>
           <w:sz w:val="28"/>
         </w:rPr>
-        <w:t>Then using the account usernames retrieve all of their tweets sent within a transfer window time period.</w:t>
-      </w:r>
-      <w:r>
-        <w:rPr>
-          <w:sz w:val="28"/>
-        </w:rPr>
-        <w:t xml:space="preserve"> This method was somewhat effective but lead to the retrieval of unrelated, non-transfer related tweets.</w:t>
-      </w:r>
-      <w:r>
-        <w:rPr>
-          <w:sz w:val="28"/>
-        </w:rPr>
-        <w:t xml:space="preserve"> Despite having methods dedicated to filtering out non-transfer talk in section 3.4, </w:t>
+        <w:t>This was done by essentially splitting the club name on whitespace. Abbreviations that such as “FC”, “AFC” were not included as they are common to many club names.</w:t>
+      </w:r>
+      <w:r>
+        <w:rPr>
+          <w:sz w:val="28"/>
+        </w:rPr>
+        <w:t xml:space="preserve"> Figure 3.6</w:t>
+      </w:r>
+      <w:r>
+        <w:rPr>
+          <w:sz w:val="28"/>
+        </w:rPr>
+        <w:t xml:space="preserve"> show and example database entry associated with a club name.</w:t>
+      </w:r>
+    </w:p>
+    <w:tbl>
+      <w:tblPr>
+        <w:tblStyle w:val="TableGrid"/>
+        <w:tblpPr w:leftFromText="180" w:rightFromText="180" w:horzAnchor="margin" w:tblpY="603"/>
+        <w:tblW w:w="0" w:type="auto"/>
+        <w:tblLook w:val="04A0" w:firstRow="1" w:lastRow="0" w:firstColumn="1" w:lastColumn="0" w:noHBand="0" w:noVBand="1"/>
+      </w:tblPr>
+      <w:tblGrid>
+        <w:gridCol w:w="2072"/>
+        <w:gridCol w:w="2215"/>
+        <w:gridCol w:w="1990"/>
+        <w:gridCol w:w="2733"/>
+      </w:tblGrid>
+      <w:tr>
+        <w:tc>
+          <w:tcPr>
+            <w:tcW w:w="2072" w:type="dxa"/>
+            <w:shd w:val="clear" w:color="auto" w:fill="0070C0"/>
+          </w:tcPr>
+          <w:p>
+            <w:pPr>
+              <w:autoSpaceDE w:val="0"/>
+              <w:autoSpaceDN w:val="0"/>
+              <w:adjustRightInd w:val="0"/>
+              <w:spacing w:line="288" w:lineRule="auto"/>
+              <w:jc w:val="center"/>
+              <w:rPr>
+                <w:sz w:val="28"/>
+              </w:rPr>
+            </w:pPr>
+            <w:r>
+              <w:rPr>
+                <w:sz w:val="28"/>
+              </w:rPr>
+              <w:lastRenderedPageBreak/>
+              <w:t>id</w:t>
+            </w:r>
+          </w:p>
+        </w:tc>
+        <w:tc>
+          <w:tcPr>
+            <w:tcW w:w="2215" w:type="dxa"/>
+            <w:shd w:val="clear" w:color="auto" w:fill="0070C0"/>
+          </w:tcPr>
+          <w:p>
+            <w:pPr>
+              <w:autoSpaceDE w:val="0"/>
+              <w:autoSpaceDN w:val="0"/>
+              <w:adjustRightInd w:val="0"/>
+              <w:spacing w:line="288" w:lineRule="auto"/>
+              <w:jc w:val="center"/>
+              <w:rPr>
+                <w:sz w:val="28"/>
+              </w:rPr>
+            </w:pPr>
+            <w:r>
+              <w:rPr>
+                <w:sz w:val="28"/>
+              </w:rPr>
+              <w:t>name</w:t>
+            </w:r>
+          </w:p>
+        </w:tc>
+        <w:tc>
+          <w:tcPr>
+            <w:tcW w:w="1990" w:type="dxa"/>
+            <w:shd w:val="clear" w:color="auto" w:fill="0070C0"/>
+          </w:tcPr>
+          <w:p>
+            <w:pPr>
+              <w:autoSpaceDE w:val="0"/>
+              <w:autoSpaceDN w:val="0"/>
+              <w:adjustRightInd w:val="0"/>
+              <w:spacing w:line="288" w:lineRule="auto"/>
+              <w:jc w:val="center"/>
+              <w:rPr>
+                <w:sz w:val="28"/>
+              </w:rPr>
+            </w:pPr>
+            <w:r>
+              <w:rPr>
+                <w:sz w:val="28"/>
+              </w:rPr>
+              <w:t>league</w:t>
+            </w:r>
+          </w:p>
+        </w:tc>
+        <w:tc>
+          <w:tcPr>
+            <w:tcW w:w="2733" w:type="dxa"/>
+            <w:shd w:val="clear" w:color="auto" w:fill="0070C0"/>
+          </w:tcPr>
+          <w:p>
+            <w:pPr>
+              <w:autoSpaceDE w:val="0"/>
+              <w:autoSpaceDN w:val="0"/>
+              <w:adjustRightInd w:val="0"/>
+              <w:spacing w:line="288" w:lineRule="auto"/>
+              <w:jc w:val="center"/>
+              <w:rPr>
+                <w:sz w:val="28"/>
+              </w:rPr>
+            </w:pPr>
+            <w:r>
+              <w:rPr>
+                <w:sz w:val="28"/>
+              </w:rPr>
+              <w:t>nicknames</w:t>
+            </w:r>
+          </w:p>
+        </w:tc>
+      </w:tr>
+      <w:tr>
+        <w:trPr>
+          <w:trHeight w:val="420"/>
+        </w:trPr>
+        <w:tc>
+          <w:tcPr>
+            <w:tcW w:w="2072" w:type="dxa"/>
+          </w:tcPr>
+          <w:p>
+            <w:pPr>
+              <w:autoSpaceDE w:val="0"/>
+              <w:autoSpaceDN w:val="0"/>
+              <w:adjustRightInd w:val="0"/>
+              <w:spacing w:line="288" w:lineRule="auto"/>
+              <w:jc w:val="center"/>
+              <w:rPr>
+                <w:sz w:val="28"/>
+              </w:rPr>
+            </w:pPr>
+            <w:r>
+              <w:rPr>
+                <w:rFonts w:ascii="Menlo" w:hAnsi="Menlo" w:cs="Menlo"/>
+                <w:lang w:val="en-US"/>
+              </w:rPr>
+              <w:t>5c85e7f2</w:t>
+            </w:r>
+          </w:p>
+        </w:tc>
+        <w:tc>
+          <w:tcPr>
+            <w:tcW w:w="2215" w:type="dxa"/>
+          </w:tcPr>
+          <w:p>
+            <w:pPr>
+              <w:autoSpaceDE w:val="0"/>
+              <w:autoSpaceDN w:val="0"/>
+              <w:adjustRightInd w:val="0"/>
+              <w:spacing w:line="288" w:lineRule="auto"/>
+              <w:rPr>
+                <w:sz w:val="28"/>
+              </w:rPr>
+            </w:pPr>
+            <w:r>
+              <w:rPr>
+                <w:rFonts w:ascii="Menlo" w:hAnsi="Menlo" w:cs="Menlo"/>
+                <w:sz w:val="22"/>
+                <w:lang w:val="en-US"/>
+              </w:rPr>
+              <w:t>“</w:t>
+            </w:r>
+            <w:r>
+              <w:rPr>
+                <w:rFonts w:ascii="Menlo" w:hAnsi="Menlo" w:cs="Menlo"/>
+                <w:sz w:val="22"/>
+                <w:lang w:val="en-US"/>
+              </w:rPr>
+              <w:t>Wolverhampton Wanderers</w:t>
+            </w:r>
+            <w:r>
+              <w:rPr>
+                <w:rFonts w:ascii="Menlo" w:hAnsi="Menlo" w:cs="Menlo"/>
+                <w:sz w:val="22"/>
+                <w:lang w:val="en-US"/>
+              </w:rPr>
+              <w:t>”</w:t>
+            </w:r>
+          </w:p>
+        </w:tc>
+        <w:tc>
+          <w:tcPr>
+            <w:tcW w:w="1990" w:type="dxa"/>
+          </w:tcPr>
+          <w:p>
+            <w:pPr>
+              <w:autoSpaceDE w:val="0"/>
+              <w:autoSpaceDN w:val="0"/>
+              <w:adjustRightInd w:val="0"/>
+              <w:spacing w:line="288" w:lineRule="auto"/>
+              <w:jc w:val="center"/>
+              <w:rPr>
+                <w:sz w:val="28"/>
+              </w:rPr>
+            </w:pPr>
+            <w:r>
+              <w:rPr>
+                <w:sz w:val="28"/>
+              </w:rPr>
+              <w:t>1</w:t>
+            </w:r>
+          </w:p>
+        </w:tc>
+        <w:tc>
+          <w:tcPr>
+            <w:tcW w:w="2733" w:type="dxa"/>
+          </w:tcPr>
+          <w:p>
+            <w:pPr>
+              <w:autoSpaceDE w:val="0"/>
+              <w:autoSpaceDN w:val="0"/>
+              <w:adjustRightInd w:val="0"/>
+              <w:spacing w:line="288" w:lineRule="auto"/>
+              <w:rPr>
+                <w:sz w:val="28"/>
+              </w:rPr>
+            </w:pPr>
+            <w:r>
+              <w:rPr>
+                <w:rFonts w:ascii="Menlo" w:hAnsi="Menlo" w:cs="Menlo"/>
+                <w:sz w:val="22"/>
+                <w:lang w:val="en-US"/>
+              </w:rPr>
+              <w:t>“</w:t>
+            </w:r>
+            <w:r>
+              <w:rPr>
+                <w:rFonts w:ascii="Menlo" w:hAnsi="Menlo" w:cs="Menlo"/>
+                <w:sz w:val="22"/>
+                <w:lang w:val="en-US"/>
+              </w:rPr>
+              <w:t>Wolverhampton</w:t>
+            </w:r>
+            <w:r>
+              <w:rPr>
+                <w:rFonts w:ascii="Menlo" w:hAnsi="Menlo" w:cs="Menlo"/>
+                <w:sz w:val="22"/>
+                <w:lang w:val="en-US"/>
+              </w:rPr>
+              <w:t>”</w:t>
+            </w:r>
+            <w:r>
+              <w:rPr>
+                <w:rFonts w:ascii="Menlo" w:hAnsi="Menlo" w:cs="Menlo"/>
+                <w:sz w:val="22"/>
+                <w:lang w:val="en-US"/>
+              </w:rPr>
+              <w:t>, Wanderers</w:t>
+            </w:r>
+            <w:r>
+              <w:rPr>
+                <w:rFonts w:ascii="Menlo" w:hAnsi="Menlo" w:cs="Menlo"/>
+                <w:sz w:val="22"/>
+                <w:lang w:val="en-US"/>
+              </w:rPr>
+              <w:t>”</w:t>
+            </w:r>
+            <w:r>
+              <w:rPr>
+                <w:rFonts w:ascii="Menlo" w:hAnsi="Menlo" w:cs="Menlo"/>
+                <w:sz w:val="22"/>
+                <w:lang w:val="en-US"/>
+              </w:rPr>
+              <w:t>,</w:t>
+            </w:r>
+            <w:r>
+              <w:rPr>
+                <w:rFonts w:ascii="Menlo" w:hAnsi="Menlo" w:cs="Menlo"/>
+                <w:sz w:val="22"/>
+                <w:lang w:val="en-US"/>
+              </w:rPr>
+              <w:t>“</w:t>
+            </w:r>
+            <w:r>
+              <w:rPr>
+                <w:rFonts w:ascii="Menlo" w:hAnsi="Menlo" w:cs="Menlo"/>
+                <w:sz w:val="22"/>
+                <w:lang w:val="en-US"/>
+              </w:rPr>
+              <w:t>Wolves</w:t>
+            </w:r>
+            <w:r>
+              <w:rPr>
+                <w:rFonts w:ascii="Menlo" w:hAnsi="Menlo" w:cs="Menlo"/>
+                <w:sz w:val="22"/>
+                <w:lang w:val="en-US"/>
+              </w:rPr>
+              <w:t>”</w:t>
+            </w:r>
+          </w:p>
+        </w:tc>
+      </w:tr>
+    </w:tbl>
+    <w:p>
+      <w:pPr>
+        <w:autoSpaceDE w:val="0"/>
+        <w:autoSpaceDN w:val="0"/>
+        <w:adjustRightInd w:val="0"/>
+        <w:spacing w:line="288" w:lineRule="auto"/>
+        <w:rPr>
+          <w:sz w:val="28"/>
+        </w:rPr>
+      </w:pPr>
+      <w:r>
+        <w:rPr>
+          <w:b/>
+          <w:color w:val="0070C0"/>
+          <w:sz w:val="28"/>
+        </w:rPr>
+        <w:t>Entry</w:t>
+      </w:r>
+      <w:r>
+        <w:rPr>
+          <w:b/>
+          <w:color w:val="0070C0"/>
+          <w:sz w:val="28"/>
+        </w:rPr>
+        <w:t>:</w:t>
+      </w:r>
+      <w:r>
+        <w:rPr>
+          <w:color w:val="0070C0"/>
+          <w:sz w:val="28"/>
+        </w:rPr>
+        <w:t xml:space="preserve"> </w:t>
+      </w:r>
+      <w:r>
+        <w:rPr>
+          <w:rFonts w:ascii="Menlo" w:hAnsi="Menlo" w:cs="Menlo"/>
+          <w:lang w:val="en-US"/>
+        </w:rPr>
+        <w:t>Wolverhampton Wanderers</w:t>
+      </w:r>
+    </w:p>
+    <w:p>
+      <w:pPr>
+        <w:autoSpaceDE w:val="0"/>
+        <w:autoSpaceDN w:val="0"/>
+        <w:adjustRightInd w:val="0"/>
+        <w:spacing w:line="288" w:lineRule="auto"/>
+        <w:rPr>
+          <w:color w:val="0070C0"/>
+        </w:rPr>
+      </w:pPr>
+      <w:r>
+        <w:t>Figure 3.6</w:t>
+      </w:r>
+    </w:p>
+    <w:p>
+      <w:pPr>
+        <w:autoSpaceDE w:val="0"/>
+        <w:autoSpaceDN w:val="0"/>
+        <w:adjustRightInd w:val="0"/>
+        <w:spacing w:line="288" w:lineRule="auto"/>
+        <w:rPr>
+          <w:sz w:val="28"/>
+        </w:rPr>
+      </w:pPr>
+    </w:p>
+    <w:p>
+      <w:pPr>
+        <w:autoSpaceDE w:val="0"/>
+        <w:autoSpaceDN w:val="0"/>
+        <w:adjustRightInd w:val="0"/>
+        <w:spacing w:line="288" w:lineRule="auto"/>
+        <w:rPr>
+          <w:color w:val="0070C0"/>
+          <w:sz w:val="28"/>
+        </w:rPr>
+      </w:pPr>
+      <w:r>
+        <w:rPr>
+          <w:color w:val="0070C0"/>
+          <w:sz w:val="28"/>
+        </w:rPr>
+        <w:t>3.2.</w:t>
+      </w:r>
+      <w:r>
+        <w:rPr>
+          <w:color w:val="0070C0"/>
+          <w:sz w:val="28"/>
+        </w:rPr>
+        <w:t>4 Issues</w:t>
+      </w:r>
+    </w:p>
+    <w:p>
+      <w:pPr>
+        <w:autoSpaceDE w:val="0"/>
+        <w:autoSpaceDN w:val="0"/>
+        <w:adjustRightInd w:val="0"/>
+        <w:spacing w:line="288" w:lineRule="auto"/>
+        <w:rPr>
+          <w:sz w:val="28"/>
+        </w:rPr>
+      </w:pPr>
+      <w:r>
+        <w:rPr>
+          <w:sz w:val="28"/>
+        </w:rPr>
+        <w:t>&lt;Making queries&gt;</w:t>
+      </w:r>
+    </w:p>
+    <w:p>
+      <w:pPr>
+        <w:autoSpaceDE w:val="0"/>
+        <w:autoSpaceDN w:val="0"/>
+        <w:adjustRightInd w:val="0"/>
+        <w:spacing w:line="288" w:lineRule="auto"/>
+        <w:rPr>
+          <w:sz w:val="28"/>
+        </w:rPr>
+      </w:pPr>
+      <w:r>
+        <w:rPr>
+          <w:sz w:val="28"/>
+        </w:rPr>
+        <w:t>&lt;Making false queries&gt;</w:t>
+      </w:r>
+    </w:p>
+    <w:p>
+      <w:pPr>
+        <w:autoSpaceDE w:val="0"/>
+        <w:autoSpaceDN w:val="0"/>
+        <w:adjustRightInd w:val="0"/>
+        <w:spacing w:line="288" w:lineRule="auto"/>
+        <w:rPr>
+          <w:sz w:val="28"/>
+        </w:rPr>
+      </w:pPr>
+      <w:r>
+        <w:rPr>
+          <w:sz w:val="28"/>
+        </w:rPr>
+        <w:t>&lt;Biasing?&gt;</w:t>
+      </w:r>
+    </w:p>
+    <w:p>
+      <w:pPr>
+        <w:autoSpaceDE w:val="0"/>
+        <w:autoSpaceDN w:val="0"/>
+        <w:adjustRightInd w:val="0"/>
+        <w:spacing w:line="288" w:lineRule="auto"/>
+        <w:rPr>
+          <w:sz w:val="28"/>
+        </w:rPr>
+      </w:pPr>
+      <w:r>
+        <w:rPr>
+          <w:sz w:val="28"/>
+        </w:rPr>
+        <w:t xml:space="preserve">Making the queries themselves provided some issues and concerns. Coming up with </w:t>
+      </w:r>
+      <w:r>
+        <w:rPr>
+          <w:sz w:val="28"/>
+        </w:rPr>
+        <w:t xml:space="preserve">a method of generating </w:t>
+      </w:r>
+      <w:r>
+        <w:rPr>
+          <w:sz w:val="28"/>
+        </w:rPr>
+        <w:t>suitable query terms for the GetOldTweets commands that would</w:t>
+      </w:r>
+      <w:r>
+        <w:rPr>
+          <w:sz w:val="28"/>
+        </w:rPr>
+        <w:t xml:space="preserve"> return English premier league transfer tweets took some trial and error to see what methods would work. The primary concern at this stage was if the differing methods used in retrieving true transfer tweets and rumour tweets would infer some sort of a bias. The relationships defined to generate the synthetic false transfer</w:t>
+      </w:r>
+      <w:r>
+        <w:rPr>
+          <w:sz w:val="28"/>
+        </w:rPr>
+        <w:t>s</w:t>
+      </w:r>
+      <w:r>
+        <w:rPr>
+          <w:sz w:val="28"/>
+        </w:rPr>
+        <w:t xml:space="preserve"> were heavily influenced by manually searching reports from media outlets. The worry was that less Tweeted about rumours would be missed in this data gathering phase due to the focus on “more newsworthy” rumours about top players.</w:t>
+      </w:r>
+    </w:p>
+    <w:p>
+      <w:pPr>
+        <w:autoSpaceDE w:val="0"/>
+        <w:autoSpaceDN w:val="0"/>
+        <w:adjustRightInd w:val="0"/>
+        <w:spacing w:line="288" w:lineRule="auto"/>
+        <w:rPr>
+          <w:sz w:val="28"/>
+        </w:rPr>
+      </w:pPr>
+    </w:p>
+    <w:p>
+      <w:pPr>
+        <w:autoSpaceDE w:val="0"/>
+        <w:autoSpaceDN w:val="0"/>
+        <w:adjustRightInd w:val="0"/>
+        <w:spacing w:line="288" w:lineRule="auto"/>
+        <w:rPr>
+          <w:sz w:val="28"/>
+        </w:rPr>
+      </w:pPr>
+      <w:r>
+        <w:rPr>
+          <w:sz w:val="28"/>
+        </w:rPr>
+        <w:t>&lt;Imbalance dataset&gt;</w:t>
+      </w:r>
+      <w:r>
+        <w:rPr>
+          <w:sz w:val="28"/>
+        </w:rPr>
+        <w:t xml:space="preserve"> 3.4 issue</w:t>
+      </w:r>
+    </w:p>
+    <w:p>
+      <w:pPr>
+        <w:autoSpaceDE w:val="0"/>
+        <w:autoSpaceDN w:val="0"/>
+        <w:adjustRightInd w:val="0"/>
+        <w:spacing w:line="288" w:lineRule="auto"/>
+        <w:rPr>
+          <w:sz w:val="28"/>
+        </w:rPr>
+      </w:pPr>
+      <w:r>
+        <w:rPr>
+          <w:sz w:val="28"/>
+        </w:rPr>
+        <w:t xml:space="preserve">Initially the dataset was imbalanced in favour of </w:t>
+      </w:r>
+    </w:p>
+    <w:p>
+      <w:pPr>
+        <w:autoSpaceDE w:val="0"/>
+        <w:autoSpaceDN w:val="0"/>
+        <w:adjustRightInd w:val="0"/>
+        <w:spacing w:line="288" w:lineRule="auto"/>
+        <w:rPr>
+          <w:sz w:val="28"/>
+        </w:rPr>
+      </w:pPr>
+    </w:p>
+    <w:p>
+      <w:pPr>
+        <w:autoSpaceDE w:val="0"/>
+        <w:autoSpaceDN w:val="0"/>
+        <w:adjustRightInd w:val="0"/>
+        <w:spacing w:line="288" w:lineRule="auto"/>
+        <w:rPr>
+          <w:sz w:val="28"/>
+        </w:rPr>
+      </w:pPr>
+      <w:r>
+        <w:rPr>
+          <w:sz w:val="28"/>
+        </w:rPr>
+        <w:t>&lt;Proxy&gt;</w:t>
+      </w:r>
+    </w:p>
+    <w:p>
+      <w:pPr>
+        <w:autoSpaceDE w:val="0"/>
+        <w:autoSpaceDN w:val="0"/>
+        <w:adjustRightInd w:val="0"/>
+        <w:spacing w:line="288" w:lineRule="auto"/>
+        <w:rPr>
+          <w:sz w:val="28"/>
+        </w:rPr>
+      </w:pPr>
+      <w:r>
+        <w:rPr>
+          <w:sz w:val="28"/>
+        </w:rPr>
+        <w:t>There was an issue which cropped up several times when using the GetOldTweet code. Essentially, if you query too many times you get limited and the twitter data</w:t>
+      </w:r>
+      <w:r>
+        <w:rPr>
+          <w:sz w:val="28"/>
+        </w:rPr>
+        <w:t xml:space="preserve">. I simply used a VPN which handled the issue. The was an issue most likely with the </w:t>
+      </w:r>
+      <w:r>
+        <w:rPr>
+          <w:sz w:val="28"/>
+        </w:rPr>
+        <w:t>browser</w:t>
+      </w:r>
+      <w:r>
+        <w:rPr>
+          <w:sz w:val="28"/>
+        </w:rPr>
+        <w:t xml:space="preserve"> *****</w:t>
+      </w:r>
+    </w:p>
+    <w:p>
+      <w:pPr>
+        <w:autoSpaceDE w:val="0"/>
+        <w:autoSpaceDN w:val="0"/>
+        <w:adjustRightInd w:val="0"/>
+        <w:spacing w:line="288" w:lineRule="auto"/>
+        <w:rPr>
+          <w:sz w:val="28"/>
+        </w:rPr>
+      </w:pPr>
+    </w:p>
+    <w:p>
+      <w:pPr>
+        <w:autoSpaceDE w:val="0"/>
+        <w:autoSpaceDN w:val="0"/>
+        <w:adjustRightInd w:val="0"/>
+        <w:spacing w:line="288" w:lineRule="auto"/>
+        <w:rPr>
+          <w:sz w:val="28"/>
+        </w:rPr>
+      </w:pPr>
+      <w:r>
+        <w:rPr>
+          <w:sz w:val="28"/>
+        </w:rPr>
+        <w:t>&lt;Retweets&gt;</w:t>
+      </w:r>
+    </w:p>
+    <w:p>
+      <w:pPr>
+        <w:autoSpaceDE w:val="0"/>
+        <w:autoSpaceDN w:val="0"/>
+        <w:adjustRightInd w:val="0"/>
+        <w:spacing w:line="288" w:lineRule="auto"/>
+        <w:rPr>
+          <w:sz w:val="28"/>
+        </w:rPr>
+      </w:pPr>
+      <w:r>
+        <w:rPr>
+          <w:sz w:val="28"/>
+        </w:rPr>
+        <w:t xml:space="preserve">Due to the “retweet” action of twitter there were many duplicate entries in the data set. There were also tweets from different account with the exact same text where several accounts were all quoting the one source. </w:t>
+      </w:r>
+      <w:r>
+        <w:rPr>
+          <w:sz w:val="28"/>
+        </w:rPr>
+        <w:t xml:space="preserve">During this </w:t>
       </w:r>
       <w:r>
         <w:rPr>
           <w:sz w:val="28"/>
         </w:rPr>
         <w:lastRenderedPageBreak/>
-        <w:t>there still were un wanted Tweets which slipped through. Also the larger the corpus t</w:t>
-      </w:r>
-      <w:r>
-        <w:rPr>
-          <w:sz w:val="28"/>
-        </w:rPr>
-        <w:t xml:space="preserve">hat had to be filtered the longer this process took, so having a data gathering method which retrieved as much useless information and useful was massively </w:t>
-      </w:r>
-      <w:r>
-        <w:rPr>
-          <w:sz w:val="28"/>
-        </w:rPr>
-        <w:t>inefficient</w:t>
-      </w:r>
-      <w:r>
-        <w:rPr>
-          <w:sz w:val="28"/>
-        </w:rPr>
-        <w:t>.</w:t>
-      </w:r>
-    </w:p>
-    <w:p>
-      <w:pPr>
-        <w:autoSpaceDE w:val="0"/>
-        <w:autoSpaceDN w:val="0"/>
-        <w:adjustRightInd w:val="0"/>
-        <w:spacing w:line="288" w:lineRule="auto"/>
-        <w:rPr>
-          <w:sz w:val="28"/>
-        </w:rPr>
-      </w:pPr>
-    </w:p>
-    <w:p>
-      <w:pPr>
-        <w:autoSpaceDE w:val="0"/>
-        <w:autoSpaceDN w:val="0"/>
-        <w:adjustRightInd w:val="0"/>
-        <w:spacing w:line="288" w:lineRule="auto"/>
-        <w:rPr>
-          <w:sz w:val="28"/>
-        </w:rPr>
-      </w:pPr>
-      <w:r>
-        <w:rPr>
-          <w:sz w:val="28"/>
-        </w:rPr>
-        <w:t>&lt;</w:t>
-      </w:r>
-      <w:r>
-        <w:rPr>
-          <w:sz w:val="28"/>
-        </w:rPr>
-        <w:t>General Query and filter</w:t>
-      </w:r>
-      <w:r>
-        <w:rPr>
-          <w:sz w:val="28"/>
-        </w:rPr>
-        <w:t>&gt;</w:t>
-      </w:r>
-    </w:p>
-    <w:p>
-      <w:pPr>
-        <w:autoSpaceDE w:val="0"/>
-        <w:autoSpaceDN w:val="0"/>
-        <w:adjustRightInd w:val="0"/>
-        <w:spacing w:line="288" w:lineRule="auto"/>
-        <w:rPr>
-          <w:sz w:val="28"/>
-        </w:rPr>
-      </w:pPr>
-      <w:r>
-        <w:rPr>
-          <w:sz w:val="28"/>
-        </w:rPr>
-        <w:t>The second approach to this method involved creating general transfer talk query terms and passing them as the “</w:t>
-      </w:r>
-      <w:r>
-        <w:rPr>
-          <w:i/>
-          <w:sz w:val="28"/>
-        </w:rPr>
-        <w:t>—querysearch”</w:t>
-      </w:r>
-      <w:r>
-        <w:rPr>
-          <w:sz w:val="28"/>
-        </w:rPr>
-        <w:t xml:space="preserve"> parameter</w:t>
-      </w:r>
-      <w:r>
-        <w:rPr>
-          <w:sz w:val="28"/>
-        </w:rPr>
-        <w:t xml:space="preserve"> to the GetOldTweets command</w:t>
-      </w:r>
-      <w:r>
-        <w:rPr>
-          <w:sz w:val="28"/>
-        </w:rPr>
-        <w:t>.</w:t>
-      </w:r>
-      <w:r>
-        <w:rPr>
-          <w:sz w:val="28"/>
-        </w:rPr>
-        <w:t xml:space="preserve"> These query terms contained transfer phrases such as “in the know”, “having a medical”, “close to signing”. The idea was that a corpus a Tweets would be </w:t>
-      </w:r>
-      <w:r>
-        <w:rPr>
-          <w:sz w:val="28"/>
-        </w:rPr>
-        <w:t>stored,</w:t>
-      </w:r>
-      <w:r>
-        <w:rPr>
-          <w:sz w:val="28"/>
-        </w:rPr>
-        <w:t xml:space="preserve"> and the methods defined in 3.4 would filter out the Rumours and True Tweets.</w:t>
-      </w:r>
-      <w:r>
-        <w:rPr>
-          <w:sz w:val="28"/>
-        </w:rPr>
-        <w:t xml:space="preserve"> </w:t>
-      </w:r>
-      <w:r>
-        <w:rPr>
-          <w:sz w:val="28"/>
-        </w:rPr>
-        <w:t xml:space="preserve">This, similarly to the previous approach, returned </w:t>
-      </w:r>
-      <w:r>
-        <w:rPr>
-          <w:sz w:val="28"/>
-        </w:rPr>
-        <w:t xml:space="preserve">numerous amount of Tweets unrelated to transfers, or containing vague material not </w:t>
-      </w:r>
-      <w:r>
-        <w:rPr>
-          <w:sz w:val="28"/>
-        </w:rPr>
-        <w:t>talking about an</w:t>
-      </w:r>
-      <w:r>
-        <w:rPr>
-          <w:sz w:val="28"/>
-        </w:rPr>
-        <w:t xml:space="preserve"> exact transfer.</w:t>
-      </w:r>
-      <w:r>
-        <w:rPr>
-          <w:sz w:val="28"/>
-        </w:rPr>
-        <w:t xml:space="preserve"> For the same reasons mentioned in the previous method</w:t>
-      </w:r>
-      <w:r>
-        <w:rPr>
-          <w:sz w:val="28"/>
-        </w:rPr>
-        <w:t xml:space="preserve"> this would require spending time filtering a </w:t>
-      </w:r>
-      <w:r>
-        <w:rPr>
-          <w:sz w:val="28"/>
-        </w:rPr>
-        <w:t>corpus of</w:t>
-      </w:r>
-      <w:r>
-        <w:rPr>
-          <w:sz w:val="28"/>
-        </w:rPr>
-        <w:t xml:space="preserve"> Tweets primarily consisting of useless, some of which would make it through the filtering phase.</w:t>
-      </w:r>
-    </w:p>
-    <w:p>
-      <w:pPr>
-        <w:autoSpaceDE w:val="0"/>
-        <w:autoSpaceDN w:val="0"/>
-        <w:adjustRightInd w:val="0"/>
-        <w:spacing w:line="288" w:lineRule="auto"/>
-        <w:rPr>
-          <w:sz w:val="28"/>
-        </w:rPr>
-      </w:pPr>
-    </w:p>
-    <w:p>
-      <w:pPr>
-        <w:autoSpaceDE w:val="0"/>
-        <w:autoSpaceDN w:val="0"/>
-        <w:adjustRightInd w:val="0"/>
-        <w:spacing w:line="288" w:lineRule="auto"/>
-        <w:rPr>
-          <w:sz w:val="28"/>
-        </w:rPr>
-      </w:pPr>
-      <w:r>
-        <w:rPr>
-          <w:sz w:val="28"/>
-        </w:rPr>
-        <w:t>&lt;</w:t>
-      </w:r>
-      <w:r>
-        <w:rPr>
-          <w:sz w:val="28"/>
-        </w:rPr>
-        <w:t>Synthetic Rumour</w:t>
-      </w:r>
-      <w:r>
-        <w:rPr>
-          <w:sz w:val="28"/>
-        </w:rPr>
-        <w:t>&gt;</w:t>
-      </w:r>
-    </w:p>
-    <w:p>
-      <w:pPr>
-        <w:autoSpaceDE w:val="0"/>
-        <w:autoSpaceDN w:val="0"/>
-        <w:adjustRightInd w:val="0"/>
-        <w:spacing w:line="288" w:lineRule="auto"/>
-        <w:rPr>
-          <w:sz w:val="28"/>
-        </w:rPr>
-      </w:pPr>
-      <w:r>
-        <w:rPr>
-          <w:sz w:val="28"/>
-        </w:rPr>
-        <w:t>The third method used, and most effective for retrieving Tweets containing the most amount of rumours, was by using an approach similar to the first approach</w:t>
-      </w:r>
-      <w:r>
-        <w:rPr>
-          <w:sz w:val="28"/>
-        </w:rPr>
-        <w:t xml:space="preserve"> to return true transfer Tweet</w:t>
-      </w:r>
-      <w:r>
-        <w:rPr>
-          <w:sz w:val="28"/>
-        </w:rPr>
-        <w:t>s</w:t>
-      </w:r>
-      <w:r>
-        <w:rPr>
-          <w:sz w:val="28"/>
-        </w:rPr>
-        <w:t xml:space="preserve">. The initial query terms were generated using known confirmed transfers, the same method was applied here. However, given that rumours are in fact rumours and didn’t end up happening there were no transfer relationships to make the query terms. For this </w:t>
-      </w:r>
-      <w:r>
-        <w:rPr>
-          <w:sz w:val="28"/>
-        </w:rPr>
-        <w:t>reason,</w:t>
-      </w:r>
-      <w:r>
-        <w:rPr>
-          <w:sz w:val="28"/>
-        </w:rPr>
-        <w:t xml:space="preserve"> synthetic relationships (false relationships) were generated. These were essentially a mapping of a player to a club during a transfer window which was known not happen</w:t>
-      </w:r>
-      <w:r>
-        <w:rPr>
-          <w:sz w:val="28"/>
-        </w:rPr>
-        <w:t>.</w:t>
-      </w:r>
-      <w:r>
-        <w:rPr>
-          <w:sz w:val="28"/>
-        </w:rPr>
-        <w:t xml:space="preserve"> </w:t>
-      </w:r>
-      <w:r>
-        <w:rPr>
-          <w:sz w:val="28"/>
-        </w:rPr>
-        <w:t>These relationships were mainly generated using manual research into the top transfer rumours during certain periods</w:t>
-      </w:r>
-      <w:r>
-        <w:rPr>
-          <w:sz w:val="28"/>
-        </w:rPr>
-        <w:t>***</w:t>
-      </w:r>
-      <w:r>
-        <w:rPr>
-          <w:sz w:val="28"/>
-        </w:rPr>
-        <w:t xml:space="preserve">. </w:t>
-      </w:r>
-    </w:p>
-    <w:p>
-      <w:pPr>
-        <w:autoSpaceDE w:val="0"/>
-        <w:autoSpaceDN w:val="0"/>
-        <w:adjustRightInd w:val="0"/>
-        <w:spacing w:line="288" w:lineRule="auto"/>
-        <w:rPr>
-          <w:sz w:val="28"/>
-        </w:rPr>
-      </w:pPr>
-    </w:p>
-    <w:p>
-      <w:pPr>
-        <w:pStyle w:val="ListParagraph"/>
-        <w:numPr>
-          <w:ilvl w:val="0"/>
-          <w:numId w:val="11"/>
-        </w:numPr>
-        <w:autoSpaceDE w:val="0"/>
-        <w:autoSpaceDN w:val="0"/>
-        <w:adjustRightInd w:val="0"/>
-        <w:spacing w:line="288" w:lineRule="auto"/>
-        <w:rPr>
-          <w:sz w:val="28"/>
-        </w:rPr>
-      </w:pPr>
-      <w:r>
-        <w:rPr>
-          <w:sz w:val="28"/>
-        </w:rPr>
-        <w:t>Club name gather</w:t>
-      </w:r>
-      <w:r>
-        <w:rPr>
-          <w:sz w:val="28"/>
-        </w:rPr>
-        <w:t xml:space="preserve"> .. based on leagues etc</w:t>
-      </w:r>
-    </w:p>
-    <w:p>
-      <w:pPr>
-        <w:pStyle w:val="ListParagraph"/>
-        <w:numPr>
-          <w:ilvl w:val="0"/>
-          <w:numId w:val="11"/>
-        </w:numPr>
-        <w:autoSpaceDE w:val="0"/>
-        <w:autoSpaceDN w:val="0"/>
-        <w:adjustRightInd w:val="0"/>
-        <w:spacing w:line="288" w:lineRule="auto"/>
-        <w:rPr>
-          <w:sz w:val="28"/>
-        </w:rPr>
-      </w:pPr>
-      <w:r>
-        <w:rPr>
-          <w:sz w:val="28"/>
-        </w:rPr>
-        <w:t>Knick name gather</w:t>
-      </w:r>
-    </w:p>
-    <w:p>
-      <w:pPr>
-        <w:autoSpaceDE w:val="0"/>
-        <w:autoSpaceDN w:val="0"/>
-        <w:adjustRightInd w:val="0"/>
-        <w:spacing w:line="288" w:lineRule="auto"/>
-        <w:rPr>
-          <w:color w:val="0070C0"/>
-          <w:sz w:val="28"/>
-        </w:rPr>
-      </w:pPr>
-    </w:p>
-    <w:p>
-      <w:pPr>
-        <w:autoSpaceDE w:val="0"/>
-        <w:autoSpaceDN w:val="0"/>
-        <w:adjustRightInd w:val="0"/>
-        <w:spacing w:line="288" w:lineRule="auto"/>
-        <w:rPr>
-          <w:sz w:val="28"/>
-        </w:rPr>
-      </w:pPr>
-    </w:p>
-    <w:p>
-      <w:pPr>
-        <w:autoSpaceDE w:val="0"/>
-        <w:autoSpaceDN w:val="0"/>
-        <w:adjustRightInd w:val="0"/>
-        <w:spacing w:line="288" w:lineRule="auto"/>
-        <w:rPr>
-          <w:color w:val="0070C0"/>
-          <w:sz w:val="28"/>
-        </w:rPr>
-      </w:pPr>
-      <w:r>
-        <w:rPr>
-          <w:color w:val="0070C0"/>
-          <w:sz w:val="28"/>
-        </w:rPr>
-        <w:t>3.2.</w:t>
-      </w:r>
-      <w:r>
-        <w:rPr>
-          <w:color w:val="0070C0"/>
-          <w:sz w:val="28"/>
-        </w:rPr>
-        <w:t>4 Issues</w:t>
-      </w:r>
-    </w:p>
-    <w:p>
-      <w:pPr>
-        <w:autoSpaceDE w:val="0"/>
-        <w:autoSpaceDN w:val="0"/>
-        <w:adjustRightInd w:val="0"/>
-        <w:spacing w:line="288" w:lineRule="auto"/>
-        <w:rPr>
-          <w:sz w:val="28"/>
-        </w:rPr>
-      </w:pPr>
-      <w:r>
-        <w:rPr>
-          <w:sz w:val="28"/>
-        </w:rPr>
-        <w:t>&lt;Making queries&gt;</w:t>
-      </w:r>
-    </w:p>
-    <w:p>
-      <w:pPr>
-        <w:autoSpaceDE w:val="0"/>
-        <w:autoSpaceDN w:val="0"/>
-        <w:adjustRightInd w:val="0"/>
-        <w:spacing w:line="288" w:lineRule="auto"/>
-        <w:rPr>
-          <w:sz w:val="28"/>
-        </w:rPr>
-      </w:pPr>
-      <w:r>
-        <w:rPr>
-          <w:sz w:val="28"/>
-        </w:rPr>
-        <w:t>&lt;Making false queries&gt;</w:t>
-      </w:r>
-    </w:p>
-    <w:p>
-      <w:pPr>
-        <w:autoSpaceDE w:val="0"/>
-        <w:autoSpaceDN w:val="0"/>
-        <w:adjustRightInd w:val="0"/>
-        <w:spacing w:line="288" w:lineRule="auto"/>
-        <w:rPr>
-          <w:sz w:val="28"/>
-        </w:rPr>
-      </w:pPr>
-      <w:r>
-        <w:rPr>
-          <w:sz w:val="28"/>
-        </w:rPr>
-        <w:t>&lt;Biasing?&gt;</w:t>
-      </w:r>
-    </w:p>
-    <w:p>
-      <w:pPr>
-        <w:autoSpaceDE w:val="0"/>
-        <w:autoSpaceDN w:val="0"/>
-        <w:adjustRightInd w:val="0"/>
-        <w:spacing w:line="288" w:lineRule="auto"/>
-        <w:rPr>
-          <w:sz w:val="28"/>
-        </w:rPr>
-      </w:pPr>
-      <w:r>
-        <w:rPr>
-          <w:sz w:val="28"/>
-        </w:rPr>
-        <w:t>&lt;Imbalance dataset&gt;</w:t>
-      </w:r>
-    </w:p>
-    <w:p>
-      <w:pPr>
-        <w:autoSpaceDE w:val="0"/>
-        <w:autoSpaceDN w:val="0"/>
-        <w:adjustRightInd w:val="0"/>
-        <w:spacing w:line="288" w:lineRule="auto"/>
-        <w:rPr>
-          <w:sz w:val="28"/>
-        </w:rPr>
-      </w:pPr>
-      <w:r>
-        <w:rPr>
-          <w:sz w:val="28"/>
-        </w:rPr>
-        <w:t>&lt;Proxy&gt;</w:t>
-      </w:r>
-    </w:p>
-    <w:p>
-      <w:pPr>
-        <w:autoSpaceDE w:val="0"/>
-        <w:autoSpaceDN w:val="0"/>
-        <w:adjustRightInd w:val="0"/>
-        <w:spacing w:line="288" w:lineRule="auto"/>
-        <w:rPr>
-          <w:sz w:val="28"/>
-        </w:rPr>
-      </w:pPr>
-      <w:r>
-        <w:rPr>
-          <w:sz w:val="28"/>
-        </w:rPr>
-        <w:t>&lt;Retweets&gt;</w:t>
-      </w:r>
-    </w:p>
-    <w:p>
-      <w:pPr>
-        <w:autoSpaceDE w:val="0"/>
-        <w:autoSpaceDN w:val="0"/>
-        <w:adjustRightInd w:val="0"/>
-        <w:spacing w:line="288" w:lineRule="auto"/>
-        <w:rPr>
-          <w:sz w:val="28"/>
-        </w:rPr>
-      </w:pPr>
-    </w:p>
-    <w:p>
-      <w:pPr>
-        <w:autoSpaceDE w:val="0"/>
-        <w:autoSpaceDN w:val="0"/>
-        <w:adjustRightInd w:val="0"/>
-        <w:spacing w:line="288" w:lineRule="auto"/>
-        <w:rPr>
-          <w:sz w:val="28"/>
-        </w:rPr>
-      </w:pPr>
+        <w:t>stage there was deliberation as to whether t</w:t>
+      </w:r>
+      <w:r>
+        <w:rPr>
+          <w:sz w:val="28"/>
+        </w:rPr>
+        <w:t xml:space="preserve">his was an issue or not. On one hand, during classification, if you model is seeing the same tweet text over and over for different data points this is not ideal. On the other hand if the model was to have several other input features like “retweets” and “likes” then It may be useful to research the </w:t>
+      </w:r>
+      <w:r>
+        <w:rPr>
+          <w:sz w:val="28"/>
+        </w:rPr>
+        <w:t>relationship</w:t>
+      </w:r>
       <w:bookmarkStart w:id="0" w:name="_GoBack"/>
       <w:bookmarkEnd w:id="0"/>
+      <w:r>
+        <w:rPr>
+          <w:sz w:val="28"/>
+        </w:rPr>
+        <w:t xml:space="preserve"> between identical tweet text with different reach.</w:t>
+      </w:r>
+    </w:p>
+    <w:p>
+      <w:pPr>
+        <w:autoSpaceDE w:val="0"/>
+        <w:autoSpaceDN w:val="0"/>
+        <w:adjustRightInd w:val="0"/>
+        <w:spacing w:line="288" w:lineRule="auto"/>
+        <w:rPr>
+          <w:sz w:val="28"/>
+        </w:rPr>
+      </w:pPr>
     </w:p>
     <w:p>
       <w:pPr>
@@ -8997,19 +9999,29 @@
   </w:footnote>
   <w:footnote w:id="21">
     <w:p>
+      <w:pPr>
+        <w:rPr>
+          <w:sz w:val="22"/>
+        </w:rPr>
+      </w:pPr>
       <w:r>
         <w:rPr>
           <w:rStyle w:val="FootnoteReference"/>
+          <w:sz w:val="22"/>
         </w:rPr>
         <w:footnoteRef/>
       </w:r>
       <w:r>
+        <w:rPr>
+          <w:sz w:val="22"/>
+        </w:rPr>
         <w:t xml:space="preserve"> </w:t>
       </w:r>
       <w:hyperlink r:id="rId2" w:anchor="making-the-soup" w:history="1">
         <w:r>
           <w:rPr>
             <w:rStyle w:val="Hyperlink"/>
+            <w:sz w:val="22"/>
           </w:rPr>
           <w:t>https://www.crummy.com/software/BeautifulSoup/bs4/doc/#making-the-soup</w:t>
         </w:r>
@@ -9019,6 +10031,7 @@
       <w:pPr>
         <w:pStyle w:val="FootnoteText"/>
         <w:rPr>
+          <w:sz w:val="18"/>
           <w:lang w:val="en-US"/>
         </w:rPr>
       </w:pPr>
@@ -9026,19 +10039,29 @@
   </w:footnote>
   <w:footnote w:id="22">
     <w:p>
+      <w:pPr>
+        <w:rPr>
+          <w:sz w:val="22"/>
+        </w:rPr>
+      </w:pPr>
       <w:r>
         <w:rPr>
           <w:rStyle w:val="FootnoteReference"/>
+          <w:sz w:val="22"/>
         </w:rPr>
         <w:footnoteRef/>
       </w:r>
       <w:r>
+        <w:rPr>
+          <w:sz w:val="22"/>
+        </w:rPr>
         <w:t xml:space="preserve"> </w:t>
       </w:r>
       <w:hyperlink r:id="rId3" w:history="1">
         <w:r>
           <w:rPr>
             <w:rStyle w:val="Hyperlink"/>
+            <w:sz w:val="22"/>
           </w:rPr>
           <w:t>https://www.mongodb.com/</w:t>
         </w:r>
@@ -9048,6 +10071,7 @@
       <w:pPr>
         <w:pStyle w:val="FootnoteText"/>
         <w:rPr>
+          <w:sz w:val="18"/>
           <w:lang w:val="en-US"/>
         </w:rPr>
       </w:pPr>
@@ -9055,19 +10079,29 @@
   </w:footnote>
   <w:footnote w:id="23">
     <w:p>
+      <w:pPr>
+        <w:rPr>
+          <w:sz w:val="22"/>
+        </w:rPr>
+      </w:pPr>
       <w:r>
         <w:rPr>
           <w:rStyle w:val="FootnoteReference"/>
+          <w:sz w:val="22"/>
         </w:rPr>
         <w:footnoteRef/>
       </w:r>
       <w:r>
+        <w:rPr>
+          <w:sz w:val="22"/>
+        </w:rPr>
         <w:t xml:space="preserve"> </w:t>
       </w:r>
       <w:hyperlink r:id="rId4" w:history="1">
         <w:r>
           <w:rPr>
             <w:rStyle w:val="Hyperlink"/>
+            <w:sz w:val="22"/>
           </w:rPr>
           <w:t>https://developer.twitter.com/en/docs/tweets/search/overview</w:t>
         </w:r>
@@ -9077,6 +10111,7 @@
       <w:pPr>
         <w:pStyle w:val="FootnoteText"/>
         <w:rPr>
+          <w:sz w:val="18"/>
           <w:lang w:val="en-US"/>
         </w:rPr>
       </w:pPr>
@@ -9084,19 +10119,29 @@
   </w:footnote>
   <w:footnote w:id="24">
     <w:p>
+      <w:pPr>
+        <w:rPr>
+          <w:sz w:val="22"/>
+        </w:rPr>
+      </w:pPr>
       <w:r>
         <w:rPr>
           <w:rStyle w:val="FootnoteReference"/>
+          <w:sz w:val="22"/>
         </w:rPr>
         <w:footnoteRef/>
       </w:r>
       <w:r>
+        <w:rPr>
+          <w:sz w:val="22"/>
+        </w:rPr>
         <w:t xml:space="preserve"> </w:t>
       </w:r>
       <w:hyperlink r:id="rId5" w:history="1">
         <w:r>
           <w:rPr>
             <w:rStyle w:val="Hyperlink"/>
+            <w:sz w:val="22"/>
           </w:rPr>
           <w:t>https://github.com/Jefferson-Henrique/GetOldTweets-python</w:t>
         </w:r>
@@ -9149,6 +10194,35 @@
             <w:rStyle w:val="Hyperlink"/>
           </w:rPr>
           <w:t>https://pandas.pydata.org/</w:t>
+        </w:r>
+      </w:hyperlink>
+    </w:p>
+    <w:p>
+      <w:pPr>
+        <w:pStyle w:val="FootnoteText"/>
+        <w:rPr>
+          <w:lang w:val="en-US"/>
+        </w:rPr>
+      </w:pPr>
+    </w:p>
+  </w:footnote>
+  <w:footnote w:id="27">
+    <w:p>
+      <w:r>
+        <w:rPr>
+          <w:rStyle w:val="FootnoteReference"/>
+        </w:rPr>
+        <w:footnoteRef/>
+      </w:r>
+      <w:r>
+        <w:t xml:space="preserve"> </w:t>
+      </w:r>
+      <w:hyperlink r:id="rId8" w:history="1">
+        <w:r>
+          <w:rPr>
+            <w:rStyle w:val="Hyperlink"/>
+          </w:rPr>
+          <w:t>https://en.wikipedia.org/wiki/List_of_football_clubs_in_England</w:t>
         </w:r>
       </w:hyperlink>
     </w:p>
@@ -10970,6 +12044,34 @@
       <w:szCs w:val="18"/>
     </w:rPr>
   </w:style>
+  <w:style w:type="table" w:styleId="TableGrid">
+    <w:name w:val="Table Grid"/>
+    <w:basedOn w:val="TableNormal"/>
+    <w:uiPriority w:val="39"/>
+    <w:rsid w:val="0089065B"/>
+    <w:tblPr>
+      <w:tblBorders>
+        <w:top w:val="single" w:sz="4" w:space="0" w:color="auto"/>
+        <w:left w:val="single" w:sz="4" w:space="0" w:color="auto"/>
+        <w:bottom w:val="single" w:sz="4" w:space="0" w:color="auto"/>
+        <w:right w:val="single" w:sz="4" w:space="0" w:color="auto"/>
+        <w:insideH w:val="single" w:sz="4" w:space="0" w:color="auto"/>
+        <w:insideV w:val="single" w:sz="4" w:space="0" w:color="auto"/>
+      </w:tblBorders>
+    </w:tblPr>
+  </w:style>
+  <w:style w:type="character" w:styleId="FollowedHyperlink">
+    <w:name w:val="FollowedHyperlink"/>
+    <w:basedOn w:val="DefaultParagraphFont"/>
+    <w:uiPriority w:val="99"/>
+    <w:semiHidden/>
+    <w:unhideWhenUsed/>
+    <w:rsid w:val="00D95C82"/>
+    <w:rPr>
+      <w:color w:val="954F72" w:themeColor="followedHyperlink"/>
+      <w:u w:val="single"/>
+    </w:rPr>
+  </w:style>
 </w:styles>
 </file>
 
@@ -11273,7 +12375,7 @@
 </file>
 
 <file path=customXml/itemProps1.xml><?xml version="1.0" encoding="utf-8"?>
-<ds:datastoreItem xmlns:ds="http://schemas.openxmlformats.org/officeDocument/2006/customXml" ds:itemID="{6E14A49F-6FB9-7044-93C7-FF1392823D14}">
+<ds:datastoreItem xmlns:ds="http://schemas.openxmlformats.org/officeDocument/2006/customXml" ds:itemID="{530DA557-15BD-F44D-B4B4-C48A21C12617}">
   <ds:schemaRefs>
     <ds:schemaRef ds:uri="http://schemas.openxmlformats.org/officeDocument/2006/bibliography"/>
   </ds:schemaRefs>

</xml_diff>

<commit_message>
2/3 nearly meth done
</commit_message>
<xml_diff>
--- a/docs/dissertation.docx
+++ b/docs/dissertation.docx
@@ -1581,15 +1581,7 @@
               <w:sz w:val="22"/>
               <w:szCs w:val="22"/>
             </w:rPr>
-            <w:t>Implementation</w:t>
-          </w:r>
-          <w:r>
-            <w:rPr>
-              <w:rFonts w:ascii="Helvetica Neue" w:hAnsi="Helvetica Neue"/>
-              <w:sz w:val="22"/>
-              <w:szCs w:val="22"/>
-            </w:rPr>
-            <w:t xml:space="preserve"> </w:t>
+            <w:t xml:space="preserve">Implementation </w:t>
           </w:r>
           <w:r>
             <w:rPr>
@@ -11888,23 +11880,7 @@
           <w:color w:val="0070C0"/>
           <w:sz w:val="28"/>
         </w:rPr>
-        <w:t>3.3.</w:t>
-      </w:r>
-      <w:r>
-        <w:rPr>
-          <w:rFonts w:ascii="Helvetica Neue" w:hAnsi="Helvetica Neue"/>
-          <w:color w:val="0070C0"/>
-          <w:sz w:val="28"/>
-        </w:rPr>
-        <w:t>2</w:t>
-      </w:r>
-      <w:r>
-        <w:rPr>
-          <w:rFonts w:ascii="Helvetica Neue" w:hAnsi="Helvetica Neue"/>
-          <w:color w:val="0070C0"/>
-          <w:sz w:val="28"/>
-        </w:rPr>
-        <w:t xml:space="preserve"> </w:t>
+        <w:t xml:space="preserve">3.3.2 </w:t>
       </w:r>
       <w:r>
         <w:rPr>
@@ -12383,43 +12359,7 @@
         <w:rPr>
           <w:rFonts w:ascii="Helvetica Neue" w:hAnsi="Helvetica Neue"/>
         </w:rPr>
-        <w:t xml:space="preserve"> Spacy aims to provide p</w:t>
-      </w:r>
-      <w:r>
-        <w:rPr>
-          <w:rFonts w:ascii="Helvetica Neue" w:hAnsi="Helvetica Neue"/>
-        </w:rPr>
-        <w:t xml:space="preserve">roduction ready </w:t>
-      </w:r>
-      <w:r>
-        <w:rPr>
-          <w:rFonts w:ascii="Helvetica Neue" w:hAnsi="Helvetica Neue"/>
-        </w:rPr>
-        <w:t>models</w:t>
-      </w:r>
-      <w:r>
-        <w:rPr>
-          <w:rFonts w:ascii="Helvetica Neue" w:hAnsi="Helvetica Neue"/>
-        </w:rPr>
-        <w:t xml:space="preserve"> over </w:t>
-      </w:r>
-      <w:r>
-        <w:rPr>
-          <w:rFonts w:ascii="Helvetica Neue" w:hAnsi="Helvetica Neue"/>
-        </w:rPr>
-        <w:t>r</w:t>
-      </w:r>
-      <w:r>
-        <w:rPr>
-          <w:rFonts w:ascii="Helvetica Neue" w:hAnsi="Helvetica Neue"/>
-        </w:rPr>
-        <w:t>esearch implementations</w:t>
-      </w:r>
-      <w:r>
-        <w:rPr>
-          <w:rFonts w:ascii="Helvetica Neue" w:hAnsi="Helvetica Neue"/>
-        </w:rPr>
-        <w:t xml:space="preserve">, </w:t>
+        <w:t xml:space="preserve"> Spacy aims to provide production ready models over research implementations, </w:t>
       </w:r>
       <w:r>
         <w:rPr>
@@ -12473,7 +12413,19 @@
         <w:rPr>
           <w:rFonts w:ascii="Helvetica Neue" w:hAnsi="Helvetica Neue"/>
         </w:rPr>
-        <w:t>a NER model which was trained on the OneNote 5 text corpus</w:t>
+        <w:t>a NER model which was trained on the On</w:t>
+      </w:r>
+      <w:r>
+        <w:rPr>
+          <w:rFonts w:ascii="Helvetica Neue" w:hAnsi="Helvetica Neue"/>
+        </w:rPr>
+        <w:t>to</w:t>
+      </w:r>
+      <w:r>
+        <w:rPr>
+          <w:rFonts w:ascii="Helvetica Neue" w:hAnsi="Helvetica Neue"/>
+        </w:rPr>
+        <w:t>Note 5 text corpus</w:t>
       </w:r>
       <w:r>
         <w:rPr>
@@ -12486,49 +12438,13 @@
         <w:rPr>
           <w:rFonts w:ascii="Helvetica Neue" w:hAnsi="Helvetica Neue"/>
         </w:rPr>
-        <w:t xml:space="preserve">. This was is a corpus comprised of various different text documents from news, telephone speech and blog in three different languages. It was a collaborative effort by the University of Colorado, </w:t>
-      </w:r>
-      <w:r>
-        <w:rPr>
-          <w:rFonts w:ascii="Helvetica Neue" w:hAnsi="Helvetica Neue"/>
-        </w:rPr>
-        <w:t xml:space="preserve">University of </w:t>
-      </w:r>
-      <w:r>
-        <w:rPr>
-          <w:rFonts w:ascii="Helvetica Neue" w:hAnsi="Helvetica Neue"/>
-        </w:rPr>
-        <w:t xml:space="preserve">Pennsylvania and the </w:t>
-      </w:r>
-      <w:r>
-        <w:rPr>
-          <w:rFonts w:ascii="Helvetica Neue" w:hAnsi="Helvetica Neue"/>
-        </w:rPr>
-        <w:t xml:space="preserve">University of </w:t>
-      </w:r>
-      <w:r>
-        <w:rPr>
-          <w:rFonts w:ascii="Helvetica Neue" w:hAnsi="Helvetica Neue"/>
-        </w:rPr>
-        <w:t>Southern California</w:t>
-      </w:r>
-      <w:r>
-        <w:rPr>
-          <w:rFonts w:ascii="Helvetica Neue" w:hAnsi="Helvetica Neue"/>
-        </w:rPr>
-        <w:t xml:space="preserve">. </w:t>
-      </w:r>
-      <w:r>
-        <w:rPr>
-          <w:rFonts w:ascii="Helvetica Neue" w:hAnsi="Helvetica Neue"/>
-        </w:rPr>
-        <w:t>The SpaCy NER recognition model</w:t>
-      </w:r>
-      <w:r>
-        <w:rPr>
-          <w:rFonts w:ascii="Helvetica Neue" w:hAnsi="Helvetica Neue"/>
-        </w:rPr>
-        <w:t xml:space="preserve"> attempts to extract possible entities from a text </w:t>
+        <w:t>. This was is a corpus comprised of various different text documents from news, telephone speech and blog in three different languages. It was a collaborative effort by the University of Colorado, University of Pennsylvania and the University of Southern California</w:t>
+      </w:r>
+      <w:r>
+        <w:rPr>
+          <w:rFonts w:ascii="Helvetica Neue" w:hAnsi="Helvetica Neue"/>
+        </w:rPr>
+        <w:t xml:space="preserve">. The SpaCy NER recognition model attempts to extract possible entities from a text </w:t>
       </w:r>
       <w:r>
         <w:rPr>
@@ -12570,13 +12486,7 @@
         <w:rPr>
           <w:rFonts w:ascii="Helvetica Neue" w:hAnsi="Helvetica Neue"/>
         </w:rPr>
-        <w:t xml:space="preserve"> </w:t>
-      </w:r>
-      <w:r>
-        <w:rPr>
-          <w:rFonts w:ascii="Helvetica Neue" w:hAnsi="Helvetica Neue"/>
-        </w:rPr>
-        <w:t>The SpaCy NER recognition model was integrated with the ner.py module.</w:t>
+        <w:t xml:space="preserve"> The SpaCy NER recognition model was integrated with the ner.py module.</w:t>
       </w:r>
     </w:p>
     <w:p>
@@ -12897,7 +12807,23 @@
           <w:color w:val="0070C0"/>
           <w:sz w:val="28"/>
         </w:rPr>
-        <w:t xml:space="preserve">3.3.2 </w:t>
+        <w:t>3.3.</w:t>
+      </w:r>
+      <w:r>
+        <w:rPr>
+          <w:rFonts w:ascii="Helvetica Neue" w:hAnsi="Helvetica Neue"/>
+          <w:color w:val="0070C0"/>
+          <w:sz w:val="28"/>
+        </w:rPr>
+        <w:t>3</w:t>
+      </w:r>
+      <w:r>
+        <w:rPr>
+          <w:rFonts w:ascii="Helvetica Neue" w:hAnsi="Helvetica Neue"/>
+          <w:color w:val="0070C0"/>
+          <w:sz w:val="28"/>
+        </w:rPr>
+        <w:t xml:space="preserve"> </w:t>
       </w:r>
       <w:r>
         <w:rPr>
@@ -13402,79 +13328,632 @@
         <w:rPr>
           <w:rFonts w:ascii="Helvetica Neue" w:hAnsi="Helvetica Neue"/>
         </w:rPr>
-        <w:t xml:space="preserve">no known club names or club nicknames associated with our database records then label this Tweet as “False” (rumour) and store it in </w:t>
-      </w:r>
-      <w:r>
-        <w:rPr>
-          <w:rFonts w:ascii="Helvetica Neue" w:hAnsi="Helvetica Neue"/>
-        </w:rPr>
-        <w:t xml:space="preserve">the corresponding database </w:t>
-      </w:r>
-    </w:p>
-    <w:p>
-      <w:pPr>
-        <w:autoSpaceDE w:val="0"/>
-        <w:autoSpaceDN w:val="0"/>
-        <w:adjustRightInd w:val="0"/>
-        <w:spacing w:line="288" w:lineRule="auto"/>
-        <w:rPr>
-          <w:rFonts w:ascii="Helvetica Neue" w:hAnsi="Helvetica Neue"/>
-        </w:rPr>
-      </w:pPr>
-      <w:r>
-        <w:rPr>
-          <w:rFonts w:ascii="Helvetica Neue" w:hAnsi="Helvetica Neue"/>
-        </w:rPr>
-        <w:t>collection.</w:t>
-      </w:r>
-      <w:r>
-        <w:rPr>
-          <w:rFonts w:ascii="Helvetica Neue" w:hAnsi="Helvetica Neue"/>
+        <w:t xml:space="preserve">no known club names or club nicknames associated with our database records then label this Tweet as “False” (rumour) and store it in the corresponding database </w:t>
+      </w:r>
+    </w:p>
+    <w:p>
+      <w:pPr>
+        <w:autoSpaceDE w:val="0"/>
+        <w:autoSpaceDN w:val="0"/>
+        <w:adjustRightInd w:val="0"/>
+        <w:spacing w:line="288" w:lineRule="auto"/>
+        <w:rPr>
+          <w:rFonts w:ascii="Helvetica Neue" w:hAnsi="Helvetica Neue"/>
+        </w:rPr>
+      </w:pPr>
+      <w:r>
+        <w:rPr>
+          <w:rFonts w:ascii="Helvetica Neue" w:hAnsi="Helvetica Neue"/>
+        </w:rPr>
+        <w:t xml:space="preserve">collection. </w:t>
+      </w:r>
+      <w:r>
+        <w:rPr>
+          <w:rFonts w:ascii="Helvetica Neue" w:hAnsi="Helvetica Neue"/>
+        </w:rPr>
+        <w:t xml:space="preserve">If there </w:t>
+      </w:r>
+      <w:r>
+        <w:rPr>
+          <w:rFonts w:ascii="Helvetica Neue" w:hAnsi="Helvetica Neue"/>
+        </w:rPr>
+        <w:t>were</w:t>
+      </w:r>
+      <w:r>
+        <w:rPr>
+          <w:rFonts w:ascii="Helvetica Neue" w:hAnsi="Helvetica Neue"/>
+        </w:rPr>
+        <w:t xml:space="preserve"> initially </w:t>
+      </w:r>
+      <w:r>
+        <w:rPr>
+          <w:rFonts w:ascii="Helvetica Neue" w:hAnsi="Helvetica Neue"/>
+        </w:rPr>
+        <w:t>no known players in the Tweet text that were in the database, check if there was still potential players in the text. If so store as rumour, if not discard Tweet.</w:t>
+      </w:r>
+    </w:p>
+    <w:p>
+      <w:pPr>
+        <w:autoSpaceDE w:val="0"/>
+        <w:autoSpaceDN w:val="0"/>
+        <w:adjustRightInd w:val="0"/>
+        <w:spacing w:line="288" w:lineRule="auto"/>
+        <w:rPr>
+          <w:rFonts w:ascii="Helvetica Neue" w:hAnsi="Helvetica Neue"/>
+        </w:rPr>
+      </w:pPr>
+    </w:p>
+    <w:p>
+      <w:pPr>
+        <w:autoSpaceDE w:val="0"/>
+        <w:autoSpaceDN w:val="0"/>
+        <w:adjustRightInd w:val="0"/>
+        <w:spacing w:line="288" w:lineRule="auto"/>
+        <w:rPr>
+          <w:rFonts w:ascii="Helvetica Neue" w:hAnsi="Helvetica Neue"/>
+        </w:rPr>
+      </w:pPr>
+      <w:r>
+        <w:rPr>
+          <w:rFonts w:ascii="Helvetica Neue" w:hAnsi="Helvetica Neue"/>
+        </w:rPr>
+        <w:t>&lt;pseudo code&gt;</w:t>
+      </w:r>
+    </w:p>
+    <w:p>
+      <w:pPr>
+        <w:autoSpaceDE w:val="0"/>
+        <w:autoSpaceDN w:val="0"/>
+        <w:adjustRightInd w:val="0"/>
+        <w:spacing w:line="288" w:lineRule="auto"/>
+        <w:rPr>
+          <w:rFonts w:ascii="Helvetica Neue" w:hAnsi="Helvetica Neue"/>
+        </w:rPr>
+      </w:pPr>
+    </w:p>
+    <w:p>
+      <w:pPr>
+        <w:autoSpaceDE w:val="0"/>
+        <w:autoSpaceDN w:val="0"/>
+        <w:adjustRightInd w:val="0"/>
+        <w:spacing w:line="288" w:lineRule="auto"/>
+        <w:rPr>
+          <w:rFonts w:ascii="Helvetica Neue" w:hAnsi="Helvetica Neue"/>
+        </w:rPr>
+      </w:pPr>
+    </w:p>
+    <w:p>
+      <w:pPr>
+        <w:autoSpaceDE w:val="0"/>
+        <w:autoSpaceDN w:val="0"/>
+        <w:adjustRightInd w:val="0"/>
+        <w:spacing w:line="288" w:lineRule="auto"/>
+        <w:rPr>
+          <w:rFonts w:ascii="Helvetica Neue" w:hAnsi="Helvetica Neue"/>
+          <w:color w:val="0070C0"/>
+          <w:sz w:val="28"/>
+        </w:rPr>
+      </w:pPr>
+      <w:r>
+        <w:rPr>
+          <w:rFonts w:ascii="Helvetica Neue" w:hAnsi="Helvetica Neue"/>
+          <w:color w:val="0070C0"/>
+          <w:sz w:val="28"/>
+        </w:rPr>
+        <w:t>3.3.</w:t>
+      </w:r>
+      <w:r>
+        <w:rPr>
+          <w:rFonts w:ascii="Helvetica Neue" w:hAnsi="Helvetica Neue"/>
+          <w:color w:val="0070C0"/>
+          <w:sz w:val="28"/>
+        </w:rPr>
+        <w:t>4</w:t>
+      </w:r>
+      <w:r>
+        <w:rPr>
+          <w:rFonts w:ascii="Helvetica Neue" w:hAnsi="Helvetica Neue"/>
+          <w:color w:val="0070C0"/>
+          <w:sz w:val="28"/>
         </w:rPr>
         <w:t xml:space="preserve"> </w:t>
       </w:r>
       <w:r>
         <w:rPr>
           <w:rFonts w:ascii="Helvetica Neue" w:hAnsi="Helvetica Neue"/>
-        </w:rPr>
-        <w:t xml:space="preserve">If there was initially </w:t>
-      </w:r>
-      <w:r>
-        <w:rPr>
-          <w:rFonts w:ascii="Helvetica Neue" w:hAnsi="Helvetica Neue"/>
-        </w:rPr>
-        <w:t>no known players in the Tweet text that were in the database, check if there was still potential players in the text. If so store as rumour, if not discard Tweet.</w:t>
+          <w:color w:val="0070C0"/>
+          <w:sz w:val="28"/>
+        </w:rPr>
+        <w:t>Issues</w:t>
+      </w:r>
+    </w:p>
+    <w:p>
+      <w:pPr>
+        <w:autoSpaceDE w:val="0"/>
+        <w:autoSpaceDN w:val="0"/>
+        <w:adjustRightInd w:val="0"/>
+        <w:spacing w:line="288" w:lineRule="auto"/>
+        <w:rPr>
+          <w:rFonts w:ascii="Helvetica Neue" w:hAnsi="Helvetica Neue"/>
+          <w:color w:val="0070C0"/>
+          <w:sz w:val="28"/>
+        </w:rPr>
+      </w:pPr>
+    </w:p>
+    <w:p>
+      <w:pPr>
+        <w:autoSpaceDE w:val="0"/>
+        <w:autoSpaceDN w:val="0"/>
+        <w:adjustRightInd w:val="0"/>
+        <w:spacing w:line="288" w:lineRule="auto"/>
+        <w:rPr>
+          <w:rFonts w:ascii="Helvetica Neue" w:hAnsi="Helvetica Neue"/>
+          <w:u w:val="single"/>
+        </w:rPr>
+      </w:pPr>
+      <w:r>
+        <w:rPr>
+          <w:rFonts w:ascii="Helvetica Neue" w:hAnsi="Helvetica Neue"/>
+          <w:u w:val="single"/>
+        </w:rPr>
+        <w:t>Not picking up clubs as entities</w:t>
+      </w:r>
+    </w:p>
+    <w:p>
+      <w:pPr>
+        <w:autoSpaceDE w:val="0"/>
+        <w:autoSpaceDN w:val="0"/>
+        <w:adjustRightInd w:val="0"/>
+        <w:spacing w:line="288" w:lineRule="auto"/>
+        <w:rPr>
+          <w:rFonts w:ascii="Helvetica Neue" w:hAnsi="Helvetica Neue"/>
+        </w:rPr>
+      </w:pPr>
+    </w:p>
+    <w:p>
+      <w:pPr>
+        <w:autoSpaceDE w:val="0"/>
+        <w:autoSpaceDN w:val="0"/>
+        <w:adjustRightInd w:val="0"/>
+        <w:spacing w:line="288" w:lineRule="auto"/>
+        <w:rPr>
+          <w:rFonts w:ascii="Helvetica Neue" w:hAnsi="Helvetica Neue"/>
+        </w:rPr>
+      </w:pPr>
+      <w:r>
+        <w:rPr>
+          <w:rFonts w:ascii="Helvetica Neue" w:hAnsi="Helvetica Neue"/>
+        </w:rPr>
+        <w:t xml:space="preserve">The first predominant issue was that the SpaCy NER model wasn’t picking up some English football clubs as entities. </w:t>
+      </w:r>
+      <w:r>
+        <w:rPr>
+          <w:rFonts w:ascii="Helvetica Neue" w:hAnsi="Helvetica Neue"/>
+        </w:rPr>
+        <w:t>The NER model used was trained on a corpus of news and conversational text. The entity words in these examples are different to the entity words of foot teams. For example, if we take the football club “Arsenal F.C”. In the context of football an individual with background knowledge of English football clubs could easily identify this London club. However, Arsenal in the context outside of football could be referring to military artillery or guns.</w:t>
+      </w:r>
+      <w:r>
+        <w:rPr>
+          <w:rFonts w:ascii="Helvetica Neue" w:hAnsi="Helvetica Neue"/>
+        </w:rPr>
+        <w:t xml:space="preserve"> This happened for numerous other examples. </w:t>
+      </w:r>
+    </w:p>
+    <w:p>
+      <w:pPr>
+        <w:autoSpaceDE w:val="0"/>
+        <w:autoSpaceDN w:val="0"/>
+        <w:adjustRightInd w:val="0"/>
+        <w:spacing w:line="288" w:lineRule="auto"/>
+        <w:rPr>
+          <w:rFonts w:ascii="Helvetica Neue" w:hAnsi="Helvetica Neue"/>
+        </w:rPr>
+      </w:pPr>
+    </w:p>
+    <w:p>
+      <w:pPr>
+        <w:autoSpaceDE w:val="0"/>
+        <w:autoSpaceDN w:val="0"/>
+        <w:adjustRightInd w:val="0"/>
+        <w:spacing w:line="288" w:lineRule="auto"/>
+        <w:rPr>
+          <w:rFonts w:ascii="Helvetica Neue" w:hAnsi="Helvetica Neue"/>
+        </w:rPr>
+      </w:pPr>
+    </w:p>
+    <w:p>
+      <w:pPr>
+        <w:autoSpaceDE w:val="0"/>
+        <w:autoSpaceDN w:val="0"/>
+        <w:adjustRightInd w:val="0"/>
+        <w:spacing w:line="288" w:lineRule="auto"/>
+        <w:rPr>
+          <w:rFonts w:ascii="Helvetica Neue" w:hAnsi="Helvetica Neue"/>
+        </w:rPr>
+      </w:pPr>
+      <w:r>
+        <w:rPr>
+          <w:rFonts w:ascii="Helvetica Neue" w:hAnsi="Helvetica Neue"/>
+        </w:rPr>
+        <w:t>The solution to this was to</w:t>
+      </w:r>
+      <w:r>
+        <w:rPr>
+          <w:rFonts w:ascii="Helvetica Neue" w:hAnsi="Helvetica Neue"/>
+        </w:rPr>
+        <w:t xml:space="preserve"> manually read through Tweets where no entity has been identified. </w:t>
+      </w:r>
+      <w:r>
+        <w:rPr>
+          <w:rFonts w:ascii="Helvetica Neue" w:hAnsi="Helvetica Neue"/>
+        </w:rPr>
+        <w:t>Usually there were several examples of a football club not being picked up as an entity in numerous different tweets</w:t>
+      </w:r>
+      <w:r>
+        <w:rPr>
+          <w:rFonts w:ascii="Helvetica Neue" w:hAnsi="Helvetica Neue"/>
+        </w:rPr>
+        <w:t xml:space="preserve">. SpaCy provided mechanisms for retraining their models. </w:t>
+      </w:r>
+      <w:r>
+        <w:rPr>
+          <w:rFonts w:ascii="Helvetica Neue" w:hAnsi="Helvetica Neue"/>
+        </w:rPr>
+        <w:t>Therefore,</w:t>
+      </w:r>
+      <w:r>
+        <w:rPr>
+          <w:rFonts w:ascii="Helvetica Neue" w:hAnsi="Helvetica Neue"/>
+        </w:rPr>
+        <w:t xml:space="preserve"> retraining methods were implemented in ner.py </w:t>
+      </w:r>
+      <w:r>
+        <w:rPr>
+          <w:rFonts w:ascii="Helvetica Neue" w:hAnsi="Helvetica Neue"/>
+        </w:rPr>
+        <w:t>to retrain the SpaCy standard English NER model. After the functions were implemented the clubs which were recognised had to be collected along with examples of them being used in a sentence or piece of text. Using this the NER model was re</w:t>
+      </w:r>
+      <w:r>
+        <w:rPr>
+          <w:rFonts w:ascii="Helvetica Neue" w:hAnsi="Helvetica Neue"/>
+        </w:rPr>
+        <w:t xml:space="preserve">trained and the previously not recognised clubs were recognised as entities. </w:t>
+      </w:r>
+    </w:p>
+    <w:p>
+      <w:pPr>
+        <w:autoSpaceDE w:val="0"/>
+        <w:autoSpaceDN w:val="0"/>
+        <w:adjustRightInd w:val="0"/>
+        <w:spacing w:line="288" w:lineRule="auto"/>
+        <w:rPr>
+          <w:rFonts w:ascii="Helvetica Neue" w:hAnsi="Helvetica Neue"/>
+        </w:rPr>
+      </w:pPr>
+    </w:p>
+    <w:p>
+      <w:pPr>
+        <w:autoSpaceDE w:val="0"/>
+        <w:autoSpaceDN w:val="0"/>
+        <w:adjustRightInd w:val="0"/>
+        <w:spacing w:line="288" w:lineRule="auto"/>
+        <w:rPr>
+          <w:rFonts w:ascii="Helvetica Neue" w:hAnsi="Helvetica Neue"/>
+        </w:rPr>
+      </w:pPr>
+      <w:r>
+        <w:rPr>
+          <w:rFonts w:ascii="Helvetica Neue" w:hAnsi="Helvetica Neue"/>
+        </w:rPr>
+        <w:t xml:space="preserve">The exact same issue happened for players whereby the NER model would not recognise some players as a person. The same process was used to retrain model. Naturally, </w:t>
+      </w:r>
+      <w:r>
+        <w:rPr>
+          <w:rFonts w:ascii="Helvetica Neue" w:hAnsi="Helvetica Neue"/>
+        </w:rPr>
+        <w:t xml:space="preserve">there’s a trade-off to retraining a model for an example and the frequency of that example. For this </w:t>
+      </w:r>
+      <w:r>
+        <w:rPr>
+          <w:rFonts w:ascii="Helvetica Neue" w:hAnsi="Helvetica Neue"/>
+        </w:rPr>
+        <w:t>reason,</w:t>
+      </w:r>
+      <w:r>
+        <w:rPr>
+          <w:rFonts w:ascii="Helvetica Neue" w:hAnsi="Helvetica Neue"/>
+        </w:rPr>
+        <w:t xml:space="preserve"> only some examples were chosen to fix as retraining a model for a player or club which only was present in less than ten tweets would not be an efficient use of time.</w:t>
+      </w:r>
+    </w:p>
+    <w:p>
+      <w:pPr>
+        <w:autoSpaceDE w:val="0"/>
+        <w:autoSpaceDN w:val="0"/>
+        <w:adjustRightInd w:val="0"/>
+        <w:spacing w:line="288" w:lineRule="auto"/>
+        <w:rPr>
+          <w:rFonts w:ascii="Helvetica Neue" w:hAnsi="Helvetica Neue"/>
+        </w:rPr>
+      </w:pPr>
+    </w:p>
+    <w:p>
+      <w:pPr>
+        <w:rPr>
+          <w:rFonts w:ascii="Helvetica Neue" w:hAnsi="Helvetica Neue"/>
+          <w:u w:val="single"/>
+        </w:rPr>
+      </w:pPr>
+      <w:r>
+        <w:rPr>
+          <w:rFonts w:ascii="Helvetica Neue" w:hAnsi="Helvetica Neue"/>
+          <w:u w:val="single"/>
+        </w:rPr>
+        <w:t xml:space="preserve">Ambiguous </w:t>
+      </w:r>
+      <w:r>
+        <w:rPr>
+          <w:rFonts w:ascii="Helvetica Neue" w:hAnsi="Helvetica Neue"/>
+          <w:u w:val="single"/>
+        </w:rPr>
+        <w:t>non-specific</w:t>
+      </w:r>
+      <w:r>
+        <w:rPr>
+          <w:rFonts w:ascii="Helvetica Neue" w:hAnsi="Helvetica Neue"/>
+          <w:u w:val="single"/>
+        </w:rPr>
+        <w:t xml:space="preserve"> transfer tweets</w:t>
+      </w:r>
+    </w:p>
+    <w:p>
+      <w:pPr>
+        <w:rPr>
+          <w:rFonts w:ascii="Helvetica Neue" w:hAnsi="Helvetica Neue"/>
+        </w:rPr>
+      </w:pPr>
+    </w:p>
+    <w:p>
+      <w:pPr>
+        <w:rPr>
+          <w:rFonts w:ascii="Helvetica Neue" w:hAnsi="Helvetica Neue"/>
+        </w:rPr>
+      </w:pPr>
+      <w:r>
+        <w:rPr>
+          <w:rFonts w:ascii="Helvetica Neue" w:hAnsi="Helvetica Neue"/>
+        </w:rPr>
+        <w:t>Upon ins</w:t>
+      </w:r>
+      <w:r>
+        <w:rPr>
+          <w:rFonts w:ascii="Helvetica Neue" w:hAnsi="Helvetica Neue"/>
+        </w:rPr>
+        <w:t>pection the line drawn between “</w:t>
+      </w:r>
+      <w:r>
+        <w:rPr>
+          <w:rFonts w:ascii="Helvetica Neue" w:hAnsi="Helvetica Neue"/>
+        </w:rPr>
+        <w:t>t</w:t>
+      </w:r>
+      <w:r>
+        <w:rPr>
+          <w:rFonts w:ascii="Helvetica Neue" w:hAnsi="Helvetica Neue"/>
+        </w:rPr>
+        <w:t xml:space="preserve">rue” and “rumour” is not clear cut. It’s a blurry line whereby ambiguity lies on where some examples fall into the True or “rumour” category. </w:t>
+      </w:r>
+      <w:r>
+        <w:rPr>
+          <w:rFonts w:ascii="Helvetica Neue" w:hAnsi="Helvetica Neue"/>
+        </w:rPr>
+        <w:t>An example of this kind of Tweet was a transfer that had sensationalised headline language</w:t>
+      </w:r>
+      <w:r>
+        <w:rPr>
+          <w:rFonts w:ascii="Helvetica Neue" w:hAnsi="Helvetica Neue"/>
+        </w:rPr>
+        <w:t xml:space="preserve">, a link to a page or article but wasn’t talking about a specific transfer. Many of the Tweets implied a certain player transfer by naming their nationality but without specifying their actual name, as shown in figure 3.10. </w:t>
+      </w:r>
+    </w:p>
+    <w:p>
+      <w:pPr>
+        <w:rPr>
+          <w:rFonts w:ascii="Helvetica Neue" w:hAnsi="Helvetica Neue"/>
+        </w:rPr>
+      </w:pPr>
+    </w:p>
+    <w:p>
+      <w:pPr>
+        <w:rPr>
+          <w:rFonts w:ascii="Helvetica Neue" w:hAnsi="Helvetica Neue"/>
+        </w:rPr>
+      </w:pPr>
+      <w:r>
+        <w:rPr>
+          <w:rFonts w:ascii="Helvetica Neue" w:hAnsi="Helvetica Neue"/>
+        </w:rPr>
+        <w:t>&lt;figure 3.10&gt;</w:t>
+      </w:r>
+    </w:p>
+    <w:p>
+      <w:pPr>
+        <w:rPr>
+          <w:rFonts w:ascii="Helvetica Neue" w:hAnsi="Helvetica Neue"/>
+        </w:rPr>
+      </w:pPr>
+    </w:p>
+    <w:p>
+      <w:pPr>
+        <w:rPr>
+          <w:rFonts w:ascii="Helvetica Neue" w:hAnsi="Helvetica Neue"/>
+        </w:rPr>
+      </w:pPr>
+      <w:r>
+        <w:rPr>
+          <w:rFonts w:ascii="Helvetica Neue" w:hAnsi="Helvetica Neue"/>
+        </w:rPr>
+        <w:t>Another ambiguous type was a Tweet which contained transfer which were known to be true but other transfer which were known to be false, as shown in figure 3.11.</w:t>
+      </w:r>
+      <w:r>
+        <w:rPr>
+          <w:rFonts w:ascii="Helvetica Neue" w:hAnsi="Helvetica Neue"/>
+        </w:rPr>
+        <w:t xml:space="preserve"> Many tabloid </w:t>
+      </w:r>
+      <w:r>
+        <w:rPr>
+          <w:rFonts w:ascii="Helvetica Neue" w:hAnsi="Helvetica Neue"/>
+        </w:rPr>
+        <w:t>publications</w:t>
+      </w:r>
+      <w:r>
+        <w:rPr>
+          <w:rFonts w:ascii="Helvetica Neue" w:hAnsi="Helvetica Neue"/>
+        </w:rPr>
+        <w:t xml:space="preserve"> seemed to group current transfer rumours in a “round up” or “summary” tweet and provide a link to an article on their website.</w:t>
+      </w:r>
+    </w:p>
+    <w:p>
+      <w:pPr>
+        <w:rPr>
+          <w:rFonts w:ascii="Helvetica Neue" w:hAnsi="Helvetica Neue"/>
+        </w:rPr>
+      </w:pPr>
+    </w:p>
+    <w:p>
+      <w:pPr>
+        <w:rPr>
+          <w:rFonts w:ascii="Helvetica Neue" w:hAnsi="Helvetica Neue"/>
+        </w:rPr>
+      </w:pPr>
+      <w:r>
+        <w:rPr>
+          <w:rFonts w:ascii="Helvetica Neue" w:hAnsi="Helvetica Neue"/>
+        </w:rPr>
+        <w:t>Thes</w:t>
+      </w:r>
+      <w:r>
+        <w:rPr>
+          <w:rFonts w:ascii="Helvetica Neue" w:hAnsi="Helvetica Neue"/>
+        </w:rPr>
+        <w:t>e examples provided uncertainty as to whether they should be included in either dataset. The worry is that by labelling these examples as false or true during this phase it could end you biasing the models later on in the classification phase.</w:t>
+      </w:r>
+    </w:p>
+    <w:p>
+      <w:pPr>
+        <w:rPr>
+          <w:rFonts w:ascii="Helvetica Neue" w:hAnsi="Helvetica Neue"/>
+        </w:rPr>
+      </w:pPr>
+    </w:p>
+    <w:p>
+      <w:pPr>
+        <w:rPr>
+          <w:rFonts w:ascii="Helvetica Neue" w:hAnsi="Helvetica Neue"/>
+        </w:rPr>
+      </w:pPr>
+      <w:r>
+        <w:rPr>
+          <w:rFonts w:ascii="Helvetica Neue" w:hAnsi="Helvetica Neue"/>
+        </w:rPr>
+        <w:t>&lt;What you decided with each phase</w:t>
       </w:r>
       <w:bookmarkStart w:id="0" w:name="_GoBack"/>
       <w:bookmarkEnd w:id="0"/>
-    </w:p>
-    <w:p>
-      <w:pPr>
-        <w:autoSpaceDE w:val="0"/>
-        <w:autoSpaceDN w:val="0"/>
-        <w:adjustRightInd w:val="0"/>
-        <w:spacing w:line="288" w:lineRule="auto"/>
-        <w:rPr>
-          <w:rFonts w:ascii="Helvetica Neue" w:hAnsi="Helvetica Neue"/>
-        </w:rPr>
-      </w:pPr>
-    </w:p>
-    <w:p>
-      <w:pPr>
-        <w:autoSpaceDE w:val="0"/>
-        <w:autoSpaceDN w:val="0"/>
-        <w:adjustRightInd w:val="0"/>
-        <w:spacing w:line="288" w:lineRule="auto"/>
-        <w:rPr>
-          <w:rFonts w:ascii="Helvetica Neue" w:hAnsi="Helvetica Neue"/>
-        </w:rPr>
-      </w:pPr>
-      <w:r>
-        <w:rPr>
-          <w:rFonts w:ascii="Helvetica Neue" w:hAnsi="Helvetica Neue"/>
-        </w:rPr>
-        <w:t>&lt;possible pseudo code&gt;</w:t>
-      </w:r>
+      <w:r>
+        <w:rPr>
+          <w:rFonts w:ascii="Helvetica Neue" w:hAnsi="Helvetica Neue"/>
+        </w:rPr>
+        <w:t>&gt;</w:t>
+      </w:r>
+    </w:p>
+    <w:p>
+      <w:pPr>
+        <w:rPr>
+          <w:rFonts w:ascii="Helvetica Neue" w:hAnsi="Helvetica Neue"/>
+        </w:rPr>
+      </w:pPr>
+    </w:p>
+    <w:p>
+      <w:pPr>
+        <w:rPr>
+          <w:rFonts w:ascii="Helvetica Neue" w:hAnsi="Helvetica Neue"/>
+        </w:rPr>
+      </w:pPr>
+    </w:p>
+    <w:p>
+      <w:pPr>
+        <w:rPr>
+          <w:rFonts w:ascii="Helvetica Neue" w:hAnsi="Helvetica Neue"/>
+        </w:rPr>
+      </w:pPr>
+      <w:r>
+        <w:rPr>
+          <w:rFonts w:ascii="Helvetica Neue" w:hAnsi="Helvetica Neue"/>
+        </w:rPr>
+        <w:t>&lt;</w:t>
+      </w:r>
+      <w:r>
+        <w:rPr>
+          <w:rFonts w:ascii="Helvetica Neue" w:hAnsi="Helvetica Neue"/>
+        </w:rPr>
+        <w:t>Incorrectly Labelled False</w:t>
+      </w:r>
+      <w:r>
+        <w:rPr>
+          <w:rFonts w:ascii="Helvetica Neue" w:hAnsi="Helvetica Neue"/>
+        </w:rPr>
+        <w:t>&gt;</w:t>
+      </w:r>
+    </w:p>
+    <w:p>
+      <w:pPr>
+        <w:rPr>
+          <w:rFonts w:ascii="Helvetica Neue" w:hAnsi="Helvetica Neue"/>
+        </w:rPr>
+      </w:pPr>
+      <w:r>
+        <w:rPr>
+          <w:rFonts w:ascii="Helvetica Neue" w:hAnsi="Helvetica Neue"/>
+        </w:rPr>
+        <w:t>&lt;Tedious to check&gt;</w:t>
+      </w:r>
+    </w:p>
+    <w:p>
+      <w:pPr>
+        <w:rPr>
+          <w:rFonts w:ascii="Helvetica Neue" w:hAnsi="Helvetica Neue"/>
+        </w:rPr>
+      </w:pPr>
+      <w:r>
+        <w:rPr>
+          <w:rFonts w:ascii="Helvetica Neue" w:hAnsi="Helvetica Neue"/>
+        </w:rPr>
+        <w:t>&lt;Conclusion about label accuracy&gt;</w:t>
+      </w:r>
+    </w:p>
+    <w:p>
+      <w:pPr>
+        <w:autoSpaceDE w:val="0"/>
+        <w:autoSpaceDN w:val="0"/>
+        <w:adjustRightInd w:val="0"/>
+        <w:spacing w:line="288" w:lineRule="auto"/>
+        <w:rPr>
+          <w:rFonts w:ascii="Helvetica Neue" w:hAnsi="Helvetica Neue"/>
+        </w:rPr>
+      </w:pPr>
+    </w:p>
+    <w:p>
+      <w:pPr>
+        <w:autoSpaceDE w:val="0"/>
+        <w:autoSpaceDN w:val="0"/>
+        <w:adjustRightInd w:val="0"/>
+        <w:spacing w:line="288" w:lineRule="auto"/>
+        <w:rPr>
+          <w:rFonts w:ascii="Helvetica Neue" w:hAnsi="Helvetica Neue"/>
+        </w:rPr>
+      </w:pPr>
     </w:p>
     <w:sectPr>
       <w:pgSz w:w="11900" w:h="16840"/>
@@ -16465,7 +16944,7 @@
 </file>
 
 <file path=customXml/itemProps1.xml><?xml version="1.0" encoding="utf-8"?>
-<ds:datastoreItem xmlns:ds="http://schemas.openxmlformats.org/officeDocument/2006/customXml" ds:itemID="{3D02FF40-2D4D-F947-91EF-30D2FBBB3DE4}">
+<ds:datastoreItem xmlns:ds="http://schemas.openxmlformats.org/officeDocument/2006/customXml" ds:itemID="{15A06969-2CEC-614D-8FD4-39CC53D2E055}">
   <ds:schemaRefs>
     <ds:schemaRef ds:uri="http://schemas.openxmlformats.org/officeDocument/2006/bibliography"/>
   </ds:schemaRefs>

</xml_diff>

<commit_message>
done meth, need sproosing
</commit_message>
<xml_diff>
--- a/docs/dissertation.docx
+++ b/docs/dissertation.docx
@@ -160,23 +160,7 @@
           <w:rFonts w:ascii="Helvetica Neue" w:hAnsi="Helvetica Neue"/>
           <w:sz w:val="32"/>
         </w:rPr>
-        <w:t xml:space="preserve">Supervisor: Professor </w:t>
-      </w:r>
-      <w:proofErr w:type="spellStart"/>
-      <w:r>
-        <w:rPr>
-          <w:rFonts w:ascii="Helvetica Neue" w:hAnsi="Helvetica Neue"/>
-          <w:sz w:val="32"/>
-        </w:rPr>
-        <w:t>Séamus</w:t>
-      </w:r>
-      <w:proofErr w:type="spellEnd"/>
-      <w:r>
-        <w:rPr>
-          <w:rFonts w:ascii="Helvetica Neue" w:hAnsi="Helvetica Neue"/>
-          <w:sz w:val="32"/>
-        </w:rPr>
-        <w:t xml:space="preserve"> Lawless</w:t>
+        <w:t>Supervisor: Professor Séamus Lawless</w:t>
       </w:r>
     </w:p>
     <w:p>
@@ -457,16 +441,7 @@
               <w:sz w:val="22"/>
               <w:szCs w:val="22"/>
             </w:rPr>
-            <w:t>Table of Tables……………………………………………………………………………………</w:t>
-          </w:r>
-          <w:proofErr w:type="gramStart"/>
-          <w:r>
-            <w:rPr>
-              <w:rFonts w:ascii="Helvetica Neue" w:hAnsi="Helvetica Neue"/>
-              <w:sz w:val="22"/>
-              <w:szCs w:val="22"/>
-            </w:rPr>
-            <w:t>…</w:t>
+            <w:t>Table of Tables………………………………………………………………………………………</w:t>
           </w:r>
           <w:r>
             <w:rPr>
@@ -476,7 +451,6 @@
             </w:rPr>
             <w:t>..</w:t>
           </w:r>
-          <w:proofErr w:type="gramEnd"/>
         </w:p>
         <w:p>
           <w:pPr>
@@ -616,16 +590,7 @@
               <w:sz w:val="22"/>
               <w:szCs w:val="22"/>
             </w:rPr>
-            <w:t>………………</w:t>
-          </w:r>
-          <w:proofErr w:type="gramStart"/>
-          <w:r>
-            <w:rPr>
-              <w:rFonts w:ascii="Helvetica Neue" w:hAnsi="Helvetica Neue"/>
-              <w:sz w:val="22"/>
-              <w:szCs w:val="22"/>
-            </w:rPr>
-            <w:t>…</w:t>
+            <w:t>…………………</w:t>
           </w:r>
           <w:r>
             <w:rPr>
@@ -643,7 +608,6 @@
             </w:rPr>
             <w:t>.</w:t>
           </w:r>
-          <w:proofErr w:type="gramEnd"/>
           <w:r>
             <w:rPr>
               <w:rFonts w:ascii="Helvetica Neue" w:hAnsi="Helvetica Neue"/>
@@ -759,16 +723,7 @@
               <w:sz w:val="22"/>
               <w:szCs w:val="22"/>
             </w:rPr>
-            <w:t>…………………………………………………………………………</w:t>
-          </w:r>
-          <w:proofErr w:type="gramStart"/>
-          <w:r>
-            <w:rPr>
-              <w:rFonts w:ascii="Helvetica Neue" w:hAnsi="Helvetica Neue"/>
-              <w:sz w:val="22"/>
-              <w:szCs w:val="22"/>
-            </w:rPr>
-            <w:t>…</w:t>
+            <w:t>……………………………………………………………………………</w:t>
           </w:r>
           <w:r>
             <w:rPr>
@@ -778,7 +733,6 @@
             </w:rPr>
             <w:t>..</w:t>
           </w:r>
-          <w:proofErr w:type="gramEnd"/>
         </w:p>
         <w:p>
           <w:pPr>
@@ -1281,7 +1235,6 @@
             </w:rPr>
             <w:t>…………………………………………………………</w:t>
           </w:r>
-          <w:proofErr w:type="gramStart"/>
           <w:r>
             <w:rPr>
               <w:rFonts w:ascii="Helvetica Neue" w:hAnsi="Helvetica Neue"/>
@@ -1289,81 +1242,6 @@
               <w:szCs w:val="22"/>
             </w:rPr>
             <w:t>….</w:t>
-          </w:r>
-          <w:r>
-            <w:rPr>
-              <w:rFonts w:ascii="Helvetica Neue" w:hAnsi="Helvetica Neue"/>
-              <w:sz w:val="22"/>
-              <w:szCs w:val="22"/>
-            </w:rPr>
-            <w:t>.</w:t>
-          </w:r>
-          <w:proofErr w:type="gramEnd"/>
-        </w:p>
-        <w:p>
-          <w:pPr>
-            <w:rPr>
-              <w:rFonts w:ascii="Helvetica Neue" w:hAnsi="Helvetica Neue"/>
-              <w:sz w:val="22"/>
-              <w:szCs w:val="22"/>
-            </w:rPr>
-          </w:pPr>
-          <w:r>
-            <w:rPr>
-              <w:rFonts w:ascii="Helvetica Neue" w:hAnsi="Helvetica Neue"/>
-              <w:sz w:val="22"/>
-              <w:szCs w:val="22"/>
-            </w:rPr>
-            <w:tab/>
-          </w:r>
-          <w:r>
-            <w:rPr>
-              <w:rFonts w:ascii="Helvetica Neue" w:hAnsi="Helvetica Neue"/>
-              <w:sz w:val="22"/>
-              <w:szCs w:val="22"/>
-            </w:rPr>
-            <w:tab/>
-            <w:t>3</w:t>
-          </w:r>
-          <w:r>
-            <w:rPr>
-              <w:rFonts w:ascii="Helvetica Neue" w:hAnsi="Helvetica Neue"/>
-              <w:sz w:val="22"/>
-              <w:szCs w:val="22"/>
-            </w:rPr>
-            <w:t>.2</w:t>
-          </w:r>
-          <w:r>
-            <w:rPr>
-              <w:rFonts w:ascii="Helvetica Neue" w:hAnsi="Helvetica Neue"/>
-              <w:sz w:val="22"/>
-              <w:szCs w:val="22"/>
-            </w:rPr>
-            <w:t xml:space="preserve">.3 </w:t>
-          </w:r>
-          <w:r>
-            <w:rPr>
-              <w:rFonts w:ascii="Helvetica Neue" w:hAnsi="Helvetica Neue"/>
-              <w:sz w:val="22"/>
-              <w:szCs w:val="22"/>
-            </w:rPr>
-            <w:t xml:space="preserve">Implementation </w:t>
-          </w:r>
-          <w:r>
-            <w:rPr>
-              <w:rFonts w:ascii="Helvetica Neue" w:hAnsi="Helvetica Neue"/>
-              <w:sz w:val="22"/>
-              <w:szCs w:val="22"/>
-            </w:rPr>
-            <w:t>…………………………………</w:t>
-          </w:r>
-          <w:r>
-            <w:rPr>
-              <w:rFonts w:ascii="Helvetica Neue" w:hAnsi="Helvetica Neue"/>
-              <w:sz w:val="22"/>
-              <w:szCs w:val="22"/>
-            </w:rPr>
-            <w:t>……………………</w:t>
           </w:r>
           <w:r>
             <w:rPr>
@@ -1397,6 +1275,80 @@
               <w:szCs w:val="22"/>
             </w:rPr>
             <w:tab/>
+            <w:t>3</w:t>
+          </w:r>
+          <w:r>
+            <w:rPr>
+              <w:rFonts w:ascii="Helvetica Neue" w:hAnsi="Helvetica Neue"/>
+              <w:sz w:val="22"/>
+              <w:szCs w:val="22"/>
+            </w:rPr>
+            <w:t>.2</w:t>
+          </w:r>
+          <w:r>
+            <w:rPr>
+              <w:rFonts w:ascii="Helvetica Neue" w:hAnsi="Helvetica Neue"/>
+              <w:sz w:val="22"/>
+              <w:szCs w:val="22"/>
+            </w:rPr>
+            <w:t xml:space="preserve">.3 </w:t>
+          </w:r>
+          <w:r>
+            <w:rPr>
+              <w:rFonts w:ascii="Helvetica Neue" w:hAnsi="Helvetica Neue"/>
+              <w:sz w:val="22"/>
+              <w:szCs w:val="22"/>
+            </w:rPr>
+            <w:t xml:space="preserve">Implementation </w:t>
+          </w:r>
+          <w:r>
+            <w:rPr>
+              <w:rFonts w:ascii="Helvetica Neue" w:hAnsi="Helvetica Neue"/>
+              <w:sz w:val="22"/>
+              <w:szCs w:val="22"/>
+            </w:rPr>
+            <w:t>…………………………………</w:t>
+          </w:r>
+          <w:r>
+            <w:rPr>
+              <w:rFonts w:ascii="Helvetica Neue" w:hAnsi="Helvetica Neue"/>
+              <w:sz w:val="22"/>
+              <w:szCs w:val="22"/>
+            </w:rPr>
+            <w:t>……………………</w:t>
+          </w:r>
+          <w:r>
+            <w:rPr>
+              <w:rFonts w:ascii="Helvetica Neue" w:hAnsi="Helvetica Neue"/>
+              <w:sz w:val="22"/>
+              <w:szCs w:val="22"/>
+            </w:rPr>
+            <w:t>.</w:t>
+          </w:r>
+        </w:p>
+        <w:p>
+          <w:pPr>
+            <w:rPr>
+              <w:rFonts w:ascii="Helvetica Neue" w:hAnsi="Helvetica Neue"/>
+              <w:sz w:val="22"/>
+              <w:szCs w:val="22"/>
+            </w:rPr>
+          </w:pPr>
+          <w:r>
+            <w:rPr>
+              <w:rFonts w:ascii="Helvetica Neue" w:hAnsi="Helvetica Neue"/>
+              <w:sz w:val="22"/>
+              <w:szCs w:val="22"/>
+            </w:rPr>
+            <w:tab/>
+          </w:r>
+          <w:r>
+            <w:rPr>
+              <w:rFonts w:ascii="Helvetica Neue" w:hAnsi="Helvetica Neue"/>
+              <w:sz w:val="22"/>
+              <w:szCs w:val="22"/>
+            </w:rPr>
+            <w:tab/>
             <w:t>3.</w:t>
           </w:r>
           <w:r>
@@ -1489,7 +1441,6 @@
             </w:rPr>
             <w:t>……………………………………………………………………</w:t>
           </w:r>
-          <w:proofErr w:type="gramStart"/>
           <w:r>
             <w:rPr>
               <w:rFonts w:ascii="Helvetica Neue" w:hAnsi="Helvetica Neue"/>
@@ -1498,7 +1449,6 @@
             </w:rPr>
             <w:t>…..</w:t>
           </w:r>
-          <w:proofErr w:type="gramEnd"/>
         </w:p>
         <w:p>
           <w:pPr>
@@ -2010,7 +1960,6 @@
             </w:rPr>
             <w:t>………</w:t>
           </w:r>
-          <w:proofErr w:type="gramStart"/>
           <w:r>
             <w:rPr>
               <w:rFonts w:ascii="Helvetica Neue" w:hAnsi="Helvetica Neue"/>
@@ -2019,7 +1968,6 @@
             </w:rPr>
             <w:t>…..</w:t>
           </w:r>
-          <w:proofErr w:type="gramEnd"/>
           <w:r>
             <w:rPr>
               <w:rFonts w:ascii="Helvetica Neue" w:hAnsi="Helvetica Neue"/>
@@ -2068,18 +2016,8 @@
               <w:sz w:val="22"/>
               <w:szCs w:val="22"/>
             </w:rPr>
-            <w:t>………………</w:t>
+            <w:t>…………………..</w:t>
           </w:r>
-          <w:proofErr w:type="gramStart"/>
-          <w:r>
-            <w:rPr>
-              <w:rFonts w:ascii="Helvetica Neue" w:hAnsi="Helvetica Neue"/>
-              <w:sz w:val="22"/>
-              <w:szCs w:val="22"/>
-            </w:rPr>
-            <w:t>…..</w:t>
-          </w:r>
-          <w:proofErr w:type="gramEnd"/>
           <w:r>
             <w:rPr>
               <w:rFonts w:ascii="Helvetica Neue" w:hAnsi="Helvetica Neue"/>
@@ -2193,18 +2131,8 @@
               <w:sz w:val="22"/>
               <w:szCs w:val="22"/>
             </w:rPr>
-            <w:t>…</w:t>
+            <w:t>……..</w:t>
           </w:r>
-          <w:proofErr w:type="gramStart"/>
-          <w:r>
-            <w:rPr>
-              <w:rFonts w:ascii="Helvetica Neue" w:hAnsi="Helvetica Neue"/>
-              <w:sz w:val="22"/>
-              <w:szCs w:val="22"/>
-            </w:rPr>
-            <w:t>…..</w:t>
-          </w:r>
-          <w:proofErr w:type="gramEnd"/>
         </w:p>
         <w:p>
           <w:pPr>
@@ -5675,21 +5603,7 @@
         <w:rPr>
           <w:rFonts w:ascii="Helvetica Neue" w:hAnsi="Helvetica Neue"/>
         </w:rPr>
-        <w:t xml:space="preserve">Fake News definition is comprised of misinformation and intent. This is true for both articles and social media posts as the intent behind one </w:t>
-      </w:r>
-      <w:proofErr w:type="gramStart"/>
-      <w:r>
-        <w:rPr>
-          <w:rFonts w:ascii="Helvetica Neue" w:hAnsi="Helvetica Neue"/>
-        </w:rPr>
-        <w:t>binds</w:t>
-      </w:r>
-      <w:proofErr w:type="gramEnd"/>
-      <w:r>
-        <w:rPr>
-          <w:rFonts w:ascii="Helvetica Neue" w:hAnsi="Helvetica Neue"/>
-        </w:rPr>
-        <w:t xml:space="preserve"> it to the other</w:t>
+        <w:t>Fake News definition is comprised of misinformation and intent. This is true for both articles and social media posts as the intent behind one binds it to the other</w:t>
       </w:r>
       <w:r>
         <w:rPr>
@@ -8576,21 +8490,7 @@
         <w:rPr>
           <w:rFonts w:ascii="Helvetica Neue" w:hAnsi="Helvetica Neue"/>
         </w:rPr>
-        <w:t xml:space="preserve"> local database. A MongoDB database was created for the whole research project called “</w:t>
-      </w:r>
-      <w:proofErr w:type="spellStart"/>
-      <w:r>
-        <w:rPr>
-          <w:rFonts w:ascii="Helvetica Neue" w:hAnsi="Helvetica Neue"/>
-        </w:rPr>
-        <w:t>transferdb</w:t>
-      </w:r>
-      <w:proofErr w:type="spellEnd"/>
-      <w:r>
-        <w:rPr>
-          <w:rFonts w:ascii="Helvetica Neue" w:hAnsi="Helvetica Neue"/>
-        </w:rPr>
-        <w:t>”</w:t>
+        <w:t xml:space="preserve"> local database. A MongoDB database was created for the whole research project called “transferdb”</w:t>
       </w:r>
       <w:r>
         <w:rPr>
@@ -10289,21 +10189,7 @@
         <w:rPr>
           <w:rFonts w:ascii="Helvetica Neue" w:hAnsi="Helvetica Neue"/>
         </w:rPr>
-        <w:t xml:space="preserve">numerous </w:t>
-      </w:r>
-      <w:proofErr w:type="gramStart"/>
-      <w:r>
-        <w:rPr>
-          <w:rFonts w:ascii="Helvetica Neue" w:hAnsi="Helvetica Neue"/>
-        </w:rPr>
-        <w:t>amount</w:t>
-      </w:r>
-      <w:proofErr w:type="gramEnd"/>
-      <w:r>
-        <w:rPr>
-          <w:rFonts w:ascii="Helvetica Neue" w:hAnsi="Helvetica Neue"/>
-        </w:rPr>
-        <w:t xml:space="preserve"> of Tweets unrelated to transfers, or containing vague material not </w:t>
+        <w:t xml:space="preserve">numerous amount of Tweets unrelated to transfers, or containing vague material not </w:t>
       </w:r>
       <w:r>
         <w:rPr>
@@ -10800,21 +10686,7 @@
         <w:rPr>
           <w:rFonts w:ascii="Helvetica Neue" w:hAnsi="Helvetica Neue"/>
         </w:rPr>
-        <w:t xml:space="preserve"> The “</w:t>
-      </w:r>
-      <w:proofErr w:type="spellStart"/>
-      <w:r>
-        <w:rPr>
-          <w:rFonts w:ascii="Helvetica Neue" w:hAnsi="Helvetica Neue"/>
-        </w:rPr>
-        <w:t>generate_syns</w:t>
-      </w:r>
-      <w:proofErr w:type="spellEnd"/>
-      <w:r>
-        <w:rPr>
-          <w:rFonts w:ascii="Helvetica Neue" w:hAnsi="Helvetica Neue"/>
-        </w:rPr>
-        <w:t>” function in db.py was created to handle this, and each club name entry into the collection also contained abbreviations to ensure all club name, nickname and abbreviations were stored for the NER phase.</w:t>
+        <w:t xml:space="preserve"> The “generate_syns” function in db.py was created to handle this, and each club name entry into the collection also contained abbreviations to ensure all club name, nickname and abbreviations were stored for the NER phase.</w:t>
       </w:r>
       <w:r>
         <w:rPr>
@@ -11364,21 +11236,7 @@
         <w:rPr>
           <w:rFonts w:ascii="Helvetica Neue" w:hAnsi="Helvetica Neue"/>
         </w:rPr>
-        <w:t xml:space="preserve">There was an issue which cropped up several times when using the </w:t>
-      </w:r>
-      <w:proofErr w:type="spellStart"/>
-      <w:r>
-        <w:rPr>
-          <w:rFonts w:ascii="Helvetica Neue" w:hAnsi="Helvetica Neue"/>
-        </w:rPr>
-        <w:t>GetOldTweet</w:t>
-      </w:r>
-      <w:proofErr w:type="spellEnd"/>
-      <w:r>
-        <w:rPr>
-          <w:rFonts w:ascii="Helvetica Neue" w:hAnsi="Helvetica Neue"/>
-        </w:rPr>
-        <w:t xml:space="preserve"> code. Essentially, if you query too many times you get limited and the twitter data</w:t>
+        <w:t>There was an issue which cropped up several times when using the GetOldTweet code. Essentially, if you query too many times you get limited and the twitter data</w:t>
       </w:r>
       <w:r>
         <w:rPr>
@@ -11453,21 +11311,7 @@
         <w:rPr>
           <w:rFonts w:ascii="Helvetica Neue" w:hAnsi="Helvetica Neue"/>
         </w:rPr>
-        <w:t xml:space="preserve">his was an issue or not. On one hand, during classification, if you model is seeing the same tweet text over and over for different data points this is not ideal. On the other </w:t>
-      </w:r>
-      <w:proofErr w:type="gramStart"/>
-      <w:r>
-        <w:rPr>
-          <w:rFonts w:ascii="Helvetica Neue" w:hAnsi="Helvetica Neue"/>
-        </w:rPr>
-        <w:t>hand</w:t>
-      </w:r>
-      <w:proofErr w:type="gramEnd"/>
-      <w:r>
-        <w:rPr>
-          <w:rFonts w:ascii="Helvetica Neue" w:hAnsi="Helvetica Neue"/>
-        </w:rPr>
-        <w:t xml:space="preserve"> if the model was to have several other input features like “retweets” and “likes” then It may be useful to research the </w:t>
+        <w:t xml:space="preserve">his was an issue or not. On one hand, during classification, if you model is seeing the same tweet text over and over for different data points this is not ideal. On the other hand if the model was to have several other input features like “retweets” and “likes” then It may be useful to research the </w:t>
       </w:r>
       <w:r>
         <w:rPr>
@@ -12008,21 +11852,7 @@
           <w:rFonts w:ascii="Helvetica Neue" w:hAnsi="Helvetica Neue"/>
         </w:rPr>
         <w:lastRenderedPageBreak/>
-        <w:t xml:space="preserve">This is where Natural Language Process (NLP) techniques were used. &lt;NLP </w:t>
-      </w:r>
-      <w:proofErr w:type="spellStart"/>
-      <w:r>
-        <w:rPr>
-          <w:rFonts w:ascii="Helvetica Neue" w:hAnsi="Helvetica Neue"/>
-        </w:rPr>
-        <w:t>speil</w:t>
-      </w:r>
-      <w:proofErr w:type="spellEnd"/>
-      <w:r>
-        <w:rPr>
-          <w:rFonts w:ascii="Helvetica Neue" w:hAnsi="Helvetica Neue"/>
-        </w:rPr>
-        <w:t>&gt;</w:t>
+        <w:t>This is where Natural Language Process (NLP) techniques were used. &lt;NLP speil&gt;</w:t>
       </w:r>
     </w:p>
     <w:p>
@@ -12531,17 +12361,8 @@
           <w:b/>
         </w:rPr>
         <w:lastRenderedPageBreak/>
-        <w:t xml:space="preserve">Tweet </w:t>
-      </w:r>
-      <w:proofErr w:type="gramStart"/>
-      <w:r>
-        <w:rPr>
-          <w:rFonts w:ascii="Helvetica Neue" w:hAnsi="Helvetica Neue"/>
-          <w:b/>
-        </w:rPr>
-        <w:t>text :</w:t>
-      </w:r>
-      <w:proofErr w:type="gramEnd"/>
+        <w:t>Tweet text :</w:t>
+      </w:r>
       <w:r>
         <w:rPr>
           <w:rFonts w:ascii="Helvetica Neue" w:hAnsi="Helvetica Neue"/>
@@ -12987,23 +12808,7 @@
           <w:rFonts w:ascii="Helvetica Neue" w:hAnsi="Helvetica Neue"/>
           <w:i/>
         </w:rPr>
-        <w:t>“process_</w:t>
-      </w:r>
-      <w:proofErr w:type="gramStart"/>
-      <w:r>
-        <w:rPr>
-          <w:rFonts w:ascii="Helvetica Neue" w:hAnsi="Helvetica Neue"/>
-          <w:i/>
-        </w:rPr>
-        <w:t>tweet(</w:t>
-      </w:r>
-      <w:proofErr w:type="gramEnd"/>
-      <w:r>
-        <w:rPr>
-          <w:rFonts w:ascii="Helvetica Neue" w:hAnsi="Helvetica Neue"/>
-          <w:i/>
-        </w:rPr>
-        <w:t>)”</w:t>
+        <w:t>“process_tweet()”</w:t>
       </w:r>
       <w:r>
         <w:rPr>
@@ -18049,7 +17854,7 @@
           </mc:Choice>
           <mc:Fallback>
             <w:pict>
-              <v:shapetype w14:anchorId="0A61820C" id="_x0000_t32" coordsize="21600,21600" o:spt="32" o:oned="t" path="m,l21600,21600e" filled="f">
+              <v:shapetype w14:anchorId="250DB330" id="_x0000_t32" coordsize="21600,21600" o:spt="32" o:oned="t" path="m,l21600,21600e" filled="f">
                 <v:path arrowok="t" fillok="f" o:connecttype="none"/>
                 <o:lock v:ext="edit" shapetype="t"/>
               </v:shapetype>
@@ -18126,7 +17931,7 @@
           </mc:Choice>
           <mc:Fallback>
             <w:pict>
-              <v:shape w14:anchorId="38452F6C" id="Straight Arrow Connector 18" o:spid="_x0000_s1026" type="#_x0000_t32" style="position:absolute;margin-left:260.45pt;margin-top:68.95pt;width:48.55pt;height:9.95pt;z-index:251666432;visibility:visible;mso-wrap-style:square;mso-width-percent:0;mso-height-percent:0;mso-wrap-distance-left:9pt;mso-wrap-distance-top:0;mso-wrap-distance-right:9pt;mso-wrap-distance-bottom:0;mso-position-horizontal:absolute;mso-position-horizontal-relative:text;mso-position-vertical:absolute;mso-position-vertical-relative:text;mso-width-percent:0;mso-height-percent:0;mso-width-relative:margin;mso-height-relative:margin" o:gfxdata="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" strokecolor="#4472c4 [3204]" strokeweight=".5pt">
+              <v:shape w14:anchorId="11423F3E" id="Straight Arrow Connector 18" o:spid="_x0000_s1026" type="#_x0000_t32" style="position:absolute;margin-left:260.45pt;margin-top:68.95pt;width:48.55pt;height:9.95pt;z-index:251666432;visibility:visible;mso-wrap-style:square;mso-width-percent:0;mso-height-percent:0;mso-wrap-distance-left:9pt;mso-wrap-distance-top:0;mso-wrap-distance-right:9pt;mso-wrap-distance-bottom:0;mso-position-horizontal:absolute;mso-position-horizontal-relative:text;mso-position-vertical:absolute;mso-position-vertical-relative:text;mso-width-percent:0;mso-height-percent:0;mso-width-relative:margin;mso-height-relative:margin" o:gfxdata="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" strokecolor="#4472c4 [3204]" strokeweight=".5pt">
                 <v:stroke endarrow="block" joinstyle="miter"/>
               </v:shape>
             </w:pict>
@@ -18199,7 +18004,7 @@
           </mc:Choice>
           <mc:Fallback>
             <w:pict>
-              <v:shape w14:anchorId="6416B2A7" id="Straight Arrow Connector 17" o:spid="_x0000_s1026" type="#_x0000_t32" style="position:absolute;margin-left:261.95pt;margin-top:12.65pt;width:47.05pt;height:15.85pt;z-index:251664384;visibility:visible;mso-wrap-style:square;mso-width-percent:0;mso-height-percent:0;mso-wrap-distance-left:9pt;mso-wrap-distance-top:0;mso-wrap-distance-right:9pt;mso-wrap-distance-bottom:0;mso-position-horizontal:absolute;mso-position-horizontal-relative:text;mso-position-vertical:absolute;mso-position-vertical-relative:text;mso-width-percent:0;mso-height-percent:0;mso-width-relative:margin;mso-height-relative:margin" o:gfxdata="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" strokecolor="#4472c4 [3204]" strokeweight=".5pt">
+              <v:shape w14:anchorId="2A12372B" id="Straight Arrow Connector 17" o:spid="_x0000_s1026" type="#_x0000_t32" style="position:absolute;margin-left:261.95pt;margin-top:12.65pt;width:47.05pt;height:15.85pt;z-index:251664384;visibility:visible;mso-wrap-style:square;mso-width-percent:0;mso-height-percent:0;mso-wrap-distance-left:9pt;mso-wrap-distance-top:0;mso-wrap-distance-right:9pt;mso-wrap-distance-bottom:0;mso-position-horizontal:absolute;mso-position-horizontal-relative:text;mso-position-vertical:absolute;mso-position-vertical-relative:text;mso-width-percent:0;mso-height-percent:0;mso-width-relative:margin;mso-height-relative:margin" o:gfxdata="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" strokecolor="#4472c4 [3204]" strokeweight=".5pt">
                 <v:stroke endarrow="block" joinstyle="miter"/>
               </v:shape>
             </w:pict>
@@ -18266,7 +18071,7 @@
           </mc:Choice>
           <mc:Fallback>
             <w:pict>
-              <v:shape w14:anchorId="7F947E24" id="Straight Arrow Connector 16" o:spid="_x0000_s1026" type="#_x0000_t32" style="position:absolute;margin-left:140.95pt;margin-top:13.05pt;width:83.5pt;height:0;flip:x;z-index:251662336;visibility:visible;mso-wrap-style:square;mso-wrap-distance-left:9pt;mso-wrap-distance-top:0;mso-wrap-distance-right:9pt;mso-wrap-distance-bottom:0;mso-position-horizontal:absolute;mso-position-horizontal-relative:text;mso-position-vertical:absolute;mso-position-vertical-relative:text" o:gfxdata="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" strokecolor="#4472c4 [3204]" strokeweight=".5pt">
+              <v:shape w14:anchorId="07A60CB9" id="Straight Arrow Connector 16" o:spid="_x0000_s1026" type="#_x0000_t32" style="position:absolute;margin-left:140.95pt;margin-top:13.05pt;width:83.5pt;height:0;flip:x;z-index:251662336;visibility:visible;mso-wrap-style:square;mso-wrap-distance-left:9pt;mso-wrap-distance-top:0;mso-wrap-distance-right:9pt;mso-wrap-distance-bottom:0;mso-position-horizontal:absolute;mso-position-horizontal-relative:text;mso-position-vertical:absolute;mso-position-vertical-relative:text" o:gfxdata="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" strokecolor="#4472c4 [3204]" strokeweight=".5pt">
                 <v:stroke endarrow="block" joinstyle="miter"/>
               </v:shape>
             </w:pict>
@@ -18665,36 +18470,14 @@
         <w:rPr>
           <w:rFonts w:ascii="Helvetica Neue" w:hAnsi="Helvetica Neue"/>
         </w:rPr>
-        <w:t xml:space="preserve">or this </w:t>
-      </w:r>
-      <w:proofErr w:type="gramStart"/>
-      <w:r>
-        <w:rPr>
-          <w:rFonts w:ascii="Helvetica Neue" w:hAnsi="Helvetica Neue"/>
-        </w:rPr>
-        <w:t>reason</w:t>
-      </w:r>
-      <w:proofErr w:type="gramEnd"/>
-      <w:r>
-        <w:rPr>
-          <w:rFonts w:ascii="Helvetica Neue" w:hAnsi="Helvetica Neue"/>
-        </w:rPr>
-        <w:t xml:space="preserve"> the</w:t>
-      </w:r>
-      <w:r>
-        <w:rPr>
-          <w:rFonts w:ascii="Helvetica Neue" w:hAnsi="Helvetica Neue"/>
-        </w:rPr>
-        <w:t xml:space="preserve"> </w:t>
-      </w:r>
-      <w:proofErr w:type="spellStart"/>
-      <w:r>
-        <w:rPr>
-          <w:rFonts w:ascii="Helvetica Neue" w:hAnsi="Helvetica Neue"/>
-        </w:rPr>
-        <w:t>sepCNN</w:t>
-      </w:r>
-      <w:proofErr w:type="spellEnd"/>
+        <w:t>or this reason the</w:t>
+      </w:r>
+      <w:r>
+        <w:rPr>
+          <w:rFonts w:ascii="Helvetica Neue" w:hAnsi="Helvetica Neue"/>
+        </w:rPr>
+        <w:t xml:space="preserve"> sepCNN</w:t>
+      </w:r>
       <w:r>
         <w:rPr>
           <w:rFonts w:ascii="Helvetica Neue" w:hAnsi="Helvetica Neue"/>
@@ -19360,7 +19143,6 @@
         </w:rPr>
         <w:t xml:space="preserve"> performance measurement for the problem at different classification </w:t>
       </w:r>
-      <w:proofErr w:type="gramStart"/>
       <w:r>
         <w:rPr>
           <w:rFonts w:ascii="Helvetica Neue" w:hAnsi="Helvetica Neue"/>
@@ -19368,7 +19150,6 @@
         </w:rPr>
         <w:t>threshold’s</w:t>
       </w:r>
-      <w:proofErr w:type="gramEnd"/>
       <w:r>
         <w:rPr>
           <w:rFonts w:ascii="Helvetica Neue" w:hAnsi="Helvetica Neue"/>
@@ -19443,8 +19224,115 @@
           <w:color w:val="000000" w:themeColor="text1"/>
         </w:rPr>
       </w:pPr>
+      <w:r>
+        <w:rPr>
+          <w:rFonts w:ascii="Helvetica Neue" w:hAnsi="Helvetica Neue"/>
+          <w:color w:val="000000" w:themeColor="text1"/>
+        </w:rPr>
+        <w:t>&lt;resutls</w:t>
+      </w:r>
       <w:bookmarkStart w:id="0" w:name="_GoBack"/>
       <w:bookmarkEnd w:id="0"/>
+      <w:r>
+        <w:rPr>
+          <w:rFonts w:ascii="Helvetica Neue" w:hAnsi="Helvetica Neue"/>
+          <w:color w:val="000000" w:themeColor="text1"/>
+        </w:rPr>
+        <w:t>&gt;</w:t>
+      </w:r>
+    </w:p>
+    <w:p>
+      <w:pPr>
+        <w:autoSpaceDE w:val="0"/>
+        <w:autoSpaceDN w:val="0"/>
+        <w:adjustRightInd w:val="0"/>
+        <w:spacing w:line="288" w:lineRule="auto"/>
+        <w:rPr>
+          <w:rFonts w:ascii="Helvetica Neue" w:hAnsi="Helvetica Neue"/>
+          <w:color w:val="000000" w:themeColor="text1"/>
+        </w:rPr>
+      </w:pPr>
+      <w:r>
+        <w:rPr>
+          <w:rFonts w:ascii="Helvetica Neue" w:hAnsi="Helvetica Neue"/>
+          <w:color w:val="000000" w:themeColor="text1"/>
+        </w:rPr>
+        <w:t>The MLP model was defined using Keras layers, the main activation function used was R</w:t>
+      </w:r>
+      <w:r>
+        <w:rPr>
+          <w:rFonts w:ascii="Helvetica Neue" w:hAnsi="Helvetica Neue"/>
+          <w:color w:val="000000" w:themeColor="text1"/>
+        </w:rPr>
+        <w:t>elu</w:t>
+      </w:r>
+      <w:r>
+        <w:rPr>
+          <w:rFonts w:ascii="Helvetica Neue" w:hAnsi="Helvetica Neue"/>
+          <w:color w:val="000000" w:themeColor="text1"/>
+        </w:rPr>
+        <w:t>. A dropout rate was set at each layer and different values were experiment with. Dropout is a form of regularization used in neural networks</w:t>
+      </w:r>
+      <w:r>
+        <w:rPr>
+          <w:rStyle w:val="FootnoteReference"/>
+          <w:rFonts w:ascii="Helvetica Neue" w:hAnsi="Helvetica Neue"/>
+          <w:color w:val="000000" w:themeColor="text1"/>
+        </w:rPr>
+        <w:footnoteReference w:id="42"/>
+      </w:r>
+      <w:r>
+        <w:rPr>
+          <w:rFonts w:ascii="Helvetica Neue" w:hAnsi="Helvetica Neue"/>
+          <w:color w:val="000000" w:themeColor="text1"/>
+        </w:rPr>
+        <w:t xml:space="preserve">. It works by randomly </w:t>
+      </w:r>
+      <w:r>
+        <w:rPr>
+          <w:rFonts w:ascii="Helvetica Neue" w:hAnsi="Helvetica Neue"/>
+          <w:color w:val="000000" w:themeColor="text1"/>
+        </w:rPr>
+        <w:t>dropping unit activations for a single gradient step, at a predefined rate</w:t>
+      </w:r>
+      <w:r>
+        <w:rPr>
+          <w:rFonts w:ascii="Helvetica Neue" w:hAnsi="Helvetica Neue"/>
+          <w:color w:val="000000" w:themeColor="text1"/>
+        </w:rPr>
+        <w:t>.</w:t>
+      </w:r>
+    </w:p>
+    <w:p>
+      <w:pPr>
+        <w:autoSpaceDE w:val="0"/>
+        <w:autoSpaceDN w:val="0"/>
+        <w:adjustRightInd w:val="0"/>
+        <w:spacing w:line="288" w:lineRule="auto"/>
+        <w:rPr>
+          <w:rFonts w:ascii="Helvetica Neue" w:hAnsi="Helvetica Neue"/>
+          <w:color w:val="000000" w:themeColor="text1"/>
+        </w:rPr>
+      </w:pPr>
+    </w:p>
+    <w:p>
+      <w:pPr>
+        <w:autoSpaceDE w:val="0"/>
+        <w:autoSpaceDN w:val="0"/>
+        <w:adjustRightInd w:val="0"/>
+        <w:spacing w:line="288" w:lineRule="auto"/>
+        <w:rPr>
+          <w:rFonts w:ascii="Helvetica Neue" w:hAnsi="Helvetica Neue"/>
+          <w:color w:val="000000" w:themeColor="text1"/>
+        </w:rPr>
+      </w:pPr>
+      <w:r>
+        <w:rPr>
+          <w:rFonts w:ascii="Helvetica Neue" w:hAnsi="Helvetica Neue"/>
+          <w:color w:val="000000" w:themeColor="text1"/>
+        </w:rPr>
+        <w:t xml:space="preserve">The main hyperparameters tuned were the dropout rate, the number of layers and the number of units per layer. </w:t>
+      </w:r>
     </w:p>
     <w:sectPr>
       <w:pgSz w:w="11900" w:h="16840"/>
@@ -20532,6 +20420,27 @@
           <w:lang w:val="en-US"/>
         </w:rPr>
       </w:pPr>
+    </w:p>
+  </w:footnote>
+  <w:footnote w:id="42">
+    <w:p>
+      <w:r>
+        <w:rPr>
+          <w:rStyle w:val="FootnoteReference"/>
+        </w:rPr>
+        <w:footnoteRef/>
+      </w:r>
+      <w:r>
+        <w:t xml:space="preserve"> </w:t>
+      </w:r>
+      <w:hyperlink r:id="rId23" w:history="1">
+        <w:r>
+          <w:rPr>
+            <w:rStyle w:val="Hyperlink"/>
+          </w:rPr>
+          <w:t>https://developers.google.com/machine-learning/crash-course/training-neural-networks/best-practices</w:t>
+        </w:r>
+      </w:hyperlink>
     </w:p>
   </w:footnote>
 </w:footnotes>
@@ -22686,7 +22595,7 @@
 </file>
 
 <file path=customXml/itemProps1.xml><?xml version="1.0" encoding="utf-8"?>
-<ds:datastoreItem xmlns:ds="http://schemas.openxmlformats.org/officeDocument/2006/customXml" ds:itemID="{1842DA2C-C7FF-B540-9BBD-414B6DE70C62}">
+<ds:datastoreItem xmlns:ds="http://schemas.openxmlformats.org/officeDocument/2006/customXml" ds:itemID="{845DF744-BD46-3341-B88F-7CDFCF1864B6}">
   <ds:schemaRefs>
     <ds:schemaRef ds:uri="http://schemas.openxmlformats.org/officeDocument/2006/bibliography"/>
   </ds:schemaRefs>

</xml_diff>

<commit_message>
1/2 res eval done
</commit_message>
<xml_diff>
--- a/docs/dissertation.docx
+++ b/docs/dissertation.docx
@@ -35083,14 +35083,14 @@
                 <w:rFonts w:ascii="Helvetica Neue" w:hAnsi="Helvetica Neue"/>
                 <w:szCs w:val="32"/>
               </w:rPr>
-              <w:t>0.68</w:t>
-            </w:r>
-            <w:r>
-              <w:rPr>
-                <w:rFonts w:ascii="Helvetica Neue" w:hAnsi="Helvetica Neue"/>
-                <w:szCs w:val="32"/>
-              </w:rPr>
-              <w:t>****</w:t>
+              <w:t>0.</w:t>
+            </w:r>
+            <w:r>
+              <w:rPr>
+                <w:rFonts w:ascii="Helvetica Neue" w:hAnsi="Helvetica Neue"/>
+                <w:szCs w:val="32"/>
+              </w:rPr>
+              <w:t>82</w:t>
             </w:r>
           </w:p>
         </w:tc>
@@ -36151,6 +36151,15 @@
         </w:rPr>
       </w:pPr>
     </w:p>
+    <w:p>
+      <w:pPr>
+        <w:spacing w:line="288" w:lineRule="auto"/>
+        <w:rPr>
+          <w:rFonts w:ascii="Helvetica Neue" w:hAnsi="Helvetica Neue"/>
+          <w:szCs w:val="32"/>
+        </w:rPr>
+      </w:pPr>
+    </w:p>
     <w:tbl>
       <w:tblPr>
         <w:tblStyle w:val="TableGrid"/>
@@ -36187,6 +36196,7 @@
                 <w:sz w:val="21"/>
                 <w:szCs w:val="32"/>
               </w:rPr>
+              <w:lastRenderedPageBreak/>
               <w:t>Mean AUC</w:t>
             </w:r>
           </w:p>
@@ -36264,7 +36274,6 @@
                 <w:rFonts w:ascii="Helvetica Neue" w:hAnsi="Helvetica Neue"/>
                 <w:szCs w:val="32"/>
               </w:rPr>
-              <w:lastRenderedPageBreak/>
               <w:t>0.675</w:t>
             </w:r>
           </w:p>
@@ -38704,7 +38713,6 @@
           <w:rFonts w:ascii="Helvetica Neue" w:hAnsi="Helvetica Neue"/>
           <w:szCs w:val="32"/>
         </w:rPr>
-        <w:lastRenderedPageBreak/>
         <w:t>Sample learning performance curves:</w:t>
       </w:r>
     </w:p>
@@ -40447,170 +40455,234 @@
         </w:rPr>
         <w:t>0.</w:t>
       </w:r>
+      <w:r>
+        <w:rPr>
+          <w:rFonts w:ascii="Helvetica Neue" w:hAnsi="Helvetica Neue"/>
+        </w:rPr>
+        <w:t xml:space="preserve"> The aim was to develop an iteration with more layers than iteration </w:t>
+      </w:r>
+      <w:r>
+        <w:rPr>
+          <w:rFonts w:ascii="Helvetica Neue" w:hAnsi="Helvetica Neue"/>
+        </w:rPr>
+        <w:t>2</w:t>
+      </w:r>
+      <w:r>
+        <w:rPr>
+          <w:rFonts w:ascii="Helvetica Neue" w:hAnsi="Helvetica Neue"/>
+        </w:rPr>
+        <w:t xml:space="preserve">.0 but less than </w:t>
+      </w:r>
+      <w:r>
+        <w:rPr>
+          <w:rFonts w:ascii="Helvetica Neue" w:hAnsi="Helvetica Neue"/>
+        </w:rPr>
+        <w:t>1</w:t>
+      </w:r>
+      <w:r>
+        <w:rPr>
+          <w:rFonts w:ascii="Helvetica Neue" w:hAnsi="Helvetica Neue"/>
+        </w:rPr>
+        <w:t>.0</w:t>
+      </w:r>
+      <w:r>
+        <w:rPr>
+          <w:rFonts w:ascii="Helvetica Neue" w:hAnsi="Helvetica Neue"/>
+        </w:rPr>
+        <w:t xml:space="preserve">, in hope of providing a model capable of performing better than the two previous iterations. </w:t>
+      </w:r>
+      <w:r>
+        <w:rPr>
+          <w:rFonts w:ascii="Helvetica Neue" w:hAnsi="Helvetica Neue"/>
+        </w:rPr>
+        <w:t>As observed in iteration 2.0, larger number of units in each hidden</w:t>
+      </w:r>
+      <w:r>
+        <w:rPr>
+          <w:rFonts w:ascii="Helvetica Neue" w:hAnsi="Helvetica Neue"/>
+        </w:rPr>
+        <w:t xml:space="preserve"> </w:t>
+      </w:r>
+      <w:r>
+        <w:rPr>
+          <w:rFonts w:ascii="Helvetica Neue" w:hAnsi="Helvetica Neue"/>
+        </w:rPr>
+        <w:t xml:space="preserve">layer led to </w:t>
+      </w:r>
+      <w:r>
+        <w:rPr>
+          <w:rFonts w:ascii="Helvetica Neue" w:hAnsi="Helvetica Neue"/>
+        </w:rPr>
+        <w:t xml:space="preserve">the model’s inability to adjust to unseen data. </w:t>
+      </w:r>
+    </w:p>
+    <w:p>
+      <w:pPr>
+        <w:spacing w:line="288" w:lineRule="auto"/>
+        <w:rPr>
+          <w:rFonts w:ascii="Helvetica Neue" w:hAnsi="Helvetica Neue"/>
+        </w:rPr>
+      </w:pPr>
+    </w:p>
+    <w:p>
+      <w:pPr>
+        <w:spacing w:line="288" w:lineRule="auto"/>
+        <w:rPr>
+          <w:rFonts w:ascii="Helvetica Neue" w:hAnsi="Helvetica Neue"/>
+        </w:rPr>
+      </w:pPr>
+      <w:r>
+        <w:rPr>
+          <w:rFonts w:ascii="Helvetica Neue" w:hAnsi="Helvetica Neue"/>
+        </w:rPr>
+        <w:t>After the testing several NN depth values it became apparent that</w:t>
+      </w:r>
+      <w:r>
+        <w:rPr>
+          <w:rFonts w:ascii="Helvetica Neue" w:hAnsi="Helvetica Neue"/>
+        </w:rPr>
+        <w:t xml:space="preserve"> a model with four hidden layers was providing promising results.</w:t>
+      </w:r>
+      <w:r>
+        <w:rPr>
+          <w:rFonts w:ascii="Helvetica Neue" w:hAnsi="Helvetica Neue"/>
+        </w:rPr>
+        <w:t xml:space="preserve"> Variation 4.1 was a simple design of four layers and four units. It provided as high AUC score as most of the variations in Iteration 2.0</w:t>
+      </w:r>
+      <w:r>
+        <w:rPr>
+          <w:rFonts w:ascii="Helvetica Neue" w:hAnsi="Helvetica Neue"/>
+        </w:rPr>
+        <w:t xml:space="preserve">, whilst providing a low loss value in testing as well. </w:t>
+      </w:r>
+    </w:p>
+    <w:p>
+      <w:pPr>
+        <w:spacing w:line="288" w:lineRule="auto"/>
+        <w:rPr>
+          <w:rFonts w:ascii="Helvetica Neue" w:hAnsi="Helvetica Neue"/>
+        </w:rPr>
+      </w:pPr>
+    </w:p>
+    <w:p>
+      <w:pPr>
+        <w:spacing w:line="288" w:lineRule="auto"/>
+        <w:rPr>
+          <w:rFonts w:ascii="Helvetica Neue" w:hAnsi="Helvetica Neue"/>
+        </w:rPr>
+      </w:pPr>
+      <w:r>
+        <w:rPr>
+          <w:rFonts w:ascii="Helvetica Neue" w:hAnsi="Helvetica Neue"/>
+        </w:rPr>
+        <w:t xml:space="preserve">Although the accuracy scores achieved here matched the </w:t>
+      </w:r>
+      <w:r>
+        <w:rPr>
+          <w:rFonts w:ascii="Helvetica Neue" w:hAnsi="Helvetica Neue"/>
+        </w:rPr>
+        <w:t>ones of previous iterations, the loss scores in testing and variation in all testing metrics was not fixed by the new design.</w:t>
+      </w:r>
+    </w:p>
+    <w:p>
+      <w:pPr>
+        <w:spacing w:line="288" w:lineRule="auto"/>
+        <w:rPr>
+          <w:rFonts w:ascii="Helvetica Neue" w:hAnsi="Helvetica Neue"/>
+        </w:rPr>
+      </w:pPr>
+    </w:p>
+    <w:p>
+      <w:pPr>
+        <w:spacing w:line="288" w:lineRule="auto"/>
+        <w:rPr>
+          <w:rFonts w:ascii="Helvetica Neue" w:hAnsi="Helvetica Neue"/>
+        </w:rPr>
+      </w:pPr>
+      <w:r>
+        <w:rPr>
+          <w:rFonts w:ascii="Helvetica Neue" w:hAnsi="Helvetica Neue"/>
+        </w:rPr>
+        <w:t xml:space="preserve">Iterations 3.3, 3.4, and 3.5 contributed to the researches statement that the more units added to each hidden layer the more the model will overfit the training data. </w:t>
+      </w:r>
+    </w:p>
+    <w:p>
+      <w:pPr>
+        <w:spacing w:line="288" w:lineRule="auto"/>
+        <w:rPr>
+          <w:rFonts w:ascii="Helvetica Neue" w:hAnsi="Helvetica Neue"/>
+          <w:u w:val="single"/>
+        </w:rPr>
+      </w:pPr>
+    </w:p>
+    <w:p>
+      <w:pPr>
+        <w:spacing w:line="288" w:lineRule="auto"/>
+        <w:rPr>
+          <w:rFonts w:ascii="Helvetica Neue" w:hAnsi="Helvetica Neue"/>
+          <w:u w:val="single"/>
+        </w:rPr>
+      </w:pPr>
+      <w:r>
+        <w:rPr>
+          <w:rFonts w:ascii="Helvetica Neue" w:hAnsi="Helvetica Neue"/>
+          <w:u w:val="single"/>
+        </w:rPr>
+        <w:t>5.3.4 Summary</w:t>
+      </w:r>
+    </w:p>
+    <w:p>
+      <w:pPr>
+        <w:spacing w:line="288" w:lineRule="auto"/>
+        <w:rPr>
+          <w:rFonts w:ascii="Helvetica Neue" w:hAnsi="Helvetica Neue"/>
+          <w:u w:val="single"/>
+        </w:rPr>
+      </w:pPr>
       <w:bookmarkStart w:id="0" w:name="_GoBack"/>
       <w:bookmarkEnd w:id="0"/>
-      <w:r>
-        <w:rPr>
-          <w:rFonts w:ascii="Helvetica Neue" w:hAnsi="Helvetica Neue"/>
-        </w:rPr>
-        <w:t xml:space="preserve"> The aim was to develop an iteration with more layers than iteration </w:t>
-      </w:r>
-      <w:r>
-        <w:rPr>
-          <w:rFonts w:ascii="Helvetica Neue" w:hAnsi="Helvetica Neue"/>
-        </w:rPr>
-        <w:t>2</w:t>
-      </w:r>
-      <w:r>
-        <w:rPr>
-          <w:rFonts w:ascii="Helvetica Neue" w:hAnsi="Helvetica Neue"/>
-        </w:rPr>
-        <w:t xml:space="preserve">.0 but less than </w:t>
-      </w:r>
-      <w:r>
-        <w:rPr>
-          <w:rFonts w:ascii="Helvetica Neue" w:hAnsi="Helvetica Neue"/>
-        </w:rPr>
-        <w:t>1</w:t>
-      </w:r>
-      <w:r>
-        <w:rPr>
-          <w:rFonts w:ascii="Helvetica Neue" w:hAnsi="Helvetica Neue"/>
-        </w:rPr>
-        <w:t>.0. As observed in iteration 2.0, larger number of units in each hidden</w:t>
-      </w:r>
-      <w:r>
-        <w:rPr>
-          <w:rFonts w:ascii="Helvetica Neue" w:hAnsi="Helvetica Neue"/>
-        </w:rPr>
-        <w:t xml:space="preserve"> </w:t>
-      </w:r>
-      <w:r>
-        <w:rPr>
-          <w:rFonts w:ascii="Helvetica Neue" w:hAnsi="Helvetica Neue"/>
-        </w:rPr>
-        <w:t xml:space="preserve">layer led to </w:t>
-      </w:r>
-      <w:r>
-        <w:rPr>
-          <w:rFonts w:ascii="Helvetica Neue" w:hAnsi="Helvetica Neue"/>
-        </w:rPr>
-        <w:t xml:space="preserve">the model’s inability to adjust to unseen data. </w:t>
-      </w:r>
-    </w:p>
-    <w:p>
-      <w:pPr>
-        <w:spacing w:line="288" w:lineRule="auto"/>
-        <w:rPr>
-          <w:rFonts w:ascii="Helvetica Neue" w:hAnsi="Helvetica Neue"/>
-        </w:rPr>
-      </w:pPr>
-    </w:p>
-    <w:p>
-      <w:pPr>
-        <w:spacing w:line="288" w:lineRule="auto"/>
-        <w:rPr>
-          <w:rFonts w:ascii="Helvetica Neue" w:hAnsi="Helvetica Neue"/>
-        </w:rPr>
-      </w:pPr>
-      <w:r>
-        <w:rPr>
-          <w:rFonts w:ascii="Helvetica Neue" w:hAnsi="Helvetica Neue"/>
-        </w:rPr>
-        <w:t>After the testing several NN depth values it became apparent that</w:t>
-      </w:r>
-    </w:p>
-    <w:p>
-      <w:pPr>
-        <w:spacing w:line="288" w:lineRule="auto"/>
-        <w:rPr>
-          <w:rFonts w:ascii="Helvetica Neue" w:hAnsi="Helvetica Neue"/>
-          <w:u w:val="single"/>
-        </w:rPr>
-      </w:pPr>
-    </w:p>
-    <w:p>
-      <w:pPr>
-        <w:spacing w:line="288" w:lineRule="auto"/>
-        <w:rPr>
-          <w:rFonts w:ascii="Helvetica Neue" w:hAnsi="Helvetica Neue"/>
-          <w:u w:val="single"/>
-        </w:rPr>
-      </w:pPr>
-    </w:p>
-    <w:p>
-      <w:pPr>
-        <w:spacing w:line="288" w:lineRule="auto"/>
-        <w:rPr>
-          <w:rFonts w:ascii="Helvetica Neue" w:hAnsi="Helvetica Neue"/>
-          <w:u w:val="single"/>
-        </w:rPr>
-      </w:pPr>
-      <w:r>
-        <w:rPr>
-          <w:rFonts w:ascii="Helvetica Neue" w:hAnsi="Helvetica Neue"/>
-          <w:u w:val="single"/>
-        </w:rPr>
-        <w:t>Model Complexity</w:t>
-      </w:r>
-    </w:p>
-    <w:p>
-      <w:pPr>
-        <w:spacing w:line="288" w:lineRule="auto"/>
-        <w:rPr>
-          <w:rFonts w:ascii="Helvetica Neue" w:hAnsi="Helvetica Neue"/>
-          <w:u w:val="single"/>
-        </w:rPr>
-      </w:pPr>
-      <w:r>
-        <w:rPr>
-          <w:rFonts w:ascii="Helvetica Neue" w:hAnsi="Helvetica Neue"/>
-          <w:u w:val="single"/>
-        </w:rPr>
-        <w:t>Twitter Data Nature</w:t>
-      </w:r>
-    </w:p>
-    <w:p>
-      <w:pPr>
-        <w:spacing w:line="288" w:lineRule="auto"/>
-        <w:rPr>
-          <w:rFonts w:ascii="Helvetica Neue" w:hAnsi="Helvetica Neue"/>
-          <w:u w:val="single"/>
-        </w:rPr>
-      </w:pPr>
-    </w:p>
-    <w:p>
-      <w:pPr>
-        <w:spacing w:line="288" w:lineRule="auto"/>
-        <w:rPr>
-          <w:rFonts w:ascii="Helvetica Neue" w:hAnsi="Helvetica Neue"/>
-          <w:u w:val="single"/>
-        </w:rPr>
-      </w:pPr>
-    </w:p>
-    <w:p>
-      <w:pPr>
-        <w:spacing w:line="288" w:lineRule="auto"/>
-        <w:rPr>
-          <w:rFonts w:ascii="Helvetica Neue" w:hAnsi="Helvetica Neue"/>
-          <w:u w:val="single"/>
-        </w:rPr>
-      </w:pPr>
-      <w:r>
-        <w:rPr>
-          <w:rFonts w:ascii="Helvetica Neue" w:hAnsi="Helvetica Neue"/>
-          <w:u w:val="single"/>
-        </w:rPr>
-        <w:t>5.3.4 Summary</w:t>
-      </w:r>
-    </w:p>
-    <w:p>
-      <w:pPr>
-        <w:spacing w:line="288" w:lineRule="auto"/>
-        <w:rPr>
-          <w:rFonts w:ascii="Helvetica Neue" w:hAnsi="Helvetica Neue"/>
-        </w:rPr>
-      </w:pPr>
+    </w:p>
+    <w:p>
+      <w:pPr>
+        <w:spacing w:line="288" w:lineRule="auto"/>
+        <w:rPr>
+          <w:rFonts w:ascii="Helvetica Neue" w:hAnsi="Helvetica Neue"/>
+        </w:rPr>
+      </w:pPr>
+      <w:r>
+        <w:rPr>
+          <w:rFonts w:ascii="Helvetica Neue" w:hAnsi="Helvetica Neue"/>
+        </w:rPr>
+        <w:t>&lt;Twitter data&gt;</w:t>
+      </w:r>
+    </w:p>
+    <w:p>
+      <w:pPr>
+        <w:spacing w:line="288" w:lineRule="auto"/>
+        <w:rPr>
+          <w:rFonts w:ascii="Helvetica Neue" w:hAnsi="Helvetica Neue"/>
+        </w:rPr>
+      </w:pPr>
+      <w:r>
+        <w:rPr>
+          <w:rFonts w:ascii="Helvetica Neue" w:hAnsi="Helvetica Neue"/>
+        </w:rPr>
+        <w:t>&lt;Short sentences&gt;</w:t>
+      </w:r>
+    </w:p>
+    <w:p>
+      <w:pPr>
+        <w:spacing w:line="288" w:lineRule="auto"/>
+        <w:rPr>
+          <w:rFonts w:ascii="Helvetica Neue" w:hAnsi="Helvetica Neue"/>
+        </w:rPr>
+      </w:pPr>
+      <w:r>
+        <w:rPr>
+          <w:rFonts w:ascii="Helvetica Neue" w:hAnsi="Helvetica Neue"/>
+        </w:rPr>
+        <w:t>&lt;N-grams recognised&gt;</w:t>
+      </w:r>
     </w:p>
     <w:p>
       <w:pPr>
@@ -44039,7 +44111,7 @@
 </file>
 
 <file path=customXml/itemProps1.xml><?xml version="1.0" encoding="utf-8"?>
-<ds:datastoreItem xmlns:ds="http://schemas.openxmlformats.org/officeDocument/2006/customXml" ds:itemID="{5C5FEF88-CF5D-B64B-9592-4D17D0DA3359}">
+<ds:datastoreItem xmlns:ds="http://schemas.openxmlformats.org/officeDocument/2006/customXml" ds:itemID="{F30B2618-7D4F-E240-BC44-873425F1BA30}">
   <ds:schemaRefs>
     <ds:schemaRef ds:uri="http://schemas.openxmlformats.org/officeDocument/2006/bibliography"/>
   </ds:schemaRefs>

</xml_diff>

<commit_message>
adding left out diagrams
</commit_message>
<xml_diff>
--- a/docs/dissertation.docx
+++ b/docs/dissertation.docx
@@ -160,7 +160,23 @@
           <w:rFonts w:ascii="Helvetica Neue" w:hAnsi="Helvetica Neue"/>
           <w:sz w:val="32"/>
         </w:rPr>
-        <w:t>Supervisor: Professor Séamus Lawless</w:t>
+        <w:t xml:space="preserve">Supervisor: Professor </w:t>
+      </w:r>
+      <w:proofErr w:type="spellStart"/>
+      <w:r>
+        <w:rPr>
+          <w:rFonts w:ascii="Helvetica Neue" w:hAnsi="Helvetica Neue"/>
+          <w:sz w:val="32"/>
+        </w:rPr>
+        <w:t>Séamus</w:t>
+      </w:r>
+      <w:proofErr w:type="spellEnd"/>
+      <w:r>
+        <w:rPr>
+          <w:rFonts w:ascii="Helvetica Neue" w:hAnsi="Helvetica Neue"/>
+          <w:sz w:val="32"/>
+        </w:rPr>
+        <w:t xml:space="preserve"> Lawless</w:t>
       </w:r>
     </w:p>
     <w:p>
@@ -441,7 +457,16 @@
               <w:sz w:val="22"/>
               <w:szCs w:val="22"/>
             </w:rPr>
-            <w:t>Table of Tables………………………………………………………………………………………</w:t>
+            <w:t>Table of Tables……………………………………………………………………………………</w:t>
+          </w:r>
+          <w:proofErr w:type="gramStart"/>
+          <w:r>
+            <w:rPr>
+              <w:rFonts w:ascii="Helvetica Neue" w:hAnsi="Helvetica Neue"/>
+              <w:sz w:val="22"/>
+              <w:szCs w:val="22"/>
+            </w:rPr>
+            <w:t>…</w:t>
           </w:r>
           <w:r>
             <w:rPr>
@@ -451,6 +476,7 @@
             </w:rPr>
             <w:t>..</w:t>
           </w:r>
+          <w:proofErr w:type="gramEnd"/>
         </w:p>
         <w:p>
           <w:pPr>
@@ -590,7 +616,16 @@
               <w:sz w:val="22"/>
               <w:szCs w:val="22"/>
             </w:rPr>
-            <w:t>…………………</w:t>
+            <w:t>………………</w:t>
+          </w:r>
+          <w:proofErr w:type="gramStart"/>
+          <w:r>
+            <w:rPr>
+              <w:rFonts w:ascii="Helvetica Neue" w:hAnsi="Helvetica Neue"/>
+              <w:sz w:val="22"/>
+              <w:szCs w:val="22"/>
+            </w:rPr>
+            <w:t>…</w:t>
           </w:r>
           <w:r>
             <w:rPr>
@@ -608,6 +643,7 @@
             </w:rPr>
             <w:t>.</w:t>
           </w:r>
+          <w:proofErr w:type="gramEnd"/>
           <w:r>
             <w:rPr>
               <w:rFonts w:ascii="Helvetica Neue" w:hAnsi="Helvetica Neue"/>
@@ -723,7 +759,16 @@
               <w:sz w:val="22"/>
               <w:szCs w:val="22"/>
             </w:rPr>
-            <w:t>……………………………………………………………………………</w:t>
+            <w:t>…………………………………………………………………………</w:t>
+          </w:r>
+          <w:proofErr w:type="gramStart"/>
+          <w:r>
+            <w:rPr>
+              <w:rFonts w:ascii="Helvetica Neue" w:hAnsi="Helvetica Neue"/>
+              <w:sz w:val="22"/>
+              <w:szCs w:val="22"/>
+            </w:rPr>
+            <w:t>…</w:t>
           </w:r>
           <w:r>
             <w:rPr>
@@ -733,6 +778,7 @@
             </w:rPr>
             <w:t>..</w:t>
           </w:r>
+          <w:proofErr w:type="gramEnd"/>
         </w:p>
         <w:p>
           <w:pPr>
@@ -1083,8 +1129,18 @@
               <w:sz w:val="22"/>
               <w:szCs w:val="22"/>
             </w:rPr>
-            <w:t>…………..</w:t>
+            <w:t>………</w:t>
           </w:r>
+          <w:proofErr w:type="gramStart"/>
+          <w:r>
+            <w:rPr>
+              <w:rFonts w:ascii="Helvetica Neue" w:hAnsi="Helvetica Neue"/>
+              <w:sz w:val="22"/>
+              <w:szCs w:val="22"/>
+            </w:rPr>
+            <w:t>…..</w:t>
+          </w:r>
+          <w:proofErr w:type="gramEnd"/>
         </w:p>
         <w:p>
           <w:pPr>
@@ -1267,6 +1323,7 @@
             </w:rPr>
             <w:t>…………………………………………………………</w:t>
           </w:r>
+          <w:proofErr w:type="gramStart"/>
           <w:r>
             <w:rPr>
               <w:rFonts w:ascii="Helvetica Neue" w:hAnsi="Helvetica Neue"/>
@@ -1283,6 +1340,7 @@
             </w:rPr>
             <w:t>.</w:t>
           </w:r>
+          <w:proofErr w:type="gramEnd"/>
         </w:p>
         <w:p>
           <w:pPr>
@@ -1473,6 +1531,7 @@
             </w:rPr>
             <w:t>……………………………………………………………………</w:t>
           </w:r>
+          <w:proofErr w:type="gramStart"/>
           <w:r>
             <w:rPr>
               <w:rFonts w:ascii="Helvetica Neue" w:hAnsi="Helvetica Neue"/>
@@ -1481,6 +1540,7 @@
             </w:rPr>
             <w:t>…..</w:t>
           </w:r>
+          <w:proofErr w:type="gramEnd"/>
         </w:p>
         <w:p>
           <w:pPr>
@@ -1992,6 +2052,7 @@
             </w:rPr>
             <w:t>………</w:t>
           </w:r>
+          <w:proofErr w:type="gramStart"/>
           <w:r>
             <w:rPr>
               <w:rFonts w:ascii="Helvetica Neue" w:hAnsi="Helvetica Neue"/>
@@ -2000,6 +2061,7 @@
             </w:rPr>
             <w:t>…..</w:t>
           </w:r>
+          <w:proofErr w:type="gramEnd"/>
           <w:r>
             <w:rPr>
               <w:rFonts w:ascii="Helvetica Neue" w:hAnsi="Helvetica Neue"/>
@@ -2048,8 +2110,18 @@
               <w:sz w:val="22"/>
               <w:szCs w:val="22"/>
             </w:rPr>
-            <w:t>…………………..</w:t>
+            <w:t>………………</w:t>
           </w:r>
+          <w:proofErr w:type="gramStart"/>
+          <w:r>
+            <w:rPr>
+              <w:rFonts w:ascii="Helvetica Neue" w:hAnsi="Helvetica Neue"/>
+              <w:sz w:val="22"/>
+              <w:szCs w:val="22"/>
+            </w:rPr>
+            <w:t>…..</w:t>
+          </w:r>
+          <w:proofErr w:type="gramEnd"/>
           <w:r>
             <w:rPr>
               <w:rFonts w:ascii="Helvetica Neue" w:hAnsi="Helvetica Neue"/>
@@ -2108,6 +2180,7 @@
             </w:rPr>
             <w:t>…………………………………………………………………………</w:t>
           </w:r>
+          <w:proofErr w:type="gramStart"/>
           <w:r>
             <w:rPr>
               <w:rFonts w:ascii="Helvetica Neue" w:hAnsi="Helvetica Neue"/>
@@ -2124,6 +2197,7 @@
             </w:rPr>
             <w:t>..</w:t>
           </w:r>
+          <w:proofErr w:type="gramEnd"/>
         </w:p>
         <w:p>
           <w:pPr>
@@ -2257,6 +2331,7 @@
             </w:rPr>
             <w:t>…………………………………………………………………</w:t>
           </w:r>
+          <w:proofErr w:type="gramStart"/>
           <w:r>
             <w:rPr>
               <w:rFonts w:ascii="Helvetica Neue" w:hAnsi="Helvetica Neue"/>
@@ -2265,6 +2340,7 @@
             </w:rPr>
             <w:t>…..</w:t>
           </w:r>
+          <w:proofErr w:type="gramEnd"/>
         </w:p>
         <w:p>
           <w:pPr>
@@ -2562,8 +2638,18 @@
               <w:sz w:val="22"/>
               <w:szCs w:val="22"/>
             </w:rPr>
-            <w:t>……………………………………………………………………………..</w:t>
+            <w:t>…………………………………………………………………………</w:t>
           </w:r>
+          <w:proofErr w:type="gramStart"/>
+          <w:r>
+            <w:rPr>
+              <w:rFonts w:ascii="Helvetica Neue" w:hAnsi="Helvetica Neue"/>
+              <w:sz w:val="22"/>
+              <w:szCs w:val="22"/>
+            </w:rPr>
+            <w:t>…..</w:t>
+          </w:r>
+          <w:proofErr w:type="gramEnd"/>
         </w:p>
         <w:p>
           <w:pPr>
@@ -5977,7 +6063,21 @@
         <w:rPr>
           <w:rFonts w:ascii="Helvetica Neue" w:hAnsi="Helvetica Neue"/>
         </w:rPr>
-        <w:t>Fake News definition is comprised of misinformation and intent. This is true for both articles and social media posts as the intent behind one binds it to the other</w:t>
+        <w:t xml:space="preserve">Fake News definition is comprised of misinformation and intent. This is true for both articles and social media posts as the intent behind one </w:t>
+      </w:r>
+      <w:proofErr w:type="gramStart"/>
+      <w:r>
+        <w:rPr>
+          <w:rFonts w:ascii="Helvetica Neue" w:hAnsi="Helvetica Neue"/>
+        </w:rPr>
+        <w:t>binds</w:t>
+      </w:r>
+      <w:proofErr w:type="gramEnd"/>
+      <w:r>
+        <w:rPr>
+          <w:rFonts w:ascii="Helvetica Neue" w:hAnsi="Helvetica Neue"/>
+        </w:rPr>
+        <w:t xml:space="preserve"> it to the other</w:t>
       </w:r>
       <w:r>
         <w:rPr>
@@ -6159,8 +6259,16 @@
         <w:rPr>
           <w:rFonts w:ascii="Helvetica Neue" w:hAnsi="Helvetica Neue"/>
         </w:rPr>
-        <w:t>BuzzFeed-Webis</w:t>
-      </w:r>
+        <w:t>BuzzFeed-</w:t>
+      </w:r>
+      <w:proofErr w:type="spellStart"/>
+      <w:r>
+        <w:rPr>
+          <w:rFonts w:ascii="Helvetica Neue" w:hAnsi="Helvetica Neue"/>
+        </w:rPr>
+        <w:t>Webis</w:t>
+      </w:r>
+      <w:proofErr w:type="spellEnd"/>
       <w:r>
         <w:rPr>
           <w:rStyle w:val="FootnoteReference"/>
@@ -6317,7 +6425,21 @@
         <w:rPr>
           <w:rFonts w:ascii="Helvetica Neue" w:hAnsi="Helvetica Neue"/>
         </w:rPr>
-        <w:t>in the BuzzFeed-Webis report</w:t>
+        <w:t>in the BuzzFeed-</w:t>
+      </w:r>
+      <w:proofErr w:type="spellStart"/>
+      <w:r>
+        <w:rPr>
+          <w:rFonts w:ascii="Helvetica Neue" w:hAnsi="Helvetica Neue"/>
+        </w:rPr>
+        <w:t>Webis</w:t>
+      </w:r>
+      <w:proofErr w:type="spellEnd"/>
+      <w:r>
+        <w:rPr>
+          <w:rFonts w:ascii="Helvetica Neue" w:hAnsi="Helvetica Neue"/>
+        </w:rPr>
+        <w:t xml:space="preserve"> report</w:t>
       </w:r>
       <w:r>
         <w:rPr>
@@ -6543,7 +6665,21 @@
         <w:rPr>
           <w:rFonts w:ascii="Helvetica Neue" w:hAnsi="Helvetica Neue"/>
         </w:rPr>
-        <w:t xml:space="preserve">. The input features were a combination of punctuation, Ngrams, syntax and </w:t>
+        <w:t xml:space="preserve">. The input features were a combination of punctuation, </w:t>
+      </w:r>
+      <w:proofErr w:type="spellStart"/>
+      <w:r>
+        <w:rPr>
+          <w:rFonts w:ascii="Helvetica Neue" w:hAnsi="Helvetica Neue"/>
+        </w:rPr>
+        <w:t>Ngrams</w:t>
+      </w:r>
+      <w:proofErr w:type="spellEnd"/>
+      <w:r>
+        <w:rPr>
+          <w:rFonts w:ascii="Helvetica Neue" w:hAnsi="Helvetica Neue"/>
+        </w:rPr>
+        <w:t xml:space="preserve">, syntax and </w:t>
       </w:r>
       <w:r>
         <w:rPr>
@@ -10026,7 +10162,21 @@
         <w:rPr>
           <w:rFonts w:ascii="Helvetica Neue" w:hAnsi="Helvetica Neue"/>
         </w:rPr>
-        <w:t xml:space="preserve"> were created with the intention of iteratively going through each confirmed transfer, generating the query terms for that transfer and writing the GetOldTweets command correspon</w:t>
+        <w:t xml:space="preserve"> </w:t>
+      </w:r>
+      <w:proofErr w:type="gramStart"/>
+      <w:r>
+        <w:rPr>
+          <w:rFonts w:ascii="Helvetica Neue" w:hAnsi="Helvetica Neue"/>
+        </w:rPr>
+        <w:t>were</w:t>
+      </w:r>
+      <w:proofErr w:type="gramEnd"/>
+      <w:r>
+        <w:rPr>
+          <w:rFonts w:ascii="Helvetica Neue" w:hAnsi="Helvetica Neue"/>
+        </w:rPr>
+        <w:t xml:space="preserve"> created with the intention of iteratively going through each confirmed transfer, generating the query terms for that transfer and writing the GetOldTweets command correspon</w:t>
       </w:r>
       <w:r>
         <w:rPr>
@@ -11066,7 +11216,19 @@
         <w:rPr>
           <w:rFonts w:ascii="Helvetica Neue" w:hAnsi="Helvetica Neue"/>
         </w:rPr>
-        <w:t xml:space="preserve">each accounts tweets </w:t>
+        <w:t xml:space="preserve">each </w:t>
+      </w:r>
+      <w:r>
+        <w:rPr>
+          <w:rFonts w:ascii="Helvetica Neue" w:hAnsi="Helvetica Neue"/>
+        </w:rPr>
+        <w:t>account</w:t>
+      </w:r>
+      <w:r>
+        <w:rPr>
+          <w:rFonts w:ascii="Helvetica Neue" w:hAnsi="Helvetica Neue"/>
+        </w:rPr>
+        <w:t xml:space="preserve"> tweets </w:t>
       </w:r>
       <w:r>
         <w:rPr>
@@ -11919,7 +12081,21 @@
         <w:rPr>
           <w:rFonts w:ascii="Helvetica Neue" w:hAnsi="Helvetica Neue"/>
         </w:rPr>
-        <w:t xml:space="preserve"> The “generate_syns” function in db.py was </w:t>
+        <w:t xml:space="preserve"> The “</w:t>
+      </w:r>
+      <w:proofErr w:type="spellStart"/>
+      <w:r>
+        <w:rPr>
+          <w:rFonts w:ascii="Helvetica Neue" w:hAnsi="Helvetica Neue"/>
+        </w:rPr>
+        <w:t>generate_syns</w:t>
+      </w:r>
+      <w:proofErr w:type="spellEnd"/>
+      <w:r>
+        <w:rPr>
+          <w:rFonts w:ascii="Helvetica Neue" w:hAnsi="Helvetica Neue"/>
+        </w:rPr>
+        <w:t xml:space="preserve">” function in db.py was </w:t>
       </w:r>
       <w:r>
         <w:rPr>
@@ -12215,7 +12391,25 @@
                 <w:sz w:val="21"/>
                 <w:lang w:val="en-US"/>
               </w:rPr>
-              <w:t>“Wolverhampton”, Wanderers”,“Wolves”</w:t>
+              <w:t>“Wolverhampton”, Wanderers</w:t>
+            </w:r>
+            <w:proofErr w:type="gramStart"/>
+            <w:r>
+              <w:rPr>
+                <w:rFonts w:ascii="Helvetica Neue" w:hAnsi="Helvetica Neue" w:cs="Menlo"/>
+                <w:sz w:val="21"/>
+                <w:lang w:val="en-US"/>
+              </w:rPr>
+              <w:t>”,“</w:t>
+            </w:r>
+            <w:proofErr w:type="gramEnd"/>
+            <w:r>
+              <w:rPr>
+                <w:rFonts w:ascii="Helvetica Neue" w:hAnsi="Helvetica Neue" w:cs="Menlo"/>
+                <w:sz w:val="21"/>
+                <w:lang w:val="en-US"/>
+              </w:rPr>
+              <w:t>Wolves”</w:t>
             </w:r>
           </w:p>
         </w:tc>
@@ -12323,13 +12517,45 @@
         <w:rPr>
           <w:rFonts w:ascii="Helvetica Neue" w:hAnsi="Helvetica Neue"/>
         </w:rPr>
-        <w:t>suitable query terms for the GetOldTweets commands that would</w:t>
-      </w:r>
-      <w:r>
-        <w:rPr>
-          <w:rFonts w:ascii="Helvetica Neue" w:hAnsi="Helvetica Neue"/>
-        </w:rPr>
-        <w:t xml:space="preserve"> return English premier league transfer tweets took some trial and error to see what methods would work. The primary concern at this stage was if the differing methods used in retrieving true transfer tweets and rumour tweets would infer some sort of a bias. The relationships defined to generate the synthetic false transfer</w:t>
+        <w:t>suitable query terms for the GetOldTweets commands</w:t>
+      </w:r>
+      <w:r>
+        <w:rPr>
+          <w:rFonts w:ascii="Helvetica Neue" w:hAnsi="Helvetica Neue"/>
+        </w:rPr>
+        <w:t xml:space="preserve"> proved difficult</w:t>
+      </w:r>
+      <w:r>
+        <w:rPr>
+          <w:rFonts w:ascii="Helvetica Neue" w:hAnsi="Helvetica Neue"/>
+        </w:rPr>
+        <w:t xml:space="preserve">. The primary concern at this stage was if the differing methods used in retrieving </w:t>
+      </w:r>
+      <w:r>
+        <w:rPr>
+          <w:rFonts w:ascii="Helvetica Neue" w:hAnsi="Helvetica Neue"/>
+          <w:i/>
+        </w:rPr>
+        <w:t>true</w:t>
+      </w:r>
+      <w:r>
+        <w:rPr>
+          <w:rFonts w:ascii="Helvetica Neue" w:hAnsi="Helvetica Neue"/>
+        </w:rPr>
+        <w:t xml:space="preserve"> transfer tweets and </w:t>
+      </w:r>
+      <w:r>
+        <w:rPr>
+          <w:rFonts w:ascii="Helvetica Neue" w:hAnsi="Helvetica Neue"/>
+          <w:i/>
+        </w:rPr>
+        <w:t>rumour</w:t>
+      </w:r>
+      <w:r>
+        <w:rPr>
+          <w:rFonts w:ascii="Helvetica Neue" w:hAnsi="Helvetica Neue"/>
+        </w:rPr>
+        <w:t xml:space="preserve"> tweets would infer some sort of a bias. The relationships defined to generate the synthetic false transfer</w:t>
       </w:r>
       <w:r>
         <w:rPr>
@@ -12341,7 +12567,31 @@
         <w:rPr>
           <w:rFonts w:ascii="Helvetica Neue" w:hAnsi="Helvetica Neue"/>
         </w:rPr>
-        <w:t xml:space="preserve"> were heavily influenced by manually searching reports from media outlets. The worry was that less Tweeted about rumours would be missed in this data gathering phase due to the focus on “more newsworthy” rumours about top players.</w:t>
+        <w:t xml:space="preserve"> were heavily influenced by manually searching reports from media outlets. The </w:t>
+      </w:r>
+      <w:r>
+        <w:rPr>
+          <w:rFonts w:ascii="Helvetica Neue" w:hAnsi="Helvetica Neue"/>
+        </w:rPr>
+        <w:t>concern</w:t>
+      </w:r>
+      <w:r>
+        <w:rPr>
+          <w:rFonts w:ascii="Helvetica Neue" w:hAnsi="Helvetica Neue"/>
+        </w:rPr>
+        <w:t xml:space="preserve"> was that less </w:t>
+      </w:r>
+      <w:r>
+        <w:rPr>
+          <w:rFonts w:ascii="Helvetica Neue" w:hAnsi="Helvetica Neue"/>
+        </w:rPr>
+        <w:t>t</w:t>
+      </w:r>
+      <w:r>
+        <w:rPr>
+          <w:rFonts w:ascii="Helvetica Neue" w:hAnsi="Helvetica Neue"/>
+        </w:rPr>
+        <w:t>weeted about rumours would be missed in this data gathering phase due to the focus on “more newsworthy” rumours about top players.</w:t>
       </w:r>
     </w:p>
     <w:p>
@@ -12432,7 +12682,7 @@
         <w:rPr>
           <w:rFonts w:ascii="Helvetica Neue" w:hAnsi="Helvetica Neue"/>
         </w:rPr>
-        <w:t>&lt;Proxy&gt;</w:t>
+        <w:t>&lt;Retweets&gt;</w:t>
       </w:r>
     </w:p>
     <w:p>
@@ -12449,25 +12699,91 @@
         <w:rPr>
           <w:rFonts w:ascii="Helvetica Neue" w:hAnsi="Helvetica Neue"/>
         </w:rPr>
-        <w:t>There was an issue which cropped up several times when using the GetOldTweet code. Essentially, if you query too many times you get limited and the twitter data</w:t>
-      </w:r>
-      <w:r>
-        <w:rPr>
-          <w:rFonts w:ascii="Helvetica Neue" w:hAnsi="Helvetica Neue"/>
-        </w:rPr>
-        <w:t xml:space="preserve">. I simply used a VPN which handled the issue. The was an issue most likely with the </w:t>
-      </w:r>
-      <w:r>
-        <w:rPr>
-          <w:rFonts w:ascii="Helvetica Neue" w:hAnsi="Helvetica Neue"/>
-        </w:rPr>
-        <w:t>browser</w:t>
-      </w:r>
-      <w:r>
-        <w:rPr>
-          <w:rFonts w:ascii="Helvetica Neue" w:hAnsi="Helvetica Neue"/>
-        </w:rPr>
-        <w:t xml:space="preserve"> *****</w:t>
+        <w:t xml:space="preserve">Due to the “retweet” </w:t>
+      </w:r>
+      <w:r>
+        <w:rPr>
+          <w:rFonts w:ascii="Helvetica Neue" w:hAnsi="Helvetica Neue"/>
+        </w:rPr>
+        <w:t>feature</w:t>
+      </w:r>
+      <w:r>
+        <w:rPr>
+          <w:rFonts w:ascii="Helvetica Neue" w:hAnsi="Helvetica Neue"/>
+        </w:rPr>
+        <w:t xml:space="preserve"> o</w:t>
+      </w:r>
+      <w:r>
+        <w:rPr>
+          <w:rFonts w:ascii="Helvetica Neue" w:hAnsi="Helvetica Neue"/>
+        </w:rPr>
+        <w:t>n</w:t>
+      </w:r>
+      <w:r>
+        <w:rPr>
+          <w:rFonts w:ascii="Helvetica Neue" w:hAnsi="Helvetica Neue"/>
+        </w:rPr>
+        <w:t xml:space="preserve"> twitter there were many duplicate entries in the data set. There were also tweets from different account with the exact same text where several accounts were all quoting the one source. </w:t>
+      </w:r>
+      <w:r>
+        <w:rPr>
+          <w:rFonts w:ascii="Helvetica Neue" w:hAnsi="Helvetica Neue"/>
+        </w:rPr>
+        <w:t>During this stage there was deliberation as to whether t</w:t>
+      </w:r>
+      <w:r>
+        <w:rPr>
+          <w:rFonts w:ascii="Helvetica Neue" w:hAnsi="Helvetica Neue"/>
+        </w:rPr>
+        <w:t xml:space="preserve">his was an issue or not. On one hand, during classification, if you model is seeing the same tweet text </w:t>
+      </w:r>
+      <w:r>
+        <w:rPr>
+          <w:rFonts w:ascii="Helvetica Neue" w:hAnsi="Helvetica Neue"/>
+        </w:rPr>
+        <w:t>frequently</w:t>
+      </w:r>
+      <w:r>
+        <w:rPr>
+          <w:rFonts w:ascii="Helvetica Neue" w:hAnsi="Helvetica Neue"/>
+        </w:rPr>
+        <w:t xml:space="preserve"> th</w:t>
+      </w:r>
+      <w:r>
+        <w:rPr>
+          <w:rFonts w:ascii="Helvetica Neue" w:hAnsi="Helvetica Neue"/>
+        </w:rPr>
+        <w:t>at</w:t>
+      </w:r>
+      <w:r>
+        <w:rPr>
+          <w:rFonts w:ascii="Helvetica Neue" w:hAnsi="Helvetica Neue"/>
+        </w:rPr>
+        <w:t xml:space="preserve"> is not ideal. On the other </w:t>
+      </w:r>
+      <w:r>
+        <w:rPr>
+          <w:rFonts w:ascii="Helvetica Neue" w:hAnsi="Helvetica Neue"/>
+        </w:rPr>
+        <w:t>hand,</w:t>
+      </w:r>
+      <w:r>
+        <w:rPr>
+          <w:rFonts w:ascii="Helvetica Neue" w:hAnsi="Helvetica Neue"/>
+        </w:rPr>
+        <w:t xml:space="preserve"> if the model was to have several other input features like “retweets” and “likes” then It may be useful to research the </w:t>
+      </w:r>
+      <w:r>
+        <w:rPr>
+          <w:rFonts w:ascii="Helvetica Neue" w:hAnsi="Helvetica Neue"/>
+        </w:rPr>
+        <w:t>relationship</w:t>
+      </w:r>
+      <w:r>
+        <w:rPr>
+          <w:rFonts w:ascii="Helvetica Neue" w:hAnsi="Helvetica Neue"/>
+        </w:rPr>
+        <w:t xml:space="preserve"> between identical tweet text with different reach.</w:t>
       </w:r>
     </w:p>
     <w:p>
@@ -12480,6 +12796,12 @@
           <w:rFonts w:ascii="Helvetica Neue" w:hAnsi="Helvetica Neue"/>
         </w:rPr>
       </w:pPr>
+      <w:r>
+        <w:rPr>
+          <w:rFonts w:ascii="Helvetica Neue" w:hAnsi="Helvetica Neue"/>
+        </w:rPr>
+        <w:t>The decision was made to remove duplicate entries. However, after making these efforts to removing duplicated some still remained, due a slight character difference.</w:t>
+      </w:r>
     </w:p>
     <w:p>
       <w:pPr>
@@ -12489,13 +12811,58 @@
         <w:spacing w:line="288" w:lineRule="auto"/>
         <w:rPr>
           <w:rFonts w:ascii="Helvetica Neue" w:hAnsi="Helvetica Neue"/>
-        </w:rPr>
-      </w:pPr>
-      <w:r>
-        <w:rPr>
-          <w:rFonts w:ascii="Helvetica Neue" w:hAnsi="Helvetica Neue"/>
-        </w:rPr>
-        <w:t>&lt;Retweets&gt;</w:t>
+          <w:color w:val="0070C0"/>
+          <w:sz w:val="32"/>
+        </w:rPr>
+      </w:pPr>
+      <w:r>
+        <w:rPr>
+          <w:rFonts w:ascii="Helvetica Neue" w:hAnsi="Helvetica Neue"/>
+          <w:color w:val="0070C0"/>
+          <w:sz w:val="32"/>
+        </w:rPr>
+        <w:lastRenderedPageBreak/>
+        <w:t>3.3 N</w:t>
+      </w:r>
+      <w:r>
+        <w:rPr>
+          <w:rFonts w:ascii="Helvetica Neue" w:hAnsi="Helvetica Neue"/>
+          <w:color w:val="0070C0"/>
+          <w:sz w:val="32"/>
+        </w:rPr>
+        <w:t>ame</w:t>
+      </w:r>
+      <w:r>
+        <w:rPr>
+          <w:rFonts w:ascii="Helvetica Neue" w:hAnsi="Helvetica Neue"/>
+          <w:color w:val="0070C0"/>
+          <w:sz w:val="32"/>
+        </w:rPr>
+        <w:t>d</w:t>
+      </w:r>
+      <w:r>
+        <w:rPr>
+          <w:rFonts w:ascii="Helvetica Neue" w:hAnsi="Helvetica Neue"/>
+          <w:color w:val="0070C0"/>
+          <w:sz w:val="32"/>
+        </w:rPr>
+        <w:t xml:space="preserve"> Entity </w:t>
+      </w:r>
+      <w:r>
+        <w:rPr>
+          <w:rFonts w:ascii="Helvetica Neue" w:hAnsi="Helvetica Neue"/>
+          <w:color w:val="0070C0"/>
+          <w:sz w:val="32"/>
+        </w:rPr>
+        <w:t>Recognition</w:t>
+      </w:r>
+      <w:r>
+        <w:rPr>
+          <w:rFonts w:ascii="Helvetica Neue" w:hAnsi="Helvetica Neue"/>
+          <w:color w:val="0070C0"/>
+          <w:sz w:val="32"/>
+        </w:rPr>
+        <w:t>/Labelling</w:t>
       </w:r>
     </w:p>
     <w:p>
@@ -12506,45 +12873,11 @@
         <w:spacing w:line="288" w:lineRule="auto"/>
         <w:rPr>
           <w:rFonts w:ascii="Helvetica Neue" w:hAnsi="Helvetica Neue"/>
-        </w:rPr>
-      </w:pPr>
-      <w:r>
-        <w:rPr>
-          <w:rFonts w:ascii="Helvetica Neue" w:hAnsi="Helvetica Neue"/>
-        </w:rPr>
-        <w:t xml:space="preserve">Due to the “retweet” action of twitter there were many duplicate entries in the data set. There were also tweets from different account with the exact same text where several accounts were all quoting the one source. </w:t>
-      </w:r>
-      <w:r>
-        <w:rPr>
-          <w:rFonts w:ascii="Helvetica Neue" w:hAnsi="Helvetica Neue"/>
-        </w:rPr>
-        <w:t xml:space="preserve">During this stage there was </w:t>
-      </w:r>
-      <w:r>
-        <w:rPr>
-          <w:rFonts w:ascii="Helvetica Neue" w:hAnsi="Helvetica Neue"/>
-        </w:rPr>
-        <w:lastRenderedPageBreak/>
-        <w:t>deliberation as to whether t</w:t>
-      </w:r>
-      <w:r>
-        <w:rPr>
-          <w:rFonts w:ascii="Helvetica Neue" w:hAnsi="Helvetica Neue"/>
-        </w:rPr>
-        <w:t xml:space="preserve">his was an issue or not. On one hand, during classification, if you model is seeing the same tweet text over and over for different data points this is not ideal. On the other hand if the model was to have several other input features like “retweets” and “likes” then It may be useful to research the </w:t>
-      </w:r>
-      <w:r>
-        <w:rPr>
-          <w:rFonts w:ascii="Helvetica Neue" w:hAnsi="Helvetica Neue"/>
-        </w:rPr>
-        <w:t>relationship</w:t>
-      </w:r>
-      <w:r>
-        <w:rPr>
-          <w:rFonts w:ascii="Helvetica Neue" w:hAnsi="Helvetica Neue"/>
-        </w:rPr>
-        <w:t xml:space="preserve"> between identical tweet text with different reach.</w:t>
-      </w:r>
+          <w:color w:val="0070C0"/>
+          <w:sz w:val="32"/>
+          <w:vertAlign w:val="subscript"/>
+        </w:rPr>
+      </w:pPr>
     </w:p>
     <w:p>
       <w:pPr>
@@ -12554,9 +12887,18 @@
         <w:spacing w:line="288" w:lineRule="auto"/>
         <w:rPr>
           <w:rFonts w:ascii="Helvetica Neue" w:hAnsi="Helvetica Neue"/>
+          <w:color w:val="0070C0"/>
           <w:sz w:val="28"/>
         </w:rPr>
       </w:pPr>
+      <w:r>
+        <w:rPr>
+          <w:rFonts w:ascii="Helvetica Neue" w:hAnsi="Helvetica Neue"/>
+          <w:color w:val="0070C0"/>
+          <w:sz w:val="28"/>
+        </w:rPr>
+        <w:t>3.3.1 Overview</w:t>
+      </w:r>
     </w:p>
     <w:p>
       <w:pPr>
@@ -12566,10 +12908,215 @@
         <w:spacing w:line="288" w:lineRule="auto"/>
         <w:rPr>
           <w:rFonts w:ascii="Helvetica Neue" w:hAnsi="Helvetica Neue"/>
-          <w:color w:val="0070C0"/>
-          <w:sz w:val="32"/>
-        </w:rPr>
-      </w:pPr>
+        </w:rPr>
+      </w:pPr>
+      <w:r>
+        <w:rPr>
+          <w:rFonts w:ascii="Helvetica Neue" w:hAnsi="Helvetica Neue"/>
+        </w:rPr>
+        <w:t>This stage involved labelling the tweets gathered in section 3.2</w:t>
+      </w:r>
+      <w:r>
+        <w:rPr>
+          <w:rFonts w:ascii="Helvetica Neue" w:hAnsi="Helvetica Neue"/>
+        </w:rPr>
+        <w:t xml:space="preserve"> as</w:t>
+      </w:r>
+      <w:r>
+        <w:rPr>
+          <w:rFonts w:ascii="Helvetica Neue" w:hAnsi="Helvetica Neue"/>
+        </w:rPr>
+        <w:t xml:space="preserve"> a</w:t>
+      </w:r>
+      <w:r>
+        <w:rPr>
+          <w:rFonts w:ascii="Helvetica Neue" w:hAnsi="Helvetica Neue"/>
+        </w:rPr>
+        <w:t xml:space="preserve"> </w:t>
+      </w:r>
+      <w:r>
+        <w:rPr>
+          <w:rFonts w:ascii="Helvetica Neue" w:hAnsi="Helvetica Neue"/>
+          <w:i/>
+        </w:rPr>
+        <w:t>“</w:t>
+      </w:r>
+      <w:r>
+        <w:rPr>
+          <w:rFonts w:ascii="Helvetica Neue" w:hAnsi="Helvetica Neue"/>
+          <w:i/>
+        </w:rPr>
+        <w:t>t</w:t>
+      </w:r>
+      <w:r>
+        <w:rPr>
+          <w:rFonts w:ascii="Helvetica Neue" w:hAnsi="Helvetica Neue"/>
+          <w:i/>
+        </w:rPr>
+        <w:t xml:space="preserve">rue </w:t>
+      </w:r>
+      <w:r>
+        <w:rPr>
+          <w:rFonts w:ascii="Helvetica Neue" w:hAnsi="Helvetica Neue"/>
+          <w:i/>
+        </w:rPr>
+        <w:t>t</w:t>
+      </w:r>
+      <w:r>
+        <w:rPr>
+          <w:rFonts w:ascii="Helvetica Neue" w:hAnsi="Helvetica Neue"/>
+          <w:i/>
+        </w:rPr>
+        <w:t>ransfer”</w:t>
+      </w:r>
+      <w:r>
+        <w:rPr>
+          <w:rFonts w:ascii="Helvetica Neue" w:hAnsi="Helvetica Neue"/>
+        </w:rPr>
+        <w:t xml:space="preserve"> or </w:t>
+      </w:r>
+      <w:r>
+        <w:rPr>
+          <w:rFonts w:ascii="Helvetica Neue" w:hAnsi="Helvetica Neue"/>
+          <w:i/>
+        </w:rPr>
+        <w:t>“</w:t>
+      </w:r>
+      <w:r>
+        <w:rPr>
+          <w:rFonts w:ascii="Helvetica Neue" w:hAnsi="Helvetica Neue"/>
+          <w:i/>
+        </w:rPr>
+        <w:t>r</w:t>
+      </w:r>
+      <w:r>
+        <w:rPr>
+          <w:rFonts w:ascii="Helvetica Neue" w:hAnsi="Helvetica Neue"/>
+          <w:i/>
+        </w:rPr>
+        <w:t>umour”</w:t>
+      </w:r>
+      <w:r>
+        <w:rPr>
+          <w:rFonts w:ascii="Helvetica Neue" w:hAnsi="Helvetica Neue"/>
+        </w:rPr>
+        <w:t>.</w:t>
+      </w:r>
+      <w:r>
+        <w:rPr>
+          <w:rFonts w:ascii="Helvetica Neue" w:hAnsi="Helvetica Neue"/>
+        </w:rPr>
+        <w:t xml:space="preserve"> </w:t>
+      </w:r>
+      <w:r>
+        <w:rPr>
+          <w:rFonts w:ascii="Helvetica Neue" w:hAnsi="Helvetica Neue"/>
+        </w:rPr>
+        <w:t>In section 3.2 transfer tweets, club names and club synonyms were gathered. This section details the process of taking all this information and creating a module which could take all this information and correctly label the data.</w:t>
+      </w:r>
+      <w:r>
+        <w:rPr>
+          <w:rFonts w:ascii="Helvetica Neue" w:hAnsi="Helvetica Neue"/>
+        </w:rPr>
+        <w:t xml:space="preserve"> </w:t>
+      </w:r>
+      <w:r>
+        <w:rPr>
+          <w:rFonts w:ascii="Helvetica Neue" w:hAnsi="Helvetica Neue"/>
+        </w:rPr>
+        <w:t>Writing a module to do so involved a lot of</w:t>
+      </w:r>
+      <w:r>
+        <w:rPr>
+          <w:rFonts w:ascii="Helvetica Neue" w:hAnsi="Helvetica Neue"/>
+        </w:rPr>
+        <w:t xml:space="preserve"> different</w:t>
+      </w:r>
+      <w:r>
+        <w:rPr>
+          <w:rFonts w:ascii="Helvetica Neue" w:hAnsi="Helvetica Neue"/>
+        </w:rPr>
+        <w:t xml:space="preserve"> parts. The module which primarily handled all of this is </w:t>
+      </w:r>
+      <w:r>
+        <w:rPr>
+          <w:rFonts w:ascii="Helvetica Neue" w:hAnsi="Helvetica Neue"/>
+          <w:i/>
+        </w:rPr>
+        <w:t>ner.py</w:t>
+      </w:r>
+      <w:r>
+        <w:rPr>
+          <w:rFonts w:ascii="Helvetica Neue" w:hAnsi="Helvetica Neue"/>
+        </w:rPr>
+        <w:t>. It</w:t>
+      </w:r>
+      <w:r>
+        <w:rPr>
+          <w:rFonts w:ascii="Helvetica Neue" w:hAnsi="Helvetica Neue"/>
+        </w:rPr>
+        <w:t xml:space="preserve"> handles all of the filtering, and labelling of the gathered tweets.</w:t>
+      </w:r>
+      <w:r>
+        <w:rPr>
+          <w:rFonts w:ascii="Helvetica Neue" w:hAnsi="Helvetica Neue"/>
+        </w:rPr>
+        <w:t xml:space="preserve"> </w:t>
+      </w:r>
+      <w:r>
+        <w:rPr>
+          <w:rFonts w:ascii="Helvetica Neue" w:hAnsi="Helvetica Neue"/>
+        </w:rPr>
+        <w:t xml:space="preserve">During the training of the classification models it was important to ensure that the </w:t>
+      </w:r>
+      <w:r>
+        <w:rPr>
+          <w:rFonts w:ascii="Helvetica Neue" w:hAnsi="Helvetica Neue"/>
+        </w:rPr>
+        <w:t>examples</w:t>
+      </w:r>
+      <w:r>
+        <w:rPr>
+          <w:rFonts w:ascii="Helvetica Neue" w:hAnsi="Helvetica Neue"/>
+        </w:rPr>
+        <w:t xml:space="preserve"> it was being </w:t>
+      </w:r>
+      <w:r>
+        <w:rPr>
+          <w:rFonts w:ascii="Helvetica Neue" w:hAnsi="Helvetica Neue"/>
+        </w:rPr>
+        <w:t>trained</w:t>
+      </w:r>
+      <w:r>
+        <w:rPr>
+          <w:rFonts w:ascii="Helvetica Neue" w:hAnsi="Helvetica Neue"/>
+        </w:rPr>
+        <w:t xml:space="preserve"> </w:t>
+      </w:r>
+      <w:r>
+        <w:rPr>
+          <w:rFonts w:ascii="Helvetica Neue" w:hAnsi="Helvetica Neue"/>
+        </w:rPr>
+        <w:t>on</w:t>
+      </w:r>
+      <w:r>
+        <w:rPr>
+          <w:rFonts w:ascii="Helvetica Neue" w:hAnsi="Helvetica Neue"/>
+        </w:rPr>
+        <w:t xml:space="preserve"> w</w:t>
+      </w:r>
+      <w:r>
+        <w:rPr>
+          <w:rFonts w:ascii="Helvetica Neue" w:hAnsi="Helvetica Neue"/>
+        </w:rPr>
+        <w:t>ere</w:t>
+      </w:r>
+      <w:r>
+        <w:rPr>
+          <w:rFonts w:ascii="Helvetica Neue" w:hAnsi="Helvetica Neue"/>
+        </w:rPr>
+        <w:t xml:space="preserve"> labelled correctly.</w:t>
+      </w:r>
     </w:p>
     <w:p>
       <w:pPr>
@@ -12579,8 +13126,6 @@
         <w:spacing w:line="288" w:lineRule="auto"/>
         <w:rPr>
           <w:rFonts w:ascii="Helvetica Neue" w:hAnsi="Helvetica Neue"/>
-          <w:color w:val="0070C0"/>
-          <w:sz w:val="32"/>
         </w:rPr>
       </w:pPr>
     </w:p>
@@ -12593,557 +13138,6 @@
         <w:rPr>
           <w:rFonts w:ascii="Helvetica Neue" w:hAnsi="Helvetica Neue"/>
           <w:color w:val="0070C0"/>
-          <w:sz w:val="32"/>
-        </w:rPr>
-      </w:pPr>
-    </w:p>
-    <w:p>
-      <w:pPr>
-        <w:autoSpaceDE w:val="0"/>
-        <w:autoSpaceDN w:val="0"/>
-        <w:adjustRightInd w:val="0"/>
-        <w:spacing w:line="288" w:lineRule="auto"/>
-        <w:rPr>
-          <w:rFonts w:ascii="Helvetica Neue" w:hAnsi="Helvetica Neue"/>
-          <w:color w:val="0070C0"/>
-          <w:sz w:val="32"/>
-        </w:rPr>
-      </w:pPr>
-    </w:p>
-    <w:p>
-      <w:pPr>
-        <w:autoSpaceDE w:val="0"/>
-        <w:autoSpaceDN w:val="0"/>
-        <w:adjustRightInd w:val="0"/>
-        <w:spacing w:line="288" w:lineRule="auto"/>
-        <w:rPr>
-          <w:rFonts w:ascii="Helvetica Neue" w:hAnsi="Helvetica Neue"/>
-          <w:color w:val="0070C0"/>
-          <w:sz w:val="32"/>
-        </w:rPr>
-      </w:pPr>
-    </w:p>
-    <w:p>
-      <w:pPr>
-        <w:autoSpaceDE w:val="0"/>
-        <w:autoSpaceDN w:val="0"/>
-        <w:adjustRightInd w:val="0"/>
-        <w:spacing w:line="288" w:lineRule="auto"/>
-        <w:rPr>
-          <w:rFonts w:ascii="Helvetica Neue" w:hAnsi="Helvetica Neue"/>
-          <w:color w:val="0070C0"/>
-          <w:sz w:val="32"/>
-        </w:rPr>
-      </w:pPr>
-    </w:p>
-    <w:p>
-      <w:pPr>
-        <w:autoSpaceDE w:val="0"/>
-        <w:autoSpaceDN w:val="0"/>
-        <w:adjustRightInd w:val="0"/>
-        <w:spacing w:line="288" w:lineRule="auto"/>
-        <w:rPr>
-          <w:rFonts w:ascii="Helvetica Neue" w:hAnsi="Helvetica Neue"/>
-          <w:color w:val="0070C0"/>
-          <w:sz w:val="32"/>
-        </w:rPr>
-      </w:pPr>
-    </w:p>
-    <w:p>
-      <w:pPr>
-        <w:autoSpaceDE w:val="0"/>
-        <w:autoSpaceDN w:val="0"/>
-        <w:adjustRightInd w:val="0"/>
-        <w:spacing w:line="288" w:lineRule="auto"/>
-        <w:rPr>
-          <w:rFonts w:ascii="Helvetica Neue" w:hAnsi="Helvetica Neue"/>
-          <w:color w:val="0070C0"/>
-          <w:sz w:val="32"/>
-        </w:rPr>
-      </w:pPr>
-    </w:p>
-    <w:p>
-      <w:pPr>
-        <w:autoSpaceDE w:val="0"/>
-        <w:autoSpaceDN w:val="0"/>
-        <w:adjustRightInd w:val="0"/>
-        <w:spacing w:line="288" w:lineRule="auto"/>
-        <w:rPr>
-          <w:rFonts w:ascii="Helvetica Neue" w:hAnsi="Helvetica Neue"/>
-          <w:color w:val="0070C0"/>
-          <w:sz w:val="32"/>
-        </w:rPr>
-      </w:pPr>
-    </w:p>
-    <w:p>
-      <w:pPr>
-        <w:autoSpaceDE w:val="0"/>
-        <w:autoSpaceDN w:val="0"/>
-        <w:adjustRightInd w:val="0"/>
-        <w:spacing w:line="288" w:lineRule="auto"/>
-        <w:rPr>
-          <w:rFonts w:ascii="Helvetica Neue" w:hAnsi="Helvetica Neue"/>
-          <w:color w:val="0070C0"/>
-          <w:sz w:val="32"/>
-        </w:rPr>
-      </w:pPr>
-    </w:p>
-    <w:p>
-      <w:pPr>
-        <w:autoSpaceDE w:val="0"/>
-        <w:autoSpaceDN w:val="0"/>
-        <w:adjustRightInd w:val="0"/>
-        <w:spacing w:line="288" w:lineRule="auto"/>
-        <w:rPr>
-          <w:rFonts w:ascii="Helvetica Neue" w:hAnsi="Helvetica Neue"/>
-          <w:color w:val="0070C0"/>
-          <w:sz w:val="32"/>
-        </w:rPr>
-      </w:pPr>
-    </w:p>
-    <w:p>
-      <w:pPr>
-        <w:autoSpaceDE w:val="0"/>
-        <w:autoSpaceDN w:val="0"/>
-        <w:adjustRightInd w:val="0"/>
-        <w:spacing w:line="288" w:lineRule="auto"/>
-        <w:rPr>
-          <w:rFonts w:ascii="Helvetica Neue" w:hAnsi="Helvetica Neue"/>
-          <w:color w:val="0070C0"/>
-          <w:sz w:val="32"/>
-        </w:rPr>
-      </w:pPr>
-    </w:p>
-    <w:p>
-      <w:pPr>
-        <w:autoSpaceDE w:val="0"/>
-        <w:autoSpaceDN w:val="0"/>
-        <w:adjustRightInd w:val="0"/>
-        <w:spacing w:line="288" w:lineRule="auto"/>
-        <w:rPr>
-          <w:rFonts w:ascii="Helvetica Neue" w:hAnsi="Helvetica Neue"/>
-          <w:color w:val="0070C0"/>
-          <w:sz w:val="32"/>
-        </w:rPr>
-      </w:pPr>
-    </w:p>
-    <w:p>
-      <w:pPr>
-        <w:autoSpaceDE w:val="0"/>
-        <w:autoSpaceDN w:val="0"/>
-        <w:adjustRightInd w:val="0"/>
-        <w:spacing w:line="288" w:lineRule="auto"/>
-        <w:rPr>
-          <w:rFonts w:ascii="Helvetica Neue" w:hAnsi="Helvetica Neue"/>
-          <w:color w:val="0070C0"/>
-          <w:sz w:val="32"/>
-        </w:rPr>
-      </w:pPr>
-    </w:p>
-    <w:p>
-      <w:pPr>
-        <w:autoSpaceDE w:val="0"/>
-        <w:autoSpaceDN w:val="0"/>
-        <w:adjustRightInd w:val="0"/>
-        <w:spacing w:line="288" w:lineRule="auto"/>
-        <w:rPr>
-          <w:rFonts w:ascii="Helvetica Neue" w:hAnsi="Helvetica Neue"/>
-          <w:color w:val="0070C0"/>
-          <w:sz w:val="32"/>
-        </w:rPr>
-      </w:pPr>
-    </w:p>
-    <w:p>
-      <w:pPr>
-        <w:autoSpaceDE w:val="0"/>
-        <w:autoSpaceDN w:val="0"/>
-        <w:adjustRightInd w:val="0"/>
-        <w:spacing w:line="288" w:lineRule="auto"/>
-        <w:rPr>
-          <w:rFonts w:ascii="Helvetica Neue" w:hAnsi="Helvetica Neue"/>
-          <w:color w:val="0070C0"/>
-          <w:sz w:val="32"/>
-        </w:rPr>
-      </w:pPr>
-    </w:p>
-    <w:p>
-      <w:pPr>
-        <w:autoSpaceDE w:val="0"/>
-        <w:autoSpaceDN w:val="0"/>
-        <w:adjustRightInd w:val="0"/>
-        <w:spacing w:line="288" w:lineRule="auto"/>
-        <w:rPr>
-          <w:rFonts w:ascii="Helvetica Neue" w:hAnsi="Helvetica Neue"/>
-          <w:color w:val="0070C0"/>
-          <w:sz w:val="32"/>
-        </w:rPr>
-      </w:pPr>
-    </w:p>
-    <w:p>
-      <w:pPr>
-        <w:autoSpaceDE w:val="0"/>
-        <w:autoSpaceDN w:val="0"/>
-        <w:adjustRightInd w:val="0"/>
-        <w:spacing w:line="288" w:lineRule="auto"/>
-        <w:rPr>
-          <w:rFonts w:ascii="Helvetica Neue" w:hAnsi="Helvetica Neue"/>
-          <w:color w:val="0070C0"/>
-          <w:sz w:val="32"/>
-        </w:rPr>
-      </w:pPr>
-    </w:p>
-    <w:p>
-      <w:pPr>
-        <w:autoSpaceDE w:val="0"/>
-        <w:autoSpaceDN w:val="0"/>
-        <w:adjustRightInd w:val="0"/>
-        <w:spacing w:line="288" w:lineRule="auto"/>
-        <w:rPr>
-          <w:rFonts w:ascii="Helvetica Neue" w:hAnsi="Helvetica Neue"/>
-          <w:color w:val="0070C0"/>
-          <w:sz w:val="32"/>
-        </w:rPr>
-      </w:pPr>
-    </w:p>
-    <w:p>
-      <w:pPr>
-        <w:autoSpaceDE w:val="0"/>
-        <w:autoSpaceDN w:val="0"/>
-        <w:adjustRightInd w:val="0"/>
-        <w:spacing w:line="288" w:lineRule="auto"/>
-        <w:rPr>
-          <w:rFonts w:ascii="Helvetica Neue" w:hAnsi="Helvetica Neue"/>
-          <w:color w:val="0070C0"/>
-          <w:sz w:val="32"/>
-        </w:rPr>
-      </w:pPr>
-    </w:p>
-    <w:p>
-      <w:pPr>
-        <w:autoSpaceDE w:val="0"/>
-        <w:autoSpaceDN w:val="0"/>
-        <w:adjustRightInd w:val="0"/>
-        <w:spacing w:line="288" w:lineRule="auto"/>
-        <w:rPr>
-          <w:rFonts w:ascii="Helvetica Neue" w:hAnsi="Helvetica Neue"/>
-          <w:color w:val="0070C0"/>
-          <w:sz w:val="32"/>
-        </w:rPr>
-      </w:pPr>
-    </w:p>
-    <w:p>
-      <w:pPr>
-        <w:autoSpaceDE w:val="0"/>
-        <w:autoSpaceDN w:val="0"/>
-        <w:adjustRightInd w:val="0"/>
-        <w:spacing w:line="288" w:lineRule="auto"/>
-        <w:rPr>
-          <w:rFonts w:ascii="Helvetica Neue" w:hAnsi="Helvetica Neue"/>
-          <w:color w:val="0070C0"/>
-          <w:sz w:val="32"/>
-        </w:rPr>
-      </w:pPr>
-    </w:p>
-    <w:p>
-      <w:pPr>
-        <w:autoSpaceDE w:val="0"/>
-        <w:autoSpaceDN w:val="0"/>
-        <w:adjustRightInd w:val="0"/>
-        <w:spacing w:line="288" w:lineRule="auto"/>
-        <w:rPr>
-          <w:rFonts w:ascii="Helvetica Neue" w:hAnsi="Helvetica Neue"/>
-          <w:color w:val="0070C0"/>
-          <w:sz w:val="32"/>
-        </w:rPr>
-      </w:pPr>
-    </w:p>
-    <w:p>
-      <w:pPr>
-        <w:autoSpaceDE w:val="0"/>
-        <w:autoSpaceDN w:val="0"/>
-        <w:adjustRightInd w:val="0"/>
-        <w:spacing w:line="288" w:lineRule="auto"/>
-        <w:rPr>
-          <w:rFonts w:ascii="Helvetica Neue" w:hAnsi="Helvetica Neue"/>
-          <w:color w:val="0070C0"/>
-          <w:sz w:val="32"/>
-        </w:rPr>
-      </w:pPr>
-    </w:p>
-    <w:p>
-      <w:pPr>
-        <w:autoSpaceDE w:val="0"/>
-        <w:autoSpaceDN w:val="0"/>
-        <w:adjustRightInd w:val="0"/>
-        <w:spacing w:line="288" w:lineRule="auto"/>
-        <w:rPr>
-          <w:rFonts w:ascii="Helvetica Neue" w:hAnsi="Helvetica Neue"/>
-          <w:color w:val="0070C0"/>
-          <w:sz w:val="32"/>
-        </w:rPr>
-      </w:pPr>
-    </w:p>
-    <w:p>
-      <w:pPr>
-        <w:autoSpaceDE w:val="0"/>
-        <w:autoSpaceDN w:val="0"/>
-        <w:adjustRightInd w:val="0"/>
-        <w:spacing w:line="288" w:lineRule="auto"/>
-        <w:rPr>
-          <w:rFonts w:ascii="Helvetica Neue" w:hAnsi="Helvetica Neue"/>
-          <w:color w:val="0070C0"/>
-          <w:sz w:val="32"/>
-        </w:rPr>
-      </w:pPr>
-    </w:p>
-    <w:p>
-      <w:pPr>
-        <w:autoSpaceDE w:val="0"/>
-        <w:autoSpaceDN w:val="0"/>
-        <w:adjustRightInd w:val="0"/>
-        <w:spacing w:line="288" w:lineRule="auto"/>
-        <w:rPr>
-          <w:rFonts w:ascii="Helvetica Neue" w:hAnsi="Helvetica Neue"/>
-          <w:color w:val="0070C0"/>
-          <w:sz w:val="32"/>
-        </w:rPr>
-      </w:pPr>
-      <w:r>
-        <w:rPr>
-          <w:rFonts w:ascii="Helvetica Neue" w:hAnsi="Helvetica Neue"/>
-          <w:color w:val="0070C0"/>
-          <w:sz w:val="32"/>
-        </w:rPr>
-        <w:lastRenderedPageBreak/>
-        <w:t>3.3 N</w:t>
-      </w:r>
-      <w:r>
-        <w:rPr>
-          <w:rFonts w:ascii="Helvetica Neue" w:hAnsi="Helvetica Neue"/>
-          <w:color w:val="0070C0"/>
-          <w:sz w:val="32"/>
-        </w:rPr>
-        <w:t>ame</w:t>
-      </w:r>
-      <w:r>
-        <w:rPr>
-          <w:rFonts w:ascii="Helvetica Neue" w:hAnsi="Helvetica Neue"/>
-          <w:color w:val="0070C0"/>
-          <w:sz w:val="32"/>
-        </w:rPr>
-        <w:t>d</w:t>
-      </w:r>
-      <w:r>
-        <w:rPr>
-          <w:rFonts w:ascii="Helvetica Neue" w:hAnsi="Helvetica Neue"/>
-          <w:color w:val="0070C0"/>
-          <w:sz w:val="32"/>
-        </w:rPr>
-        <w:t xml:space="preserve"> Entity </w:t>
-      </w:r>
-      <w:r>
-        <w:rPr>
-          <w:rFonts w:ascii="Helvetica Neue" w:hAnsi="Helvetica Neue"/>
-          <w:color w:val="0070C0"/>
-          <w:sz w:val="32"/>
-        </w:rPr>
-        <w:t>Recognition</w:t>
-      </w:r>
-      <w:r>
-        <w:rPr>
-          <w:rFonts w:ascii="Helvetica Neue" w:hAnsi="Helvetica Neue"/>
-          <w:color w:val="0070C0"/>
-          <w:sz w:val="32"/>
-        </w:rPr>
-        <w:t>/Labelling</w:t>
-      </w:r>
-    </w:p>
-    <w:p>
-      <w:pPr>
-        <w:autoSpaceDE w:val="0"/>
-        <w:autoSpaceDN w:val="0"/>
-        <w:adjustRightInd w:val="0"/>
-        <w:spacing w:line="288" w:lineRule="auto"/>
-        <w:rPr>
-          <w:rFonts w:ascii="Helvetica Neue" w:hAnsi="Helvetica Neue"/>
-          <w:color w:val="0070C0"/>
-          <w:sz w:val="32"/>
-          <w:vertAlign w:val="subscript"/>
-        </w:rPr>
-      </w:pPr>
-    </w:p>
-    <w:p>
-      <w:pPr>
-        <w:autoSpaceDE w:val="0"/>
-        <w:autoSpaceDN w:val="0"/>
-        <w:adjustRightInd w:val="0"/>
-        <w:spacing w:line="288" w:lineRule="auto"/>
-        <w:rPr>
-          <w:rFonts w:ascii="Helvetica Neue" w:hAnsi="Helvetica Neue"/>
-          <w:color w:val="0070C0"/>
-          <w:sz w:val="28"/>
-        </w:rPr>
-      </w:pPr>
-      <w:r>
-        <w:rPr>
-          <w:rFonts w:ascii="Helvetica Neue" w:hAnsi="Helvetica Neue"/>
-          <w:color w:val="0070C0"/>
-          <w:sz w:val="28"/>
-        </w:rPr>
-        <w:t>3.3.1 Overview</w:t>
-      </w:r>
-    </w:p>
-    <w:p>
-      <w:pPr>
-        <w:autoSpaceDE w:val="0"/>
-        <w:autoSpaceDN w:val="0"/>
-        <w:adjustRightInd w:val="0"/>
-        <w:spacing w:line="288" w:lineRule="auto"/>
-        <w:rPr>
-          <w:rFonts w:ascii="Helvetica Neue" w:hAnsi="Helvetica Neue"/>
-        </w:rPr>
-      </w:pPr>
-      <w:r>
-        <w:rPr>
-          <w:rFonts w:ascii="Helvetica Neue" w:hAnsi="Helvetica Neue"/>
-        </w:rPr>
-        <w:t>This stage involved labelling the tweets gathered in section 3.2</w:t>
-      </w:r>
-      <w:r>
-        <w:rPr>
-          <w:rFonts w:ascii="Helvetica Neue" w:hAnsi="Helvetica Neue"/>
-        </w:rPr>
-        <w:t xml:space="preserve"> as</w:t>
-      </w:r>
-      <w:r>
-        <w:rPr>
-          <w:rFonts w:ascii="Helvetica Neue" w:hAnsi="Helvetica Neue"/>
-        </w:rPr>
-        <w:t xml:space="preserve"> a</w:t>
-      </w:r>
-      <w:r>
-        <w:rPr>
-          <w:rFonts w:ascii="Helvetica Neue" w:hAnsi="Helvetica Neue"/>
-        </w:rPr>
-        <w:t xml:space="preserve"> “</w:t>
-      </w:r>
-      <w:r>
-        <w:rPr>
-          <w:rFonts w:ascii="Helvetica Neue" w:hAnsi="Helvetica Neue"/>
-        </w:rPr>
-        <w:t>t</w:t>
-      </w:r>
-      <w:r>
-        <w:rPr>
-          <w:rFonts w:ascii="Helvetica Neue" w:hAnsi="Helvetica Neue"/>
-        </w:rPr>
-        <w:t xml:space="preserve">rue </w:t>
-      </w:r>
-      <w:r>
-        <w:rPr>
-          <w:rFonts w:ascii="Helvetica Neue" w:hAnsi="Helvetica Neue"/>
-        </w:rPr>
-        <w:t>t</w:t>
-      </w:r>
-      <w:r>
-        <w:rPr>
-          <w:rFonts w:ascii="Helvetica Neue" w:hAnsi="Helvetica Neue"/>
-        </w:rPr>
-        <w:t>ransfer” or “</w:t>
-      </w:r>
-      <w:r>
-        <w:rPr>
-          <w:rFonts w:ascii="Helvetica Neue" w:hAnsi="Helvetica Neue"/>
-        </w:rPr>
-        <w:t>r</w:t>
-      </w:r>
-      <w:r>
-        <w:rPr>
-          <w:rFonts w:ascii="Helvetica Neue" w:hAnsi="Helvetica Neue"/>
-        </w:rPr>
-        <w:t>umour”.</w:t>
-      </w:r>
-      <w:r>
-        <w:rPr>
-          <w:rFonts w:ascii="Helvetica Neue" w:hAnsi="Helvetica Neue"/>
-        </w:rPr>
-        <w:t xml:space="preserve"> </w:t>
-      </w:r>
-      <w:r>
-        <w:rPr>
-          <w:rFonts w:ascii="Helvetica Neue" w:hAnsi="Helvetica Neue"/>
-        </w:rPr>
-        <w:t>In section 3.2 transfer tweets, club names and club synonyms were gathered. This section details the process of taking all this information and creating a module which could take all this information and correctly label the data.</w:t>
-      </w:r>
-      <w:r>
-        <w:rPr>
-          <w:rFonts w:ascii="Helvetica Neue" w:hAnsi="Helvetica Neue"/>
-        </w:rPr>
-        <w:t xml:space="preserve"> </w:t>
-      </w:r>
-      <w:r>
-        <w:rPr>
-          <w:rFonts w:ascii="Helvetica Neue" w:hAnsi="Helvetica Neue"/>
-        </w:rPr>
-        <w:t>Writing a module to do so involved a lot of parts. The module which primarily handled all of this is ner.py which handles all of the filtering, and labelling of the gathered tweets.</w:t>
-      </w:r>
-      <w:r>
-        <w:rPr>
-          <w:rFonts w:ascii="Helvetica Neue" w:hAnsi="Helvetica Neue"/>
-        </w:rPr>
-        <w:t xml:space="preserve"> </w:t>
-      </w:r>
-      <w:r>
-        <w:rPr>
-          <w:rFonts w:ascii="Helvetica Neue" w:hAnsi="Helvetica Neue"/>
-        </w:rPr>
-        <w:t xml:space="preserve">During the training of the classification models in it was important to ensure that the </w:t>
-      </w:r>
-      <w:r>
-        <w:rPr>
-          <w:rFonts w:ascii="Helvetica Neue" w:hAnsi="Helvetica Neue"/>
-        </w:rPr>
-        <w:t>examples</w:t>
-      </w:r>
-      <w:r>
-        <w:rPr>
-          <w:rFonts w:ascii="Helvetica Neue" w:hAnsi="Helvetica Neue"/>
-        </w:rPr>
-        <w:t xml:space="preserve"> it was being </w:t>
-      </w:r>
-      <w:r>
-        <w:rPr>
-          <w:rFonts w:ascii="Helvetica Neue" w:hAnsi="Helvetica Neue"/>
-        </w:rPr>
-        <w:t>trained</w:t>
-      </w:r>
-      <w:r>
-        <w:rPr>
-          <w:rFonts w:ascii="Helvetica Neue" w:hAnsi="Helvetica Neue"/>
-        </w:rPr>
-        <w:t xml:space="preserve"> with was labelled correctly.</w:t>
-      </w:r>
-    </w:p>
-    <w:p>
-      <w:pPr>
-        <w:autoSpaceDE w:val="0"/>
-        <w:autoSpaceDN w:val="0"/>
-        <w:adjustRightInd w:val="0"/>
-        <w:spacing w:line="288" w:lineRule="auto"/>
-        <w:rPr>
-          <w:rFonts w:ascii="Helvetica Neue" w:hAnsi="Helvetica Neue"/>
-        </w:rPr>
-      </w:pPr>
-    </w:p>
-    <w:p>
-      <w:pPr>
-        <w:autoSpaceDE w:val="0"/>
-        <w:autoSpaceDN w:val="0"/>
-        <w:adjustRightInd w:val="0"/>
-        <w:spacing w:line="288" w:lineRule="auto"/>
-        <w:rPr>
-          <w:rFonts w:ascii="Helvetica Neue" w:hAnsi="Helvetica Neue"/>
-          <w:color w:val="0070C0"/>
           <w:sz w:val="28"/>
         </w:rPr>
       </w:pPr>
@@ -13186,7 +13180,19 @@
         <w:rPr>
           <w:rFonts w:ascii="Helvetica Neue" w:hAnsi="Helvetica Neue"/>
         </w:rPr>
-        <w:t xml:space="preserve">In order to determine whether or not a tweet was a rumour or a true claim, or if it was even talking about transfers at all, a method for </w:t>
+        <w:t xml:space="preserve">In order to determine whether or not a </w:t>
+      </w:r>
+      <w:r>
+        <w:rPr>
+          <w:rFonts w:ascii="Helvetica Neue" w:hAnsi="Helvetica Neue"/>
+        </w:rPr>
+        <w:t xml:space="preserve">past </w:t>
+      </w:r>
+      <w:r>
+        <w:rPr>
+          <w:rFonts w:ascii="Helvetica Neue" w:hAnsi="Helvetica Neue"/>
+        </w:rPr>
+        <w:t xml:space="preserve">tweet was a rumour or a true claim, or if it was even talking about transfers at all, a method for </w:t>
       </w:r>
       <w:r>
         <w:rPr>
@@ -13198,7 +13204,43 @@
         <w:rPr>
           <w:rFonts w:ascii="Helvetica Neue" w:hAnsi="Helvetica Neue"/>
         </w:rPr>
-        <w:t xml:space="preserve"> this information was needed. Figure 3.7 shows a tweet which a person can clearly read that the tweet is about </w:t>
+        <w:t xml:space="preserve"> this information was needed. Figure 3.7 shows a </w:t>
+      </w:r>
+      <w:r>
+        <w:rPr>
+          <w:rFonts w:ascii="Helvetica Neue" w:hAnsi="Helvetica Neue"/>
+        </w:rPr>
+        <w:t>sample t</w:t>
+      </w:r>
+      <w:r>
+        <w:rPr>
+          <w:rFonts w:ascii="Helvetica Neue" w:hAnsi="Helvetica Neue"/>
+        </w:rPr>
+        <w:t>weet</w:t>
+      </w:r>
+      <w:r>
+        <w:rPr>
+          <w:rFonts w:ascii="Helvetica Neue" w:hAnsi="Helvetica Neue"/>
+        </w:rPr>
+        <w:t>. The tweet</w:t>
+      </w:r>
+      <w:r>
+        <w:rPr>
+          <w:rFonts w:ascii="Helvetica Neue" w:hAnsi="Helvetica Neue"/>
+        </w:rPr>
+        <w:t xml:space="preserve"> </w:t>
+      </w:r>
+      <w:r>
+        <w:rPr>
+          <w:rFonts w:ascii="Helvetica Neue" w:hAnsi="Helvetica Neue"/>
+        </w:rPr>
+        <w:t>is</w:t>
+      </w:r>
+      <w:r>
+        <w:rPr>
+          <w:rFonts w:ascii="Helvetica Neue" w:hAnsi="Helvetica Neue"/>
+        </w:rPr>
+        <w:t xml:space="preserve"> clearly about </w:t>
       </w:r>
       <w:r>
         <w:rPr>
@@ -13234,7 +13276,7 @@
           <w:spacing w:val="4"/>
           <w:shd w:val="clear" w:color="auto" w:fill="FFFFFF"/>
         </w:rPr>
-        <w:t xml:space="preserve">But this needs to be </w:t>
+        <w:t>However,</w:t>
       </w:r>
       <w:r>
         <w:rPr>
@@ -13243,7 +13285,7 @@
           <w:spacing w:val="4"/>
           <w:shd w:val="clear" w:color="auto" w:fill="FFFFFF"/>
         </w:rPr>
-        <w:t>d</w:t>
+        <w:t xml:space="preserve"> this need</w:t>
       </w:r>
       <w:r>
         <w:rPr>
@@ -13252,7 +13294,52 @@
           <w:spacing w:val="4"/>
           <w:shd w:val="clear" w:color="auto" w:fill="FFFFFF"/>
         </w:rPr>
-        <w:t>one for every Tweet in a dataset of over 120’000 entries. Given the confirmed transfers and English club names for each window were gathered in section 3.2, the information was present to verify this claim, and label it correctly.</w:t>
+        <w:t xml:space="preserve">ed </w:t>
+      </w:r>
+      <w:r>
+        <w:rPr>
+          <w:rFonts w:ascii="Helvetica Neue" w:hAnsi="Helvetica Neue"/>
+          <w:color w:val="14171A"/>
+          <w:spacing w:val="4"/>
+          <w:shd w:val="clear" w:color="auto" w:fill="FFFFFF"/>
+        </w:rPr>
+        <w:t xml:space="preserve">to be </w:t>
+      </w:r>
+      <w:r>
+        <w:rPr>
+          <w:rFonts w:ascii="Helvetica Neue" w:hAnsi="Helvetica Neue"/>
+          <w:color w:val="14171A"/>
+          <w:spacing w:val="4"/>
+          <w:shd w:val="clear" w:color="auto" w:fill="FFFFFF"/>
+        </w:rPr>
+        <w:t>d</w:t>
+      </w:r>
+      <w:r>
+        <w:rPr>
+          <w:rFonts w:ascii="Helvetica Neue" w:hAnsi="Helvetica Neue"/>
+          <w:color w:val="14171A"/>
+          <w:spacing w:val="4"/>
+          <w:shd w:val="clear" w:color="auto" w:fill="FFFFFF"/>
+        </w:rPr>
+        <w:t xml:space="preserve">one for every </w:t>
+      </w:r>
+      <w:r>
+        <w:rPr>
+          <w:rFonts w:ascii="Helvetica Neue" w:hAnsi="Helvetica Neue"/>
+          <w:color w:val="14171A"/>
+          <w:spacing w:val="4"/>
+          <w:shd w:val="clear" w:color="auto" w:fill="FFFFFF"/>
+        </w:rPr>
+        <w:t>t</w:t>
+      </w:r>
+      <w:r>
+        <w:rPr>
+          <w:rFonts w:ascii="Helvetica Neue" w:hAnsi="Helvetica Neue"/>
+          <w:color w:val="14171A"/>
+          <w:spacing w:val="4"/>
+          <w:shd w:val="clear" w:color="auto" w:fill="FFFFFF"/>
+        </w:rPr>
+        <w:t>weet in a dataset of over 120’000 entries. Given the confirmed transfers and English club names for each window were gathered in section 3.2, the information was present to verify this claim, and label it correctly.</w:t>
       </w:r>
     </w:p>
     <w:p>
@@ -13386,6 +13473,91 @@
     </w:p>
     <w:p>
       <w:pPr>
+        <w:rPr>
+          <w:rFonts w:ascii="Helvetica Neue" w:hAnsi="Helvetica Neue"/>
+        </w:rPr>
+      </w:pPr>
+      <w:r>
+        <w:rPr>
+          <w:rFonts w:ascii="Helvetica Neue" w:hAnsi="Helvetica Neue"/>
+        </w:rPr>
+        <w:lastRenderedPageBreak/>
+        <w:t xml:space="preserve">This is where Natural Language Process (NLP) techniques were used. </w:t>
+      </w:r>
+      <w:r>
+        <w:rPr>
+          <w:rFonts w:ascii="Helvetica Neue" w:hAnsi="Helvetica Neue"/>
+        </w:rPr>
+        <w:t xml:space="preserve">Natural Language processing is an area which is concerned with </w:t>
+      </w:r>
+      <w:r>
+        <w:rPr>
+          <w:rFonts w:ascii="Helvetica Neue" w:hAnsi="Helvetica Neue"/>
+        </w:rPr>
+        <w:t>how programs can process and analyse large amounts of data.</w:t>
+      </w:r>
+      <w:r>
+        <w:rPr>
+          <w:rFonts w:ascii="Helvetica Neue" w:hAnsi="Helvetica Neue"/>
+        </w:rPr>
+        <w:t xml:space="preserve"> Powerful toolkits have been developed in the area to process text by tokenizing it, tagging it (</w:t>
+      </w:r>
+      <w:r>
+        <w:t>part-of-speech</w:t>
+      </w:r>
+      <w:r>
+        <w:t xml:space="preserve"> tagging</w:t>
+      </w:r>
+      <w:r>
+        <w:rPr>
+          <w:rFonts w:ascii="Helvetica Neue" w:hAnsi="Helvetica Neue"/>
+        </w:rPr>
+        <w:t>), and recognising entities in it</w:t>
+      </w:r>
+      <w:r>
+        <w:rPr>
+          <w:rStyle w:val="FootnoteReference"/>
+          <w:rFonts w:ascii="Helvetica Neue" w:hAnsi="Helvetica Neue"/>
+        </w:rPr>
+        <w:footnoteReference w:id="29"/>
+      </w:r>
+      <w:r>
+        <w:rPr>
+          <w:rFonts w:ascii="Helvetica Neue" w:hAnsi="Helvetica Neue"/>
+        </w:rPr>
+        <w:t>.</w:t>
+      </w:r>
+    </w:p>
+    <w:p>
+      <w:pPr>
+        <w:rPr>
+          <w:rFonts w:ascii="Helvetica Neue" w:hAnsi="Helvetica Neue"/>
+        </w:rPr>
+      </w:pPr>
+    </w:p>
+    <w:p>
+      <w:pPr>
+        <w:rPr>
+          <w:rFonts w:ascii="Helvetica Neue" w:hAnsi="Helvetica Neue"/>
+        </w:rPr>
+      </w:pPr>
+      <w:r>
+        <w:rPr>
+          <w:rFonts w:ascii="Helvetica Neue" w:hAnsi="Helvetica Neue"/>
+        </w:rPr>
+        <w:t xml:space="preserve">In order check if a tweet contained an English football club the potential entities had to be extracted from the text. In order to confirm whether a transfer or not happened, potential clubs and player names needed to be extracted. </w:t>
+      </w:r>
+    </w:p>
+    <w:p>
+      <w:r>
+        <w:rPr>
+          <w:rFonts w:ascii="Helvetica Neue" w:hAnsi="Helvetica Neue"/>
+        </w:rPr>
+        <w:t xml:space="preserve">There were two main approaches to extracting entities from tweets in this stage. </w:t>
+      </w:r>
+    </w:p>
+    <w:p>
+      <w:pPr>
         <w:autoSpaceDE w:val="0"/>
         <w:autoSpaceDN w:val="0"/>
         <w:adjustRightInd w:val="0"/>
@@ -13394,13 +13566,6 @@
           <w:rFonts w:ascii="Helvetica Neue" w:hAnsi="Helvetica Neue"/>
         </w:rPr>
       </w:pPr>
-      <w:r>
-        <w:rPr>
-          <w:rFonts w:ascii="Helvetica Neue" w:hAnsi="Helvetica Neue"/>
-        </w:rPr>
-        <w:lastRenderedPageBreak/>
-        <w:t>This is where Natural Language Process (NLP) techniques were used. &lt;NLP speil&gt;</w:t>
-      </w:r>
     </w:p>
     <w:p>
       <w:pPr>
@@ -13416,7 +13581,129 @@
         <w:rPr>
           <w:rFonts w:ascii="Helvetica Neue" w:hAnsi="Helvetica Neue"/>
         </w:rPr>
-        <w:t xml:space="preserve">There were two main approaches to extracting entities from tweets in this stage. </w:t>
+        <w:t xml:space="preserve">The first approach was to perform part-of-speech tagging on a </w:t>
+      </w:r>
+      <w:r>
+        <w:rPr>
+          <w:rFonts w:ascii="Helvetica Neue" w:hAnsi="Helvetica Neue"/>
+        </w:rPr>
+        <w:t>t</w:t>
+      </w:r>
+      <w:r>
+        <w:rPr>
+          <w:rFonts w:ascii="Helvetica Neue" w:hAnsi="Helvetica Neue"/>
+        </w:rPr>
+        <w:t>weets text using the Natural Language Toolkit (NLTK)</w:t>
+      </w:r>
+      <w:r>
+        <w:rPr>
+          <w:rStyle w:val="FootnoteReference"/>
+          <w:rFonts w:ascii="Helvetica Neue" w:hAnsi="Helvetica Neue"/>
+        </w:rPr>
+        <w:footnoteReference w:id="30"/>
+      </w:r>
+      <w:r>
+        <w:rPr>
+          <w:rFonts w:ascii="Helvetica Neue" w:hAnsi="Helvetica Neue"/>
+        </w:rPr>
+        <w:t>.</w:t>
+      </w:r>
+      <w:r>
+        <w:rPr>
+          <w:rFonts w:ascii="Helvetica Neue" w:hAnsi="Helvetica Neue"/>
+        </w:rPr>
+        <w:t xml:space="preserve"> Part</w:t>
+      </w:r>
+      <w:r>
+        <w:rPr>
+          <w:rFonts w:ascii="Helvetica Neue" w:hAnsi="Helvetica Neue"/>
+        </w:rPr>
+        <w:t>-</w:t>
+      </w:r>
+      <w:r>
+        <w:rPr>
+          <w:rFonts w:ascii="Helvetica Neue" w:hAnsi="Helvetica Neue"/>
+        </w:rPr>
+        <w:t>of</w:t>
+      </w:r>
+      <w:r>
+        <w:rPr>
+          <w:rFonts w:ascii="Helvetica Neue" w:hAnsi="Helvetica Neue"/>
+        </w:rPr>
+        <w:t>-</w:t>
+      </w:r>
+      <w:r>
+        <w:rPr>
+          <w:rFonts w:ascii="Helvetica Neue" w:hAnsi="Helvetica Neue"/>
+        </w:rPr>
+        <w:t>spee</w:t>
+      </w:r>
+      <w:r>
+        <w:rPr>
+          <w:rFonts w:ascii="Helvetica Neue" w:hAnsi="Helvetica Neue"/>
+        </w:rPr>
+        <w:t>ch tagging (POS tagging) is the process of marking up a word in a text as corresponding to a part of speech</w:t>
+      </w:r>
+      <w:r>
+        <w:rPr>
+          <w:rStyle w:val="FootnoteReference"/>
+          <w:rFonts w:ascii="Helvetica Neue" w:hAnsi="Helvetica Neue"/>
+        </w:rPr>
+        <w:footnoteReference w:id="31"/>
+      </w:r>
+      <w:r>
+        <w:rPr>
+          <w:rFonts w:ascii="Helvetica Neue" w:hAnsi="Helvetica Neue"/>
+        </w:rPr>
+        <w:t>.</w:t>
+      </w:r>
+      <w:r>
+        <w:rPr>
+          <w:rFonts w:ascii="Helvetica Neue" w:hAnsi="Helvetica Neue"/>
+        </w:rPr>
+        <w:t xml:space="preserve"> NLTK is an open source Python module which </w:t>
+      </w:r>
+      <w:r>
+        <w:rPr>
+          <w:rFonts w:ascii="Helvetica Neue" w:hAnsi="Helvetica Neue"/>
+        </w:rPr>
+        <w:t>provides NLP methods such as tokenization, stemming and part-of-speech tagging. The initial approach to recognising entitles was using NLTKs POS tagging function and from there separating the NN’s and NNP’s (nouns, nouns plural)</w:t>
+      </w:r>
+      <w:r>
+        <w:rPr>
+          <w:rFonts w:ascii="Helvetica Neue" w:hAnsi="Helvetica Neue"/>
+        </w:rPr>
+        <w:t xml:space="preserve">. This however resulted in a lot of miss tagging </w:t>
+      </w:r>
+      <w:r>
+        <w:rPr>
+          <w:rFonts w:ascii="Helvetica Neue" w:hAnsi="Helvetica Neue"/>
+        </w:rPr>
+        <w:t xml:space="preserve">of the </w:t>
+      </w:r>
+      <w:r>
+        <w:rPr>
+          <w:rFonts w:ascii="Helvetica Neue" w:hAnsi="Helvetica Neue"/>
+        </w:rPr>
+        <w:t>t</w:t>
+      </w:r>
+      <w:r>
+        <w:rPr>
+          <w:rFonts w:ascii="Helvetica Neue" w:hAnsi="Helvetica Neue"/>
+        </w:rPr>
+        <w:t>weet</w:t>
+      </w:r>
+      <w:r>
+        <w:rPr>
+          <w:rFonts w:ascii="Helvetica Neue" w:hAnsi="Helvetica Neue"/>
+        </w:rPr>
+        <w:t xml:space="preserve"> text</w:t>
+      </w:r>
+      <w:r>
+        <w:rPr>
+          <w:rFonts w:ascii="Helvetica Neue" w:hAnsi="Helvetica Neue"/>
+        </w:rPr>
+        <w:t>.</w:t>
       </w:r>
     </w:p>
     <w:p>
@@ -13444,14 +13731,80 @@
         <w:rPr>
           <w:rFonts w:ascii="Helvetica Neue" w:hAnsi="Helvetica Neue"/>
         </w:rPr>
-        <w:t>The first approach was to perform part-of-speech tagging on a Tweets text using the Natural Language Toolkit (NLTK)</w:t>
+        <w:t>The second approach involved using a different library called Spa</w:t>
+      </w:r>
+      <w:r>
+        <w:rPr>
+          <w:rFonts w:ascii="Helvetica Neue" w:hAnsi="Helvetica Neue"/>
+        </w:rPr>
+        <w:t>C</w:t>
+      </w:r>
+      <w:r>
+        <w:rPr>
+          <w:rFonts w:ascii="Helvetica Neue" w:hAnsi="Helvetica Neue"/>
+        </w:rPr>
+        <w:t>y</w:t>
+      </w:r>
+      <w:r>
+        <w:rPr>
+          <w:rFonts w:ascii="Helvetica Neue" w:hAnsi="Helvetica Neue"/>
+        </w:rPr>
+        <w:t>.</w:t>
+      </w:r>
+      <w:r>
+        <w:rPr>
+          <w:rFonts w:ascii="Helvetica Neue" w:hAnsi="Helvetica Neue"/>
+        </w:rPr>
+        <w:t xml:space="preserve"> </w:t>
+      </w:r>
+      <w:r>
+        <w:rPr>
+          <w:rFonts w:ascii="Helvetica Neue" w:hAnsi="Helvetica Neue"/>
+        </w:rPr>
+        <w:t>Spa</w:t>
+      </w:r>
+      <w:r>
+        <w:rPr>
+          <w:rFonts w:ascii="Helvetica Neue" w:hAnsi="Helvetica Neue"/>
+        </w:rPr>
+        <w:t>C</w:t>
+      </w:r>
+      <w:r>
+        <w:rPr>
+          <w:rFonts w:ascii="Helvetica Neue" w:hAnsi="Helvetica Neue"/>
+        </w:rPr>
+        <w:t xml:space="preserve">y is an open source NLP </w:t>
+      </w:r>
+      <w:r>
+        <w:rPr>
+          <w:rFonts w:ascii="Helvetica Neue" w:hAnsi="Helvetica Neue"/>
+        </w:rPr>
+        <w:t xml:space="preserve">library </w:t>
+      </w:r>
+      <w:r>
+        <w:rPr>
+          <w:rFonts w:ascii="Helvetica Neue" w:hAnsi="Helvetica Neue"/>
+        </w:rPr>
+        <w:t>that provide</w:t>
+      </w:r>
+      <w:r>
+        <w:rPr>
+          <w:rFonts w:ascii="Helvetica Neue" w:hAnsi="Helvetica Neue"/>
+        </w:rPr>
+        <w:t>s</w:t>
+      </w:r>
+      <w:r>
+        <w:rPr>
+          <w:rFonts w:ascii="Helvetica Neue" w:hAnsi="Helvetica Neue"/>
+        </w:rPr>
+        <w:t xml:space="preserve"> a wide range of pre-trained models and extensive documentation on retraining existing models</w:t>
       </w:r>
       <w:r>
         <w:rPr>
           <w:rStyle w:val="FootnoteReference"/>
           <w:rFonts w:ascii="Helvetica Neue" w:hAnsi="Helvetica Neue"/>
         </w:rPr>
-        <w:footnoteReference w:id="29"/>
+        <w:footnoteReference w:id="32"/>
       </w:r>
       <w:r>
         <w:rPr>
@@ -13463,68 +13816,146 @@
         <w:rPr>
           <w:rFonts w:ascii="Helvetica Neue" w:hAnsi="Helvetica Neue"/>
         </w:rPr>
-        <w:t xml:space="preserve"> Part</w:t>
-      </w:r>
-      <w:r>
-        <w:rPr>
-          <w:rFonts w:ascii="Helvetica Neue" w:hAnsi="Helvetica Neue"/>
-        </w:rPr>
-        <w:t>-</w:t>
-      </w:r>
-      <w:r>
-        <w:rPr>
-          <w:rFonts w:ascii="Helvetica Neue" w:hAnsi="Helvetica Neue"/>
-        </w:rPr>
-        <w:t>of</w:t>
-      </w:r>
-      <w:r>
-        <w:rPr>
-          <w:rFonts w:ascii="Helvetica Neue" w:hAnsi="Helvetica Neue"/>
-        </w:rPr>
-        <w:t>-</w:t>
-      </w:r>
-      <w:r>
-        <w:rPr>
-          <w:rFonts w:ascii="Helvetica Neue" w:hAnsi="Helvetica Neue"/>
-        </w:rPr>
-        <w:t>spee</w:t>
-      </w:r>
-      <w:r>
-        <w:rPr>
-          <w:rFonts w:ascii="Helvetica Neue" w:hAnsi="Helvetica Neue"/>
-        </w:rPr>
-        <w:t>ch tagging (POS tagging) is the process of marking up a word in a text as corresponding to a part of speech</w:t>
+        <w:t xml:space="preserve"> Spacy aims to provide production ready models over research implementations, </w:t>
+      </w:r>
+      <w:r>
+        <w:rPr>
+          <w:rFonts w:ascii="Helvetica Neue" w:hAnsi="Helvetica Neue"/>
+        </w:rPr>
+        <w:t xml:space="preserve">so </w:t>
+      </w:r>
+      <w:r>
+        <w:rPr>
+          <w:rFonts w:ascii="Helvetica Neue" w:hAnsi="Helvetica Neue"/>
+        </w:rPr>
+        <w:t>integrating</w:t>
+      </w:r>
+      <w:r>
+        <w:rPr>
+          <w:rFonts w:ascii="Helvetica Neue" w:hAnsi="Helvetica Neue"/>
+        </w:rPr>
+        <w:t xml:space="preserve"> it with existing code in the project was </w:t>
+      </w:r>
+      <w:r>
+        <w:rPr>
+          <w:rFonts w:ascii="Helvetica Neue" w:hAnsi="Helvetica Neue"/>
+        </w:rPr>
+        <w:t xml:space="preserve">a </w:t>
+      </w:r>
+      <w:r>
+        <w:rPr>
+          <w:rFonts w:ascii="Helvetica Neue" w:hAnsi="Helvetica Neue"/>
+        </w:rPr>
+        <w:t>seamless</w:t>
+      </w:r>
+      <w:r>
+        <w:rPr>
+          <w:rFonts w:ascii="Helvetica Neue" w:hAnsi="Helvetica Neue"/>
+        </w:rPr>
+        <w:t xml:space="preserve"> process</w:t>
+      </w:r>
+      <w:r>
+        <w:rPr>
+          <w:rFonts w:ascii="Helvetica Neue" w:hAnsi="Helvetica Neue"/>
+        </w:rPr>
+        <w:t>.</w:t>
+      </w:r>
+      <w:r>
+        <w:rPr>
+          <w:rFonts w:ascii="Helvetica Neue" w:hAnsi="Helvetica Neue"/>
+        </w:rPr>
+        <w:t xml:space="preserve"> SpaCy provide</w:t>
+      </w:r>
+      <w:r>
+        <w:rPr>
+          <w:rFonts w:ascii="Helvetica Neue" w:hAnsi="Helvetica Neue"/>
+        </w:rPr>
+        <w:t>s</w:t>
+      </w:r>
+      <w:r>
+        <w:rPr>
+          <w:rFonts w:ascii="Helvetica Neue" w:hAnsi="Helvetica Neue"/>
+        </w:rPr>
+        <w:t xml:space="preserve"> </w:t>
+      </w:r>
+      <w:r>
+        <w:rPr>
+          <w:rFonts w:ascii="Helvetica Neue" w:hAnsi="Helvetica Neue"/>
+        </w:rPr>
+        <w:t>a NER model which was trained on the On</w:t>
+      </w:r>
+      <w:r>
+        <w:rPr>
+          <w:rFonts w:ascii="Helvetica Neue" w:hAnsi="Helvetica Neue"/>
+        </w:rPr>
+        <w:t>to</w:t>
+      </w:r>
+      <w:r>
+        <w:rPr>
+          <w:rFonts w:ascii="Helvetica Neue" w:hAnsi="Helvetica Neue"/>
+        </w:rPr>
+        <w:t>Note 5 text corpus</w:t>
       </w:r>
       <w:r>
         <w:rPr>
           <w:rStyle w:val="FootnoteReference"/>
           <w:rFonts w:ascii="Helvetica Neue" w:hAnsi="Helvetica Neue"/>
         </w:rPr>
-        <w:footnoteReference w:id="30"/>
-      </w:r>
-      <w:r>
-        <w:rPr>
-          <w:rFonts w:ascii="Helvetica Neue" w:hAnsi="Helvetica Neue"/>
-        </w:rPr>
-        <w:t>.</w:t>
-      </w:r>
-      <w:r>
-        <w:rPr>
-          <w:rFonts w:ascii="Helvetica Neue" w:hAnsi="Helvetica Neue"/>
-        </w:rPr>
-        <w:t xml:space="preserve"> NLTK is an open source Python module which </w:t>
-      </w:r>
-      <w:r>
-        <w:rPr>
-          <w:rFonts w:ascii="Helvetica Neue" w:hAnsi="Helvetica Neue"/>
-        </w:rPr>
-        <w:t>provides NLP methods such as tokenization, stemming and part-of-speech tagging. The initial approach to recognising entitles was using NLTKs POS tagging function and from there separating the NN’s and NNP’s (nouns, nouns plural)</w:t>
-      </w:r>
-      <w:r>
-        <w:rPr>
-          <w:rFonts w:ascii="Helvetica Neue" w:hAnsi="Helvetica Neue"/>
-        </w:rPr>
-        <w:t>. This however resulted in a lot of miss tagging with the Tweet data.</w:t>
+        <w:footnoteReference w:id="33"/>
+      </w:r>
+      <w:r>
+        <w:rPr>
+          <w:rFonts w:ascii="Helvetica Neue" w:hAnsi="Helvetica Neue"/>
+        </w:rPr>
+        <w:t>. This was is a corpus comprised of various different text documents from news, telephone speech and blog in three different languages. It was a collaborative effort by the University of Colorado, University of Pennsylvania and the University of Southern California</w:t>
+      </w:r>
+      <w:r>
+        <w:rPr>
+          <w:rFonts w:ascii="Helvetica Neue" w:hAnsi="Helvetica Neue"/>
+        </w:rPr>
+        <w:t xml:space="preserve">. The SpaCy NER recognition model attempts to extract possible entities from a text </w:t>
+      </w:r>
+      <w:r>
+        <w:rPr>
+          <w:rFonts w:ascii="Helvetica Neue" w:hAnsi="Helvetica Neue"/>
+        </w:rPr>
+        <w:t>corpus and</w:t>
+      </w:r>
+      <w:r>
+        <w:rPr>
+          <w:rFonts w:ascii="Helvetica Neue" w:hAnsi="Helvetica Neue"/>
+        </w:rPr>
+        <w:t xml:space="preserve"> does so by returning a tokenized and tagged object. </w:t>
+      </w:r>
+      <w:r>
+        <w:rPr>
+          <w:rFonts w:ascii="Helvetica Neue" w:hAnsi="Helvetica Neue"/>
+        </w:rPr>
+        <w:t>There are several entity types which it supports</w:t>
+      </w:r>
+      <w:r>
+        <w:rPr>
+          <w:rFonts w:ascii="Helvetica Neue" w:hAnsi="Helvetica Neue"/>
+        </w:rPr>
+        <w:t>, including:</w:t>
+      </w:r>
+      <w:r>
+        <w:rPr>
+          <w:rFonts w:ascii="Helvetica Neue" w:hAnsi="Helvetica Neue"/>
+        </w:rPr>
+        <w:t xml:space="preserve"> “PERSON”, “ORG” (organisation), “NORP” (national or religious political group)</w:t>
+      </w:r>
+      <w:r>
+        <w:rPr>
+          <w:rFonts w:ascii="Helvetica Neue" w:hAnsi="Helvetica Neue"/>
+        </w:rPr>
+        <w:t>, “GPE” (Countries, cities), “DATE” and “MONEY”.</w:t>
+      </w:r>
+      <w:r>
+        <w:rPr>
+          <w:rFonts w:ascii="Helvetica Neue" w:hAnsi="Helvetica Neue"/>
+        </w:rPr>
+        <w:t xml:space="preserve"> The SpaCy NER recognition model was integrated with the ner.py module.</w:t>
       </w:r>
     </w:p>
     <w:p>
@@ -13537,6 +13968,48 @@
           <w:rFonts w:ascii="Helvetica Neue" w:hAnsi="Helvetica Neue"/>
         </w:rPr>
       </w:pPr>
+      <w:r>
+        <w:rPr>
+          <w:rFonts w:ascii="Helvetica Neue" w:hAnsi="Helvetica Neue"/>
+        </w:rPr>
+        <w:t xml:space="preserve">Figure 3.8 shows the result of </w:t>
+      </w:r>
+      <w:r>
+        <w:rPr>
+          <w:rFonts w:ascii="Helvetica Neue" w:hAnsi="Helvetica Neue"/>
+        </w:rPr>
+        <w:t xml:space="preserve">the </w:t>
+      </w:r>
+      <w:r>
+        <w:rPr>
+          <w:rFonts w:ascii="Helvetica Neue" w:hAnsi="Helvetica Neue"/>
+        </w:rPr>
+        <w:t xml:space="preserve">NER </w:t>
+      </w:r>
+      <w:r>
+        <w:rPr>
+          <w:rFonts w:ascii="Helvetica Neue" w:hAnsi="Helvetica Neue"/>
+        </w:rPr>
+        <w:t xml:space="preserve">model </w:t>
+      </w:r>
+      <w:r>
+        <w:rPr>
+          <w:rFonts w:ascii="Helvetica Neue" w:hAnsi="Helvetica Neue"/>
+        </w:rPr>
+        <w:t>on a particular tweet</w:t>
+      </w:r>
+      <w:r>
+        <w:rPr>
+          <w:rFonts w:ascii="Helvetica Neue" w:hAnsi="Helvetica Neue"/>
+        </w:rPr>
+        <w:t xml:space="preserve"> text field</w:t>
+      </w:r>
+      <w:r>
+        <w:rPr>
+          <w:rFonts w:ascii="Helvetica Neue" w:hAnsi="Helvetica Neue"/>
+        </w:rPr>
+        <w:t>.</w:t>
+      </w:r>
     </w:p>
     <w:p>
       <w:pPr>
@@ -13548,224 +14021,6 @@
           <w:rFonts w:ascii="Helvetica Neue" w:hAnsi="Helvetica Neue"/>
         </w:rPr>
       </w:pPr>
-      <w:r>
-        <w:rPr>
-          <w:rFonts w:ascii="Helvetica Neue" w:hAnsi="Helvetica Neue"/>
-        </w:rPr>
-        <w:t>The second approach involved using a different library called Spa</w:t>
-      </w:r>
-      <w:r>
-        <w:rPr>
-          <w:rFonts w:ascii="Helvetica Neue" w:hAnsi="Helvetica Neue"/>
-        </w:rPr>
-        <w:t>C</w:t>
-      </w:r>
-      <w:r>
-        <w:rPr>
-          <w:rFonts w:ascii="Helvetica Neue" w:hAnsi="Helvetica Neue"/>
-        </w:rPr>
-        <w:t>y</w:t>
-      </w:r>
-      <w:r>
-        <w:rPr>
-          <w:rFonts w:ascii="Helvetica Neue" w:hAnsi="Helvetica Neue"/>
-        </w:rPr>
-        <w:t>.</w:t>
-      </w:r>
-      <w:r>
-        <w:rPr>
-          <w:rFonts w:ascii="Helvetica Neue" w:hAnsi="Helvetica Neue"/>
-        </w:rPr>
-        <w:t xml:space="preserve"> </w:t>
-      </w:r>
-      <w:r>
-        <w:rPr>
-          <w:rFonts w:ascii="Helvetica Neue" w:hAnsi="Helvetica Neue"/>
-        </w:rPr>
-        <w:t>Spa</w:t>
-      </w:r>
-      <w:r>
-        <w:rPr>
-          <w:rFonts w:ascii="Helvetica Neue" w:hAnsi="Helvetica Neue"/>
-        </w:rPr>
-        <w:t>C</w:t>
-      </w:r>
-      <w:r>
-        <w:rPr>
-          <w:rFonts w:ascii="Helvetica Neue" w:hAnsi="Helvetica Neue"/>
-        </w:rPr>
-        <w:t xml:space="preserve">y is an open source NLP language </w:t>
-      </w:r>
-      <w:r>
-        <w:rPr>
-          <w:rFonts w:ascii="Helvetica Neue" w:hAnsi="Helvetica Neue"/>
-        </w:rPr>
-        <w:t xml:space="preserve">library </w:t>
-      </w:r>
-      <w:r>
-        <w:rPr>
-          <w:rFonts w:ascii="Helvetica Neue" w:hAnsi="Helvetica Neue"/>
-        </w:rPr>
-        <w:t>that provide</w:t>
-      </w:r>
-      <w:r>
-        <w:rPr>
-          <w:rFonts w:ascii="Helvetica Neue" w:hAnsi="Helvetica Neue"/>
-        </w:rPr>
-        <w:t>s</w:t>
-      </w:r>
-      <w:r>
-        <w:rPr>
-          <w:rFonts w:ascii="Helvetica Neue" w:hAnsi="Helvetica Neue"/>
-        </w:rPr>
-        <w:t xml:space="preserve"> a wide range of pre-trained models and extensive documentation on retraining existing models</w:t>
-      </w:r>
-      <w:r>
-        <w:rPr>
-          <w:rStyle w:val="FootnoteReference"/>
-          <w:rFonts w:ascii="Helvetica Neue" w:hAnsi="Helvetica Neue"/>
-        </w:rPr>
-        <w:footnoteReference w:id="31"/>
-      </w:r>
-      <w:r>
-        <w:rPr>
-          <w:rFonts w:ascii="Helvetica Neue" w:hAnsi="Helvetica Neue"/>
-        </w:rPr>
-        <w:t>.</w:t>
-      </w:r>
-      <w:r>
-        <w:rPr>
-          <w:rFonts w:ascii="Helvetica Neue" w:hAnsi="Helvetica Neue"/>
-        </w:rPr>
-        <w:t xml:space="preserve"> Spacy aims to provide production ready models over research implementations, </w:t>
-      </w:r>
-      <w:r>
-        <w:rPr>
-          <w:rFonts w:ascii="Helvetica Neue" w:hAnsi="Helvetica Neue"/>
-        </w:rPr>
-        <w:t xml:space="preserve">so </w:t>
-      </w:r>
-      <w:r>
-        <w:rPr>
-          <w:rFonts w:ascii="Helvetica Neue" w:hAnsi="Helvetica Neue"/>
-        </w:rPr>
-        <w:t>integrating</w:t>
-      </w:r>
-      <w:r>
-        <w:rPr>
-          <w:rFonts w:ascii="Helvetica Neue" w:hAnsi="Helvetica Neue"/>
-        </w:rPr>
-        <w:t xml:space="preserve"> it with existing code in the project was </w:t>
-      </w:r>
-      <w:r>
-        <w:rPr>
-          <w:rFonts w:ascii="Helvetica Neue" w:hAnsi="Helvetica Neue"/>
-        </w:rPr>
-        <w:t xml:space="preserve">a </w:t>
-      </w:r>
-      <w:r>
-        <w:rPr>
-          <w:rFonts w:ascii="Helvetica Neue" w:hAnsi="Helvetica Neue"/>
-        </w:rPr>
-        <w:t>seamless</w:t>
-      </w:r>
-      <w:r>
-        <w:rPr>
-          <w:rFonts w:ascii="Helvetica Neue" w:hAnsi="Helvetica Neue"/>
-        </w:rPr>
-        <w:t xml:space="preserve"> process</w:t>
-      </w:r>
-      <w:r>
-        <w:rPr>
-          <w:rFonts w:ascii="Helvetica Neue" w:hAnsi="Helvetica Neue"/>
-        </w:rPr>
-        <w:t>.</w:t>
-      </w:r>
-      <w:r>
-        <w:rPr>
-          <w:rFonts w:ascii="Helvetica Neue" w:hAnsi="Helvetica Neue"/>
-        </w:rPr>
-        <w:t xml:space="preserve"> SpaCy provide </w:t>
-      </w:r>
-      <w:r>
-        <w:rPr>
-          <w:rFonts w:ascii="Helvetica Neue" w:hAnsi="Helvetica Neue"/>
-        </w:rPr>
-        <w:t>a NER model which was trained on the On</w:t>
-      </w:r>
-      <w:r>
-        <w:rPr>
-          <w:rFonts w:ascii="Helvetica Neue" w:hAnsi="Helvetica Neue"/>
-        </w:rPr>
-        <w:t>to</w:t>
-      </w:r>
-      <w:r>
-        <w:rPr>
-          <w:rFonts w:ascii="Helvetica Neue" w:hAnsi="Helvetica Neue"/>
-        </w:rPr>
-        <w:t>Note 5 text corpus</w:t>
-      </w:r>
-      <w:r>
-        <w:rPr>
-          <w:rStyle w:val="FootnoteReference"/>
-          <w:rFonts w:ascii="Helvetica Neue" w:hAnsi="Helvetica Neue"/>
-        </w:rPr>
-        <w:footnoteReference w:id="32"/>
-      </w:r>
-      <w:r>
-        <w:rPr>
-          <w:rFonts w:ascii="Helvetica Neue" w:hAnsi="Helvetica Neue"/>
-        </w:rPr>
-        <w:t>. This was is a corpus comprised of various different text documents from news, telephone speech and blog in three different languages. It was a collaborative effort by the University of Colorado, University of Pennsylvania and the University of Southern California</w:t>
-      </w:r>
-      <w:r>
-        <w:rPr>
-          <w:rFonts w:ascii="Helvetica Neue" w:hAnsi="Helvetica Neue"/>
-        </w:rPr>
-        <w:t xml:space="preserve">. The SpaCy NER recognition model attempts to extract possible entities from a text </w:t>
-      </w:r>
-      <w:r>
-        <w:rPr>
-          <w:rFonts w:ascii="Helvetica Neue" w:hAnsi="Helvetica Neue"/>
-        </w:rPr>
-        <w:t>corpus and</w:t>
-      </w:r>
-      <w:r>
-        <w:rPr>
-          <w:rFonts w:ascii="Helvetica Neue" w:hAnsi="Helvetica Neue"/>
-        </w:rPr>
-        <w:t xml:space="preserve"> does so by returning a tokenized and tagged object. </w:t>
-      </w:r>
-      <w:r>
-        <w:rPr>
-          <w:rFonts w:ascii="Helvetica Neue" w:hAnsi="Helvetica Neue"/>
-        </w:rPr>
-        <w:t>There are several entity types which it supports</w:t>
-      </w:r>
-      <w:r>
-        <w:rPr>
-          <w:rFonts w:ascii="Helvetica Neue" w:hAnsi="Helvetica Neue"/>
-        </w:rPr>
-        <w:t>, including:</w:t>
-      </w:r>
-      <w:r>
-        <w:rPr>
-          <w:rFonts w:ascii="Helvetica Neue" w:hAnsi="Helvetica Neue"/>
-        </w:rPr>
-        <w:t xml:space="preserve"> “PERSON”, “ORG” (organisation), “NORP” (national or religious political group)</w:t>
-      </w:r>
-      <w:r>
-        <w:rPr>
-          <w:rFonts w:ascii="Helvetica Neue" w:hAnsi="Helvetica Neue"/>
-        </w:rPr>
-        <w:t>, “GPE” (Countries, cities), “DATE” and “MONEY”.</w:t>
-      </w:r>
-      <w:r>
-        <w:rPr>
-          <w:rFonts w:ascii="Helvetica Neue" w:hAnsi="Helvetica Neue"/>
-        </w:rPr>
-        <w:t xml:space="preserve"> The SpaCy NER recognition model was integrated with the ner.py module.</w:t>
-      </w:r>
     </w:p>
     <w:p>
       <w:pPr>
@@ -13775,50 +14030,9 @@
         <w:spacing w:line="288" w:lineRule="auto"/>
         <w:rPr>
           <w:rFonts w:ascii="Helvetica Neue" w:hAnsi="Helvetica Neue"/>
-        </w:rPr>
-      </w:pPr>
-      <w:r>
-        <w:rPr>
-          <w:rFonts w:ascii="Helvetica Neue" w:hAnsi="Helvetica Neue"/>
-        </w:rPr>
-        <w:t xml:space="preserve">Figure 3.8 shows the result of </w:t>
-      </w:r>
-      <w:r>
-        <w:rPr>
-          <w:rFonts w:ascii="Helvetica Neue" w:hAnsi="Helvetica Neue"/>
-        </w:rPr>
-        <w:t xml:space="preserve">the </w:t>
-      </w:r>
-      <w:r>
-        <w:rPr>
-          <w:rFonts w:ascii="Helvetica Neue" w:hAnsi="Helvetica Neue"/>
-        </w:rPr>
-        <w:t xml:space="preserve">NER </w:t>
-      </w:r>
-      <w:r>
-        <w:rPr>
-          <w:rFonts w:ascii="Helvetica Neue" w:hAnsi="Helvetica Neue"/>
-        </w:rPr>
-        <w:t xml:space="preserve">model </w:t>
-      </w:r>
-      <w:r>
-        <w:rPr>
-          <w:rFonts w:ascii="Helvetica Neue" w:hAnsi="Helvetica Neue"/>
-        </w:rPr>
-        <w:t>on a particular tweet</w:t>
-      </w:r>
-      <w:r>
-        <w:rPr>
-          <w:rFonts w:ascii="Helvetica Neue" w:hAnsi="Helvetica Neue"/>
-        </w:rPr>
-        <w:t xml:space="preserve"> text field</w:t>
-      </w:r>
-      <w:r>
-        <w:rPr>
-          <w:rFonts w:ascii="Helvetica Neue" w:hAnsi="Helvetica Neue"/>
-        </w:rPr>
-        <w:t>.</w:t>
-      </w:r>
+          <w:b/>
+        </w:rPr>
+      </w:pPr>
     </w:p>
     <w:p>
       <w:pPr>
@@ -13828,6 +14042,7 @@
         <w:spacing w:line="288" w:lineRule="auto"/>
         <w:rPr>
           <w:rFonts w:ascii="Helvetica Neue" w:hAnsi="Helvetica Neue"/>
+          <w:b/>
         </w:rPr>
       </w:pPr>
     </w:p>
@@ -13875,60 +14090,58 @@
         <w:spacing w:line="288" w:lineRule="auto"/>
         <w:rPr>
           <w:rFonts w:ascii="Helvetica Neue" w:hAnsi="Helvetica Neue"/>
+          <w:i/>
+        </w:rPr>
+      </w:pPr>
+      <w:r>
+        <w:rPr>
+          <w:rFonts w:ascii="Helvetica Neue" w:hAnsi="Helvetica Neue"/>
           <w:b/>
         </w:rPr>
-      </w:pPr>
-    </w:p>
-    <w:p>
-      <w:pPr>
-        <w:autoSpaceDE w:val="0"/>
-        <w:autoSpaceDN w:val="0"/>
-        <w:adjustRightInd w:val="0"/>
-        <w:spacing w:line="288" w:lineRule="auto"/>
+        <w:t xml:space="preserve">Tweet </w:t>
+      </w:r>
+      <w:proofErr w:type="gramStart"/>
+      <w:r>
         <w:rPr>
           <w:rFonts w:ascii="Helvetica Neue" w:hAnsi="Helvetica Neue"/>
           <w:b/>
         </w:rPr>
-      </w:pPr>
-    </w:p>
-    <w:p>
-      <w:pPr>
-        <w:autoSpaceDE w:val="0"/>
-        <w:autoSpaceDN w:val="0"/>
-        <w:adjustRightInd w:val="0"/>
-        <w:spacing w:line="288" w:lineRule="auto"/>
+        <w:t>text :</w:t>
+      </w:r>
+      <w:proofErr w:type="gramEnd"/>
+      <w:r>
+        <w:rPr>
+          <w:rFonts w:ascii="Helvetica Neue" w:hAnsi="Helvetica Neue"/>
+        </w:rPr>
+        <w:t xml:space="preserve"> </w:t>
+      </w:r>
+      <w:r>
         <w:rPr>
           <w:rFonts w:ascii="Helvetica Neue" w:hAnsi="Helvetica Neue"/>
           <w:i/>
         </w:rPr>
-      </w:pPr>
-      <w:r>
-        <w:rPr>
-          <w:rFonts w:ascii="Helvetica Neue" w:hAnsi="Helvetica Neue"/>
-          <w:b/>
-        </w:rPr>
-        <w:lastRenderedPageBreak/>
-        <w:t>Tweet text :</w:t>
-      </w:r>
-      <w:r>
-        <w:rPr>
-          <w:rFonts w:ascii="Helvetica Neue" w:hAnsi="Helvetica Neue"/>
-        </w:rPr>
-        <w:t xml:space="preserve"> </w:t>
+        <w:t>“</w:t>
       </w:r>
       <w:r>
         <w:rPr>
           <w:rFonts w:ascii="Helvetica Neue" w:hAnsi="Helvetica Neue"/>
           <w:i/>
         </w:rPr>
-        <w:t>“</w:t>
+        <w:t xml:space="preserve">Zlatan </w:t>
       </w:r>
       <w:r>
         <w:rPr>
           <w:rFonts w:ascii="Helvetica Neue" w:hAnsi="Helvetica Neue"/>
           <w:i/>
         </w:rPr>
-        <w:t>Zlatan Ibrahimovic set to leave Manchester United imminently and to join MLS side LA GALAXY</w:t>
+        <w:t>Ibrahimović</w:t>
+      </w:r>
+      <w:r>
+        <w:rPr>
+          <w:rFonts w:ascii="Helvetica Neue" w:hAnsi="Helvetica Neue"/>
+          <w:i/>
+        </w:rPr>
+        <w:t xml:space="preserve"> set to leave Manchester United imminently and to join MLS side LA GALAXY</w:t>
       </w:r>
       <w:r>
         <w:rPr>
@@ -14126,7 +14339,32 @@
         <w:rPr>
           <w:rFonts w:ascii="Helvetica Neue" w:hAnsi="Helvetica Neue"/>
         </w:rPr>
-        <w:t>The ner.py module was developed to take the data set of gathered Tweets in previous stage and label them correctly, as a rumour or true, by performing Named Entity Recognition and verifying the Clubs and player</w:t>
+        <w:t xml:space="preserve">The </w:t>
+      </w:r>
+      <w:r>
+        <w:rPr>
+          <w:rFonts w:ascii="Helvetica Neue" w:hAnsi="Helvetica Neue"/>
+          <w:i/>
+        </w:rPr>
+        <w:t>ner.py</w:t>
+      </w:r>
+      <w:r>
+        <w:rPr>
+          <w:rFonts w:ascii="Helvetica Neue" w:hAnsi="Helvetica Neue"/>
+        </w:rPr>
+        <w:t xml:space="preserve"> module was developed to take the data set of gathered Tweets in previous stage and label them correctly, as a rumour or true, by performing Named Entity Recognition and verifying the </w:t>
+      </w:r>
+      <w:r>
+        <w:rPr>
+          <w:rFonts w:ascii="Helvetica Neue" w:hAnsi="Helvetica Neue"/>
+        </w:rPr>
+        <w:t>c</w:t>
+      </w:r>
+      <w:r>
+        <w:rPr>
+          <w:rFonts w:ascii="Helvetica Neue" w:hAnsi="Helvetica Neue"/>
+        </w:rPr>
+        <w:t>lubs and player</w:t>
       </w:r>
       <w:r>
         <w:rPr>
@@ -14348,6 +14586,7 @@
         <w:rPr>
           <w:rFonts w:ascii="Helvetica Neue" w:hAnsi="Helvetica Neue"/>
         </w:rPr>
+        <w:lastRenderedPageBreak/>
         <w:t xml:space="preserve">The </w:t>
       </w:r>
       <w:r>
@@ -14355,7 +14594,23 @@
           <w:rFonts w:ascii="Helvetica Neue" w:hAnsi="Helvetica Neue"/>
           <w:i/>
         </w:rPr>
-        <w:t>“process_tweet()”</w:t>
+        <w:t>“process_</w:t>
+      </w:r>
+      <w:proofErr w:type="gramStart"/>
+      <w:r>
+        <w:rPr>
+          <w:rFonts w:ascii="Helvetica Neue" w:hAnsi="Helvetica Neue"/>
+          <w:i/>
+        </w:rPr>
+        <w:t>tweet(</w:t>
+      </w:r>
+      <w:proofErr w:type="gramEnd"/>
+      <w:r>
+        <w:rPr>
+          <w:rFonts w:ascii="Helvetica Neue" w:hAnsi="Helvetica Neue"/>
+          <w:i/>
+        </w:rPr>
+        <w:t>)”</w:t>
       </w:r>
       <w:r>
         <w:rPr>
@@ -14367,7 +14622,7 @@
         <w:rPr>
           <w:rFonts w:ascii="Helvetica Neue" w:hAnsi="Helvetica Neue"/>
         </w:rPr>
-        <w:t>in ner.py is the focal point of the module. From here the gathered tweet data</w:t>
+        <w:t>in ner.py is the focal point of the module. From here the gathered data</w:t>
       </w:r>
       <w:r>
         <w:rPr>
@@ -14391,7 +14646,19 @@
         <w:rPr>
           <w:rFonts w:ascii="Helvetica Neue" w:hAnsi="Helvetica Neue"/>
         </w:rPr>
-        <w:t>one by one each tweet is processed and labelled. Figure 3.9 conceptually breaks down what happening here and there</w:t>
+        <w:t xml:space="preserve">one by one each tweet is processed and labelled. Figure 3.9 conceptually breaks down what happening here </w:t>
+      </w:r>
+      <w:r>
+        <w:rPr>
+          <w:rFonts w:ascii="Helvetica Neue" w:hAnsi="Helvetica Neue"/>
+        </w:rPr>
+        <w:t>as</w:t>
+      </w:r>
+      <w:r>
+        <w:rPr>
+          <w:rFonts w:ascii="Helvetica Neue" w:hAnsi="Helvetica Neue"/>
+        </w:rPr>
+        <w:t xml:space="preserve"> there</w:t>
       </w:r>
       <w:r>
         <w:rPr>
@@ -14415,7 +14682,20 @@
         <w:rPr>
           <w:rFonts w:ascii="Helvetica Neue" w:hAnsi="Helvetica Neue"/>
         </w:rPr>
-        <w:t xml:space="preserve"> in the ner.py module which handle of this.</w:t>
+        <w:t xml:space="preserve"> in the </w:t>
+      </w:r>
+      <w:r>
+        <w:rPr>
+          <w:rFonts w:ascii="Helvetica Neue" w:hAnsi="Helvetica Neue"/>
+          <w:i/>
+        </w:rPr>
+        <w:t>ner.py</w:t>
+      </w:r>
+      <w:r>
+        <w:rPr>
+          <w:rFonts w:ascii="Helvetica Neue" w:hAnsi="Helvetica Neue"/>
+        </w:rPr>
+        <w:t xml:space="preserve"> module which handle of this.</w:t>
       </w:r>
     </w:p>
     <w:p>
@@ -14443,21 +14723,52 @@
         <w:rPr>
           <w:rFonts w:ascii="Helvetica Neue" w:hAnsi="Helvetica Neue"/>
         </w:rPr>
-        <w:lastRenderedPageBreak/>
-        <w:t xml:space="preserve">For a given Tweet the elements of the Tweet </w:t>
-      </w:r>
-      <w:r>
-        <w:rPr>
-          <w:rFonts w:ascii="Helvetica Neue" w:hAnsi="Helvetica Neue"/>
-        </w:rPr>
-        <w:t xml:space="preserve">are separated, namely the username and the Tweets text field contents. </w:t>
-      </w:r>
-      <w:r>
-        <w:rPr>
-          <w:rFonts w:ascii="Helvetica Neue" w:hAnsi="Helvetica Neue"/>
-        </w:rPr>
-        <w:t>Then the entities are extracted using the SpaCy’s</w:t>
-      </w:r>
+        <w:t xml:space="preserve">For a given </w:t>
+      </w:r>
+      <w:r>
+        <w:rPr>
+          <w:rFonts w:ascii="Helvetica Neue" w:hAnsi="Helvetica Neue"/>
+        </w:rPr>
+        <w:t>t</w:t>
+      </w:r>
+      <w:r>
+        <w:rPr>
+          <w:rFonts w:ascii="Helvetica Neue" w:hAnsi="Helvetica Neue"/>
+        </w:rPr>
+        <w:t xml:space="preserve">weet the elements of the Tweet </w:t>
+      </w:r>
+      <w:r>
+        <w:rPr>
+          <w:rFonts w:ascii="Helvetica Neue" w:hAnsi="Helvetica Neue"/>
+        </w:rPr>
+        <w:t xml:space="preserve">are separated, namely the username and the </w:t>
+      </w:r>
+      <w:r>
+        <w:rPr>
+          <w:rFonts w:ascii="Helvetica Neue" w:hAnsi="Helvetica Neue"/>
+        </w:rPr>
+        <w:t>t</w:t>
+      </w:r>
+      <w:r>
+        <w:rPr>
+          <w:rFonts w:ascii="Helvetica Neue" w:hAnsi="Helvetica Neue"/>
+        </w:rPr>
+        <w:t xml:space="preserve">weets text field contents. </w:t>
+      </w:r>
+      <w:r>
+        <w:rPr>
+          <w:rFonts w:ascii="Helvetica Neue" w:hAnsi="Helvetica Neue"/>
+        </w:rPr>
+        <w:t xml:space="preserve">Then the entities are extracted using the </w:t>
+      </w:r>
+      <w:proofErr w:type="spellStart"/>
+      <w:r>
+        <w:rPr>
+          <w:rFonts w:ascii="Helvetica Neue" w:hAnsi="Helvetica Neue"/>
+        </w:rPr>
+        <w:t>SpaCy’s</w:t>
+      </w:r>
+      <w:proofErr w:type="spellEnd"/>
       <w:r>
         <w:rPr>
           <w:rFonts w:ascii="Helvetica Neue" w:hAnsi="Helvetica Neue"/>
@@ -14858,6 +15169,7 @@
         <w:rPr>
           <w:rFonts w:ascii="Helvetica Neue" w:hAnsi="Helvetica Neue"/>
         </w:rPr>
+        <w:lastRenderedPageBreak/>
         <w:t xml:space="preserve">The first predominant issue was that the SpaCy NER model wasn’t picking up some English football clubs as entities. </w:t>
       </w:r>
       <w:r>
@@ -14888,14 +15200,7 @@
         <w:rPr>
           <w:rFonts w:ascii="Helvetica Neue" w:hAnsi="Helvetica Neue"/>
         </w:rPr>
-        <w:t xml:space="preserve">London club. However, Arsenal in the </w:t>
-      </w:r>
-      <w:r>
-        <w:rPr>
-          <w:rFonts w:ascii="Helvetica Neue" w:hAnsi="Helvetica Neue"/>
-        </w:rPr>
-        <w:lastRenderedPageBreak/>
-        <w:t>context outside of football could be referring to military artillery or guns.</w:t>
+        <w:t>London club. However, Arsenal in the context outside of football could be referring to military artillery or guns.</w:t>
       </w:r>
       <w:r>
         <w:rPr>
@@ -15190,7 +15495,19 @@
         <w:rPr>
           <w:rFonts w:ascii="Helvetica Neue" w:hAnsi="Helvetica Neue"/>
         </w:rPr>
-        <w:t xml:space="preserve">, a link to a page or article but wasn’t talking about a specific transfer. Many of the Tweets implied a certain player transfer by naming their nationality but without specifying their actual name, as shown in figure 3.10. </w:t>
+        <w:t xml:space="preserve">, a link to a page or article but wasn’t talking about a specific transfer. Many of the </w:t>
+      </w:r>
+      <w:r>
+        <w:rPr>
+          <w:rFonts w:ascii="Helvetica Neue" w:hAnsi="Helvetica Neue"/>
+        </w:rPr>
+        <w:t>t</w:t>
+      </w:r>
+      <w:r>
+        <w:rPr>
+          <w:rFonts w:ascii="Helvetica Neue" w:hAnsi="Helvetica Neue"/>
+        </w:rPr>
+        <w:t xml:space="preserve">weets implied a certain player transfer by naming their nationality but without specifying their actual name, as shown in figure 3.10. </w:t>
       </w:r>
     </w:p>
     <w:p>
@@ -15355,263 +15672,263 @@
         <w:rPr>
           <w:rFonts w:ascii="Helvetica Neue" w:hAnsi="Helvetica Neue"/>
         </w:rPr>
+        <w:t>Random samples from the labelled data were selected and manually checked.</w:t>
+      </w:r>
+      <w:r>
+        <w:rPr>
+          <w:rFonts w:ascii="Helvetica Neue" w:hAnsi="Helvetica Neue"/>
+        </w:rPr>
+        <w:t xml:space="preserve"> The Tweets which contained a mix of true and false transfers claims ended up labelled “true” as the stage 4 filter picked up a confirmed transfer in the text. The decision was made to keep some of the Tweets in the dataset labelled as they were on the basis that a Tweet claiming to know about a transfer which never happened still falls under our definition for “fake news”. Some Tweets were the exception to this, mostly in cases where the rumour was the minority compared to the other true transfers present in the Tweet, and they were removed using methods defined in </w:t>
+      </w:r>
+      <w:r>
+        <w:rPr>
+          <w:rFonts w:ascii="Helvetica Neue" w:hAnsi="Helvetica Neue"/>
+          <w:i/>
+        </w:rPr>
+        <w:t>db.py</w:t>
+      </w:r>
+      <w:r>
+        <w:rPr>
+          <w:rFonts w:ascii="Helvetica Neue" w:hAnsi="Helvetica Neue"/>
+        </w:rPr>
+        <w:t xml:space="preserve">. </w:t>
+      </w:r>
+    </w:p>
+    <w:p>
+      <w:pPr>
+        <w:rPr>
+          <w:rFonts w:ascii="Helvetica Neue" w:hAnsi="Helvetica Neue"/>
+        </w:rPr>
+      </w:pPr>
+      <w:r>
+        <w:rPr>
+          <w:rFonts w:ascii="Helvetica Neue" w:hAnsi="Helvetica Neue"/>
+        </w:rPr>
+        <w:t xml:space="preserve">In the case where no explicit player name was mentioned in the Tweet, these examples were removed. The functions created in </w:t>
+      </w:r>
+      <w:r>
+        <w:rPr>
+          <w:rFonts w:ascii="Helvetica Neue" w:hAnsi="Helvetica Neue"/>
+          <w:i/>
+        </w:rPr>
+        <w:t>db.py</w:t>
+      </w:r>
+      <w:r>
+        <w:rPr>
+          <w:rFonts w:ascii="Helvetica Neue" w:hAnsi="Helvetica Neue"/>
+        </w:rPr>
+        <w:t xml:space="preserve"> </w:t>
+      </w:r>
+      <w:r>
+        <w:rPr>
+          <w:rFonts w:ascii="Helvetica Neue" w:hAnsi="Helvetica Neue"/>
+        </w:rPr>
+        <w:t xml:space="preserve">removed any occurrence of the parameter passed, and usually there were many occurrences of the same Tweet from different accounts with </w:t>
+      </w:r>
+      <w:r>
+        <w:rPr>
+          <w:rFonts w:ascii="Helvetica Neue" w:hAnsi="Helvetica Neue"/>
+        </w:rPr>
+        <w:t>this example case.</w:t>
+      </w:r>
+      <w:r>
+        <w:rPr>
+          <w:rFonts w:ascii="Helvetica Neue" w:hAnsi="Helvetica Neue"/>
+        </w:rPr>
+        <w:t xml:space="preserve"> </w:t>
+      </w:r>
+      <w:r>
+        <w:rPr>
+          <w:rFonts w:ascii="Helvetica Neue" w:hAnsi="Helvetica Neue"/>
+        </w:rPr>
+        <w:t>This is most likely because tabloid news outlets, who were the main perpetrators of this example Tweet, are subject to use tactics like an “implying headline” but not give any information to the reader until the clicked the re-directing link to their site. Although this re-direction sounds like the “fake news” new definition defined in this research, there was no automated way of accurately labelling these tweets unless a player was mentioned which could be cross referenced with the database of known transfers.</w:t>
+      </w:r>
+    </w:p>
+    <w:p>
+      <w:pPr>
+        <w:rPr>
+          <w:rFonts w:ascii="Helvetica Neue" w:hAnsi="Helvetica Neue"/>
+        </w:rPr>
+      </w:pPr>
+    </w:p>
+    <w:p>
+      <w:pPr>
+        <w:rPr>
+          <w:rFonts w:ascii="Helvetica Neue" w:hAnsi="Helvetica Neue"/>
+        </w:rPr>
+      </w:pPr>
+    </w:p>
+    <w:p>
+      <w:pPr>
+        <w:rPr>
+          <w:rFonts w:ascii="Helvetica Neue" w:hAnsi="Helvetica Neue"/>
+          <w:u w:val="single"/>
+        </w:rPr>
+      </w:pPr>
+      <w:r>
+        <w:rPr>
+          <w:rFonts w:ascii="Helvetica Neue" w:hAnsi="Helvetica Neue"/>
+          <w:u w:val="single"/>
+        </w:rPr>
+        <w:t>Incorrectly Labelled False</w:t>
+      </w:r>
+    </w:p>
+    <w:p>
+      <w:pPr>
+        <w:rPr>
+          <w:rFonts w:ascii="Helvetica Neue" w:hAnsi="Helvetica Neue"/>
+          <w:u w:val="single"/>
+        </w:rPr>
+      </w:pPr>
+    </w:p>
+    <w:p>
+      <w:pPr>
+        <w:rPr>
+          <w:rFonts w:ascii="Helvetica Neue" w:hAnsi="Helvetica Neue"/>
+        </w:rPr>
+      </w:pPr>
+      <w:r>
+        <w:rPr>
+          <w:rFonts w:ascii="Helvetica Neue" w:hAnsi="Helvetica Neue"/>
+        </w:rPr>
+        <w:t xml:space="preserve">Another issue which arose in the early stages of NER was the issue of incorrectly labelling tweets a “false” even though they were true transfers. This issue arose from the lack of filtering and poorly trained initial SpaCy NER model. It’s important to note that the decisions to implement the filtering stages and retraining of the model were not methodologies planned from the outset but rather a result of </w:t>
+      </w:r>
+      <w:r>
+        <w:rPr>
+          <w:rFonts w:ascii="Helvetica Neue" w:hAnsi="Helvetica Neue"/>
+        </w:rPr>
+        <w:t>checking the labelled data and seeing they were necessary</w:t>
+      </w:r>
+      <w:r>
+        <w:rPr>
+          <w:rFonts w:ascii="Helvetica Neue" w:hAnsi="Helvetica Neue"/>
+        </w:rPr>
+        <w:t>.</w:t>
+      </w:r>
+    </w:p>
+    <w:p>
+      <w:pPr>
+        <w:rPr>
+          <w:rFonts w:ascii="Helvetica Neue" w:hAnsi="Helvetica Neue"/>
+          <w:u w:val="single"/>
+        </w:rPr>
+      </w:pPr>
+    </w:p>
+    <w:p>
+      <w:pPr>
+        <w:rPr>
+          <w:rFonts w:ascii="Helvetica Neue" w:hAnsi="Helvetica Neue"/>
+          <w:u w:val="single"/>
+        </w:rPr>
+      </w:pPr>
+    </w:p>
+    <w:p>
+      <w:pPr>
+        <w:rPr>
+          <w:rFonts w:ascii="Helvetica Neue" w:hAnsi="Helvetica Neue"/>
+          <w:u w:val="single"/>
+        </w:rPr>
+      </w:pPr>
+      <w:r>
+        <w:rPr>
+          <w:rFonts w:ascii="Helvetica Neue" w:hAnsi="Helvetica Neue"/>
+          <w:u w:val="single"/>
+        </w:rPr>
+        <w:t>Label Accuracy</w:t>
+      </w:r>
+    </w:p>
+    <w:p>
+      <w:pPr>
+        <w:rPr>
+          <w:rFonts w:ascii="Helvetica Neue" w:hAnsi="Helvetica Neue"/>
+          <w:u w:val="single"/>
+        </w:rPr>
+      </w:pPr>
+    </w:p>
+    <w:p>
+      <w:pPr>
+        <w:rPr>
+          <w:rFonts w:ascii="Helvetica Neue" w:hAnsi="Helvetica Neue"/>
+        </w:rPr>
+      </w:pPr>
+      <w:r>
+        <w:rPr>
+          <w:rFonts w:ascii="Helvetica Neue" w:hAnsi="Helvetica Neue"/>
+        </w:rPr>
+        <w:t xml:space="preserve">All the observations and conclusions described above about the accuracy observed and the issues which arose was </w:t>
+      </w:r>
+      <w:r>
+        <w:rPr>
+          <w:rFonts w:ascii="Helvetica Neue" w:hAnsi="Helvetica Neue"/>
+        </w:rPr>
+        <w:t xml:space="preserve">a result of manual checks. When developing the </w:t>
+      </w:r>
+      <w:r>
+        <w:rPr>
+          <w:rFonts w:ascii="Helvetica Neue" w:hAnsi="Helvetica Neue"/>
+          <w:i/>
+        </w:rPr>
+        <w:t>“ner.py”</w:t>
+      </w:r>
+      <w:r>
+        <w:rPr>
+          <w:rFonts w:ascii="Helvetica Neue" w:hAnsi="Helvetica Neue"/>
+        </w:rPr>
+        <w:t xml:space="preserve"> module consistent checks of samples of the Tweets were performed to check the accuracy of the data labelling. </w:t>
+      </w:r>
+    </w:p>
+    <w:p>
+      <w:pPr>
+        <w:rPr>
+          <w:rFonts w:ascii="Helvetica Neue" w:hAnsi="Helvetica Neue"/>
+        </w:rPr>
+      </w:pPr>
+    </w:p>
+    <w:p>
+      <w:pPr>
+        <w:rPr>
+          <w:rFonts w:ascii="Helvetica Neue" w:hAnsi="Helvetica Neue"/>
+        </w:rPr>
+      </w:pPr>
+      <w:r>
+        <w:rPr>
+          <w:rFonts w:ascii="Helvetica Neue" w:hAnsi="Helvetica Neue"/>
+        </w:rPr>
+        <w:t xml:space="preserve">The final testing was performed by taking ten 7 random sets of 100 from a corpus of 3000 </w:t>
+      </w:r>
+      <w:r>
+        <w:rPr>
+          <w:rFonts w:ascii="Helvetica Neue" w:hAnsi="Helvetica Neue"/>
+        </w:rPr>
+        <w:t>labelled</w:t>
+      </w:r>
+      <w:r>
+        <w:rPr>
+          <w:rFonts w:ascii="Helvetica Neue" w:hAnsi="Helvetica Neue"/>
+        </w:rPr>
+        <w:t xml:space="preserve"> Tweets.</w:t>
+      </w:r>
+    </w:p>
+    <w:p>
+      <w:pPr>
+        <w:rPr>
+          <w:rFonts w:ascii="Helvetica Neue" w:hAnsi="Helvetica Neue"/>
+        </w:rPr>
+      </w:pPr>
+    </w:p>
+    <w:p>
+      <w:pPr>
+        <w:rPr>
+          <w:rFonts w:ascii="Helvetica Neue" w:hAnsi="Helvetica Neue"/>
+          <w:b/>
+        </w:rPr>
+      </w:pPr>
+      <w:r>
+        <w:rPr>
+          <w:rFonts w:ascii="Helvetica Neue" w:hAnsi="Helvetica Neue"/>
+          <w:b/>
+        </w:rPr>
         <w:lastRenderedPageBreak/>
-        <w:t>Random samples from the labelled data were selected and manually checked.</w:t>
-      </w:r>
-      <w:r>
-        <w:rPr>
-          <w:rFonts w:ascii="Helvetica Neue" w:hAnsi="Helvetica Neue"/>
-        </w:rPr>
-        <w:t xml:space="preserve"> The Tweets which contained a mix of true and false transfers claims ended up labelled “true” as the stage 4 filter picked up a confirmed transfer in the text. The decision was made to keep some of the Tweets in the dataset labelled as they were on the basis that a Tweet claiming to know about a transfer which never happened still falls under our definition for “fake news”. Some Tweets were the exception to this, mostly in cases where the rumour was the minority compared to the other true transfers present in the Tweet, and they were removed using methods defined in </w:t>
-      </w:r>
-      <w:r>
-        <w:rPr>
-          <w:rFonts w:ascii="Helvetica Neue" w:hAnsi="Helvetica Neue"/>
-          <w:i/>
-        </w:rPr>
-        <w:t>db.py</w:t>
-      </w:r>
-      <w:r>
-        <w:rPr>
-          <w:rFonts w:ascii="Helvetica Neue" w:hAnsi="Helvetica Neue"/>
-        </w:rPr>
-        <w:t xml:space="preserve">. </w:t>
-      </w:r>
-    </w:p>
-    <w:p>
-      <w:pPr>
-        <w:rPr>
-          <w:rFonts w:ascii="Helvetica Neue" w:hAnsi="Helvetica Neue"/>
-        </w:rPr>
-      </w:pPr>
-      <w:r>
-        <w:rPr>
-          <w:rFonts w:ascii="Helvetica Neue" w:hAnsi="Helvetica Neue"/>
-        </w:rPr>
-        <w:t xml:space="preserve">In the case where no explicit player name was mentioned in the Tweet, these examples were removed. The functions created in </w:t>
-      </w:r>
-      <w:r>
-        <w:rPr>
-          <w:rFonts w:ascii="Helvetica Neue" w:hAnsi="Helvetica Neue"/>
-          <w:i/>
-        </w:rPr>
-        <w:t>db.py</w:t>
-      </w:r>
-      <w:r>
-        <w:rPr>
-          <w:rFonts w:ascii="Helvetica Neue" w:hAnsi="Helvetica Neue"/>
-        </w:rPr>
-        <w:t xml:space="preserve"> </w:t>
-      </w:r>
-      <w:r>
-        <w:rPr>
-          <w:rFonts w:ascii="Helvetica Neue" w:hAnsi="Helvetica Neue"/>
-        </w:rPr>
-        <w:t xml:space="preserve">removed any occurrence of the parameter passed, and usually there were many occurrences of the same Tweet from different accounts with </w:t>
-      </w:r>
-      <w:r>
-        <w:rPr>
-          <w:rFonts w:ascii="Helvetica Neue" w:hAnsi="Helvetica Neue"/>
-        </w:rPr>
-        <w:t>this example case.</w:t>
-      </w:r>
-      <w:r>
-        <w:rPr>
-          <w:rFonts w:ascii="Helvetica Neue" w:hAnsi="Helvetica Neue"/>
-        </w:rPr>
-        <w:t xml:space="preserve"> </w:t>
-      </w:r>
-      <w:r>
-        <w:rPr>
-          <w:rFonts w:ascii="Helvetica Neue" w:hAnsi="Helvetica Neue"/>
-        </w:rPr>
-        <w:t>This is most likely because tabloid news outlets, who were the main perpetrators of this example Tweet, are subject to use tactics like an “implying headline” but not give any information to the reader until the clicked the re-directing link to their site. Although this re-direction sounds like the “fake news” new definition defined in this research, there was no automated way of accurately labelling these tweets unless a player was mentioned which could be cross referenced with the database of known transfers.</w:t>
-      </w:r>
-    </w:p>
-    <w:p>
-      <w:pPr>
-        <w:rPr>
-          <w:rFonts w:ascii="Helvetica Neue" w:hAnsi="Helvetica Neue"/>
-        </w:rPr>
-      </w:pPr>
-    </w:p>
-    <w:p>
-      <w:pPr>
-        <w:rPr>
-          <w:rFonts w:ascii="Helvetica Neue" w:hAnsi="Helvetica Neue"/>
-        </w:rPr>
-      </w:pPr>
-    </w:p>
-    <w:p>
-      <w:pPr>
-        <w:rPr>
-          <w:rFonts w:ascii="Helvetica Neue" w:hAnsi="Helvetica Neue"/>
-          <w:u w:val="single"/>
-        </w:rPr>
-      </w:pPr>
-      <w:r>
-        <w:rPr>
-          <w:rFonts w:ascii="Helvetica Neue" w:hAnsi="Helvetica Neue"/>
-          <w:u w:val="single"/>
-        </w:rPr>
-        <w:t>Incorrectly Labelled False</w:t>
-      </w:r>
-    </w:p>
-    <w:p>
-      <w:pPr>
-        <w:rPr>
-          <w:rFonts w:ascii="Helvetica Neue" w:hAnsi="Helvetica Neue"/>
-          <w:u w:val="single"/>
-        </w:rPr>
-      </w:pPr>
-    </w:p>
-    <w:p>
-      <w:pPr>
-        <w:rPr>
-          <w:rFonts w:ascii="Helvetica Neue" w:hAnsi="Helvetica Neue"/>
-        </w:rPr>
-      </w:pPr>
-      <w:r>
-        <w:rPr>
-          <w:rFonts w:ascii="Helvetica Neue" w:hAnsi="Helvetica Neue"/>
-        </w:rPr>
-        <w:t xml:space="preserve">Another issue which arose in the early stages of NER was the issue of incorrectly labelling tweets a “false” even though they were true transfers. This issue arose from the lack of filtering and poorly trained initial SpaCy NER model. It’s important to note that the decisions to implement the filtering stages and retraining of the model were not methodologies planned from the outset but rather a result of </w:t>
-      </w:r>
-      <w:r>
-        <w:rPr>
-          <w:rFonts w:ascii="Helvetica Neue" w:hAnsi="Helvetica Neue"/>
-        </w:rPr>
-        <w:t>checking the labelled data and seeing they were necessary</w:t>
-      </w:r>
-      <w:r>
-        <w:rPr>
-          <w:rFonts w:ascii="Helvetica Neue" w:hAnsi="Helvetica Neue"/>
-        </w:rPr>
-        <w:t>.</w:t>
-      </w:r>
-    </w:p>
-    <w:p>
-      <w:pPr>
-        <w:rPr>
-          <w:rFonts w:ascii="Helvetica Neue" w:hAnsi="Helvetica Neue"/>
-          <w:u w:val="single"/>
-        </w:rPr>
-      </w:pPr>
-    </w:p>
-    <w:p>
-      <w:pPr>
-        <w:rPr>
-          <w:rFonts w:ascii="Helvetica Neue" w:hAnsi="Helvetica Neue"/>
-          <w:u w:val="single"/>
-        </w:rPr>
-      </w:pPr>
-    </w:p>
-    <w:p>
-      <w:pPr>
-        <w:rPr>
-          <w:rFonts w:ascii="Helvetica Neue" w:hAnsi="Helvetica Neue"/>
-          <w:u w:val="single"/>
-        </w:rPr>
-      </w:pPr>
-      <w:r>
-        <w:rPr>
-          <w:rFonts w:ascii="Helvetica Neue" w:hAnsi="Helvetica Neue"/>
-          <w:u w:val="single"/>
-        </w:rPr>
-        <w:t>Label Accuracy</w:t>
-      </w:r>
-    </w:p>
-    <w:p>
-      <w:pPr>
-        <w:rPr>
-          <w:rFonts w:ascii="Helvetica Neue" w:hAnsi="Helvetica Neue"/>
-          <w:u w:val="single"/>
-        </w:rPr>
-      </w:pPr>
-    </w:p>
-    <w:p>
-      <w:pPr>
-        <w:rPr>
-          <w:rFonts w:ascii="Helvetica Neue" w:hAnsi="Helvetica Neue"/>
-        </w:rPr>
-      </w:pPr>
-      <w:r>
-        <w:rPr>
-          <w:rFonts w:ascii="Helvetica Neue" w:hAnsi="Helvetica Neue"/>
-        </w:rPr>
-        <w:t xml:space="preserve">All the observations and conclusions described above about the accuracy observed and the issues which arose was </w:t>
-      </w:r>
-      <w:r>
-        <w:rPr>
-          <w:rFonts w:ascii="Helvetica Neue" w:hAnsi="Helvetica Neue"/>
-        </w:rPr>
-        <w:t xml:space="preserve">a result of manual checks. When developing the </w:t>
-      </w:r>
-      <w:r>
-        <w:rPr>
-          <w:rFonts w:ascii="Helvetica Neue" w:hAnsi="Helvetica Neue"/>
-          <w:i/>
-        </w:rPr>
-        <w:t>“ner.py”</w:t>
-      </w:r>
-      <w:r>
-        <w:rPr>
-          <w:rFonts w:ascii="Helvetica Neue" w:hAnsi="Helvetica Neue"/>
-        </w:rPr>
-        <w:t xml:space="preserve"> module consistent checks of samples of the Tweets were performed to check the accuracy of the data labelling. </w:t>
-      </w:r>
-    </w:p>
-    <w:p>
-      <w:pPr>
-        <w:rPr>
-          <w:rFonts w:ascii="Helvetica Neue" w:hAnsi="Helvetica Neue"/>
-        </w:rPr>
-      </w:pPr>
-    </w:p>
-    <w:p>
-      <w:pPr>
-        <w:rPr>
-          <w:rFonts w:ascii="Helvetica Neue" w:hAnsi="Helvetica Neue"/>
-        </w:rPr>
-      </w:pPr>
-      <w:r>
-        <w:rPr>
-          <w:rFonts w:ascii="Helvetica Neue" w:hAnsi="Helvetica Neue"/>
-        </w:rPr>
-        <w:t xml:space="preserve">The final testing was performed by taking ten 7 random sets of 100 from a corpus of 3000 </w:t>
-      </w:r>
-      <w:r>
-        <w:rPr>
-          <w:rFonts w:ascii="Helvetica Neue" w:hAnsi="Helvetica Neue"/>
-        </w:rPr>
-        <w:t>labelled</w:t>
-      </w:r>
-      <w:r>
-        <w:rPr>
-          <w:rFonts w:ascii="Helvetica Neue" w:hAnsi="Helvetica Neue"/>
-        </w:rPr>
-        <w:t xml:space="preserve"> Tweets.</w:t>
-      </w:r>
-    </w:p>
-    <w:p>
-      <w:pPr>
-        <w:rPr>
-          <w:rFonts w:ascii="Helvetica Neue" w:hAnsi="Helvetica Neue"/>
-        </w:rPr>
-      </w:pPr>
-    </w:p>
-    <w:p>
-      <w:pPr>
-        <w:rPr>
-          <w:rFonts w:ascii="Helvetica Neue" w:hAnsi="Helvetica Neue"/>
-          <w:b/>
-        </w:rPr>
-      </w:pPr>
-      <w:r>
-        <w:rPr>
-          <w:rFonts w:ascii="Helvetica Neue" w:hAnsi="Helvetica Neue"/>
-          <w:b/>
-        </w:rPr>
         <w:t>Results:</w:t>
       </w:r>
     </w:p>
@@ -15797,14 +16114,7 @@
         <w:rPr>
           <w:rFonts w:ascii="Helvetica Neue" w:hAnsi="Helvetica Neue"/>
         </w:rPr>
-        <w:t xml:space="preserve">Due to the data gathering methods used it tended to be “false” rumours which were labelled more incorrectly. This is most likely due to the specific query construction </w:t>
-      </w:r>
-      <w:r>
-        <w:rPr>
-          <w:rFonts w:ascii="Helvetica Neue" w:hAnsi="Helvetica Neue"/>
-        </w:rPr>
-        <w:lastRenderedPageBreak/>
-        <w:t xml:space="preserve">mechanisms in retrieving “true” transfer </w:t>
+        <w:t xml:space="preserve">Due to the data gathering methods used it tended to be “false” rumours which were labelled more incorrectly. This is most likely due to the specific query construction mechanisms in retrieving “true” transfer </w:t>
       </w:r>
       <w:r>
         <w:rPr>
@@ -16337,14 +16647,7 @@
         <w:rPr>
           <w:rFonts w:ascii="Helvetica Neue" w:hAnsi="Helvetica Neue"/>
         </w:rPr>
-        <w:t xml:space="preserve"> in numeric form, whereas text examples retrieved will be in their text form. For example, if one was trying to construct a model to predict the </w:t>
-      </w:r>
-      <w:r>
-        <w:rPr>
-          <w:rFonts w:ascii="Helvetica Neue" w:hAnsi="Helvetica Neue"/>
-        </w:rPr>
-        <w:lastRenderedPageBreak/>
-        <w:t>housing price in an area, the training data would likely be a set of house prices from the area. Our training set didn’t come in numeric form, it is Tweet</w:t>
+        <w:t xml:space="preserve"> in numeric form, whereas text examples retrieved will be in their text form. For example, if one was trying to construct a model to predict the housing price in an area, the training data would likely be a set of house prices from the area. Our training set didn’t come in numeric form, it is Tweet</w:t>
       </w:r>
       <w:r>
         <w:rPr>
@@ -16765,7 +17068,14 @@
         <w:rPr>
           <w:rFonts w:ascii="Helvetica Neue" w:hAnsi="Helvetica Neue"/>
         </w:rPr>
-        <w:t>N=1 (unigram)</w:t>
+        <w:t>N=1 (unigram</w:t>
+      </w:r>
+      <w:proofErr w:type="gramStart"/>
+      <w:r>
+        <w:rPr>
+          <w:rFonts w:ascii="Helvetica Neue" w:hAnsi="Helvetica Neue"/>
+        </w:rPr>
+        <w:t>)</w:t>
       </w:r>
       <w:r>
         <w:rPr>
@@ -16779,6 +17089,7 @@
         </w:rPr>
         <w:t>:</w:t>
       </w:r>
+      <w:proofErr w:type="gramEnd"/>
       <w:r>
         <w:rPr>
           <w:rFonts w:ascii="Helvetica Neue" w:hAnsi="Helvetica Neue"/>
@@ -17075,13 +17386,27 @@
         <w:rPr>
           <w:rFonts w:ascii="Helvetica Neue" w:hAnsi="Helvetica Neue"/>
         </w:rPr>
-        <w:t>N=2 (bigram)</w:t>
-      </w:r>
-      <w:r>
-        <w:rPr>
-          <w:rFonts w:ascii="Helvetica Neue" w:hAnsi="Helvetica Neue"/>
-        </w:rPr>
-        <w:t xml:space="preserve"> :  [</w:t>
+        <w:t>N=2 (bigram</w:t>
+      </w:r>
+      <w:proofErr w:type="gramStart"/>
+      <w:r>
+        <w:rPr>
+          <w:rFonts w:ascii="Helvetica Neue" w:hAnsi="Helvetica Neue"/>
+        </w:rPr>
+        <w:t>)</w:t>
+      </w:r>
+      <w:r>
+        <w:rPr>
+          <w:rFonts w:ascii="Helvetica Neue" w:hAnsi="Helvetica Neue"/>
+        </w:rPr>
+        <w:t xml:space="preserve"> :</w:t>
+      </w:r>
+      <w:proofErr w:type="gramEnd"/>
+      <w:r>
+        <w:rPr>
+          <w:rFonts w:ascii="Helvetica Neue" w:hAnsi="Helvetica Neue"/>
+        </w:rPr>
+        <w:t xml:space="preserve">  [</w:t>
       </w:r>
       <w:r>
         <w:rPr>
@@ -17509,6 +17834,7 @@
         <w:rPr>
           <w:rFonts w:ascii="Helvetica Neue" w:hAnsi="Helvetica Neue"/>
         </w:rPr>
+        <w:lastRenderedPageBreak/>
         <w:t>With n-gram representation word order and grammar is discarded</w:t>
       </w:r>
       <w:r>
@@ -17522,7 +17848,7 @@
           <w:rStyle w:val="FootnoteReference"/>
           <w:rFonts w:ascii="Helvetica Neue" w:hAnsi="Helvetica Neue"/>
         </w:rPr>
-        <w:footnoteReference w:id="33"/>
+        <w:footnoteReference w:id="34"/>
       </w:r>
       <w:r>
         <w:rPr>
@@ -17534,14 +17860,7 @@
         <w:rPr>
           <w:rFonts w:ascii="Helvetica Neue" w:hAnsi="Helvetica Neue"/>
         </w:rPr>
-        <w:t xml:space="preserve"> This approach was used in conjunction with a model which does </w:t>
-      </w:r>
-      <w:r>
-        <w:rPr>
-          <w:rFonts w:ascii="Helvetica Neue" w:hAnsi="Helvetica Neue"/>
-        </w:rPr>
-        <w:lastRenderedPageBreak/>
-        <w:t xml:space="preserve">not take ordering into account, as detailed in section 3.4.3. This is called </w:t>
+        <w:t xml:space="preserve"> This approach was used in conjunction with a model which does not take ordering into account, as detailed in section 3.4.3. This is called </w:t>
       </w:r>
       <w:r>
         <w:rPr>
@@ -17725,7 +18044,7 @@
           <w:rStyle w:val="FootnoteReference"/>
           <w:rFonts w:ascii="Helvetica Neue" w:hAnsi="Helvetica Neue"/>
         </w:rPr>
-        <w:footnoteReference w:id="34"/>
+        <w:footnoteReference w:id="35"/>
       </w:r>
       <w:r>
         <w:rPr>
@@ -17874,6 +18193,8 @@
         </w:rPr>
         <w:t>f_classif</w:t>
       </w:r>
+      <w:bookmarkStart w:id="0" w:name="_GoBack"/>
+      <w:bookmarkEnd w:id="0"/>
       <w:r>
         <w:rPr>
           <w:rFonts w:ascii="Helvetica Neue" w:hAnsi="Helvetica Neue"/>
@@ -17890,20 +18211,48 @@
         <w:rPr>
           <w:rFonts w:ascii="Helvetica Neue" w:hAnsi="Helvetica Neue"/>
         </w:rPr>
-        <w:t xml:space="preserve">F_classif is Scikit-learn’s implementation of </w:t>
-      </w:r>
-      <w:r>
-        <w:rPr>
-          <w:rFonts w:ascii="Helvetica Neue" w:hAnsi="Helvetica Neue"/>
-        </w:rPr>
-        <w:t>the Anova F ratio, which calculates the ratio between two mean square values</w:t>
+        <w:t>F_classif is Scikit-</w:t>
+      </w:r>
+      <w:proofErr w:type="spellStart"/>
+      <w:r>
+        <w:rPr>
+          <w:rFonts w:ascii="Helvetica Neue" w:hAnsi="Helvetica Neue"/>
+        </w:rPr>
+        <w:t>learn’s</w:t>
+      </w:r>
+      <w:proofErr w:type="spellEnd"/>
+      <w:r>
+        <w:rPr>
+          <w:rFonts w:ascii="Helvetica Neue" w:hAnsi="Helvetica Neue"/>
+        </w:rPr>
+        <w:t xml:space="preserve"> implementation of </w:t>
+      </w:r>
+      <w:r>
+        <w:rPr>
+          <w:rFonts w:ascii="Helvetica Neue" w:hAnsi="Helvetica Neue"/>
+        </w:rPr>
+        <w:t xml:space="preserve">the </w:t>
+      </w:r>
+      <w:proofErr w:type="spellStart"/>
+      <w:r>
+        <w:rPr>
+          <w:rFonts w:ascii="Helvetica Neue" w:hAnsi="Helvetica Neue"/>
+        </w:rPr>
+        <w:t>Anova</w:t>
+      </w:r>
+      <w:proofErr w:type="spellEnd"/>
+      <w:r>
+        <w:rPr>
+          <w:rFonts w:ascii="Helvetica Neue" w:hAnsi="Helvetica Neue"/>
+        </w:rPr>
+        <w:t xml:space="preserve"> F ratio, which calculates the ratio between two mean square values</w:t>
       </w:r>
       <w:r>
         <w:rPr>
           <w:rStyle w:val="FootnoteReference"/>
           <w:rFonts w:ascii="Helvetica Neue" w:hAnsi="Helvetica Neue"/>
         </w:rPr>
-        <w:footnoteReference w:id="35"/>
+        <w:footnoteReference w:id="36"/>
       </w:r>
       <w:r>
         <w:rPr>
@@ -18032,6 +18381,7 @@
         <w:rPr>
           <w:rFonts w:ascii="Helvetica Neue" w:hAnsi="Helvetica Neue"/>
         </w:rPr>
+        <w:lastRenderedPageBreak/>
         <w:t>Approach A</w:t>
       </w:r>
       <w:r>
@@ -18110,7 +18460,6 @@
           <w:rFonts w:ascii="Helvetica Neue" w:hAnsi="Helvetica Neue"/>
           <w:i/>
         </w:rPr>
-        <w:lastRenderedPageBreak/>
         <w:t>“Ben Watson poised to sign deal with Nottingham Forest”</w:t>
       </w:r>
       <w:r>
@@ -18248,7 +18597,7 @@
           <w:rStyle w:val="FootnoteReference"/>
           <w:rFonts w:ascii="Helvetica Neue" w:hAnsi="Helvetica Neue"/>
         </w:rPr>
-        <w:footnoteReference w:id="36"/>
+        <w:footnoteReference w:id="37"/>
       </w:r>
       <w:r>
         <w:rPr>
@@ -18476,6 +18825,7 @@
           <w:rFonts w:ascii="Helvetica Neue" w:hAnsi="Helvetica Neue"/>
           <w:sz w:val="22"/>
         </w:rPr>
+        <w:lastRenderedPageBreak/>
         <w:t>Figure 3.1</w:t>
       </w:r>
       <w:r>
@@ -18846,7 +19196,7 @@
           <w:rStyle w:val="FootnoteReference"/>
           <w:rFonts w:ascii="Helvetica Neue" w:hAnsi="Helvetica Neue"/>
         </w:rPr>
-        <w:footnoteReference w:id="37"/>
+        <w:footnoteReference w:id="38"/>
       </w:r>
       <w:r>
         <w:rPr>
@@ -18967,7 +19317,7 @@
           <w:rStyle w:val="FootnoteReference"/>
           <w:rFonts w:ascii="Helvetica Neue" w:hAnsi="Helvetica Neue"/>
         </w:rPr>
-        <w:footnoteReference w:id="38"/>
+        <w:footnoteReference w:id="39"/>
       </w:r>
       <w:r>
         <w:rPr>
@@ -19043,7 +19393,14 @@
         <w:rPr>
           <w:rFonts w:ascii="Helvetica Neue" w:hAnsi="Helvetica Neue"/>
         </w:rPr>
-        <w:t>convolution is one where the input channels are kept separate and the 2d filter is applied across each channel, as oppose to a regular convolution where the filter can be as deep as this input. Figure</w:t>
+        <w:t xml:space="preserve">convolution is one where the input channels are kept separate and the 2d filter is applied across each channel, as oppose to a </w:t>
+      </w:r>
+      <w:r>
+        <w:rPr>
+          <w:rFonts w:ascii="Helvetica Neue" w:hAnsi="Helvetica Neue"/>
+        </w:rPr>
+        <w:lastRenderedPageBreak/>
+        <w:t>regular convolution where the filter can be as deep as this input. Figure</w:t>
       </w:r>
       <w:r>
         <w:rPr>
@@ -19113,7 +19470,6 @@
         <w:rPr>
           <w:rFonts w:ascii="Helvetica Neue" w:hAnsi="Helvetica Neue"/>
         </w:rPr>
-        <w:lastRenderedPageBreak/>
         <w:t xml:space="preserve">Depthwise Convolution </w:t>
       </w:r>
       <w:r>
@@ -19979,7 +20335,7 @@
           <w:rStyle w:val="FootnoteReference"/>
           <w:rFonts w:ascii="Helvetica Neue" w:hAnsi="Helvetica Neue"/>
         </w:rPr>
-        <w:footnoteReference w:id="39"/>
+        <w:footnoteReference w:id="40"/>
       </w:r>
       <w:r>
         <w:rPr>
@@ -20021,8 +20377,16 @@
         <w:rPr>
           <w:rFonts w:ascii="Helvetica Neue" w:hAnsi="Helvetica Neue"/>
         </w:rPr>
-        <w:t xml:space="preserve"> sepCNN</w:t>
-      </w:r>
+        <w:t xml:space="preserve"> </w:t>
+      </w:r>
+      <w:proofErr w:type="spellStart"/>
+      <w:r>
+        <w:rPr>
+          <w:rFonts w:ascii="Helvetica Neue" w:hAnsi="Helvetica Neue"/>
+        </w:rPr>
+        <w:t>sepCNN</w:t>
+      </w:r>
+      <w:proofErr w:type="spellEnd"/>
       <w:r>
         <w:rPr>
           <w:rFonts w:ascii="Helvetica Neue" w:hAnsi="Helvetica Neue"/>
@@ -20061,6 +20425,7 @@
         <w:rPr>
           <w:rFonts w:ascii="Helvetica Neue" w:hAnsi="Helvetica Neue"/>
         </w:rPr>
+        <w:lastRenderedPageBreak/>
         <w:t>The embedding layer was set up using a Keras embedding layer</w:t>
       </w:r>
       <w:r>
@@ -20115,14 +20480,7 @@
         <w:rPr>
           <w:rFonts w:ascii="Helvetica Neue" w:hAnsi="Helvetica Neue"/>
         </w:rPr>
-        <w:t xml:space="preserve"> This has the possibility of giving </w:t>
-      </w:r>
-      <w:r>
-        <w:rPr>
-          <w:rFonts w:ascii="Helvetica Neue" w:hAnsi="Helvetica Neue"/>
-        </w:rPr>
-        <w:lastRenderedPageBreak/>
-        <w:t>the model a “head start” on training, but equally could be counter intuitive if the embeddings were learnt from a different context.</w:t>
+        <w:t xml:space="preserve"> This has the possibility of giving the model a “head start” on training, but equally could be counter intuitive if the embeddings were learnt from a different context.</w:t>
       </w:r>
     </w:p>
     <w:p>
@@ -21013,6 +21371,7 @@
                 <w:color w:val="000000" w:themeColor="text1"/>
                 <w:sz w:val="22"/>
               </w:rPr>
+              <w:lastRenderedPageBreak/>
               <w:t>Epochs</w:t>
             </w:r>
           </w:p>
@@ -21127,7 +21486,6 @@
                 <w:color w:val="000000" w:themeColor="text1"/>
                 <w:sz w:val="22"/>
               </w:rPr>
-              <w:lastRenderedPageBreak/>
               <w:t>Layers</w:t>
             </w:r>
           </w:p>
@@ -21594,7 +21952,7 @@
           <w:rFonts w:ascii="Helvetica Neue" w:hAnsi="Helvetica Neue"/>
           <w:color w:val="000000" w:themeColor="text1"/>
         </w:rPr>
-        <w:footnoteReference w:id="40"/>
+        <w:footnoteReference w:id="41"/>
       </w:r>
       <w:r>
         <w:rPr>
@@ -21906,7 +22264,7 @@
           <w:rFonts w:ascii="Helvetica Neue" w:hAnsi="Helvetica Neue"/>
           <w:color w:val="000000" w:themeColor="text1"/>
         </w:rPr>
-        <w:footnoteReference w:id="41"/>
+        <w:footnoteReference w:id="42"/>
       </w:r>
       <w:r>
         <w:rPr>
@@ -21975,7 +22333,6 @@
           <w:rFonts w:ascii="Helvetica Neue" w:hAnsi="Helvetica Neue"/>
           <w:color w:val="000000" w:themeColor="text1"/>
         </w:rPr>
-        <w:lastRenderedPageBreak/>
         <w:t>The MLP model was defined using Keras layers</w:t>
       </w:r>
       <w:r>
@@ -22049,7 +22406,7 @@
           <w:rFonts w:ascii="Helvetica Neue" w:hAnsi="Helvetica Neue"/>
           <w:color w:val="000000" w:themeColor="text1"/>
         </w:rPr>
-        <w:footnoteReference w:id="42"/>
+        <w:footnoteReference w:id="43"/>
       </w:r>
       <w:r>
         <w:rPr>
@@ -22071,7 +22428,7 @@
           <w:rFonts w:ascii="Helvetica Neue" w:hAnsi="Helvetica Neue"/>
           <w:color w:val="000000" w:themeColor="text1"/>
         </w:rPr>
-        <w:footnoteReference w:id="43"/>
+        <w:footnoteReference w:id="44"/>
       </w:r>
       <w:r>
         <w:rPr>
@@ -22480,7 +22837,6 @@
           <w:color w:val="0070C0"/>
           <w:sz w:val="48"/>
         </w:rPr>
-        <w:lastRenderedPageBreak/>
         <w:t>4</w:t>
       </w:r>
       <w:r>
@@ -23027,7 +23383,7 @@
           <w:rFonts w:ascii="Helvetica Neue" w:hAnsi="Helvetica Neue"/>
           <w:szCs w:val="32"/>
         </w:rPr>
-        <w:footnoteReference w:id="44"/>
+        <w:footnoteReference w:id="45"/>
       </w:r>
       <w:r>
         <w:rPr>
@@ -39785,7 +40141,23 @@
           <w:rFonts w:ascii="Helvetica Neue" w:hAnsi="Helvetica Neue"/>
           <w:szCs w:val="32"/>
         </w:rPr>
-        <w:t>, the sentences and expressions contained in the data set was small. Therefore having n-grams of a large length would lead to the MLP model learning sentences as features rather than aspects of language used in a true of “fake news” football transfer tweet.</w:t>
+        <w:t xml:space="preserve">, the sentences and expressions contained in the data set was small. </w:t>
+      </w:r>
+      <w:proofErr w:type="gramStart"/>
+      <w:r>
+        <w:rPr>
+          <w:rFonts w:ascii="Helvetica Neue" w:hAnsi="Helvetica Neue"/>
+          <w:szCs w:val="32"/>
+        </w:rPr>
+        <w:t>Therefore</w:t>
+      </w:r>
+      <w:proofErr w:type="gramEnd"/>
+      <w:r>
+        <w:rPr>
+          <w:rFonts w:ascii="Helvetica Neue" w:hAnsi="Helvetica Neue"/>
+          <w:szCs w:val="32"/>
+        </w:rPr>
+        <w:t xml:space="preserve"> having n-grams of a large length would lead to the MLP model learning sentences as features rather than aspects of language used in a true of “fake news” football transfer tweet.</w:t>
       </w:r>
       <w:r>
         <w:rPr>
@@ -39891,6 +40263,7 @@
         </w:rPr>
         <w:t xml:space="preserve">The experiments performed for approach B took the same format as approach A’s experiments. Iterations were performed with different hyperparameters and the performance metrics were recorded. However, due to the metrics retrieved early on in training this approach was not investigated to the extent approach A was. This approach provided much </w:t>
       </w:r>
+      <w:proofErr w:type="gramStart"/>
       <w:r>
         <w:rPr>
           <w:rFonts w:ascii="Helvetica Neue" w:hAnsi="Helvetica Neue"/>
@@ -39899,6 +40272,7 @@
         </w:rPr>
         <w:t>less</w:t>
       </w:r>
+      <w:proofErr w:type="gramEnd"/>
       <w:r>
         <w:rPr>
           <w:rFonts w:ascii="Helvetica Neue" w:hAnsi="Helvetica Neue"/>
@@ -43783,6 +44157,7 @@
         </w:rPr>
         <w:t>#Benzema #Liverpool</w:t>
       </w:r>
+      <w:proofErr w:type="gramStart"/>
       <w:r>
         <w:rPr>
           <w:rFonts w:ascii="Helvetica Neue" w:hAnsi="Helvetica Neue"/>
@@ -43796,6 +44171,7 @@
         </w:rPr>
         <w:t>]</w:t>
       </w:r>
+      <w:proofErr w:type="gramEnd"/>
     </w:p>
     <w:p>
       <w:pPr>
@@ -44099,7 +44475,39 @@
           <w:rFonts w:ascii="Helvetica Neue" w:hAnsi="Helvetica Neue"/>
           <w:color w:val="000000" w:themeColor="text1"/>
         </w:rPr>
-        <w:t xml:space="preserve"> The sample ROC curve’s shown in figures x.x, x.x that the model performance almost perfectly aligns with a random classifier, </w:t>
+        <w:t xml:space="preserve"> The sample ROC curve’s shown in figures </w:t>
+      </w:r>
+      <w:proofErr w:type="spellStart"/>
+      <w:r>
+        <w:rPr>
+          <w:rFonts w:ascii="Helvetica Neue" w:hAnsi="Helvetica Neue"/>
+          <w:color w:val="000000" w:themeColor="text1"/>
+        </w:rPr>
+        <w:t>x.x</w:t>
+      </w:r>
+      <w:proofErr w:type="spellEnd"/>
+      <w:r>
+        <w:rPr>
+          <w:rFonts w:ascii="Helvetica Neue" w:hAnsi="Helvetica Neue"/>
+          <w:color w:val="000000" w:themeColor="text1"/>
+        </w:rPr>
+        <w:t xml:space="preserve">, </w:t>
+      </w:r>
+      <w:proofErr w:type="spellStart"/>
+      <w:r>
+        <w:rPr>
+          <w:rFonts w:ascii="Helvetica Neue" w:hAnsi="Helvetica Neue"/>
+          <w:color w:val="000000" w:themeColor="text1"/>
+        </w:rPr>
+        <w:t>x.x</w:t>
+      </w:r>
+      <w:proofErr w:type="spellEnd"/>
+      <w:r>
+        <w:rPr>
+          <w:rFonts w:ascii="Helvetica Neue" w:hAnsi="Helvetica Neue"/>
+          <w:color w:val="000000" w:themeColor="text1"/>
+        </w:rPr>
+        <w:t xml:space="preserve"> that the model performance almost perfectly aligns with a random classifier, </w:t>
       </w:r>
       <w:r>
         <w:rPr>
@@ -44267,7 +44675,23 @@
           <w:rFonts w:ascii="Helvetica Neue" w:hAnsi="Helvetica Neue"/>
           <w:color w:val="000000" w:themeColor="text1"/>
         </w:rPr>
-        <w:t xml:space="preserve"> The idea behind using word embedding for this research project was to attempt to make a connection between the language used and the label prediction. In other words try and model the sensationalised language used in fake news tweets. </w:t>
+        <w:t xml:space="preserve"> The idea behind using word embedding for this research project was to attempt to make a connection between the language used and the label prediction. In other </w:t>
+      </w:r>
+      <w:proofErr w:type="gramStart"/>
+      <w:r>
+        <w:rPr>
+          <w:rFonts w:ascii="Helvetica Neue" w:hAnsi="Helvetica Neue"/>
+          <w:color w:val="000000" w:themeColor="text1"/>
+        </w:rPr>
+        <w:t>words</w:t>
+      </w:r>
+      <w:proofErr w:type="gramEnd"/>
+      <w:r>
+        <w:rPr>
+          <w:rFonts w:ascii="Helvetica Neue" w:hAnsi="Helvetica Neue"/>
+          <w:color w:val="000000" w:themeColor="text1"/>
+        </w:rPr>
+        <w:t xml:space="preserve"> try and model the sensationalised language used in fake news tweets. </w:t>
       </w:r>
       <w:r>
         <w:rPr>
@@ -44347,7 +44771,23 @@
           <w:rFonts w:ascii="Helvetica Neue" w:hAnsi="Helvetica Neue"/>
           <w:color w:val="000000" w:themeColor="text1"/>
         </w:rPr>
-        <w:t>The vocabulary used was not big enough to provide embeddings worth representing in a dense vector space. Furthermore when the Glove** pretrained embedding were used, they still did not provide useful in classifying the examples.</w:t>
+        <w:t xml:space="preserve">The vocabulary used was not big enough to provide embeddings worth representing in a dense vector space. </w:t>
+      </w:r>
+      <w:proofErr w:type="gramStart"/>
+      <w:r>
+        <w:rPr>
+          <w:rFonts w:ascii="Helvetica Neue" w:hAnsi="Helvetica Neue"/>
+          <w:color w:val="000000" w:themeColor="text1"/>
+        </w:rPr>
+        <w:t>Furthermore</w:t>
+      </w:r>
+      <w:proofErr w:type="gramEnd"/>
+      <w:r>
+        <w:rPr>
+          <w:rFonts w:ascii="Helvetica Neue" w:hAnsi="Helvetica Neue"/>
+          <w:color w:val="000000" w:themeColor="text1"/>
+        </w:rPr>
+        <w:t xml:space="preserve"> when the Glove** pretrained embedding were used, they still did not provide useful in classifying the examples.</w:t>
       </w:r>
       <w:r>
         <w:rPr>
@@ -45245,7 +45685,39 @@
           <w:i/>
           <w:color w:val="000000" w:themeColor="text1"/>
         </w:rPr>
-        <w:t>“Eden Hazard confirmed to be joining Real Madrid this summer, sources close to the player have confirmed !!!!!</w:t>
+        <w:t>“</w:t>
+      </w:r>
+      <w:r>
+        <w:rPr>
+          <w:rFonts w:ascii="Helvetica Neue" w:hAnsi="Helvetica Neue"/>
+          <w:i/>
+          <w:color w:val="FF0000"/>
+        </w:rPr>
+        <w:t xml:space="preserve">Eden Hazard </w:t>
+      </w:r>
+      <w:r>
+        <w:rPr>
+          <w:rFonts w:ascii="Helvetica Neue" w:hAnsi="Helvetica Neue"/>
+          <w:i/>
+          <w:color w:val="000000" w:themeColor="text1"/>
+        </w:rPr>
+        <w:t xml:space="preserve">confirmed to be joining </w:t>
+      </w:r>
+      <w:r>
+        <w:rPr>
+          <w:rFonts w:ascii="Helvetica Neue" w:hAnsi="Helvetica Neue"/>
+          <w:i/>
+          <w:color w:val="FF0000"/>
+        </w:rPr>
+        <w:t xml:space="preserve">Real Madrid </w:t>
+      </w:r>
+      <w:r>
+        <w:rPr>
+          <w:rFonts w:ascii="Helvetica Neue" w:hAnsi="Helvetica Neue"/>
+          <w:i/>
+          <w:color w:val="000000" w:themeColor="text1"/>
+        </w:rPr>
+        <w:t>this summer, sources close to the player have confirmed !!!!!</w:t>
       </w:r>
       <w:r>
         <w:t xml:space="preserve"> </w:t>
@@ -45314,7 +45786,7 @@
         <w:rPr>
           <w:rFonts w:ascii="Helvetica Neue" w:hAnsi="Helvetica Neue"/>
           <w:i/>
-          <w:color w:val="000000" w:themeColor="text1"/>
+          <w:color w:val="FF0000"/>
         </w:rPr>
         <w:t>_</w:t>
       </w:r>
@@ -45338,7 +45810,7 @@
         <w:rPr>
           <w:rFonts w:ascii="Helvetica Neue" w:hAnsi="Helvetica Neue"/>
           <w:i/>
-          <w:color w:val="000000" w:themeColor="text1"/>
+          <w:color w:val="FF0000"/>
         </w:rPr>
         <w:t>_</w:t>
       </w:r>
@@ -45386,8 +45858,6 @@
           <w:color w:val="000000" w:themeColor="text1"/>
         </w:rPr>
       </w:pPr>
-      <w:bookmarkStart w:id="0" w:name="_GoBack"/>
-      <w:bookmarkEnd w:id="0"/>
     </w:p>
     <w:p>
       <w:pPr>
@@ -45492,14 +45962,14 @@
           <w:rFonts w:ascii="Helvetica Neue" w:hAnsi="Helvetica Neue"/>
           <w:color w:val="000000" w:themeColor="text1"/>
         </w:rPr>
-        <w:t xml:space="preserve"> weights may not activate to player and clubs because it</w:t>
-      </w:r>
-      <w:r>
-        <w:rPr>
-          <w:rFonts w:ascii="Helvetica Neue" w:hAnsi="Helvetica Neue"/>
-          <w:color w:val="000000" w:themeColor="text1"/>
-        </w:rPr>
-        <w:t>s</w:t>
+        <w:t xml:space="preserve"> weights may not activate to player and clubs because </w:t>
+      </w:r>
+      <w:r>
+        <w:rPr>
+          <w:rFonts w:ascii="Helvetica Neue" w:hAnsi="Helvetica Neue"/>
+          <w:color w:val="000000" w:themeColor="text1"/>
+        </w:rPr>
+        <w:t>it’s</w:t>
       </w:r>
       <w:r>
         <w:rPr>
@@ -46442,12 +46912,33 @@
           <w:rPr>
             <w:rStyle w:val="Hyperlink"/>
           </w:rPr>
+          <w:t>https://www.aclweb.org/anthology/P14-5010</w:t>
+        </w:r>
+      </w:hyperlink>
+    </w:p>
+  </w:footnote>
+  <w:footnote w:id="30">
+    <w:p>
+      <w:r>
+        <w:rPr>
+          <w:rStyle w:val="FootnoteReference"/>
+        </w:rPr>
+        <w:footnoteRef/>
+      </w:r>
+      <w:r>
+        <w:t xml:space="preserve"> </w:t>
+      </w:r>
+      <w:hyperlink r:id="rId10" w:history="1">
+        <w:r>
+          <w:rPr>
+            <w:rStyle w:val="Hyperlink"/>
+          </w:rPr>
           <w:t>https://www.nltk.org/</w:t>
         </w:r>
       </w:hyperlink>
     </w:p>
   </w:footnote>
-  <w:footnote w:id="30">
+  <w:footnote w:id="31">
     <w:p>
       <w:r>
         <w:rPr>
@@ -46458,7 +46949,7 @@
       <w:r>
         <w:t xml:space="preserve"> </w:t>
       </w:r>
-      <w:hyperlink r:id="rId10" w:history="1">
+      <w:hyperlink r:id="rId11" w:history="1">
         <w:r>
           <w:rPr>
             <w:rStyle w:val="Hyperlink"/>
@@ -46468,7 +46959,7 @@
       </w:hyperlink>
     </w:p>
   </w:footnote>
-  <w:footnote w:id="31">
+  <w:footnote w:id="32">
     <w:p>
       <w:r>
         <w:rPr>
@@ -46479,7 +46970,7 @@
       <w:r>
         <w:t xml:space="preserve"> </w:t>
       </w:r>
-      <w:hyperlink r:id="rId11" w:history="1">
+      <w:hyperlink r:id="rId12" w:history="1">
         <w:r>
           <w:rPr>
             <w:rStyle w:val="Hyperlink"/>
@@ -46489,7 +46980,7 @@
       </w:hyperlink>
     </w:p>
   </w:footnote>
-  <w:footnote w:id="32">
+  <w:footnote w:id="33">
     <w:p>
       <w:r>
         <w:rPr>
@@ -46500,7 +46991,7 @@
       <w:r>
         <w:t xml:space="preserve"> </w:t>
       </w:r>
-      <w:hyperlink r:id="rId12" w:history="1">
+      <w:hyperlink r:id="rId13" w:history="1">
         <w:r>
           <w:rPr>
             <w:rStyle w:val="Hyperlink"/>
@@ -46518,7 +47009,7 @@
       </w:pPr>
     </w:p>
   </w:footnote>
-  <w:footnote w:id="33">
+  <w:footnote w:id="34">
     <w:p>
       <w:pPr>
         <w:rPr>
@@ -46539,7 +47030,7 @@
       <w:r>
         <w:t xml:space="preserve"> </w:t>
       </w:r>
-      <w:hyperlink r:id="rId13" w:history="1">
+      <w:hyperlink r:id="rId14" w:history="1">
         <w:r>
           <w:rPr>
             <w:rStyle w:val="Hyperlink"/>
@@ -46573,7 +47064,7 @@
       </w:pPr>
     </w:p>
   </w:footnote>
-  <w:footnote w:id="34">
+  <w:footnote w:id="35">
     <w:p>
       <w:r>
         <w:rPr>
@@ -46584,7 +47075,7 @@
       <w:r>
         <w:t xml:space="preserve"> </w:t>
       </w:r>
-      <w:hyperlink r:id="rId14" w:history="1">
+      <w:hyperlink r:id="rId15" w:history="1">
         <w:r>
           <w:rPr>
             <w:rStyle w:val="Hyperlink"/>
@@ -46594,7 +47085,7 @@
       </w:hyperlink>
     </w:p>
   </w:footnote>
-  <w:footnote w:id="35">
+  <w:footnote w:id="36">
     <w:p>
       <w:r>
         <w:rPr>
@@ -46605,7 +47096,7 @@
       <w:r>
         <w:t xml:space="preserve"> </w:t>
       </w:r>
-      <w:hyperlink r:id="rId15" w:history="1">
+      <w:hyperlink r:id="rId16" w:history="1">
         <w:r>
           <w:rPr>
             <w:rStyle w:val="Hyperlink"/>
@@ -46615,7 +47106,7 @@
       </w:hyperlink>
     </w:p>
   </w:footnote>
-  <w:footnote w:id="36">
+  <w:footnote w:id="37">
     <w:p>
       <w:r>
         <w:rPr>
@@ -46626,7 +47117,7 @@
       <w:r>
         <w:t xml:space="preserve"> </w:t>
       </w:r>
-      <w:hyperlink r:id="rId16" w:history="1">
+      <w:hyperlink r:id="rId17" w:history="1">
         <w:r>
           <w:rPr>
             <w:rStyle w:val="Hyperlink"/>
@@ -46636,7 +47127,7 @@
       </w:hyperlink>
     </w:p>
   </w:footnote>
-  <w:footnote w:id="37">
+  <w:footnote w:id="38">
     <w:p>
       <w:r>
         <w:rPr>
@@ -46647,7 +47138,7 @@
       <w:r>
         <w:t xml:space="preserve"> </w:t>
       </w:r>
-      <w:hyperlink r:id="rId17" w:history="1">
+      <w:hyperlink r:id="rId18" w:history="1">
         <w:r>
           <w:rPr>
             <w:rStyle w:val="Hyperlink"/>
@@ -46657,7 +47148,7 @@
       </w:hyperlink>
     </w:p>
   </w:footnote>
-  <w:footnote w:id="38">
+  <w:footnote w:id="39">
     <w:p>
       <w:r>
         <w:rPr>
@@ -46668,7 +47159,7 @@
       <w:r>
         <w:t xml:space="preserve"> </w:t>
       </w:r>
-      <w:hyperlink r:id="rId18" w:history="1">
+      <w:hyperlink r:id="rId19" w:history="1">
         <w:r>
           <w:rPr>
             <w:rStyle w:val="Hyperlink"/>
@@ -46686,7 +47177,7 @@
       </w:pPr>
     </w:p>
   </w:footnote>
-  <w:footnote w:id="39">
+  <w:footnote w:id="40">
     <w:p>
       <w:r>
         <w:rPr>
@@ -46697,7 +47188,7 @@
       <w:r>
         <w:t xml:space="preserve"> </w:t>
       </w:r>
-      <w:hyperlink r:id="rId19" w:history="1">
+      <w:hyperlink r:id="rId20" w:history="1">
         <w:r>
           <w:rPr>
             <w:rStyle w:val="Hyperlink"/>
@@ -46707,7 +47198,7 @@
       </w:hyperlink>
     </w:p>
   </w:footnote>
-  <w:footnote w:id="40">
+  <w:footnote w:id="41">
     <w:p>
       <w:r>
         <w:rPr>
@@ -46718,7 +47209,7 @@
       <w:r>
         <w:t xml:space="preserve"> </w:t>
       </w:r>
-      <w:hyperlink r:id="rId20" w:history="1">
+      <w:hyperlink r:id="rId21" w:history="1">
         <w:r>
           <w:rPr>
             <w:rStyle w:val="Hyperlink"/>
@@ -46728,7 +47219,7 @@
       </w:hyperlink>
     </w:p>
   </w:footnote>
-  <w:footnote w:id="41">
+  <w:footnote w:id="42">
     <w:p>
       <w:r>
         <w:rPr>
@@ -46739,7 +47230,7 @@
       <w:r>
         <w:t xml:space="preserve"> </w:t>
       </w:r>
-      <w:hyperlink r:id="rId21" w:history="1">
+      <w:hyperlink r:id="rId22" w:history="1">
         <w:r>
           <w:rPr>
             <w:rStyle w:val="Hyperlink"/>
@@ -46749,7 +47240,7 @@
       </w:hyperlink>
     </w:p>
   </w:footnote>
-  <w:footnote w:id="42">
+  <w:footnote w:id="43">
     <w:p>
       <w:r>
         <w:rPr>
@@ -46760,7 +47251,7 @@
       <w:r>
         <w:t xml:space="preserve"> </w:t>
       </w:r>
-      <w:hyperlink r:id="rId22" w:history="1">
+      <w:hyperlink r:id="rId23" w:history="1">
         <w:r>
           <w:rPr>
             <w:rStyle w:val="Hyperlink"/>
@@ -46770,7 +47261,7 @@
       </w:hyperlink>
     </w:p>
   </w:footnote>
-  <w:footnote w:id="43">
+  <w:footnote w:id="44">
     <w:p>
       <w:r>
         <w:rPr>
@@ -46781,7 +47272,7 @@
       <w:r>
         <w:t xml:space="preserve"> </w:t>
       </w:r>
-      <w:hyperlink r:id="rId23" w:history="1">
+      <w:hyperlink r:id="rId24" w:history="1">
         <w:r>
           <w:rPr>
             <w:rStyle w:val="Hyperlink"/>
@@ -46791,7 +47282,7 @@
       </w:hyperlink>
     </w:p>
   </w:footnote>
-  <w:footnote w:id="44">
+  <w:footnote w:id="45">
     <w:p>
       <w:r>
         <w:rPr>
@@ -46802,7 +47293,7 @@
       <w:r>
         <w:t xml:space="preserve"> </w:t>
       </w:r>
-      <w:hyperlink r:id="rId24" w:anchor="cross-entropy" w:history="1">
+      <w:hyperlink r:id="rId25" w:anchor="cross-entropy" w:history="1">
         <w:r>
           <w:rPr>
             <w:rStyle w:val="Hyperlink"/>
@@ -49026,7 +49517,7 @@
 </file>
 
 <file path=customXml/itemProps1.xml><?xml version="1.0" encoding="utf-8"?>
-<ds:datastoreItem xmlns:ds="http://schemas.openxmlformats.org/officeDocument/2006/customXml" ds:itemID="{B0D1A764-E598-B545-9310-65111CE945DE}">
+<ds:datastoreItem xmlns:ds="http://schemas.openxmlformats.org/officeDocument/2006/customXml" ds:itemID="{32699D2E-A205-744B-B33C-0F088793EDCA}">
   <ds:schemaRefs>
     <ds:schemaRef ds:uri="http://schemas.openxmlformats.org/officeDocument/2006/bibliography"/>
   </ds:schemaRefs>

</xml_diff>